<commit_message>
added the beginnings of a script to find the catalytic triad residues from a serine protease to the loop_swap folder
</commit_message>
<xml_diff>
--- a/protease_design/vector_sequences_LY104.docx
+++ b/protease_design/vector_sequences_LY104.docx
@@ -48,34 +48,50 @@
         </w:rPr>
         <w:t>--6940</w:t>
       </w:r>
+    </w:p>
+    <w:p>
+      <w:pPr>
+        <w:spacing w:after="200" w:line="276" w:lineRule="auto"/>
+        <w:rPr>
+          <w:rFonts w:ascii="Courier New" w:hAnsi="Courier New" w:cs="Courier New"/>
+          <w:sz w:val="20"/>
+          <w:szCs w:val="20"/>
+        </w:rPr>
+      </w:pPr>
+      <w:r>
+        <w:rPr>
+          <w:rFonts w:ascii="Courier New" w:hAnsi="Courier New" w:cs="Courier New"/>
+          <w:sz w:val="20"/>
+          <w:szCs w:val="20"/>
+        </w:rPr>
+        <w:t>GACGAAAGGGCCTCGTGATACGCCTATTTTTATAGGTTAATGTCATGATAATAATGGTTTCTTAGGACGGATCGCTTGCCTGTAACTTACACGCGCCTCGTATCTTTTAATGATGGAATAATTTGGGAATTTACTCTGTGTTTATTTATTTTTATGTTTTGTATTTGGATTTTAGAAAGTAAATAAAGAAGGTAGAAGAGTTACGGAATGAAGAAAAAAAAATAAACAAAGGTTTAAAAAATTTCAACAAAAAGCGTACTTTACATATATATTTATTAGACAAGAAAAGCAGATTAAATAGATATACATTCGATTAACGATAAGTAAAATGTAAAATCACAGGATTTTCGTGTGTGGTCTTCTACACAGACAAGATGAAACAATTCGGCATTAATACCTGAGAGCAGGAAGAGCAAGATAAAAGGTAGTATTTGTTGGCGATCCCCCTAGAGTCTTTTACATCTTCGGAAAACAAAAACTATTTTTTCTTTAATTTCTTTTTTTACTTTCTATTTTTAATTTATATATTTATATTAAAAAATTTAAATTATAATTATTTTTATAGCACGTGATGAAAAGGACCCAGGTGGCACTTTTCGGGGAAATGTGCGCGGAACCCCTATTTGTTTATTTTTCTAAATACATTCAAATATGTATCCGCTCATGAGACAATAACCCTGATAAATGCTTCAATCCTGTTTTTGCTCACCCAGAAACGCTGGTGAAAGTAAAAGATGCTGAAGATCAGTTGGGTGCACGAGTGGGTTACATCGAACTGGATCTCAACAGCGGTAAGATCCTTGAGAGTTTTCGCCCCGAAGAACGTTTTCCAATGATGAGCACTTTTAAAGTTCTGCTATGTGGCGCGGTATTATCCCGTATTGACGCCGGGCAAGAGCAACTCGGTCGCCGCATACACTATTCTCAGAATGACTTGGTTGAGTACTCACCAGTCACAGAAAAGCATCTTACGGATGGCATGACAGTAAGAGAATTATGCAGTGCTGCCATAACCATGAGTGATAACACTGCGGCCAACTTACTTCTGACAACGATCGGAGGACCGAAGGAGCTAACCGCTTTTTTTCACAACATGGGGGATCATGTAACTCGCCTTGATCGTTGGGAACCGGAGCTGAATGAAGCCATACCAAACGACGAGCGTGACACCACGATGCCTGTAGCAATGGCAACAACGTTGCGCAAACTATTAACTGGCGAACTACTTACTCTAGCTTCCCGGCAACAATTAATAGACTGGATGGAGGCGGATAAAGTTGCAGGACCACTTCTGCGCTCGGCCCTTCCGGCTGGCTGGTTTATTGCTGATAAATCTGGAGCCGGTGAGCGTGGGTCTCGCGGTATCATTGCAGCACTGGGGCCAGATGGTAAGCCCTCCCGTATCGTAGTTATCTACACGACGGGCAGTCAGGCAACTATGGATGAACGAAATAGACAGATCGCTGAGATAGGTGCCTCACTGATTAAGCATTGGTAACTGTCAGACCAAGTTTACTCATATATACTTTAGATTGATTTAAAACTTCATTTTTAATTTAAAAGGATCTAGGTGAAGATCCTTTTTGATAATCTCATGACCAAAATCCCTTAACGTGAGTTTTCGTTCCACTGAGCGTCAGACCCCGTAGAAAAGATCAAAGGATCTTCTTGAGATCCTTTTTTTCTGCGCGTAATCTGCTGCTTGCAAACAAAAAAACCACCGCTACCAGCGGTGGTTTGTTTGCCGGATCAAGAGCTACCAACTCTTTTTCCGAAGGTAACTGGCTTCAGCAGAGCGCAGATACCAAATACTGTCCTTCTAGTGTAGCCGTAGTTAGGCCACCACTTCAAGAACTCTGTAGCACCGCCTACATACCTCGCTCTGCTAATCCTGTTACCAGTGGCTGCTGCCAGTGGCGATAAGTCGTGTCTTACCGGGTTGGACTCAAGACGATAGTTACCGGATAAGGCGCAGCGGTCGGGCTGAACGGGGGGTTCGTGCACACAGCCCAGCTTGGAGCGAACGACCTACACCGAACTGAGATACCTACAGCGTGAGCATTGAGAAAGCGCCACGCTTCCCGAAGGGAGAAAGGCGGACAGGTATCCGGTAAGCGGCAGGGTCGGAACAGGAGAGCGCACGAGGGAGCTTCCAGGGGGGAACGCCTGGTATCTTTATAGTCCTGTCGGGTTTCGCCACCTCTGACTTGAGCGTCGATTTTTGTGATGCTCGTCAGGGGGGCCGAGCCTATGGAAAAACGCCAGCAACGCGGCCTTTTTACGGTTCCTGGCCTTTTGCTGGCCTTTTGCTCACATGTTCTTTCCTGCGTTATCCCCTGATTCTGTGGATAACCGTATTACCGCCTTTGAGTGAGCTGATACCGCTCGCCGCAGCCGAACGACCGAGCGCAGCGAGTCAGTGAGCGAGGAAGCGGAAGAGCGCCCAATACGCAAACCGCCTCTCCCCGCGCGTTGGCCGATTCATTAATGCAGCTGGCACGACAGGTTTCCCGACTGGAAAGCGGGCAGTGAGCGCAACGCAATTAATGTGAGTTACCTCACTCATTAGGCACCCCAGGCTTTACACTTTATGCTTCCGGCTCCTATGTTGTGTGGAATTGTGAGCGGATAACAATTTCACACAGGAAACAGCTATGACCATGATTACGCCAAGCTCGGAATTAACCCTCACTAAAGGGAACAAAAGCTGGGTACCCGACAGGTTATCAGCAACAACACAGTCATATCCATTCTCAATTAGCTCTACCACAGTGTGTGAACCAATGTATCCAGCACCACCTGTAACCAAAACAATTTTAGAAGTACTTTCACTTTGTAACTGAGCTGTCATTTATATTGAATTTTCAAAAATTCTTACTTTTTTTTTGGATGGACGCAAAGAAGTTTAATAATCATATTACATGGCATTACCACCATATACATATCCATATACATATCCATATCTAATCTTACTTATATGTTGTGGAAATGTAAAGAGCCCCATTATCTTAGCCTAAAAAAACCTTCTCTTTGGAACTTTCAGTAATACGCTTAACTGCTCATTGCTATATTGAAGTACGGATTAGAAGCCGCCGAGCGGGTGACAGCCCTCCGAAGGAAGACTCTCCTCCGTGCGTCCTCGTCTTCACCGGTCGCGTTCCTGAAACGCAGATGTGCCTCGCGCCGCACTGCTCCGAACAATAAAGATTCTACAATACTAGCTTTTATGGTTATGAAGAGGAAAAATTGGCAGTAACCTGGCCCCACAAACCTTCAAATGAACGAATCAAATTAACAACCATAGGATGATAATGCGATTAGTTTTTTAGCCTTATTT</w:t>
+      </w:r>
+      <w:r>
+        <w:rPr>
+          <w:rFonts w:ascii="Courier New" w:hAnsi="Courier New" w:cs="Courier New"/>
+          <w:sz w:val="20"/>
+          <w:szCs w:val="20"/>
+        </w:rPr>
+        <w:lastRenderedPageBreak/>
+        <w:t>CTGGGGTAATTAATCAGCGAAGCGATGATTTTTGATCTATTAACAGATATATAAATGCAAAAACTGCATAACCACTTTAACTAATACTTTCAACATTTTCGGTTTGTATTACTTCTTATTCAAATGTAATAAAAGTATCAAC</w:t>
+      </w:r>
       <w:bookmarkStart w:id="0" w:name="_GoBack"/>
+      <w:r>
+        <w:rPr>
+          <w:rFonts w:ascii="Courier New" w:hAnsi="Courier New" w:cs="Courier New"/>
+          <w:sz w:val="20"/>
+          <w:szCs w:val="20"/>
+        </w:rPr>
+        <w:t>AAAAAATTGTTAATATACCTCTATACTTTAACGTCAAGGAGAAAAAACCCCGGATCGAATTCCCTACTTCA</w:t>
+      </w:r>
       <w:bookmarkEnd w:id="0"/>
-    </w:p>
-    <w:p>
-      <w:pPr>
-        <w:spacing w:after="200" w:line="276" w:lineRule="auto"/>
-        <w:rPr>
-          <w:rFonts w:ascii="Courier New" w:hAnsi="Courier New" w:cs="Courier New"/>
-          <w:sz w:val="20"/>
-          <w:szCs w:val="20"/>
-        </w:rPr>
-      </w:pPr>
-      <w:r>
-        <w:rPr>
-          <w:rFonts w:ascii="Courier New" w:hAnsi="Courier New" w:cs="Courier New"/>
-          <w:sz w:val="20"/>
-          <w:szCs w:val="20"/>
-        </w:rPr>
-        <w:t>GACGAAAGGGCCTCGTGATACGCCTATTTTTATAGGTTAATGTCATGATAATAATGGTTTCTTAGGACGGATCGCTTGCCTGTAACTTACACGCGCCTCGTATCTTTTAATGATGGAATAATTTGGGAATTTACTCTGTGTTTATTTATTTTTATGTTTTGTATTTGGATTTTAGAAAGTAAATAAAGAAGGTAGAAGAGTTACGGAATGAAGAAAAAAAAATAAACAAAGGTTTAAAAAATTTCAACAAAAAGCGTACTTTACATATATATTTATTAGACAAGAAAAGCAGATTAAATAGATATACATTCGATTAACGATAAGTAAAATGTAAAATCACAGGATTTTCGTGTGTGGTCTTCTACACAGACAAGATGAAACAATTCGGCATTAATACCTGAGAGCAGGAAGAGCAAGATAAAAGGTAGTATTTGTTGGCGATCCCCCTAGAGTCTTTTACATCTTCGGAAAACAAAAACTATTTTTTCTTTAATTTCTTTTTTTACTTTCTATTTTTAATTTATATATTTATATTAAAAAATTTAAATTATAATTATTTTTATAGCACGTGATGAAAAGGACCCAGGTGGCACTTTTCGGGGAAATGTGCGCGGAACCCCTATTTGTTTATTTTTCTAAATACATTCAAATATGTATCCGCTCATGAGACAATAACCCTGATAAATGCTTCAATCCTGTTTTTGCTCACCCAGAAACGCTGGTGAAAGTAAAAGATGCTGAAGATCAGTTGGGTGCACGAGTGGGTTACATCGAACTGGATCTCAACAGCGGTAAGATCCTTGAGAGTTTTCGCCCCGAAGAACGTTTTCCAATGATGAGCACTTTTAAAGTTCTGCTATGTGGCGCGGTATTATCCCGTATTGACGCCGGGCAAGAGCAACTCGGTCGCCGCATACACTATTCTCAGAATGACTTGGTTGAGTACTCACCAGTCACAGAAAAGCATCTTACGGATGGCATGACAGTAAGAGAATTATGCAGTGCTGCCATAACCATGAGTGATAACACTGCGGCCAACTTACTTCTGACAACGATCGGAGGACCGAAGGAGCTAACCGCTTTTTTTCACAACATGGGGGATCATGTAACTCGCCTTGATCGTTGGGAACCGGAGCTGAATGAAGCCATACCAAACGACGAGCGTGACACCACGATGCCTGTAGCAATGGCAACAACGTTGCGCAAACTATTAACTGGCGAACTACTTACTCTAGCTTCCCGGCAACAATTAATAGACTGGATGGAGGCGGATAAAGTTGCAGGACCACTTCTGCGCTCGGCCCTTCCGGCTGGCTGGTTTATTGCTGATAAATCTGGAGCCGGTGAGCGTGGGTCTCGCGGTATCATTGCAGCACTGGGGCCAGATGGTAAGCCCTCCCGTATCGTAGTTATCTACACGACGGGCAGTCAGGCAACTATGGATGAACGAAATAGACAGATCGCTGAGATAGGTGCCTCACTGATTAAGCATTGGTAACTGTCAGACCAAGTTTACTCATATATACTTTAGATTGATTTAAAACTTCATTTTTAATTTAAAAGGATCTAGGTGAAGATCCTTTTTGATAATCTCATGACCAAAATCCCTTAACGTGAGTTTTCGTTCCACTGAGCGTCAGACCCCGTAGAAAAGATCAAAGGATCTTCTTGAGATCCTTTTTTTCTGCGCGTAATCTGCTGCTTGCAAACAAAAAAACCACCGCTACCAGCGGTGGTTTGTTTGCCGGATCAAGAGCTACCAACTCTTTTTCCGAAGGTAACTGGCTTCAGCAGAGCGCAGATACCAAATACTGTCCTTCTAGTGTAGCCGTAGTTAGGCCACCACTTCAAGAACTCTGTAGCACCGCCTACATACCTCGCTCTGCTAATCCTGTTACCAGTGGCTGCTGCCAGTGGCGATAAGTCGTGTCTTACCGGGTTGGACTCAAGACGATAGTTACCGGATAAGGCGCAGCGGTCGGGCTGAACGGGGGGTTCGTGCACACAGCCCAGCTTGGAGCGAACGACCTACACCGAACTGAGATACCTACAGCGTGAGCATTGAGAAAGCGCCACGCTTCCCGAAGGGAGAAAGGCGGACAGGTATCCGGTAAGCGGCAGGGTCGGAACAGGAGAGCGCACGAGGGAGCTTCCAGGGGGGAACGCCTGGTATCTTTATAGTCCTGTCGGGTTTCGCCACCTCTGACTTGAGCGTCGATTTTTGTGATGCTCGTCAGGGGGGCCGAGCCTATGGAAAAACGCCAGCAACGCGGCCTTTTTACGGTTCCTGGCCTTTTGCTGGCCTTTTGCTCACATGTTCTTTCCTGCGTTATCCCCTGATTCTGTGGATAACCGTATTACCGCCTTTGAGTGAGCTGATACCGCTCGCCGCAGCCGAACGACCGAGCGCAGCGAGTCAGTGAGCGAGGAAGCGGAAGAGCGCCCAATACGCAAACCGCCTCTCCCCGCGCGTTGGCCGATTCATTAATGCAGCTGGCACGACAGGTTTCCCGACTGGAAAGCGGGCAGTGAGCGCAACGCAATTAATGTGAGTTACCTCACTCATTAGGCACCCCAGGCTTTACACTTTATGCTTCCGGCTCCTATGTTGTGTGGAATTGTGAGCGGATAACAATTTCACACAGGAAACAGCTATGACCATGATTACGCCAAGCTCGGAATTAACCCTCACTAAAGGGAACAAAAGCTGGGTACCCGACAGGTTATCAGCAACAACACAGTCATATCCATTCTCAATTAGCTCTACCACAGTGTGTGAACCAATGTATCCAGCACCACCTGTAACCAAAACAATTTTAGAAGTACTTTCACTTTGTAACTGAGCTGTCATTTATATTGAATTTTCAAAAATTCTTACTTTTTTTTTGGATGGACGCAAAGAAGTTTAATAATCATATTACATGGCATTACCACCATATACATATCCATATACATATCCATATCTAATCTTACTTATATGTTGTGGAAATGTAAAGAGCCCCATTATCTTAGCCTAAAAAAACCTTCTCTTTGGAACTTTCAGTAATACGCTTAACTGCTCATTGCTATATTGAAGTACGGATTAGAAGCCGCCGAGCGGGTGACAGCCCTCCGAAGGAAGACTCTCCTCCGTGCGTCCTCGTCTTCACCGGTCGCGTTCCTGAAACGCAGATGTGCCTCGCGCCGCACTGCTCCGAACAATAAAGATTCTACAATACTAGCTTTTATGGTTATGAAGAGGAAAAATTGGCAGTAACCTGGCCCCACAAACCTTCAAATGAACGAATCAAATTAACAACCATAGGATGATAATGCGATTAGTTTTTTAGCCTTATTT</w:t>
-      </w:r>
-      <w:r>
-        <w:rPr>
-          <w:rFonts w:ascii="Courier New" w:hAnsi="Courier New" w:cs="Courier New"/>
-          <w:sz w:val="20"/>
-          <w:szCs w:val="20"/>
-        </w:rPr>
-        <w:lastRenderedPageBreak/>
-        <w:t>CTGGGGTAATTAATCAGCGAAGCGATGATTTTTGATCTATTAACAGATATATAAATGCAAAAACTGCATAACCACTTTAACTAATACTTTCAACATTTTCGGTTTGTATTACTTCTTATTCAAATGTAATAAAAGTATCAACAAAAAATTGTTAATATACCTCTATACTTTAACGTCAAGGAGAAAAAACCCCGGATCGAATTCCCTACTTCATACATTTTCAATTAAGATGCAGTTACTTCGCTGTTTTTCAATATTTTCTGTTATTGCTTCAGTTTTAGCACAGGAACTGACAACTATATGCGAGCAAATCCCCTCACCAACTTTAGAATCGACGCCGTACTCTTTGTCAACGACTACTATTTTGGCCAACGGGAAGGCAATGCAAGGAGTTTTTGAATATTACAAATCAGTAACGTTTGTCAGTAATTGCGGTTCTCACCCCTCAACAACTAGCAAAGGCAGCCCCAT</w:t>
+      <w:r>
+        <w:rPr>
+          <w:rFonts w:ascii="Courier New" w:hAnsi="Courier New" w:cs="Courier New"/>
+          <w:sz w:val="20"/>
+          <w:szCs w:val="20"/>
+        </w:rPr>
+        <w:t>TACATTTTCAATTAAGATGCAGTTACTTCGCTGTTTTTCAATATTTTCTGTTATTGCTTCAGTTTTAGCACAGGAACTGACAACTATATGCGAGCAAATCCCCTCACCAACTTTAGAATCGACGCCGTACTCTTTGTCAACGACTACTATTTTGGCCAACGGGAAGGCAATGCAAGGAGTTTTTGAATATTACAAATCAGTAACGTTTGTCAGTAATTGCGGTTCTCACCCCTCAACAACTAGCAAAGGCAGCCCCAT</w:t>
       </w:r>
       <w:r>
         <w:rPr>
@@ -92,10 +108,36 @@
           <w:sz w:val="20"/>
           <w:szCs w:val="20"/>
         </w:rPr>
-        <w:t>ATGTTTTTAAGGACAATAGCTCGACGATTGAAGGTAGATACCCATACGACGTTCCAGACTACGCTCTGCAGGCTAGTGGTGGAGGAGGCTCT</w:t>
+        <w:t>ATGTTTTTAA</w:t>
       </w:r>
       <w:commentRangeStart w:id="1"/>
+      <w:r>
+        <w:rPr>
+          <w:rFonts w:ascii="Courier New" w:hAnsi="Courier New" w:cs="Courier New"/>
+          <w:sz w:val="20"/>
+          <w:szCs w:val="20"/>
+          <w:highlight w:val="green"/>
+        </w:rPr>
+        <w:t>GGACAATAGCTCGACGATTG</w:t>
+      </w:r>
+      <w:commentRangeEnd w:id="1"/>
+      <w:r>
+        <w:rPr>
+          <w:rStyle w:val="CommentReference"/>
+          <w:highlight w:val="green"/>
+        </w:rPr>
+        <w:commentReference w:id="1"/>
+      </w:r>
+      <w:r>
+        <w:rPr>
+          <w:rFonts w:ascii="Courier New" w:hAnsi="Courier New" w:cs="Courier New"/>
+          <w:sz w:val="20"/>
+          <w:szCs w:val="20"/>
+        </w:rPr>
+        <w:t>AAGGTAGATACCCATACGACGTTCCAGACTACGCTCTGCAGGCTAGTGGTGGAGGAGGCTCT</w:t>
+      </w:r>
       <w:commentRangeStart w:id="2"/>
+      <w:commentRangeStart w:id="3"/>
       <w:r>
         <w:rPr>
           <w:rFonts w:ascii="Courier New" w:hAnsi="Courier New" w:cs="Courier New"/>
@@ -105,13 +147,13 @@
         </w:rPr>
         <w:t>GGT</w:t>
       </w:r>
-      <w:commentRangeEnd w:id="1"/>
+      <w:commentRangeEnd w:id="2"/>
       <w:r>
         <w:rPr>
           <w:rStyle w:val="CommentReference"/>
           <w:highlight w:val="magenta"/>
         </w:rPr>
-        <w:commentReference w:id="1"/>
+        <w:commentReference w:id="2"/>
       </w:r>
       <w:r>
         <w:rPr>
@@ -121,7 +163,7 @@
         </w:rPr>
         <w:t>GGAGGCG</w:t>
       </w:r>
-      <w:commentRangeStart w:id="3"/>
+      <w:commentRangeStart w:id="4"/>
       <w:r>
         <w:rPr>
           <w:rFonts w:ascii="Courier New" w:hAnsi="Courier New" w:cs="Courier New"/>
@@ -131,14 +173,14 @@
         </w:rPr>
         <w:t>GTAGCGGAGGCGGAGGGTCG</w:t>
       </w:r>
-      <w:commentRangeEnd w:id="3"/>
+      <w:commentRangeEnd w:id="4"/>
       <w:r>
         <w:rPr>
           <w:rStyle w:val="CommentReference"/>
         </w:rPr>
-        <w:commentReference w:id="3"/>
-      </w:r>
-      <w:commentRangeStart w:id="4"/>
+        <w:commentReference w:id="4"/>
+      </w:r>
+      <w:commentRangeStart w:id="5"/>
       <w:r>
         <w:rPr>
           <w:rFonts w:ascii="Courier New" w:hAnsi="Courier New" w:cs="Courier New"/>
@@ -148,13 +190,13 @@
         </w:rPr>
         <w:t>GAT</w:t>
       </w:r>
-      <w:commentRangeEnd w:id="4"/>
+      <w:commentRangeEnd w:id="5"/>
       <w:r>
         <w:rPr>
           <w:rStyle w:val="CommentReference"/>
           <w:highlight w:val="cyan"/>
         </w:rPr>
-        <w:commentReference w:id="4"/>
+        <w:commentReference w:id="5"/>
       </w:r>
       <w:r>
         <w:rPr>
@@ -164,7 +206,7 @@
         </w:rPr>
         <w:t>GAAATGGAAGAA</w:t>
       </w:r>
-      <w:commentRangeStart w:id="5"/>
+      <w:commentRangeStart w:id="6"/>
       <w:r>
         <w:rPr>
           <w:rFonts w:ascii="Courier New" w:hAnsi="Courier New" w:cs="Courier New"/>
@@ -174,12 +216,12 @@
         </w:rPr>
         <w:t>TGTGCTTCTCATTTGGGCAGTGATTATAAAGATGATG</w:t>
       </w:r>
-      <w:commentRangeEnd w:id="5"/>
+      <w:commentRangeEnd w:id="6"/>
       <w:r>
         <w:rPr>
           <w:rStyle w:val="CommentReference"/>
         </w:rPr>
-        <w:commentReference w:id="5"/>
+        <w:commentReference w:id="6"/>
       </w:r>
       <w:r>
         <w:rPr>
@@ -189,7 +231,7 @@
         </w:rPr>
         <w:t>ATGATAAAGGCAGTGAAAATTTGTATTTCCAATCTGGCAGTCATCATCATCATCATCATGGTGGGGGAGGCTCCGCTAGCATGGCGCCTATC</w:t>
       </w:r>
-      <w:commentRangeStart w:id="6"/>
+      <w:commentRangeStart w:id="7"/>
       <w:r>
         <w:rPr>
           <w:rFonts w:ascii="Courier New" w:hAnsi="Courier New" w:cs="Courier New"/>
@@ -198,12 +240,12 @@
         </w:rPr>
         <w:t>GGCTCAGTA</w:t>
       </w:r>
-      <w:commentRangeEnd w:id="6"/>
+      <w:commentRangeEnd w:id="7"/>
       <w:r>
         <w:rPr>
           <w:rStyle w:val="CommentReference"/>
         </w:rPr>
-        <w:commentReference w:id="6"/>
+        <w:commentReference w:id="7"/>
       </w:r>
       <w:r>
         <w:rPr>
@@ -213,7 +255,7 @@
         </w:rPr>
         <w:t>GTAATCGTAGGCAGAATCATCCTGTCCGGCCGTGGTGGCCCCATCACGGCGTACGCCCAGCAGACAAGGGGCCTCCTAGGGTGCATAATCACCAGCCTAACTGGCCGGGACAAAAACCAAGTGGAGGGTGAGGTCCAGATTGTGTCAACTGCTGCCCAAACCTTCCTGGCAACGTGCATCAATGGGGTGTGCTGGACTGTCTACCACGGGGCCGGAACGAGGACCATCGCGTCACCCAAGGGTCCTGTCATCCAGATGTATACCAATGTAGACCAAGACCTTGTGGGCTGGCCCGCTTCGCAAGGTACCCGCTCATTGACACCCTGCACTTGCGGCTCCTCGGACCTTTACCTGGTCACGAGGCACGCCGATGTCATTCCCGT</w:t>
       </w:r>
-      <w:commentRangeStart w:id="7"/>
+      <w:commentRangeStart w:id="8"/>
       <w:r>
         <w:rPr>
           <w:rFonts w:ascii="Courier New" w:hAnsi="Courier New" w:cs="Courier New"/>
@@ -225,12 +267,12 @@
         </w:rPr>
         <w:t>GCGCCGGCGGGGTGATAGC</w:t>
       </w:r>
-      <w:commentRangeEnd w:id="7"/>
+      <w:commentRangeEnd w:id="8"/>
       <w:r>
         <w:rPr>
           <w:rStyle w:val="CommentReference"/>
         </w:rPr>
-        <w:commentReference w:id="7"/>
+        <w:commentReference w:id="8"/>
       </w:r>
       <w:r>
         <w:rPr>
@@ -240,7 +282,7 @@
         </w:rPr>
         <w:t>AGGGGCAGCCTGCTGTCGCCCCGGCCCATTTCCTACTTGAAAGGCTCCTCGGGGGGTCCGCTGTTGTGCCCCGCGGGGCACGCCGTGGGCATATTTAGGGCCGCGGTGTGCACCCGTGGAGTGGCTAAGGCGGTGGAC</w:t>
       </w:r>
-      <w:commentRangeStart w:id="8"/>
+      <w:commentRangeStart w:id="9"/>
       <w:r>
         <w:rPr>
           <w:rFonts w:ascii="Courier New" w:hAnsi="Courier New" w:cs="Courier New"/>
@@ -251,12 +293,12 @@
         </w:rPr>
         <w:t>TTTATCCCTGTGGAGAACCTAGAGACAACCATGAGGTCGG</w:t>
       </w:r>
-      <w:commentRangeEnd w:id="8"/>
+      <w:commentRangeEnd w:id="9"/>
       <w:r>
         <w:rPr>
           <w:rStyle w:val="CommentReference"/>
         </w:rPr>
-        <w:commentReference w:id="8"/>
+        <w:commentReference w:id="9"/>
       </w:r>
       <w:r>
         <w:rPr>
@@ -266,7 +308,7 @@
         </w:rPr>
         <w:t>GA</w:t>
       </w:r>
-      <w:commentRangeStart w:id="9"/>
+      <w:commentRangeStart w:id="10"/>
       <w:r>
         <w:rPr>
           <w:rFonts w:ascii="Courier New" w:hAnsi="Courier New" w:cs="Courier New"/>
@@ -276,13 +318,13 @@
         </w:rPr>
         <w:t>TCC</w:t>
       </w:r>
-      <w:commentRangeEnd w:id="9"/>
+      <w:commentRangeEnd w:id="10"/>
       <w:r>
         <w:rPr>
           <w:rStyle w:val="CommentReference"/>
           <w:highlight w:val="cyan"/>
         </w:rPr>
-        <w:commentReference w:id="9"/>
+        <w:commentReference w:id="10"/>
       </w:r>
       <w:r>
         <w:rPr>
@@ -292,7 +334,7 @@
         </w:rPr>
         <w:t>GAACAAAAGCTTATTTCTGAAGAGGAC</w:t>
       </w:r>
-      <w:commentRangeStart w:id="10"/>
+      <w:commentRangeStart w:id="11"/>
       <w:r>
         <w:rPr>
           <w:rFonts w:ascii="Courier New" w:hAnsi="Courier New" w:cs="Courier New"/>
@@ -302,20 +344,20 @@
         </w:rPr>
         <w:t>TTG</w:t>
       </w:r>
-      <w:commentRangeEnd w:id="10"/>
+      <w:commentRangeEnd w:id="11"/>
       <w:r>
         <w:rPr>
           <w:rStyle w:val="CommentReference"/>
           <w:highlight w:val="magenta"/>
         </w:rPr>
-        <w:commentReference w:id="10"/>
-      </w:r>
-      <w:commentRangeEnd w:id="2"/>
+        <w:commentReference w:id="11"/>
+      </w:r>
+      <w:commentRangeEnd w:id="3"/>
       <w:r>
         <w:rPr>
           <w:rStyle w:val="CommentReference"/>
         </w:rPr>
-        <w:commentReference w:id="2"/>
+        <w:commentReference w:id="3"/>
       </w:r>
       <w:r>
         <w:rPr>
@@ -342,7 +384,7 @@
         </w:rPr>
         <w:t>TCATTT</w:t>
       </w:r>
-      <w:commentRangeStart w:id="11"/>
+      <w:commentRangeStart w:id="12"/>
       <w:r>
         <w:rPr>
           <w:rFonts w:ascii="Courier New" w:hAnsi="Courier New" w:cs="Courier New"/>
@@ -352,13 +394,13 @@
         </w:rPr>
         <w:t>CTCCGTAAACAACATGTTTTCCCATGTAATATCC</w:t>
       </w:r>
-      <w:commentRangeEnd w:id="11"/>
+      <w:commentRangeEnd w:id="12"/>
       <w:r>
         <w:rPr>
           <w:rStyle w:val="CommentReference"/>
           <w:highlight w:val="green"/>
         </w:rPr>
-        <w:commentReference w:id="11"/>
+        <w:commentReference w:id="12"/>
       </w:r>
       <w:r>
         <w:rPr>
@@ -736,7 +778,16 @@
           <w:b/>
           <w:u w:val="single"/>
         </w:rPr>
-        <w:t>Ser)</w:t>
+        <w:t>Ser</w:t>
+      </w:r>
+      <w:proofErr w:type="gramStart"/>
+      <w:r>
+        <w:rPr>
+          <w:rFonts w:ascii="Courier New" w:hAnsi="Courier New" w:cs="Courier New"/>
+          <w:b/>
+          <w:u w:val="single"/>
+        </w:rPr>
+        <w:t>)</w:t>
       </w:r>
       <w:r>
         <w:rPr>
@@ -747,6 +798,7 @@
         </w:rPr>
         <w:t>3</w:t>
       </w:r>
+      <w:proofErr w:type="gramEnd"/>
     </w:p>
     <w:p>
       <w:pPr>
@@ -821,33 +873,33 @@
           <w:rFonts w:ascii="Courier New" w:hAnsi="Courier New" w:cs="Courier New"/>
         </w:rPr>
       </w:pPr>
-      <w:commentRangeStart w:id="12"/>
+      <w:commentRangeStart w:id="13"/>
       <w:r>
         <w:rPr>
           <w:rFonts w:ascii="Courier New" w:hAnsi="Courier New" w:cs="Courier New"/>
         </w:rPr>
         <w:t>GATGAAATGGAAGAATGT</w:t>
       </w:r>
-      <w:commentRangeEnd w:id="12"/>
+      <w:commentRangeEnd w:id="13"/>
       <w:r>
         <w:rPr>
           <w:rStyle w:val="CommentReference"/>
         </w:rPr>
-        <w:commentReference w:id="12"/>
-      </w:r>
-      <w:commentRangeStart w:id="13"/>
+        <w:commentReference w:id="13"/>
+      </w:r>
+      <w:commentRangeStart w:id="14"/>
       <w:r>
         <w:rPr>
           <w:rFonts w:ascii="Courier New" w:hAnsi="Courier New" w:cs="Courier New"/>
         </w:rPr>
         <w:t>GCTTCTCATTTG</w:t>
       </w:r>
-      <w:commentRangeEnd w:id="13"/>
+      <w:commentRangeEnd w:id="14"/>
       <w:r>
         <w:rPr>
           <w:rStyle w:val="CommentReference"/>
         </w:rPr>
-        <w:commentReference w:id="13"/>
+        <w:commentReference w:id="14"/>
       </w:r>
       <w:r>
         <w:rPr>
@@ -855,19 +907,19 @@
         </w:rPr>
         <w:t>GGCAGTGATTATAAAGATGATGATGATAAAGGCAGTGAAAATTTGTATTTCCAATCTGGCAGTCATCATCATCATCATCATGGTGGGGGAGGCTCC</w:t>
       </w:r>
-      <w:commentRangeStart w:id="14"/>
+      <w:commentRangeStart w:id="15"/>
       <w:r>
         <w:rPr>
           <w:rFonts w:ascii="Courier New" w:hAnsi="Courier New" w:cs="Courier New"/>
         </w:rPr>
         <w:t>GCTAGC</w:t>
       </w:r>
-      <w:commentRangeEnd w:id="14"/>
+      <w:commentRangeEnd w:id="15"/>
       <w:r>
         <w:rPr>
           <w:rStyle w:val="CommentReference"/>
         </w:rPr>
-        <w:commentReference w:id="14"/>
+        <w:commentReference w:id="15"/>
       </w:r>
       <w:r>
         <w:rPr>
@@ -990,19 +1042,19 @@
         </w:rPr>
         <w:t>AACCTAGAGACAACCATGAGGTCG</w:t>
       </w:r>
-      <w:commentRangeStart w:id="15"/>
+      <w:commentRangeStart w:id="16"/>
       <w:r>
         <w:rPr>
           <w:rFonts w:ascii="Courier New" w:hAnsi="Courier New" w:cs="Courier New"/>
         </w:rPr>
         <w:t>GGATCC</w:t>
       </w:r>
-      <w:commentRangeEnd w:id="15"/>
+      <w:commentRangeEnd w:id="16"/>
       <w:r>
         <w:rPr>
           <w:rStyle w:val="CommentReference"/>
         </w:rPr>
-        <w:commentReference w:id="15"/>
+        <w:commentReference w:id="16"/>
       </w:r>
     </w:p>
     <w:p>
@@ -1058,8 +1110,16 @@
         <w:rPr>
           <w:rFonts w:ascii="Courier New" w:hAnsi="Courier New" w:cs="Courier New"/>
         </w:rPr>
-        <w:t>[note</w:t>
-      </w:r>
+        <w:t>[</w:t>
+      </w:r>
+      <w:proofErr w:type="gramStart"/>
+      <w:r>
+        <w:rPr>
+          <w:rFonts w:ascii="Courier New" w:hAnsi="Courier New" w:cs="Courier New"/>
+        </w:rPr>
+        <w:t>note</w:t>
+      </w:r>
+      <w:proofErr w:type="gramEnd"/>
     </w:p>
     <w:p>
       <w:pPr>
@@ -1212,11 +1272,19 @@
         </w:rPr>
         <w:t xml:space="preserve"> </w:t>
       </w:r>
-      <w:r>
-        <w:rPr>
-          <w:rFonts w:ascii="Courier New" w:hAnsi="Courier New" w:cs="Courier New"/>
-        </w:rPr>
-        <w:t xml:space="preserve">L </w:t>
+      <w:proofErr w:type="spellStart"/>
+      <w:r>
+        <w:rPr>
+          <w:rFonts w:ascii="Courier New" w:hAnsi="Courier New" w:cs="Courier New"/>
+        </w:rPr>
+        <w:t>L</w:t>
+      </w:r>
+      <w:proofErr w:type="spellEnd"/>
+      <w:r>
+        <w:rPr>
+          <w:rFonts w:ascii="Courier New" w:hAnsi="Courier New" w:cs="Courier New"/>
+        </w:rPr>
+        <w:t xml:space="preserve"> </w:t>
       </w:r>
       <w:r>
         <w:rPr>
@@ -1442,7 +1510,21 @@
         <w:rPr>
           <w:rFonts w:ascii="Courier New" w:hAnsi="Courier New" w:cs="Courier New"/>
         </w:rPr>
-        <w:t>R  A  A  V  C  T  R  G  V  A  K  A  V  D  F  I  P  V  E</w:t>
+        <w:t xml:space="preserve">R  A  </w:t>
+      </w:r>
+      <w:proofErr w:type="spellStart"/>
+      <w:r>
+        <w:rPr>
+          <w:rFonts w:ascii="Courier New" w:hAnsi="Courier New" w:cs="Courier New"/>
+        </w:rPr>
+        <w:t>A</w:t>
+      </w:r>
+      <w:proofErr w:type="spellEnd"/>
+      <w:r>
+        <w:rPr>
+          <w:rFonts w:ascii="Courier New" w:hAnsi="Courier New" w:cs="Courier New"/>
+        </w:rPr>
+        <w:t xml:space="preserve">  V  C  T  R  G  V  A  K  A  V  D  F  I  P  V  E</w:t>
       </w:r>
     </w:p>
     <w:p>
@@ -1522,14 +1604,26 @@
           <w:u w:val="single"/>
         </w:rPr>
       </w:pPr>
+      <w:proofErr w:type="gramStart"/>
       <w:r>
         <w:rPr>
           <w:rFonts w:ascii="Courier New" w:hAnsi="Courier New" w:cs="Courier New"/>
           <w:b/>
           <w:u w:val="single"/>
         </w:rPr>
-        <w:t>c-myc</w:t>
-      </w:r>
+        <w:t>c-</w:t>
+      </w:r>
+      <w:proofErr w:type="spellStart"/>
+      <w:r>
+        <w:rPr>
+          <w:rFonts w:ascii="Courier New" w:hAnsi="Courier New" w:cs="Courier New"/>
+          <w:b/>
+          <w:u w:val="single"/>
+        </w:rPr>
+        <w:t>myc</w:t>
+      </w:r>
+      <w:proofErr w:type="spellEnd"/>
+      <w:proofErr w:type="gramEnd"/>
     </w:p>
     <w:p>
       <w:pPr>
@@ -2455,6 +2549,8 @@
           <w:szCs w:val="20"/>
         </w:rPr>
       </w:pPr>
+      <w:proofErr w:type="spellStart"/>
+      <w:proofErr w:type="gramStart"/>
       <w:r>
         <w:rPr>
           <w:rFonts w:ascii="Courier New" w:hAnsi="Courier New" w:cs="Courier New"/>
@@ -2465,6 +2561,8 @@
         <w:lastRenderedPageBreak/>
         <w:t>gatgaaatggaagaatgtgcttctcatttgggcagtgattataaagatgatgatgataaa</w:t>
       </w:r>
+      <w:proofErr w:type="spellEnd"/>
+      <w:proofErr w:type="gramEnd"/>
     </w:p>
     <w:p>
       <w:pPr>
@@ -2501,7 +2599,87 @@
           <w:sz w:val="20"/>
           <w:szCs w:val="20"/>
         </w:rPr>
-        <w:t xml:space="preserve"> D  E  M  E  E  C  A  S  H  L  G  S  D  Y  K  D  D  D  D  K </w:t>
+        <w:t xml:space="preserve"> D  E  M  E  </w:t>
+      </w:r>
+      <w:proofErr w:type="spellStart"/>
+      <w:r>
+        <w:rPr>
+          <w:rFonts w:ascii="Courier New" w:hAnsi="Courier New" w:cs="Courier New"/>
+          <w:color w:val="626262"/>
+          <w:sz w:val="20"/>
+          <w:szCs w:val="20"/>
+        </w:rPr>
+        <w:t>E</w:t>
+      </w:r>
+      <w:proofErr w:type="spellEnd"/>
+      <w:r>
+        <w:rPr>
+          <w:rFonts w:ascii="Courier New" w:hAnsi="Courier New" w:cs="Courier New"/>
+          <w:color w:val="626262"/>
+          <w:sz w:val="20"/>
+          <w:szCs w:val="20"/>
+        </w:rPr>
+        <w:t xml:space="preserve">  C  A  S  H  L  G  S  D  Y  K  D  </w:t>
+      </w:r>
+      <w:proofErr w:type="spellStart"/>
+      <w:r>
+        <w:rPr>
+          <w:rFonts w:ascii="Courier New" w:hAnsi="Courier New" w:cs="Courier New"/>
+          <w:color w:val="626262"/>
+          <w:sz w:val="20"/>
+          <w:szCs w:val="20"/>
+        </w:rPr>
+        <w:t>D</w:t>
+      </w:r>
+      <w:proofErr w:type="spellEnd"/>
+      <w:r>
+        <w:rPr>
+          <w:rFonts w:ascii="Courier New" w:hAnsi="Courier New" w:cs="Courier New"/>
+          <w:color w:val="626262"/>
+          <w:sz w:val="20"/>
+          <w:szCs w:val="20"/>
+        </w:rPr>
+        <w:t xml:space="preserve">  </w:t>
+      </w:r>
+      <w:proofErr w:type="spellStart"/>
+      <w:r>
+        <w:rPr>
+          <w:rFonts w:ascii="Courier New" w:hAnsi="Courier New" w:cs="Courier New"/>
+          <w:color w:val="626262"/>
+          <w:sz w:val="20"/>
+          <w:szCs w:val="20"/>
+        </w:rPr>
+        <w:t>D</w:t>
+      </w:r>
+      <w:proofErr w:type="spellEnd"/>
+      <w:r>
+        <w:rPr>
+          <w:rFonts w:ascii="Courier New" w:hAnsi="Courier New" w:cs="Courier New"/>
+          <w:color w:val="626262"/>
+          <w:sz w:val="20"/>
+          <w:szCs w:val="20"/>
+        </w:rPr>
+        <w:t xml:space="preserve">  </w:t>
+      </w:r>
+      <w:proofErr w:type="spellStart"/>
+      <w:r>
+        <w:rPr>
+          <w:rFonts w:ascii="Courier New" w:hAnsi="Courier New" w:cs="Courier New"/>
+          <w:color w:val="626262"/>
+          <w:sz w:val="20"/>
+          <w:szCs w:val="20"/>
+        </w:rPr>
+        <w:t>D</w:t>
+      </w:r>
+      <w:proofErr w:type="spellEnd"/>
+      <w:r>
+        <w:rPr>
+          <w:rFonts w:ascii="Courier New" w:hAnsi="Courier New" w:cs="Courier New"/>
+          <w:color w:val="626262"/>
+          <w:sz w:val="20"/>
+          <w:szCs w:val="20"/>
+        </w:rPr>
+        <w:t xml:space="preserve">  K </w:t>
       </w:r>
     </w:p>
     <w:p>
@@ -2570,6 +2748,8 @@
           <w:szCs w:val="20"/>
         </w:rPr>
       </w:pPr>
+      <w:proofErr w:type="spellStart"/>
+      <w:proofErr w:type="gramStart"/>
       <w:r>
         <w:rPr>
           <w:rFonts w:ascii="Courier New" w:hAnsi="Courier New" w:cs="Courier New"/>
@@ -2579,6 +2759,8 @@
         </w:rPr>
         <w:t>ggcagtgaaaatttgtatttccaatctggcagtcatcatcatcatcatcatggtggggga</w:t>
       </w:r>
+      <w:proofErr w:type="spellEnd"/>
+      <w:proofErr w:type="gramEnd"/>
     </w:p>
     <w:p>
       <w:pPr>
@@ -2615,7 +2797,147 @@
           <w:sz w:val="20"/>
           <w:szCs w:val="20"/>
         </w:rPr>
-        <w:t xml:space="preserve"> G  S  E  N  L  Y  F  Q  S  G  S  H  H  H  H  H  H  G  G  G </w:t>
+        <w:t xml:space="preserve"> G  S  E  N  L  Y  F  Q  S  G  S  H  </w:t>
+      </w:r>
+      <w:proofErr w:type="spellStart"/>
+      <w:r>
+        <w:rPr>
+          <w:rFonts w:ascii="Courier New" w:hAnsi="Courier New" w:cs="Courier New"/>
+          <w:color w:val="626262"/>
+          <w:sz w:val="20"/>
+          <w:szCs w:val="20"/>
+        </w:rPr>
+        <w:t>H</w:t>
+      </w:r>
+      <w:proofErr w:type="spellEnd"/>
+      <w:r>
+        <w:rPr>
+          <w:rFonts w:ascii="Courier New" w:hAnsi="Courier New" w:cs="Courier New"/>
+          <w:color w:val="626262"/>
+          <w:sz w:val="20"/>
+          <w:szCs w:val="20"/>
+        </w:rPr>
+        <w:t xml:space="preserve">  </w:t>
+      </w:r>
+      <w:proofErr w:type="spellStart"/>
+      <w:r>
+        <w:rPr>
+          <w:rFonts w:ascii="Courier New" w:hAnsi="Courier New" w:cs="Courier New"/>
+          <w:color w:val="626262"/>
+          <w:sz w:val="20"/>
+          <w:szCs w:val="20"/>
+        </w:rPr>
+        <w:t>H</w:t>
+      </w:r>
+      <w:proofErr w:type="spellEnd"/>
+      <w:r>
+        <w:rPr>
+          <w:rFonts w:ascii="Courier New" w:hAnsi="Courier New" w:cs="Courier New"/>
+          <w:color w:val="626262"/>
+          <w:sz w:val="20"/>
+          <w:szCs w:val="20"/>
+        </w:rPr>
+        <w:t xml:space="preserve">  </w:t>
+      </w:r>
+      <w:proofErr w:type="spellStart"/>
+      <w:r>
+        <w:rPr>
+          <w:rFonts w:ascii="Courier New" w:hAnsi="Courier New" w:cs="Courier New"/>
+          <w:color w:val="626262"/>
+          <w:sz w:val="20"/>
+          <w:szCs w:val="20"/>
+        </w:rPr>
+        <w:t>H</w:t>
+      </w:r>
+      <w:proofErr w:type="spellEnd"/>
+      <w:r>
+        <w:rPr>
+          <w:rFonts w:ascii="Courier New" w:hAnsi="Courier New" w:cs="Courier New"/>
+          <w:color w:val="626262"/>
+          <w:sz w:val="20"/>
+          <w:szCs w:val="20"/>
+        </w:rPr>
+        <w:t xml:space="preserve">  </w:t>
+      </w:r>
+      <w:proofErr w:type="spellStart"/>
+      <w:r>
+        <w:rPr>
+          <w:rFonts w:ascii="Courier New" w:hAnsi="Courier New" w:cs="Courier New"/>
+          <w:color w:val="626262"/>
+          <w:sz w:val="20"/>
+          <w:szCs w:val="20"/>
+        </w:rPr>
+        <w:t>H</w:t>
+      </w:r>
+      <w:proofErr w:type="spellEnd"/>
+      <w:r>
+        <w:rPr>
+          <w:rFonts w:ascii="Courier New" w:hAnsi="Courier New" w:cs="Courier New"/>
+          <w:color w:val="626262"/>
+          <w:sz w:val="20"/>
+          <w:szCs w:val="20"/>
+        </w:rPr>
+        <w:t xml:space="preserve">  </w:t>
+      </w:r>
+      <w:proofErr w:type="spellStart"/>
+      <w:r>
+        <w:rPr>
+          <w:rFonts w:ascii="Courier New" w:hAnsi="Courier New" w:cs="Courier New"/>
+          <w:color w:val="626262"/>
+          <w:sz w:val="20"/>
+          <w:szCs w:val="20"/>
+        </w:rPr>
+        <w:t>H</w:t>
+      </w:r>
+      <w:proofErr w:type="spellEnd"/>
+      <w:r>
+        <w:rPr>
+          <w:rFonts w:ascii="Courier New" w:hAnsi="Courier New" w:cs="Courier New"/>
+          <w:color w:val="626262"/>
+          <w:sz w:val="20"/>
+          <w:szCs w:val="20"/>
+        </w:rPr>
+        <w:t xml:space="preserve">  G  </w:t>
+      </w:r>
+      <w:proofErr w:type="spellStart"/>
+      <w:r>
+        <w:rPr>
+          <w:rFonts w:ascii="Courier New" w:hAnsi="Courier New" w:cs="Courier New"/>
+          <w:color w:val="626262"/>
+          <w:sz w:val="20"/>
+          <w:szCs w:val="20"/>
+        </w:rPr>
+        <w:t>G</w:t>
+      </w:r>
+      <w:proofErr w:type="spellEnd"/>
+      <w:r>
+        <w:rPr>
+          <w:rFonts w:ascii="Courier New" w:hAnsi="Courier New" w:cs="Courier New"/>
+          <w:color w:val="626262"/>
+          <w:sz w:val="20"/>
+          <w:szCs w:val="20"/>
+        </w:rPr>
+        <w:t xml:space="preserve">  </w:t>
+      </w:r>
+      <w:proofErr w:type="spellStart"/>
+      <w:r>
+        <w:rPr>
+          <w:rFonts w:ascii="Courier New" w:hAnsi="Courier New" w:cs="Courier New"/>
+          <w:color w:val="626262"/>
+          <w:sz w:val="20"/>
+          <w:szCs w:val="20"/>
+        </w:rPr>
+        <w:t>G</w:t>
+      </w:r>
+      <w:proofErr w:type="spellEnd"/>
+      <w:r>
+        <w:rPr>
+          <w:rFonts w:ascii="Courier New" w:hAnsi="Courier New" w:cs="Courier New"/>
+          <w:color w:val="626262"/>
+          <w:sz w:val="20"/>
+          <w:szCs w:val="20"/>
+        </w:rPr>
+        <w:t xml:space="preserve"> </w:t>
       </w:r>
     </w:p>
     <w:p>
@@ -2684,6 +3006,8 @@
           <w:szCs w:val="20"/>
         </w:rPr>
       </w:pPr>
+      <w:proofErr w:type="spellStart"/>
+      <w:proofErr w:type="gramStart"/>
       <w:r>
         <w:rPr>
           <w:rFonts w:ascii="Courier New" w:hAnsi="Courier New" w:cs="Courier New"/>
@@ -2693,6 +3017,8 @@
         </w:rPr>
         <w:t>ggctccgctagcatggcgcctatcggctcagtagtaatcgtaggcagaatcatcctgtcc</w:t>
       </w:r>
+      <w:proofErr w:type="spellEnd"/>
+      <w:proofErr w:type="gramEnd"/>
     </w:p>
     <w:p>
       <w:pPr>
@@ -2729,7 +3055,47 @@
           <w:sz w:val="20"/>
           <w:szCs w:val="20"/>
         </w:rPr>
-        <w:t xml:space="preserve"> G  S  A  S  M  A  P  I  G  S  V  V  I  V  G  R  I  I  L  S </w:t>
+        <w:t xml:space="preserve"> G  S  A  S  M  A  P  I  G  S  V  </w:t>
+      </w:r>
+      <w:proofErr w:type="spellStart"/>
+      <w:r>
+        <w:rPr>
+          <w:rFonts w:ascii="Courier New" w:hAnsi="Courier New" w:cs="Courier New"/>
+          <w:color w:val="626262"/>
+          <w:sz w:val="20"/>
+          <w:szCs w:val="20"/>
+        </w:rPr>
+        <w:t>V</w:t>
+      </w:r>
+      <w:proofErr w:type="spellEnd"/>
+      <w:r>
+        <w:rPr>
+          <w:rFonts w:ascii="Courier New" w:hAnsi="Courier New" w:cs="Courier New"/>
+          <w:color w:val="626262"/>
+          <w:sz w:val="20"/>
+          <w:szCs w:val="20"/>
+        </w:rPr>
+        <w:t xml:space="preserve">  I  V  G  R  I  </w:t>
+      </w:r>
+      <w:proofErr w:type="spellStart"/>
+      <w:r>
+        <w:rPr>
+          <w:rFonts w:ascii="Courier New" w:hAnsi="Courier New" w:cs="Courier New"/>
+          <w:color w:val="626262"/>
+          <w:sz w:val="20"/>
+          <w:szCs w:val="20"/>
+        </w:rPr>
+        <w:t>I</w:t>
+      </w:r>
+      <w:proofErr w:type="spellEnd"/>
+      <w:r>
+        <w:rPr>
+          <w:rFonts w:ascii="Courier New" w:hAnsi="Courier New" w:cs="Courier New"/>
+          <w:color w:val="626262"/>
+          <w:sz w:val="20"/>
+          <w:szCs w:val="20"/>
+        </w:rPr>
+        <w:t xml:space="preserve">  L  S </w:t>
       </w:r>
     </w:p>
     <w:p>
@@ -2836,6 +3202,8 @@
           <w:szCs w:val="20"/>
         </w:rPr>
       </w:pPr>
+      <w:proofErr w:type="spellStart"/>
+      <w:proofErr w:type="gramStart"/>
       <w:r>
         <w:rPr>
           <w:rFonts w:ascii="Courier New" w:hAnsi="Courier New" w:cs="Courier New"/>
@@ -2845,6 +3213,8 @@
         </w:rPr>
         <w:t>ggccgtggtggccccatcacggcgtacgcccagcagacaaggggcctcctagggtgcata</w:t>
       </w:r>
+      <w:proofErr w:type="spellEnd"/>
+      <w:proofErr w:type="gramEnd"/>
     </w:p>
     <w:p>
       <w:pPr>
@@ -2881,7 +3251,67 @@
           <w:sz w:val="20"/>
           <w:szCs w:val="20"/>
         </w:rPr>
-        <w:t xml:space="preserve"> G  R  G  G  P  I  T  A  Y  A  Q  Q  T  R  G  L  L  G  C  I </w:t>
+        <w:t xml:space="preserve"> G  R  G  </w:t>
+      </w:r>
+      <w:proofErr w:type="spellStart"/>
+      <w:r>
+        <w:rPr>
+          <w:rFonts w:ascii="Courier New" w:hAnsi="Courier New" w:cs="Courier New"/>
+          <w:color w:val="626262"/>
+          <w:sz w:val="20"/>
+          <w:szCs w:val="20"/>
+        </w:rPr>
+        <w:t>G</w:t>
+      </w:r>
+      <w:proofErr w:type="spellEnd"/>
+      <w:r>
+        <w:rPr>
+          <w:rFonts w:ascii="Courier New" w:hAnsi="Courier New" w:cs="Courier New"/>
+          <w:color w:val="626262"/>
+          <w:sz w:val="20"/>
+          <w:szCs w:val="20"/>
+        </w:rPr>
+        <w:t xml:space="preserve">  P  I  T  A  Y  A  Q  </w:t>
+      </w:r>
+      <w:proofErr w:type="spellStart"/>
+      <w:r>
+        <w:rPr>
+          <w:rFonts w:ascii="Courier New" w:hAnsi="Courier New" w:cs="Courier New"/>
+          <w:color w:val="626262"/>
+          <w:sz w:val="20"/>
+          <w:szCs w:val="20"/>
+        </w:rPr>
+        <w:t>Q</w:t>
+      </w:r>
+      <w:proofErr w:type="spellEnd"/>
+      <w:r>
+        <w:rPr>
+          <w:rFonts w:ascii="Courier New" w:hAnsi="Courier New" w:cs="Courier New"/>
+          <w:color w:val="626262"/>
+          <w:sz w:val="20"/>
+          <w:szCs w:val="20"/>
+        </w:rPr>
+        <w:t xml:space="preserve">  T  R  G  L  </w:t>
+      </w:r>
+      <w:proofErr w:type="spellStart"/>
+      <w:r>
+        <w:rPr>
+          <w:rFonts w:ascii="Courier New" w:hAnsi="Courier New" w:cs="Courier New"/>
+          <w:color w:val="626262"/>
+          <w:sz w:val="20"/>
+          <w:szCs w:val="20"/>
+        </w:rPr>
+        <w:t>L</w:t>
+      </w:r>
+      <w:proofErr w:type="spellEnd"/>
+      <w:r>
+        <w:rPr>
+          <w:rFonts w:ascii="Courier New" w:hAnsi="Courier New" w:cs="Courier New"/>
+          <w:color w:val="626262"/>
+          <w:sz w:val="20"/>
+          <w:szCs w:val="20"/>
+        </w:rPr>
+        <w:t xml:space="preserve">  G  C  I </w:t>
       </w:r>
     </w:p>
     <w:p>
@@ -2950,6 +3380,8 @@
           <w:szCs w:val="20"/>
         </w:rPr>
       </w:pPr>
+      <w:proofErr w:type="spellStart"/>
+      <w:proofErr w:type="gramStart"/>
       <w:r>
         <w:rPr>
           <w:rFonts w:ascii="Courier New" w:hAnsi="Courier New" w:cs="Courier New"/>
@@ -2959,6 +3391,8 @@
         </w:rPr>
         <w:t>atcaccagcctaactggccgggacaaaaaccaagtggagggtgaggtccagattgtgtca</w:t>
       </w:r>
+      <w:proofErr w:type="spellEnd"/>
+      <w:proofErr w:type="gramEnd"/>
     </w:p>
     <w:p>
       <w:pPr>
@@ -3064,6 +3498,8 @@
           <w:szCs w:val="20"/>
         </w:rPr>
       </w:pPr>
+      <w:proofErr w:type="spellStart"/>
+      <w:proofErr w:type="gramStart"/>
       <w:r>
         <w:rPr>
           <w:rFonts w:ascii="Courier New" w:hAnsi="Courier New" w:cs="Courier New"/>
@@ -3073,6 +3509,8 @@
         </w:rPr>
         <w:t>actgctgcccaaaccttcctggcaacgtgcatcaatggggtgtgctggactgtctaccac</w:t>
       </w:r>
+      <w:proofErr w:type="spellEnd"/>
+      <w:proofErr w:type="gramEnd"/>
     </w:p>
     <w:p>
       <w:pPr>
@@ -3109,7 +3547,27 @@
           <w:sz w:val="20"/>
           <w:szCs w:val="20"/>
         </w:rPr>
-        <w:t xml:space="preserve"> T  A  A  Q  T  F  L  A  T  C  I  N  G  V  C  W  T  V  Y  H </w:t>
+        <w:t xml:space="preserve"> T  A  </w:t>
+      </w:r>
+      <w:proofErr w:type="spellStart"/>
+      <w:r>
+        <w:rPr>
+          <w:rFonts w:ascii="Courier New" w:hAnsi="Courier New" w:cs="Courier New"/>
+          <w:color w:val="626262"/>
+          <w:sz w:val="20"/>
+          <w:szCs w:val="20"/>
+        </w:rPr>
+        <w:t>A</w:t>
+      </w:r>
+      <w:proofErr w:type="spellEnd"/>
+      <w:r>
+        <w:rPr>
+          <w:rFonts w:ascii="Courier New" w:hAnsi="Courier New" w:cs="Courier New"/>
+          <w:color w:val="626262"/>
+          <w:sz w:val="20"/>
+          <w:szCs w:val="20"/>
+        </w:rPr>
+        <w:t xml:space="preserve">  Q  T  F  L  A  T  C  I  N  G  V  C  W  T  V  Y  H </w:t>
       </w:r>
     </w:p>
     <w:p>
@@ -3178,6 +3636,8 @@
           <w:szCs w:val="20"/>
         </w:rPr>
       </w:pPr>
+      <w:proofErr w:type="spellStart"/>
+      <w:proofErr w:type="gramStart"/>
       <w:r>
         <w:rPr>
           <w:rFonts w:ascii="Courier New" w:hAnsi="Courier New" w:cs="Courier New"/>
@@ -3187,6 +3647,8 @@
         </w:rPr>
         <w:t>ggggccggaacgaggaccatcgcgtcacccaagggtcctgtcatccagatgtataccaat</w:t>
       </w:r>
+      <w:proofErr w:type="spellEnd"/>
+      <w:proofErr w:type="gramEnd"/>
     </w:p>
     <w:p>
       <w:pPr>
@@ -3292,6 +3754,8 @@
           <w:szCs w:val="20"/>
         </w:rPr>
       </w:pPr>
+      <w:proofErr w:type="spellStart"/>
+      <w:proofErr w:type="gramStart"/>
       <w:r>
         <w:rPr>
           <w:rFonts w:ascii="Courier New" w:hAnsi="Courier New" w:cs="Courier New"/>
@@ -3301,6 +3765,8 @@
         </w:rPr>
         <w:t>gtagaccaagaccttgtgggctggcccgcttcgcaaggtacccgctcattgacaccctgc</w:t>
       </w:r>
+      <w:proofErr w:type="spellEnd"/>
+      <w:proofErr w:type="gramEnd"/>
     </w:p>
     <w:p>
       <w:pPr>
@@ -3406,6 +3872,8 @@
           <w:szCs w:val="20"/>
         </w:rPr>
       </w:pPr>
+      <w:proofErr w:type="spellStart"/>
+      <w:proofErr w:type="gramStart"/>
       <w:r>
         <w:rPr>
           <w:rFonts w:ascii="Courier New" w:hAnsi="Courier New" w:cs="Courier New"/>
@@ -3415,6 +3883,8 @@
         </w:rPr>
         <w:t>acttgcggctcctcggacctttacctggtcacgaggcacgccgatgtcattcccgtgcgc</w:t>
       </w:r>
+      <w:proofErr w:type="spellEnd"/>
+      <w:proofErr w:type="gramEnd"/>
     </w:p>
     <w:p>
       <w:pPr>
@@ -3451,7 +3921,27 @@
           <w:sz w:val="20"/>
           <w:szCs w:val="20"/>
         </w:rPr>
-        <w:t xml:space="preserve"> T  C  G  S  S  D  L  Y  L  V  T  R  H  A  D  V  I  P  V  R </w:t>
+        <w:t xml:space="preserve"> T  C  G  S  </w:t>
+      </w:r>
+      <w:proofErr w:type="spellStart"/>
+      <w:r>
+        <w:rPr>
+          <w:rFonts w:ascii="Courier New" w:hAnsi="Courier New" w:cs="Courier New"/>
+          <w:color w:val="626262"/>
+          <w:sz w:val="20"/>
+          <w:szCs w:val="20"/>
+        </w:rPr>
+        <w:t>S</w:t>
+      </w:r>
+      <w:proofErr w:type="spellEnd"/>
+      <w:r>
+        <w:rPr>
+          <w:rFonts w:ascii="Courier New" w:hAnsi="Courier New" w:cs="Courier New"/>
+          <w:color w:val="626262"/>
+          <w:sz w:val="20"/>
+          <w:szCs w:val="20"/>
+        </w:rPr>
+        <w:t xml:space="preserve">  D  L  Y  L  V  T  R  H  A  D  V  I  P  V  R </w:t>
       </w:r>
     </w:p>
     <w:p>
@@ -3520,6 +4010,8 @@
           <w:szCs w:val="20"/>
         </w:rPr>
       </w:pPr>
+      <w:proofErr w:type="spellStart"/>
+      <w:proofErr w:type="gramStart"/>
       <w:r>
         <w:rPr>
           <w:rFonts w:ascii="Courier New" w:hAnsi="Courier New" w:cs="Courier New"/>
@@ -3529,6 +4021,8 @@
         </w:rPr>
         <w:t>cggcggggtgatagcaggggcagcctgctgtcgccccggcccatttcctacttgaaaggc</w:t>
       </w:r>
+      <w:proofErr w:type="spellEnd"/>
+      <w:proofErr w:type="gramEnd"/>
     </w:p>
     <w:p>
       <w:pPr>
@@ -3567,23 +4061,54 @@
         </w:rPr>
         <w:t xml:space="preserve"> R  </w:t>
       </w:r>
-      <w:r>
-        <w:rPr>
-          <w:rFonts w:ascii="Courier New" w:hAnsi="Courier New" w:cs="Courier New"/>
-          <w:color w:val="626262"/>
-          <w:sz w:val="20"/>
-          <w:szCs w:val="20"/>
-        </w:rPr>
-        <w:t xml:space="preserve">R  G  D  S  </w:t>
-      </w:r>
-      <w:r>
-        <w:rPr>
-          <w:rFonts w:ascii="Courier New" w:hAnsi="Courier New" w:cs="Courier New"/>
-          <w:color w:val="626262"/>
-          <w:sz w:val="20"/>
-          <w:szCs w:val="20"/>
-        </w:rPr>
-        <w:t xml:space="preserve">R  G  S  L  L  S  P  R  P  I  S  Y  L  K  G </w:t>
+      <w:proofErr w:type="spellStart"/>
+      <w:r>
+        <w:rPr>
+          <w:rFonts w:ascii="Courier New" w:hAnsi="Courier New" w:cs="Courier New"/>
+          <w:color w:val="626262"/>
+          <w:sz w:val="20"/>
+          <w:szCs w:val="20"/>
+        </w:rPr>
+        <w:t>R</w:t>
+      </w:r>
+      <w:proofErr w:type="spellEnd"/>
+      <w:r>
+        <w:rPr>
+          <w:rFonts w:ascii="Courier New" w:hAnsi="Courier New" w:cs="Courier New"/>
+          <w:color w:val="626262"/>
+          <w:sz w:val="20"/>
+          <w:szCs w:val="20"/>
+        </w:rPr>
+        <w:t xml:space="preserve">  G  D  S  </w:t>
+      </w:r>
+      <w:r>
+        <w:rPr>
+          <w:rFonts w:ascii="Courier New" w:hAnsi="Courier New" w:cs="Courier New"/>
+          <w:color w:val="626262"/>
+          <w:sz w:val="20"/>
+          <w:szCs w:val="20"/>
+        </w:rPr>
+        <w:t xml:space="preserve">R  G  S  L  </w:t>
+      </w:r>
+      <w:proofErr w:type="spellStart"/>
+      <w:r>
+        <w:rPr>
+          <w:rFonts w:ascii="Courier New" w:hAnsi="Courier New" w:cs="Courier New"/>
+          <w:color w:val="626262"/>
+          <w:sz w:val="20"/>
+          <w:szCs w:val="20"/>
+        </w:rPr>
+        <w:t>L</w:t>
+      </w:r>
+      <w:proofErr w:type="spellEnd"/>
+      <w:r>
+        <w:rPr>
+          <w:rFonts w:ascii="Courier New" w:hAnsi="Courier New" w:cs="Courier New"/>
+          <w:color w:val="626262"/>
+          <w:sz w:val="20"/>
+          <w:szCs w:val="20"/>
+        </w:rPr>
+        <w:t xml:space="preserve">  S  P  R  P  I  S  Y  L  K  G </w:t>
       </w:r>
     </w:p>
     <w:p>
@@ -3697,6 +4222,8 @@
           <w:szCs w:val="20"/>
         </w:rPr>
       </w:pPr>
+      <w:proofErr w:type="spellStart"/>
+      <w:proofErr w:type="gramStart"/>
       <w:r>
         <w:rPr>
           <w:rFonts w:ascii="Courier New" w:hAnsi="Courier New" w:cs="Courier New"/>
@@ -3706,6 +4233,8 @@
         </w:rPr>
         <w:t>tcctcggggggtccgctgttgtgccccgcggggcacgccgtgggcatatttagggccgcg</w:t>
       </w:r>
+      <w:proofErr w:type="spellEnd"/>
+      <w:proofErr w:type="gramEnd"/>
     </w:p>
     <w:p>
       <w:pPr>
@@ -3742,7 +4271,87 @@
           <w:sz w:val="20"/>
           <w:szCs w:val="20"/>
         </w:rPr>
-        <w:t xml:space="preserve"> S  S  G  G  P  L  L  C  P  A  G  H  A  V  G  I  F  R  A  A </w:t>
+        <w:t xml:space="preserve"> S  </w:t>
+      </w:r>
+      <w:proofErr w:type="spellStart"/>
+      <w:r>
+        <w:rPr>
+          <w:rFonts w:ascii="Courier New" w:hAnsi="Courier New" w:cs="Courier New"/>
+          <w:color w:val="626262"/>
+          <w:sz w:val="20"/>
+          <w:szCs w:val="20"/>
+        </w:rPr>
+        <w:t>S</w:t>
+      </w:r>
+      <w:proofErr w:type="spellEnd"/>
+      <w:r>
+        <w:rPr>
+          <w:rFonts w:ascii="Courier New" w:hAnsi="Courier New" w:cs="Courier New"/>
+          <w:color w:val="626262"/>
+          <w:sz w:val="20"/>
+          <w:szCs w:val="20"/>
+        </w:rPr>
+        <w:t xml:space="preserve">  G  </w:t>
+      </w:r>
+      <w:proofErr w:type="spellStart"/>
+      <w:r>
+        <w:rPr>
+          <w:rFonts w:ascii="Courier New" w:hAnsi="Courier New" w:cs="Courier New"/>
+          <w:color w:val="626262"/>
+          <w:sz w:val="20"/>
+          <w:szCs w:val="20"/>
+        </w:rPr>
+        <w:t>G</w:t>
+      </w:r>
+      <w:proofErr w:type="spellEnd"/>
+      <w:r>
+        <w:rPr>
+          <w:rFonts w:ascii="Courier New" w:hAnsi="Courier New" w:cs="Courier New"/>
+          <w:color w:val="626262"/>
+          <w:sz w:val="20"/>
+          <w:szCs w:val="20"/>
+        </w:rPr>
+        <w:t xml:space="preserve">  P  L  </w:t>
+      </w:r>
+      <w:proofErr w:type="spellStart"/>
+      <w:r>
+        <w:rPr>
+          <w:rFonts w:ascii="Courier New" w:hAnsi="Courier New" w:cs="Courier New"/>
+          <w:color w:val="626262"/>
+          <w:sz w:val="20"/>
+          <w:szCs w:val="20"/>
+        </w:rPr>
+        <w:t>L</w:t>
+      </w:r>
+      <w:proofErr w:type="spellEnd"/>
+      <w:r>
+        <w:rPr>
+          <w:rFonts w:ascii="Courier New" w:hAnsi="Courier New" w:cs="Courier New"/>
+          <w:color w:val="626262"/>
+          <w:sz w:val="20"/>
+          <w:szCs w:val="20"/>
+        </w:rPr>
+        <w:t xml:space="preserve">  C  P  A  G  H  A  V  G  I  F  R  A  </w:t>
+      </w:r>
+      <w:proofErr w:type="spellStart"/>
+      <w:r>
+        <w:rPr>
+          <w:rFonts w:ascii="Courier New" w:hAnsi="Courier New" w:cs="Courier New"/>
+          <w:color w:val="626262"/>
+          <w:sz w:val="20"/>
+          <w:szCs w:val="20"/>
+        </w:rPr>
+        <w:t>A</w:t>
+      </w:r>
+      <w:proofErr w:type="spellEnd"/>
+      <w:r>
+        <w:rPr>
+          <w:rFonts w:ascii="Courier New" w:hAnsi="Courier New" w:cs="Courier New"/>
+          <w:color w:val="626262"/>
+          <w:sz w:val="20"/>
+          <w:szCs w:val="20"/>
+        </w:rPr>
+        <w:t xml:space="preserve"> </w:t>
       </w:r>
     </w:p>
     <w:p>
@@ -3811,6 +4420,8 @@
           <w:szCs w:val="20"/>
         </w:rPr>
       </w:pPr>
+      <w:proofErr w:type="spellStart"/>
+      <w:proofErr w:type="gramStart"/>
       <w:r>
         <w:rPr>
           <w:rFonts w:ascii="Courier New" w:hAnsi="Courier New" w:cs="Courier New"/>
@@ -3820,6 +4431,8 @@
         </w:rPr>
         <w:t>gtgtgcacccgtggagtggctaaggcggtggactttatccctgtggagaacctagagaca</w:t>
       </w:r>
+      <w:proofErr w:type="spellEnd"/>
+      <w:proofErr w:type="gramEnd"/>
     </w:p>
     <w:p>
       <w:pPr>
@@ -3961,6 +4574,8 @@
           <w:szCs w:val="20"/>
         </w:rPr>
       </w:pPr>
+      <w:proofErr w:type="spellStart"/>
+      <w:proofErr w:type="gramStart"/>
       <w:r>
         <w:rPr>
           <w:rFonts w:ascii="Courier New" w:hAnsi="Courier New" w:cs="Courier New"/>
@@ -3970,6 +4585,8 @@
         </w:rPr>
         <w:t>accatgaggtcg</w:t>
       </w:r>
+      <w:proofErr w:type="spellEnd"/>
+      <w:proofErr w:type="gramEnd"/>
     </w:p>
     <w:p>
       <w:pPr>
@@ -4006,7 +4623,27 @@
           <w:sz w:val="20"/>
           <w:szCs w:val="20"/>
         </w:rPr>
-        <w:t xml:space="preserve"> T  M  R  S</w:t>
+        <w:t xml:space="preserve"> T  </w:t>
+      </w:r>
+      <w:proofErr w:type="gramStart"/>
+      <w:r>
+        <w:rPr>
+          <w:rFonts w:ascii="Courier New" w:hAnsi="Courier New" w:cs="Courier New"/>
+          <w:color w:val="626262"/>
+          <w:sz w:val="20"/>
+          <w:szCs w:val="20"/>
+        </w:rPr>
+        <w:t>M  R</w:t>
+      </w:r>
+      <w:proofErr w:type="gramEnd"/>
+      <w:r>
+        <w:rPr>
+          <w:rFonts w:ascii="Courier New" w:hAnsi="Courier New" w:cs="Courier New"/>
+          <w:color w:val="626262"/>
+          <w:sz w:val="20"/>
+          <w:szCs w:val="20"/>
+        </w:rPr>
+        <w:t xml:space="preserve">  S</w:t>
       </w:r>
       <w:r>
         <w:rPr>
@@ -4286,11 +4923,19 @@
           <w:rFonts w:ascii="Courier" w:hAnsi="Courier"/>
         </w:rPr>
       </w:pPr>
-      <w:r>
-        <w:rPr>
-          <w:rFonts w:ascii="Courier" w:hAnsi="Courier"/>
-        </w:rPr>
-        <w:t xml:space="preserve">Rcomp: </w:t>
+      <w:proofErr w:type="spellStart"/>
+      <w:r>
+        <w:rPr>
+          <w:rFonts w:ascii="Courier" w:hAnsi="Courier"/>
+        </w:rPr>
+        <w:t>Rcomp</w:t>
+      </w:r>
+      <w:proofErr w:type="spellEnd"/>
+      <w:r>
+        <w:rPr>
+          <w:rFonts w:ascii="Courier" w:hAnsi="Courier"/>
+        </w:rPr>
+        <w:t xml:space="preserve">: </w:t>
       </w:r>
       <w:r>
         <w:rPr>
@@ -4746,11 +5391,19 @@
           <w:rFonts w:ascii="Courier" w:hAnsi="Courier"/>
         </w:rPr>
       </w:pPr>
-      <w:r>
-        <w:rPr>
-          <w:rFonts w:ascii="Courier" w:hAnsi="Courier"/>
-        </w:rPr>
-        <w:t>Rcomp:</w:t>
+      <w:proofErr w:type="spellStart"/>
+      <w:r>
+        <w:rPr>
+          <w:rFonts w:ascii="Courier" w:hAnsi="Courier"/>
+        </w:rPr>
+        <w:t>Rcomp</w:t>
+      </w:r>
+      <w:proofErr w:type="spellEnd"/>
+      <w:r>
+        <w:rPr>
+          <w:rFonts w:ascii="Courier" w:hAnsi="Courier"/>
+        </w:rPr>
+        <w:t>:</w:t>
       </w:r>
       <w:r>
         <w:t xml:space="preserve"> </w:t>
@@ -4932,7 +5585,7 @@
 
 <file path=word/comments.xml><?xml version="1.0" encoding="utf-8"?>
 <w:comments xmlns:wpc="http://schemas.microsoft.com/office/word/2010/wordprocessingCanvas" xmlns:mc="http://schemas.openxmlformats.org/markup-compatibility/2006" xmlns:o="urn:schemas-microsoft-com:office:office" xmlns:r="http://schemas.openxmlformats.org/officeDocument/2006/relationships" xmlns:m="http://schemas.openxmlformats.org/officeDocument/2006/math" xmlns:v="urn:schemas-microsoft-com:vml" xmlns:wp14="http://schemas.microsoft.com/office/word/2010/wordprocessingDrawing" xmlns:wp="http://schemas.openxmlformats.org/drawingml/2006/wordprocessingDrawing" xmlns:w10="urn:schemas-microsoft-com:office:word" xmlns:w="http://schemas.openxmlformats.org/wordprocessingml/2006/main" xmlns:w14="http://schemas.microsoft.com/office/word/2010/wordml" xmlns:w15="http://schemas.microsoft.com/office/word/2012/wordml" xmlns:wpg="http://schemas.microsoft.com/office/word/2010/wordprocessingGroup" xmlns:wpi="http://schemas.microsoft.com/office/word/2010/wordprocessingInk" xmlns:wne="http://schemas.microsoft.com/office/word/2006/wordml" xmlns:wps="http://schemas.microsoft.com/office/word/2010/wordprocessingShape" mc:Ignorable="w14 w15 wp14">
-  <w:comment w:id="1" w:author="Joseph Lubin" w:date="2018-08-14T17:50:00Z" w:initials="JL">
+  <w:comment w:id="1" w:author="Joseph Lubin" w:date="2019-01-02T17:12:00Z" w:initials="JL">
     <w:p>
       <w:pPr>
         <w:pStyle w:val="CommentText"/>
@@ -4944,11 +5597,27 @@
         <w:annotationRef/>
       </w:r>
       <w:r>
+        <w:t>Sequencing primer</w:t>
+      </w:r>
+    </w:p>
+  </w:comment>
+  <w:comment w:id="2" w:author="Joseph Lubin" w:date="2018-08-14T17:50:00Z" w:initials="JL">
+    <w:p>
+      <w:pPr>
+        <w:pStyle w:val="CommentText"/>
+      </w:pPr>
+      <w:r>
+        <w:rPr>
+          <w:rStyle w:val="CommentReference"/>
+        </w:rPr>
+        <w:annotationRef/>
+      </w:r>
+      <w:r>
         <w:t>30 upstream of substrate</w:t>
       </w:r>
     </w:p>
   </w:comment>
-  <w:comment w:id="3" w:author="Joseph Lubin" w:date="2018-10-08T12:05:00Z" w:initials="JL">
+  <w:comment w:id="4" w:author="Joseph Lubin" w:date="2018-10-08T12:05:00Z" w:initials="JL">
     <w:p>
       <w:pPr>
         <w:pStyle w:val="CommentText"/>
@@ -4959,12 +5628,17 @@
         </w:rPr>
         <w:annotationRef/>
       </w:r>
-      <w:r>
-        <w:t>Subst cut reverse</w:t>
+      <w:proofErr w:type="spellStart"/>
+      <w:r>
+        <w:t>Subst</w:t>
+      </w:r>
+      <w:proofErr w:type="spellEnd"/>
+      <w:r>
+        <w:t xml:space="preserve"> cut reverse</w:t>
       </w:r>
     </w:p>
   </w:comment>
-  <w:comment w:id="4" w:author="Joseph Lubin" w:date="2018-08-14T17:49:00Z" w:initials="JL">
+  <w:comment w:id="5" w:author="Joseph Lubin" w:date="2018-08-14T17:49:00Z" w:initials="JL">
     <w:p>
       <w:pPr>
         <w:pStyle w:val="CommentText"/>
@@ -4980,7 +5654,7 @@
       </w:r>
     </w:p>
   </w:comment>
-  <w:comment w:id="5" w:author="Joseph Lubin" w:date="2018-10-08T12:04:00Z" w:initials="JL">
+  <w:comment w:id="6" w:author="Joseph Lubin" w:date="2018-10-08T12:04:00Z" w:initials="JL">
     <w:p>
       <w:pPr>
         <w:pStyle w:val="CommentText"/>
@@ -4991,12 +5665,22 @@
         </w:rPr>
         <w:annotationRef/>
       </w:r>
-      <w:r>
-        <w:t>Subst cut fwd</w:t>
-      </w:r>
+      <w:proofErr w:type="spellStart"/>
+      <w:r>
+        <w:t>Subst</w:t>
+      </w:r>
+      <w:proofErr w:type="spellEnd"/>
+      <w:r>
+        <w:t xml:space="preserve"> cut </w:t>
+      </w:r>
+      <w:proofErr w:type="spellStart"/>
+      <w:r>
+        <w:t>fwd</w:t>
+      </w:r>
+      <w:proofErr w:type="spellEnd"/>
     </w:p>
   </w:comment>
-  <w:comment w:id="6" w:author="Joseph Lubin" w:date="2018-07-26T10:34:00Z" w:initials="JL">
+  <w:comment w:id="7" w:author="Joseph Lubin" w:date="2018-07-26T10:34:00Z" w:initials="JL">
     <w:p>
       <w:pPr>
         <w:pStyle w:val="CommentText"/>
@@ -5012,7 +5696,7 @@
       </w:r>
     </w:p>
   </w:comment>
-  <w:comment w:id="7" w:author="Joseph Lubin" w:date="2018-10-08T12:06:00Z" w:initials="JL">
+  <w:comment w:id="8" w:author="Joseph Lubin" w:date="2018-10-08T12:06:00Z" w:initials="JL">
     <w:p>
       <w:pPr>
         <w:pStyle w:val="CommentText"/>
@@ -5023,12 +5707,17 @@
         </w:rPr>
         <w:annotationRef/>
       </w:r>
-      <w:r>
-        <w:t>Prot cut rev</w:t>
+      <w:proofErr w:type="spellStart"/>
+      <w:r>
+        <w:t>Prot</w:t>
+      </w:r>
+      <w:proofErr w:type="spellEnd"/>
+      <w:r>
+        <w:t xml:space="preserve"> cut rev</w:t>
       </w:r>
     </w:p>
   </w:comment>
-  <w:comment w:id="8" w:author="Joseph Lubin" w:date="2018-10-08T12:05:00Z" w:initials="JL">
+  <w:comment w:id="9" w:author="Joseph Lubin" w:date="2018-10-08T12:05:00Z" w:initials="JL">
     <w:p>
       <w:pPr>
         <w:pStyle w:val="CommentText"/>
@@ -5039,12 +5728,22 @@
         </w:rPr>
         <w:annotationRef/>
       </w:r>
-      <w:r>
-        <w:t>Prot cut fwd</w:t>
-      </w:r>
+      <w:proofErr w:type="spellStart"/>
+      <w:r>
+        <w:t>Prot</w:t>
+      </w:r>
+      <w:proofErr w:type="spellEnd"/>
+      <w:r>
+        <w:t xml:space="preserve"> cut </w:t>
+      </w:r>
+      <w:proofErr w:type="spellStart"/>
+      <w:r>
+        <w:t>fwd</w:t>
+      </w:r>
+      <w:proofErr w:type="spellEnd"/>
     </w:p>
   </w:comment>
-  <w:comment w:id="9" w:author="Joseph Lubin" w:date="2018-08-14T17:49:00Z" w:initials="JL">
+  <w:comment w:id="10" w:author="Joseph Lubin" w:date="2018-08-14T17:49:00Z" w:initials="JL">
     <w:p>
       <w:pPr>
         <w:pStyle w:val="CommentText"/>
@@ -5060,7 +5759,7 @@
       </w:r>
     </w:p>
   </w:comment>
-  <w:comment w:id="10" w:author="Joseph Lubin" w:date="2018-08-14T17:50:00Z" w:initials="JL">
+  <w:comment w:id="11" w:author="Joseph Lubin" w:date="2018-08-14T17:50:00Z" w:initials="JL">
     <w:p>
       <w:pPr>
         <w:pStyle w:val="CommentText"/>
@@ -5076,7 +5775,7 @@
       </w:r>
     </w:p>
   </w:comment>
-  <w:comment w:id="2" w:author="Joseph Lubin" w:date="2018-08-14T17:51:00Z" w:initials="JL">
+  <w:comment w:id="3" w:author="Joseph Lubin" w:date="2018-08-14T17:51:00Z" w:initials="JL">
     <w:p>
       <w:pPr>
         <w:pStyle w:val="CommentText"/>
@@ -5092,7 +5791,7 @@
       </w:r>
     </w:p>
   </w:comment>
-  <w:comment w:id="11" w:author="Joseph Lubin" w:date="2018-09-11T16:18:00Z" w:initials="JL">
+  <w:comment w:id="12" w:author="Joseph Lubin" w:date="2018-09-11T16:18:00Z" w:initials="JL">
     <w:p>
       <w:pPr>
         <w:pStyle w:val="CommentText"/>
@@ -5108,7 +5807,7 @@
       </w:r>
     </w:p>
   </w:comment>
-  <w:comment w:id="12" w:author="Joseph Lubin" w:date="2018-08-15T12:03:00Z" w:initials="JL">
+  <w:comment w:id="13" w:author="Joseph Lubin" w:date="2018-08-15T12:03:00Z" w:initials="JL">
     <w:p>
       <w:pPr>
         <w:pStyle w:val="CommentText"/>
@@ -5124,7 +5823,7 @@
       </w:r>
     </w:p>
   </w:comment>
-  <w:comment w:id="13" w:author="Joseph Lubin" w:date="2018-08-15T12:06:00Z" w:initials="JL">
+  <w:comment w:id="14" w:author="Joseph Lubin" w:date="2018-08-15T12:06:00Z" w:initials="JL">
     <w:p>
       <w:pPr>
         <w:pStyle w:val="CommentText"/>
@@ -5140,7 +5839,7 @@
       </w:r>
     </w:p>
   </w:comment>
-  <w:comment w:id="14" w:author="Manasi" w:date="2014-09-24T13:51:00Z" w:initials="M">
+  <w:comment w:id="15" w:author="Manasi" w:date="2014-09-24T13:51:00Z" w:initials="M">
     <w:p>
       <w:pPr>
         <w:pStyle w:val="CommentText"/>
@@ -5151,9 +5850,11 @@
         </w:rPr>
         <w:annotationRef/>
       </w:r>
+      <w:proofErr w:type="spellStart"/>
       <w:r>
         <w:t>NheI</w:t>
       </w:r>
+      <w:proofErr w:type="spellEnd"/>
     </w:p>
     <w:p>
       <w:pPr>
@@ -5161,7 +5862,7 @@
       </w:pPr>
     </w:p>
   </w:comment>
-  <w:comment w:id="15" w:author="Manasi" w:date="2014-09-24T13:50:00Z" w:initials="M">
+  <w:comment w:id="16" w:author="Manasi" w:date="2014-09-24T13:50:00Z" w:initials="M">
     <w:p>
       <w:pPr>
         <w:pStyle w:val="CommentText"/>
@@ -5172,9 +5873,11 @@
         </w:rPr>
         <w:annotationRef/>
       </w:r>
+      <w:proofErr w:type="spellStart"/>
       <w:r>
         <w:t>BamHI</w:t>
       </w:r>
+      <w:proofErr w:type="spellEnd"/>
     </w:p>
   </w:comment>
 </w:comments>
@@ -5182,6 +5885,7 @@
 
 <file path=word/commentsExtended.xml><?xml version="1.0" encoding="utf-8"?>
 <w15:commentsEx xmlns:wpc="http://schemas.microsoft.com/office/word/2010/wordprocessingCanvas" xmlns:mc="http://schemas.openxmlformats.org/markup-compatibility/2006" xmlns:o="urn:schemas-microsoft-com:office:office" xmlns:r="http://schemas.openxmlformats.org/officeDocument/2006/relationships" xmlns:m="http://schemas.openxmlformats.org/officeDocument/2006/math" xmlns:v="urn:schemas-microsoft-com:vml" xmlns:wp14="http://schemas.microsoft.com/office/word/2010/wordprocessingDrawing" xmlns:wp="http://schemas.openxmlformats.org/drawingml/2006/wordprocessingDrawing" xmlns:w10="urn:schemas-microsoft-com:office:word" xmlns:w="http://schemas.openxmlformats.org/wordprocessingml/2006/main" xmlns:w14="http://schemas.microsoft.com/office/word/2010/wordml" xmlns:w15="http://schemas.microsoft.com/office/word/2012/wordml" xmlns:wpg="http://schemas.microsoft.com/office/word/2010/wordprocessingGroup" xmlns:wpi="http://schemas.microsoft.com/office/word/2010/wordprocessingInk" xmlns:wne="http://schemas.microsoft.com/office/word/2006/wordml" xmlns:wps="http://schemas.microsoft.com/office/word/2010/wordprocessingShape" mc:Ignorable="w14 w15 wp14">
+  <w15:commentEx w15:paraId="2BBE90F3" w15:done="0"/>
   <w15:commentEx w15:paraId="26CEB418" w15:done="0"/>
   <w15:commentEx w15:paraId="51EE99D8" w15:done="0"/>
   <w15:commentEx w15:paraId="4FD9020C" w15:done="0"/>
@@ -6096,7 +6800,7 @@
 </file>
 
 <file path=customXml/itemProps1.xml><?xml version="1.0" encoding="utf-8"?>
-<ds:datastoreItem xmlns:ds="http://schemas.openxmlformats.org/officeDocument/2006/customXml" ds:itemID="{4979654A-10DA-44D0-ACF1-4E149C0F80BE}">
+<ds:datastoreItem xmlns:ds="http://schemas.openxmlformats.org/officeDocument/2006/customXml" ds:itemID="{D4C464EC-9138-4BC1-8195-857813402DBF}">
   <ds:schemaRefs>
     <ds:schemaRef ds:uri="http://schemas.openxmlformats.org/officeDocument/2006/bibliography"/>
   </ds:schemaRefs>

</xml_diff>

<commit_message>
Added list of all developed plasmids to vector_sequences_LY104.docx for reference
</commit_message>
<xml_diff>
--- a/protease_design/vector_sequences_LY104.docx
+++ b/protease_design/vector_sequences_LY104.docx
@@ -73,25 +73,7 @@
           <w:szCs w:val="20"/>
         </w:rPr>
         <w:lastRenderedPageBreak/>
-        <w:t>CTGGGGTAATTAATCAGCGAAGCGATGATTTTTGATCTATTAACAGATATATAAATGCAAAAACTGCATAACCACTTTAACTAATACTTTCAACATTTTCGGTTTGTATTACTTCTTATTCAAATGTAATAAAAGTATCAAC</w:t>
-      </w:r>
-      <w:bookmarkStart w:id="0" w:name="_GoBack"/>
-      <w:r>
-        <w:rPr>
-          <w:rFonts w:ascii="Courier New" w:hAnsi="Courier New" w:cs="Courier New"/>
-          <w:sz w:val="20"/>
-          <w:szCs w:val="20"/>
-        </w:rPr>
-        <w:t>AAAAAATTGTTAATATACCTCTATACTTTAACGTCAAGGAGAAAAAACCCCGGATCGAATTCCCTACTTCA</w:t>
-      </w:r>
-      <w:bookmarkEnd w:id="0"/>
-      <w:r>
-        <w:rPr>
-          <w:rFonts w:ascii="Courier New" w:hAnsi="Courier New" w:cs="Courier New"/>
-          <w:sz w:val="20"/>
-          <w:szCs w:val="20"/>
-        </w:rPr>
-        <w:t>TACATTTTCAATTAAGATGCAGTTACTTCGCTGTTTTTCAATATTTTCTGTTATTGCTTCAGTTTTAGCACAGGAACTGACAACTATATGCGAGCAAATCCCCTCACCAACTTTAGAATCGACGCCGTACTCTTTGTCAACGACTACTATTTTGGCCAACGGGAAGGCAATGCAAGGAGTTTTTGAATATTACAAATCAGTAACGTTTGTCAGTAATTGCGGTTCTCACCCCTCAACAACTAGCAAAGGCAGCCCCAT</w:t>
+        <w:t>CTGGGGTAATTAATCAGCGAAGCGATGATTTTTGATCTATTAACAGATATATAAATGCAAAAACTGCATAACCACTTTAACTAATACTTTCAACATTTTCGGTTTGTATTACTTCTTATTCAAATGTAATAAAAGTATCAACAAAAAATTGTTAATATACCTCTATACTTTAACGTCAAGGAGAAAAAACCCCGGATCGAATTCCCTACTTCATACATTTTCAATTAAGATGCAGTTACTTCGCTGTTTTTCAATATTTTCTGTTATTGCTTCAGTTTTAGCACAGGAACTGACAACTATATGCGAGCAAATCCCCTCACCAACTTTAGAATCGACGCCGTACTCTTTGTCAACGACTACTATTTTGGCCAACGGGAAGGCAATGCAAGGAGTTTTTGAATATTACAAATCAGTAACGTTTGTCAGTAATTGCGGTTCTCACCCCTCAACAACTAGCAAAGGCAGCCCCAT</w:t>
       </w:r>
       <w:r>
         <w:rPr>
@@ -110,7 +92,7 @@
         </w:rPr>
         <w:t>ATGTTTTTAA</w:t>
       </w:r>
-      <w:commentRangeStart w:id="1"/>
+      <w:commentRangeStart w:id="0"/>
       <w:r>
         <w:rPr>
           <w:rFonts w:ascii="Courier New" w:hAnsi="Courier New" w:cs="Courier New"/>
@@ -120,13 +102,13 @@
         </w:rPr>
         <w:t>GGACAATAGCTCGACGATTG</w:t>
       </w:r>
-      <w:commentRangeEnd w:id="1"/>
+      <w:commentRangeEnd w:id="0"/>
       <w:r>
         <w:rPr>
           <w:rStyle w:val="CommentReference"/>
           <w:highlight w:val="green"/>
         </w:rPr>
-        <w:commentReference w:id="1"/>
+        <w:commentReference w:id="0"/>
       </w:r>
       <w:r>
         <w:rPr>
@@ -136,8 +118,8 @@
         </w:rPr>
         <w:t>AAGGTAGATACCCATACGACGTTCCAGACTACGCTCTGCAGGCTAGTGGTGGAGGAGGCTCT</w:t>
       </w:r>
+      <w:commentRangeStart w:id="1"/>
       <w:commentRangeStart w:id="2"/>
-      <w:commentRangeStart w:id="3"/>
       <w:r>
         <w:rPr>
           <w:rFonts w:ascii="Courier New" w:hAnsi="Courier New" w:cs="Courier New"/>
@@ -147,13 +129,13 @@
         </w:rPr>
         <w:t>GGT</w:t>
       </w:r>
-      <w:commentRangeEnd w:id="2"/>
+      <w:commentRangeEnd w:id="1"/>
       <w:r>
         <w:rPr>
           <w:rStyle w:val="CommentReference"/>
           <w:highlight w:val="magenta"/>
         </w:rPr>
-        <w:commentReference w:id="2"/>
+        <w:commentReference w:id="1"/>
       </w:r>
       <w:r>
         <w:rPr>
@@ -163,39 +145,64 @@
         </w:rPr>
         <w:t>GGAGGCG</w:t>
       </w:r>
+      <w:commentRangeStart w:id="3"/>
+      <w:r>
+        <w:rPr>
+          <w:rFonts w:ascii="Courier New" w:hAnsi="Courier New" w:cs="Courier New"/>
+          <w:b/>
+          <w:sz w:val="20"/>
+          <w:szCs w:val="20"/>
+        </w:rPr>
+        <w:t>GTAGCGGAGGCGGAGGGTCG</w:t>
+      </w:r>
+      <w:commentRangeEnd w:id="3"/>
+      <w:r>
+        <w:rPr>
+          <w:rStyle w:val="CommentReference"/>
+        </w:rPr>
+        <w:commentReference w:id="3"/>
+      </w:r>
       <w:commentRangeStart w:id="4"/>
       <w:r>
         <w:rPr>
           <w:rFonts w:ascii="Courier New" w:hAnsi="Courier New" w:cs="Courier New"/>
-          <w:b/>
-          <w:sz w:val="20"/>
-          <w:szCs w:val="20"/>
-        </w:rPr>
-        <w:t>GTAGCGGAGGCGGAGGGTCG</w:t>
+          <w:sz w:val="20"/>
+          <w:szCs w:val="20"/>
+          <w:highlight w:val="cyan"/>
+        </w:rPr>
+        <w:t>GAT</w:t>
       </w:r>
       <w:commentRangeEnd w:id="4"/>
-      <w:r>
-        <w:rPr>
-          <w:rStyle w:val="CommentReference"/>
-        </w:rPr>
-        <w:commentReference w:id="4"/>
-      </w:r>
-      <w:commentRangeStart w:id="5"/>
-      <w:r>
-        <w:rPr>
-          <w:rFonts w:ascii="Courier New" w:hAnsi="Courier New" w:cs="Courier New"/>
-          <w:sz w:val="20"/>
-          <w:szCs w:val="20"/>
-          <w:highlight w:val="cyan"/>
-        </w:rPr>
-        <w:t>GAT</w:t>
-      </w:r>
-      <w:commentRangeEnd w:id="5"/>
       <w:r>
         <w:rPr>
           <w:rStyle w:val="CommentReference"/>
           <w:highlight w:val="cyan"/>
         </w:rPr>
+        <w:commentReference w:id="4"/>
+      </w:r>
+      <w:r>
+        <w:rPr>
+          <w:rFonts w:ascii="Courier New" w:hAnsi="Courier New" w:cs="Courier New"/>
+          <w:sz w:val="20"/>
+          <w:szCs w:val="20"/>
+        </w:rPr>
+        <w:t>GAAATGGAAGAA</w:t>
+      </w:r>
+      <w:commentRangeStart w:id="5"/>
+      <w:r>
+        <w:rPr>
+          <w:rFonts w:ascii="Courier New" w:hAnsi="Courier New" w:cs="Courier New"/>
+          <w:b/>
+          <w:sz w:val="20"/>
+          <w:szCs w:val="20"/>
+        </w:rPr>
+        <w:t>TGTGCTTCTCATTTGGGCAGTGATTATAAAGATGATG</w:t>
+      </w:r>
+      <w:commentRangeEnd w:id="5"/>
+      <w:r>
+        <w:rPr>
+          <w:rStyle w:val="CommentReference"/>
+        </w:rPr>
         <w:commentReference w:id="5"/>
       </w:r>
       <w:r>
@@ -204,17 +211,16 @@
           <w:sz w:val="20"/>
           <w:szCs w:val="20"/>
         </w:rPr>
-        <w:t>GAAATGGAAGAA</w:t>
+        <w:t>ATGATAAAGGCAGTGAAAATTTGTATTTCCAATCTGGCAGTCATCATCATCATCATCATGGTGGGGGAGGCTCCGCTAGCATGGCGCCTATC</w:t>
       </w:r>
       <w:commentRangeStart w:id="6"/>
       <w:r>
         <w:rPr>
           <w:rFonts w:ascii="Courier New" w:hAnsi="Courier New" w:cs="Courier New"/>
-          <w:b/>
-          <w:sz w:val="20"/>
-          <w:szCs w:val="20"/>
-        </w:rPr>
-        <w:t>TGTGCTTCTCATTTGGGCAGTGATTATAAAGATGATG</w:t>
+          <w:sz w:val="20"/>
+          <w:szCs w:val="20"/>
+        </w:rPr>
+        <w:t>GGCTCAGTA</w:t>
       </w:r>
       <w:commentRangeEnd w:id="6"/>
       <w:r>
@@ -229,33 +235,9 @@
           <w:sz w:val="20"/>
           <w:szCs w:val="20"/>
         </w:rPr>
-        <w:t>ATGATAAAGGCAGTGAAAATTTGTATTTCCAATCTGGCAGTCATCATCATCATCATCATGGTGGGGGAGGCTCCGCTAGCATGGCGCCTATC</w:t>
+        <w:t>GTAATCGTAGGCAGAATCATCCTGTCCGGCCGTGGTGGCCCCATCACGGCGTACGCCCAGCAGACAAGGGGCCTCCTAGGGTGCATAATCACCAGCCTAACTGGCCGGGACAAAAACCAAGTGGAGGGTGAGGTCCAGATTGTGTCAACTGCTGCCCAAACCTTCCTGGCAACGTGCATCAATGGGGTGTGCTGGACTGTCTACCACGGGGCCGGAACGAGGACCATCGCGTCACCCAAGGGTCCTGTCATCCAGATGTATACCAATGTAGACCAAGACCTTGTGGGCTGGCCCGCTTCGCAAGGTACCCGCTCATTGACACCCTGCACTTGCGGCTCCTCGGACCTTTACCTGGTCACGAGGCACGCCGATGTCATTCCCGT</w:t>
       </w:r>
       <w:commentRangeStart w:id="7"/>
-      <w:r>
-        <w:rPr>
-          <w:rFonts w:ascii="Courier New" w:hAnsi="Courier New" w:cs="Courier New"/>
-          <w:sz w:val="20"/>
-          <w:szCs w:val="20"/>
-        </w:rPr>
-        <w:t>GGCTCAGTA</w:t>
-      </w:r>
-      <w:commentRangeEnd w:id="7"/>
-      <w:r>
-        <w:rPr>
-          <w:rStyle w:val="CommentReference"/>
-        </w:rPr>
-        <w:commentReference w:id="7"/>
-      </w:r>
-      <w:r>
-        <w:rPr>
-          <w:rFonts w:ascii="Courier New" w:hAnsi="Courier New" w:cs="Courier New"/>
-          <w:sz w:val="20"/>
-          <w:szCs w:val="20"/>
-        </w:rPr>
-        <w:t>GTAATCGTAGGCAGAATCATCCTGTCCGGCCGTGGTGGCCCCATCACGGCGTACGCCCAGCAGACAAGGGGCCTCCTAGGGTGCATAATCACCAGCCTAACTGGCCGGGACAAAAACCAAGTGGAGGGTGAGGTCCAGATTGTGTCAACTGCTGCCCAAACCTTCCTGGCAACGTGCATCAATGGGGTGTGCTGGACTGTCTACCACGGGGCCGGAACGAGGACCATCGCGTCACCCAAGGGTCCTGTCATCCAGATGTATACCAATGTAGACCAAGACCTTGTGGGCTGGCCCGCTTCGCAAGGTACCCGCTCATTGACACCCTGCACTTGCGGCTCCTCGGACCTTTACCTGGTCACGAGGCACGCCGATGTCATTCCCGT</w:t>
-      </w:r>
-      <w:commentRangeStart w:id="8"/>
       <w:r>
         <w:rPr>
           <w:rFonts w:ascii="Courier New" w:hAnsi="Courier New" w:cs="Courier New"/>
@@ -267,12 +249,12 @@
         </w:rPr>
         <w:t>GCGCCGGCGGGGTGATAGC</w:t>
       </w:r>
-      <w:commentRangeEnd w:id="8"/>
+      <w:commentRangeEnd w:id="7"/>
       <w:r>
         <w:rPr>
           <w:rStyle w:val="CommentReference"/>
         </w:rPr>
-        <w:commentReference w:id="8"/>
+        <w:commentReference w:id="7"/>
       </w:r>
       <w:r>
         <w:rPr>
@@ -282,7 +264,7 @@
         </w:rPr>
         <w:t>AGGGGCAGCCTGCTGTCGCCCCGGCCCATTTCCTACTTGAAAGGCTCCTCGGGGGGTCCGCTGTTGTGCCCCGCGGGGCACGCCGTGGGCATATTTAGGGCCGCGGTGTGCACCCGTGGAGTGGCTAAGGCGGTGGAC</w:t>
       </w:r>
-      <w:commentRangeStart w:id="9"/>
+      <w:commentRangeStart w:id="8"/>
       <w:r>
         <w:rPr>
           <w:rFonts w:ascii="Courier New" w:hAnsi="Courier New" w:cs="Courier New"/>
@@ -293,38 +275,38 @@
         </w:rPr>
         <w:t>TTTATCCCTGTGGAGAACCTAGAGACAACCATGAGGTCGG</w:t>
       </w:r>
+      <w:commentRangeEnd w:id="8"/>
+      <w:r>
+        <w:rPr>
+          <w:rStyle w:val="CommentReference"/>
+        </w:rPr>
+        <w:commentReference w:id="8"/>
+      </w:r>
+      <w:r>
+        <w:rPr>
+          <w:rFonts w:ascii="Courier New" w:hAnsi="Courier New" w:cs="Courier New"/>
+          <w:sz w:val="20"/>
+          <w:szCs w:val="20"/>
+        </w:rPr>
+        <w:t>GA</w:t>
+      </w:r>
+      <w:commentRangeStart w:id="9"/>
+      <w:r>
+        <w:rPr>
+          <w:rFonts w:ascii="Courier New" w:hAnsi="Courier New" w:cs="Courier New"/>
+          <w:sz w:val="20"/>
+          <w:szCs w:val="20"/>
+          <w:highlight w:val="cyan"/>
+        </w:rPr>
+        <w:t>TCC</w:t>
+      </w:r>
       <w:commentRangeEnd w:id="9"/>
-      <w:r>
-        <w:rPr>
-          <w:rStyle w:val="CommentReference"/>
-        </w:rPr>
-        <w:commentReference w:id="9"/>
-      </w:r>
-      <w:r>
-        <w:rPr>
-          <w:rFonts w:ascii="Courier New" w:hAnsi="Courier New" w:cs="Courier New"/>
-          <w:sz w:val="20"/>
-          <w:szCs w:val="20"/>
-        </w:rPr>
-        <w:t>GA</w:t>
-      </w:r>
-      <w:commentRangeStart w:id="10"/>
-      <w:r>
-        <w:rPr>
-          <w:rFonts w:ascii="Courier New" w:hAnsi="Courier New" w:cs="Courier New"/>
-          <w:sz w:val="20"/>
-          <w:szCs w:val="20"/>
-          <w:highlight w:val="cyan"/>
-        </w:rPr>
-        <w:t>TCC</w:t>
-      </w:r>
-      <w:commentRangeEnd w:id="10"/>
       <w:r>
         <w:rPr>
           <w:rStyle w:val="CommentReference"/>
           <w:highlight w:val="cyan"/>
         </w:rPr>
-        <w:commentReference w:id="10"/>
+        <w:commentReference w:id="9"/>
       </w:r>
       <w:r>
         <w:rPr>
@@ -334,7 +316,7 @@
         </w:rPr>
         <w:t>GAACAAAAGCTTATTTCTGAAGAGGAC</w:t>
       </w:r>
-      <w:commentRangeStart w:id="11"/>
+      <w:commentRangeStart w:id="10"/>
       <w:r>
         <w:rPr>
           <w:rFonts w:ascii="Courier New" w:hAnsi="Courier New" w:cs="Courier New"/>
@@ -344,20 +326,20 @@
         </w:rPr>
         <w:t>TTG</w:t>
       </w:r>
-      <w:commentRangeEnd w:id="11"/>
+      <w:commentRangeEnd w:id="10"/>
       <w:r>
         <w:rPr>
           <w:rStyle w:val="CommentReference"/>
           <w:highlight w:val="magenta"/>
         </w:rPr>
-        <w:commentReference w:id="11"/>
-      </w:r>
-      <w:commentRangeEnd w:id="3"/>
+        <w:commentReference w:id="10"/>
+      </w:r>
+      <w:commentRangeEnd w:id="2"/>
       <w:r>
         <w:rPr>
           <w:rStyle w:val="CommentReference"/>
         </w:rPr>
-        <w:commentReference w:id="3"/>
+        <w:commentReference w:id="2"/>
       </w:r>
       <w:r>
         <w:rPr>
@@ -384,7 +366,7 @@
         </w:rPr>
         <w:t>TCATTT</w:t>
       </w:r>
-      <w:commentRangeStart w:id="12"/>
+      <w:commentRangeStart w:id="11"/>
       <w:r>
         <w:rPr>
           <w:rFonts w:ascii="Courier New" w:hAnsi="Courier New" w:cs="Courier New"/>
@@ -394,13 +376,13 @@
         </w:rPr>
         <w:t>CTCCGTAAACAACATGTTTTCCCATGTAATATCC</w:t>
       </w:r>
-      <w:commentRangeEnd w:id="12"/>
+      <w:commentRangeEnd w:id="11"/>
       <w:r>
         <w:rPr>
           <w:rStyle w:val="CommentReference"/>
           <w:highlight w:val="green"/>
         </w:rPr>
-        <w:commentReference w:id="12"/>
+        <w:commentReference w:id="11"/>
       </w:r>
       <w:r>
         <w:rPr>
@@ -778,16 +760,7 @@
           <w:b/>
           <w:u w:val="single"/>
         </w:rPr>
-        <w:t>Ser</w:t>
-      </w:r>
-      <w:proofErr w:type="gramStart"/>
-      <w:r>
-        <w:rPr>
-          <w:rFonts w:ascii="Courier New" w:hAnsi="Courier New" w:cs="Courier New"/>
-          <w:b/>
-          <w:u w:val="single"/>
-        </w:rPr>
-        <w:t>)</w:t>
+        <w:t>Ser)</w:t>
       </w:r>
       <w:r>
         <w:rPr>
@@ -798,7 +771,6 @@
         </w:rPr>
         <w:t>3</w:t>
       </w:r>
-      <w:proofErr w:type="gramEnd"/>
     </w:p>
     <w:p>
       <w:pPr>
@@ -873,12 +845,26 @@
           <w:rFonts w:ascii="Courier New" w:hAnsi="Courier New" w:cs="Courier New"/>
         </w:rPr>
       </w:pPr>
+      <w:commentRangeStart w:id="12"/>
+      <w:r>
+        <w:rPr>
+          <w:rFonts w:ascii="Courier New" w:hAnsi="Courier New" w:cs="Courier New"/>
+        </w:rPr>
+        <w:t>GATGAAATGGAAGAATGT</w:t>
+      </w:r>
+      <w:commentRangeEnd w:id="12"/>
+      <w:r>
+        <w:rPr>
+          <w:rStyle w:val="CommentReference"/>
+        </w:rPr>
+        <w:commentReference w:id="12"/>
+      </w:r>
       <w:commentRangeStart w:id="13"/>
       <w:r>
         <w:rPr>
           <w:rFonts w:ascii="Courier New" w:hAnsi="Courier New" w:cs="Courier New"/>
         </w:rPr>
-        <w:t>GATGAAATGGAAGAATGT</w:t>
+        <w:t>GCTTCTCATTTG</w:t>
       </w:r>
       <w:commentRangeEnd w:id="13"/>
       <w:r>
@@ -887,12 +873,18 @@
         </w:rPr>
         <w:commentReference w:id="13"/>
       </w:r>
+      <w:r>
+        <w:rPr>
+          <w:rFonts w:ascii="Courier New" w:hAnsi="Courier New" w:cs="Courier New"/>
+        </w:rPr>
+        <w:t>GGCAGTGATTATAAAGATGATGATGATAAAGGCAGTGAAAATTTGTATTTCCAATCTGGCAGTCATCATCATCATCATCATGGTGGGGGAGGCTCC</w:t>
+      </w:r>
       <w:commentRangeStart w:id="14"/>
       <w:r>
         <w:rPr>
           <w:rFonts w:ascii="Courier New" w:hAnsi="Courier New" w:cs="Courier New"/>
         </w:rPr>
-        <w:t>GCTTCTCATTTG</w:t>
+        <w:t>GCTAGC</w:t>
       </w:r>
       <w:commentRangeEnd w:id="14"/>
       <w:r>
@@ -900,26 +892,6 @@
           <w:rStyle w:val="CommentReference"/>
         </w:rPr>
         <w:commentReference w:id="14"/>
-      </w:r>
-      <w:r>
-        <w:rPr>
-          <w:rFonts w:ascii="Courier New" w:hAnsi="Courier New" w:cs="Courier New"/>
-        </w:rPr>
-        <w:t>GGCAGTGATTATAAAGATGATGATGATAAAGGCAGTGAAAATTTGTATTTCCAATCTGGCAGTCATCATCATCATCATCATGGTGGGGGAGGCTCC</w:t>
-      </w:r>
-      <w:commentRangeStart w:id="15"/>
-      <w:r>
-        <w:rPr>
-          <w:rFonts w:ascii="Courier New" w:hAnsi="Courier New" w:cs="Courier New"/>
-        </w:rPr>
-        <w:t>GCTAGC</w:t>
-      </w:r>
-      <w:commentRangeEnd w:id="15"/>
-      <w:r>
-        <w:rPr>
-          <w:rStyle w:val="CommentReference"/>
-        </w:rPr>
-        <w:commentReference w:id="15"/>
       </w:r>
       <w:r>
         <w:rPr>
@@ -1042,19 +1014,19 @@
         </w:rPr>
         <w:t>AACCTAGAGACAACCATGAGGTCG</w:t>
       </w:r>
-      <w:commentRangeStart w:id="16"/>
+      <w:commentRangeStart w:id="15"/>
       <w:r>
         <w:rPr>
           <w:rFonts w:ascii="Courier New" w:hAnsi="Courier New" w:cs="Courier New"/>
         </w:rPr>
         <w:t>GGATCC</w:t>
       </w:r>
-      <w:commentRangeEnd w:id="16"/>
+      <w:commentRangeEnd w:id="15"/>
       <w:r>
         <w:rPr>
           <w:rStyle w:val="CommentReference"/>
         </w:rPr>
-        <w:commentReference w:id="16"/>
+        <w:commentReference w:id="15"/>
       </w:r>
     </w:p>
     <w:p>
@@ -1110,16 +1082,8 @@
         <w:rPr>
           <w:rFonts w:ascii="Courier New" w:hAnsi="Courier New" w:cs="Courier New"/>
         </w:rPr>
-        <w:t>[</w:t>
-      </w:r>
-      <w:proofErr w:type="gramStart"/>
-      <w:r>
-        <w:rPr>
-          <w:rFonts w:ascii="Courier New" w:hAnsi="Courier New" w:cs="Courier New"/>
-        </w:rPr>
-        <w:t>note</w:t>
-      </w:r>
-      <w:proofErr w:type="gramEnd"/>
+        <w:t>[note</w:t>
+      </w:r>
     </w:p>
     <w:p>
       <w:pPr>
@@ -1272,19 +1236,11 @@
         </w:rPr>
         <w:t xml:space="preserve"> </w:t>
       </w:r>
-      <w:proofErr w:type="spellStart"/>
-      <w:r>
-        <w:rPr>
-          <w:rFonts w:ascii="Courier New" w:hAnsi="Courier New" w:cs="Courier New"/>
-        </w:rPr>
-        <w:t>L</w:t>
-      </w:r>
-      <w:proofErr w:type="spellEnd"/>
-      <w:r>
-        <w:rPr>
-          <w:rFonts w:ascii="Courier New" w:hAnsi="Courier New" w:cs="Courier New"/>
-        </w:rPr>
-        <w:t xml:space="preserve"> </w:t>
+      <w:r>
+        <w:rPr>
+          <w:rFonts w:ascii="Courier New" w:hAnsi="Courier New" w:cs="Courier New"/>
+        </w:rPr>
+        <w:t xml:space="preserve">L </w:t>
       </w:r>
       <w:r>
         <w:rPr>
@@ -1510,21 +1466,7 @@
         <w:rPr>
           <w:rFonts w:ascii="Courier New" w:hAnsi="Courier New" w:cs="Courier New"/>
         </w:rPr>
-        <w:t xml:space="preserve">R  A  </w:t>
-      </w:r>
-      <w:proofErr w:type="spellStart"/>
-      <w:r>
-        <w:rPr>
-          <w:rFonts w:ascii="Courier New" w:hAnsi="Courier New" w:cs="Courier New"/>
-        </w:rPr>
-        <w:t>A</w:t>
-      </w:r>
-      <w:proofErr w:type="spellEnd"/>
-      <w:r>
-        <w:rPr>
-          <w:rFonts w:ascii="Courier New" w:hAnsi="Courier New" w:cs="Courier New"/>
-        </w:rPr>
-        <w:t xml:space="preserve">  V  C  T  R  G  V  A  K  A  V  D  F  I  P  V  E</w:t>
+        <w:t>R  A  A  V  C  T  R  G  V  A  K  A  V  D  F  I  P  V  E</w:t>
       </w:r>
     </w:p>
     <w:p>
@@ -1604,26 +1546,14 @@
           <w:u w:val="single"/>
         </w:rPr>
       </w:pPr>
-      <w:proofErr w:type="gramStart"/>
       <w:r>
         <w:rPr>
           <w:rFonts w:ascii="Courier New" w:hAnsi="Courier New" w:cs="Courier New"/>
           <w:b/>
           <w:u w:val="single"/>
         </w:rPr>
-        <w:t>c-</w:t>
-      </w:r>
-      <w:proofErr w:type="spellStart"/>
-      <w:r>
-        <w:rPr>
-          <w:rFonts w:ascii="Courier New" w:hAnsi="Courier New" w:cs="Courier New"/>
-          <w:b/>
-          <w:u w:val="single"/>
-        </w:rPr>
-        <w:t>myc</w:t>
-      </w:r>
-      <w:proofErr w:type="spellEnd"/>
-      <w:proofErr w:type="gramEnd"/>
+        <w:t>c-myc</w:t>
+      </w:r>
     </w:p>
     <w:p>
       <w:pPr>
@@ -2549,8 +2479,6 @@
           <w:szCs w:val="20"/>
         </w:rPr>
       </w:pPr>
-      <w:proofErr w:type="spellStart"/>
-      <w:proofErr w:type="gramStart"/>
       <w:r>
         <w:rPr>
           <w:rFonts w:ascii="Courier New" w:hAnsi="Courier New" w:cs="Courier New"/>
@@ -2561,8 +2489,6 @@
         <w:lastRenderedPageBreak/>
         <w:t>gatgaaatggaagaatgtgcttctcatttgggcagtgattataaagatgatgatgataaa</w:t>
       </w:r>
-      <w:proofErr w:type="spellEnd"/>
-      <w:proofErr w:type="gramEnd"/>
     </w:p>
     <w:p>
       <w:pPr>
@@ -2599,87 +2525,7 @@
           <w:sz w:val="20"/>
           <w:szCs w:val="20"/>
         </w:rPr>
-        <w:t xml:space="preserve"> D  E  M  E  </w:t>
-      </w:r>
-      <w:proofErr w:type="spellStart"/>
-      <w:r>
-        <w:rPr>
-          <w:rFonts w:ascii="Courier New" w:hAnsi="Courier New" w:cs="Courier New"/>
-          <w:color w:val="626262"/>
-          <w:sz w:val="20"/>
-          <w:szCs w:val="20"/>
-        </w:rPr>
-        <w:t>E</w:t>
-      </w:r>
-      <w:proofErr w:type="spellEnd"/>
-      <w:r>
-        <w:rPr>
-          <w:rFonts w:ascii="Courier New" w:hAnsi="Courier New" w:cs="Courier New"/>
-          <w:color w:val="626262"/>
-          <w:sz w:val="20"/>
-          <w:szCs w:val="20"/>
-        </w:rPr>
-        <w:t xml:space="preserve">  C  A  S  H  L  G  S  D  Y  K  D  </w:t>
-      </w:r>
-      <w:proofErr w:type="spellStart"/>
-      <w:r>
-        <w:rPr>
-          <w:rFonts w:ascii="Courier New" w:hAnsi="Courier New" w:cs="Courier New"/>
-          <w:color w:val="626262"/>
-          <w:sz w:val="20"/>
-          <w:szCs w:val="20"/>
-        </w:rPr>
-        <w:t>D</w:t>
-      </w:r>
-      <w:proofErr w:type="spellEnd"/>
-      <w:r>
-        <w:rPr>
-          <w:rFonts w:ascii="Courier New" w:hAnsi="Courier New" w:cs="Courier New"/>
-          <w:color w:val="626262"/>
-          <w:sz w:val="20"/>
-          <w:szCs w:val="20"/>
-        </w:rPr>
-        <w:t xml:space="preserve">  </w:t>
-      </w:r>
-      <w:proofErr w:type="spellStart"/>
-      <w:r>
-        <w:rPr>
-          <w:rFonts w:ascii="Courier New" w:hAnsi="Courier New" w:cs="Courier New"/>
-          <w:color w:val="626262"/>
-          <w:sz w:val="20"/>
-          <w:szCs w:val="20"/>
-        </w:rPr>
-        <w:t>D</w:t>
-      </w:r>
-      <w:proofErr w:type="spellEnd"/>
-      <w:r>
-        <w:rPr>
-          <w:rFonts w:ascii="Courier New" w:hAnsi="Courier New" w:cs="Courier New"/>
-          <w:color w:val="626262"/>
-          <w:sz w:val="20"/>
-          <w:szCs w:val="20"/>
-        </w:rPr>
-        <w:t xml:space="preserve">  </w:t>
-      </w:r>
-      <w:proofErr w:type="spellStart"/>
-      <w:r>
-        <w:rPr>
-          <w:rFonts w:ascii="Courier New" w:hAnsi="Courier New" w:cs="Courier New"/>
-          <w:color w:val="626262"/>
-          <w:sz w:val="20"/>
-          <w:szCs w:val="20"/>
-        </w:rPr>
-        <w:t>D</w:t>
-      </w:r>
-      <w:proofErr w:type="spellEnd"/>
-      <w:r>
-        <w:rPr>
-          <w:rFonts w:ascii="Courier New" w:hAnsi="Courier New" w:cs="Courier New"/>
-          <w:color w:val="626262"/>
-          <w:sz w:val="20"/>
-          <w:szCs w:val="20"/>
-        </w:rPr>
-        <w:t xml:space="preserve">  K </w:t>
+        <w:t xml:space="preserve"> D  E  M  E  E  C  A  S  H  L  G  S  D  Y  K  D  D  D  D  K </w:t>
       </w:r>
     </w:p>
     <w:p>
@@ -2748,8 +2594,6 @@
           <w:szCs w:val="20"/>
         </w:rPr>
       </w:pPr>
-      <w:proofErr w:type="spellStart"/>
-      <w:proofErr w:type="gramStart"/>
       <w:r>
         <w:rPr>
           <w:rFonts w:ascii="Courier New" w:hAnsi="Courier New" w:cs="Courier New"/>
@@ -2759,8 +2603,6 @@
         </w:rPr>
         <w:t>ggcagtgaaaatttgtatttccaatctggcagtcatcatcatcatcatcatggtggggga</w:t>
       </w:r>
-      <w:proofErr w:type="spellEnd"/>
-      <w:proofErr w:type="gramEnd"/>
     </w:p>
     <w:p>
       <w:pPr>
@@ -2797,147 +2639,7 @@
           <w:sz w:val="20"/>
           <w:szCs w:val="20"/>
         </w:rPr>
-        <w:t xml:space="preserve"> G  S  E  N  L  Y  F  Q  S  G  S  H  </w:t>
-      </w:r>
-      <w:proofErr w:type="spellStart"/>
-      <w:r>
-        <w:rPr>
-          <w:rFonts w:ascii="Courier New" w:hAnsi="Courier New" w:cs="Courier New"/>
-          <w:color w:val="626262"/>
-          <w:sz w:val="20"/>
-          <w:szCs w:val="20"/>
-        </w:rPr>
-        <w:t>H</w:t>
-      </w:r>
-      <w:proofErr w:type="spellEnd"/>
-      <w:r>
-        <w:rPr>
-          <w:rFonts w:ascii="Courier New" w:hAnsi="Courier New" w:cs="Courier New"/>
-          <w:color w:val="626262"/>
-          <w:sz w:val="20"/>
-          <w:szCs w:val="20"/>
-        </w:rPr>
-        <w:t xml:space="preserve">  </w:t>
-      </w:r>
-      <w:proofErr w:type="spellStart"/>
-      <w:r>
-        <w:rPr>
-          <w:rFonts w:ascii="Courier New" w:hAnsi="Courier New" w:cs="Courier New"/>
-          <w:color w:val="626262"/>
-          <w:sz w:val="20"/>
-          <w:szCs w:val="20"/>
-        </w:rPr>
-        <w:t>H</w:t>
-      </w:r>
-      <w:proofErr w:type="spellEnd"/>
-      <w:r>
-        <w:rPr>
-          <w:rFonts w:ascii="Courier New" w:hAnsi="Courier New" w:cs="Courier New"/>
-          <w:color w:val="626262"/>
-          <w:sz w:val="20"/>
-          <w:szCs w:val="20"/>
-        </w:rPr>
-        <w:t xml:space="preserve">  </w:t>
-      </w:r>
-      <w:proofErr w:type="spellStart"/>
-      <w:r>
-        <w:rPr>
-          <w:rFonts w:ascii="Courier New" w:hAnsi="Courier New" w:cs="Courier New"/>
-          <w:color w:val="626262"/>
-          <w:sz w:val="20"/>
-          <w:szCs w:val="20"/>
-        </w:rPr>
-        <w:t>H</w:t>
-      </w:r>
-      <w:proofErr w:type="spellEnd"/>
-      <w:r>
-        <w:rPr>
-          <w:rFonts w:ascii="Courier New" w:hAnsi="Courier New" w:cs="Courier New"/>
-          <w:color w:val="626262"/>
-          <w:sz w:val="20"/>
-          <w:szCs w:val="20"/>
-        </w:rPr>
-        <w:t xml:space="preserve">  </w:t>
-      </w:r>
-      <w:proofErr w:type="spellStart"/>
-      <w:r>
-        <w:rPr>
-          <w:rFonts w:ascii="Courier New" w:hAnsi="Courier New" w:cs="Courier New"/>
-          <w:color w:val="626262"/>
-          <w:sz w:val="20"/>
-          <w:szCs w:val="20"/>
-        </w:rPr>
-        <w:t>H</w:t>
-      </w:r>
-      <w:proofErr w:type="spellEnd"/>
-      <w:r>
-        <w:rPr>
-          <w:rFonts w:ascii="Courier New" w:hAnsi="Courier New" w:cs="Courier New"/>
-          <w:color w:val="626262"/>
-          <w:sz w:val="20"/>
-          <w:szCs w:val="20"/>
-        </w:rPr>
-        <w:t xml:space="preserve">  </w:t>
-      </w:r>
-      <w:proofErr w:type="spellStart"/>
-      <w:r>
-        <w:rPr>
-          <w:rFonts w:ascii="Courier New" w:hAnsi="Courier New" w:cs="Courier New"/>
-          <w:color w:val="626262"/>
-          <w:sz w:val="20"/>
-          <w:szCs w:val="20"/>
-        </w:rPr>
-        <w:t>H</w:t>
-      </w:r>
-      <w:proofErr w:type="spellEnd"/>
-      <w:r>
-        <w:rPr>
-          <w:rFonts w:ascii="Courier New" w:hAnsi="Courier New" w:cs="Courier New"/>
-          <w:color w:val="626262"/>
-          <w:sz w:val="20"/>
-          <w:szCs w:val="20"/>
-        </w:rPr>
-        <w:t xml:space="preserve">  G  </w:t>
-      </w:r>
-      <w:proofErr w:type="spellStart"/>
-      <w:r>
-        <w:rPr>
-          <w:rFonts w:ascii="Courier New" w:hAnsi="Courier New" w:cs="Courier New"/>
-          <w:color w:val="626262"/>
-          <w:sz w:val="20"/>
-          <w:szCs w:val="20"/>
-        </w:rPr>
-        <w:t>G</w:t>
-      </w:r>
-      <w:proofErr w:type="spellEnd"/>
-      <w:r>
-        <w:rPr>
-          <w:rFonts w:ascii="Courier New" w:hAnsi="Courier New" w:cs="Courier New"/>
-          <w:color w:val="626262"/>
-          <w:sz w:val="20"/>
-          <w:szCs w:val="20"/>
-        </w:rPr>
-        <w:t xml:space="preserve">  </w:t>
-      </w:r>
-      <w:proofErr w:type="spellStart"/>
-      <w:r>
-        <w:rPr>
-          <w:rFonts w:ascii="Courier New" w:hAnsi="Courier New" w:cs="Courier New"/>
-          <w:color w:val="626262"/>
-          <w:sz w:val="20"/>
-          <w:szCs w:val="20"/>
-        </w:rPr>
-        <w:t>G</w:t>
-      </w:r>
-      <w:proofErr w:type="spellEnd"/>
-      <w:r>
-        <w:rPr>
-          <w:rFonts w:ascii="Courier New" w:hAnsi="Courier New" w:cs="Courier New"/>
-          <w:color w:val="626262"/>
-          <w:sz w:val="20"/>
-          <w:szCs w:val="20"/>
-        </w:rPr>
-        <w:t xml:space="preserve"> </w:t>
+        <w:t xml:space="preserve"> G  S  E  N  L  Y  F  Q  S  G  S  H  H  H  H  H  H  G  G  G </w:t>
       </w:r>
     </w:p>
     <w:p>
@@ -3006,8 +2708,6 @@
           <w:szCs w:val="20"/>
         </w:rPr>
       </w:pPr>
-      <w:proofErr w:type="spellStart"/>
-      <w:proofErr w:type="gramStart"/>
       <w:r>
         <w:rPr>
           <w:rFonts w:ascii="Courier New" w:hAnsi="Courier New" w:cs="Courier New"/>
@@ -3017,8 +2717,6 @@
         </w:rPr>
         <w:t>ggctccgctagcatggcgcctatcggctcagtagtaatcgtaggcagaatcatcctgtcc</w:t>
       </w:r>
-      <w:proofErr w:type="spellEnd"/>
-      <w:proofErr w:type="gramEnd"/>
     </w:p>
     <w:p>
       <w:pPr>
@@ -3055,47 +2753,7 @@
           <w:sz w:val="20"/>
           <w:szCs w:val="20"/>
         </w:rPr>
-        <w:t xml:space="preserve"> G  S  A  S  M  A  P  I  G  S  V  </w:t>
-      </w:r>
-      <w:proofErr w:type="spellStart"/>
-      <w:r>
-        <w:rPr>
-          <w:rFonts w:ascii="Courier New" w:hAnsi="Courier New" w:cs="Courier New"/>
-          <w:color w:val="626262"/>
-          <w:sz w:val="20"/>
-          <w:szCs w:val="20"/>
-        </w:rPr>
-        <w:t>V</w:t>
-      </w:r>
-      <w:proofErr w:type="spellEnd"/>
-      <w:r>
-        <w:rPr>
-          <w:rFonts w:ascii="Courier New" w:hAnsi="Courier New" w:cs="Courier New"/>
-          <w:color w:val="626262"/>
-          <w:sz w:val="20"/>
-          <w:szCs w:val="20"/>
-        </w:rPr>
-        <w:t xml:space="preserve">  I  V  G  R  I  </w:t>
-      </w:r>
-      <w:proofErr w:type="spellStart"/>
-      <w:r>
-        <w:rPr>
-          <w:rFonts w:ascii="Courier New" w:hAnsi="Courier New" w:cs="Courier New"/>
-          <w:color w:val="626262"/>
-          <w:sz w:val="20"/>
-          <w:szCs w:val="20"/>
-        </w:rPr>
-        <w:t>I</w:t>
-      </w:r>
-      <w:proofErr w:type="spellEnd"/>
-      <w:r>
-        <w:rPr>
-          <w:rFonts w:ascii="Courier New" w:hAnsi="Courier New" w:cs="Courier New"/>
-          <w:color w:val="626262"/>
-          <w:sz w:val="20"/>
-          <w:szCs w:val="20"/>
-        </w:rPr>
-        <w:t xml:space="preserve">  L  S </w:t>
+        <w:t xml:space="preserve"> G  S  A  S  M  A  P  I  G  S  V  V  I  V  G  R  I  I  L  S </w:t>
       </w:r>
     </w:p>
     <w:p>
@@ -3202,8 +2860,6 @@
           <w:szCs w:val="20"/>
         </w:rPr>
       </w:pPr>
-      <w:proofErr w:type="spellStart"/>
-      <w:proofErr w:type="gramStart"/>
       <w:r>
         <w:rPr>
           <w:rFonts w:ascii="Courier New" w:hAnsi="Courier New" w:cs="Courier New"/>
@@ -3213,8 +2869,6 @@
         </w:rPr>
         <w:t>ggccgtggtggccccatcacggcgtacgcccagcagacaaggggcctcctagggtgcata</w:t>
       </w:r>
-      <w:proofErr w:type="spellEnd"/>
-      <w:proofErr w:type="gramEnd"/>
     </w:p>
     <w:p>
       <w:pPr>
@@ -3251,67 +2905,7 @@
           <w:sz w:val="20"/>
           <w:szCs w:val="20"/>
         </w:rPr>
-        <w:t xml:space="preserve"> G  R  G  </w:t>
-      </w:r>
-      <w:proofErr w:type="spellStart"/>
-      <w:r>
-        <w:rPr>
-          <w:rFonts w:ascii="Courier New" w:hAnsi="Courier New" w:cs="Courier New"/>
-          <w:color w:val="626262"/>
-          <w:sz w:val="20"/>
-          <w:szCs w:val="20"/>
-        </w:rPr>
-        <w:t>G</w:t>
-      </w:r>
-      <w:proofErr w:type="spellEnd"/>
-      <w:r>
-        <w:rPr>
-          <w:rFonts w:ascii="Courier New" w:hAnsi="Courier New" w:cs="Courier New"/>
-          <w:color w:val="626262"/>
-          <w:sz w:val="20"/>
-          <w:szCs w:val="20"/>
-        </w:rPr>
-        <w:t xml:space="preserve">  P  I  T  A  Y  A  Q  </w:t>
-      </w:r>
-      <w:proofErr w:type="spellStart"/>
-      <w:r>
-        <w:rPr>
-          <w:rFonts w:ascii="Courier New" w:hAnsi="Courier New" w:cs="Courier New"/>
-          <w:color w:val="626262"/>
-          <w:sz w:val="20"/>
-          <w:szCs w:val="20"/>
-        </w:rPr>
-        <w:t>Q</w:t>
-      </w:r>
-      <w:proofErr w:type="spellEnd"/>
-      <w:r>
-        <w:rPr>
-          <w:rFonts w:ascii="Courier New" w:hAnsi="Courier New" w:cs="Courier New"/>
-          <w:color w:val="626262"/>
-          <w:sz w:val="20"/>
-          <w:szCs w:val="20"/>
-        </w:rPr>
-        <w:t xml:space="preserve">  T  R  G  L  </w:t>
-      </w:r>
-      <w:proofErr w:type="spellStart"/>
-      <w:r>
-        <w:rPr>
-          <w:rFonts w:ascii="Courier New" w:hAnsi="Courier New" w:cs="Courier New"/>
-          <w:color w:val="626262"/>
-          <w:sz w:val="20"/>
-          <w:szCs w:val="20"/>
-        </w:rPr>
-        <w:t>L</w:t>
-      </w:r>
-      <w:proofErr w:type="spellEnd"/>
-      <w:r>
-        <w:rPr>
-          <w:rFonts w:ascii="Courier New" w:hAnsi="Courier New" w:cs="Courier New"/>
-          <w:color w:val="626262"/>
-          <w:sz w:val="20"/>
-          <w:szCs w:val="20"/>
-        </w:rPr>
-        <w:t xml:space="preserve">  G  C  I </w:t>
+        <w:t xml:space="preserve"> G  R  G  G  P  I  T  A  Y  A  Q  Q  T  R  G  L  L  G  C  I </w:t>
       </w:r>
     </w:p>
     <w:p>
@@ -3380,8 +2974,6 @@
           <w:szCs w:val="20"/>
         </w:rPr>
       </w:pPr>
-      <w:proofErr w:type="spellStart"/>
-      <w:proofErr w:type="gramStart"/>
       <w:r>
         <w:rPr>
           <w:rFonts w:ascii="Courier New" w:hAnsi="Courier New" w:cs="Courier New"/>
@@ -3391,8 +2983,6 @@
         </w:rPr>
         <w:t>atcaccagcctaactggccgggacaaaaaccaagtggagggtgaggtccagattgtgtca</w:t>
       </w:r>
-      <w:proofErr w:type="spellEnd"/>
-      <w:proofErr w:type="gramEnd"/>
     </w:p>
     <w:p>
       <w:pPr>
@@ -3498,8 +3088,6 @@
           <w:szCs w:val="20"/>
         </w:rPr>
       </w:pPr>
-      <w:proofErr w:type="spellStart"/>
-      <w:proofErr w:type="gramStart"/>
       <w:r>
         <w:rPr>
           <w:rFonts w:ascii="Courier New" w:hAnsi="Courier New" w:cs="Courier New"/>
@@ -3509,8 +3097,6 @@
         </w:rPr>
         <w:t>actgctgcccaaaccttcctggcaacgtgcatcaatggggtgtgctggactgtctaccac</w:t>
       </w:r>
-      <w:proofErr w:type="spellEnd"/>
-      <w:proofErr w:type="gramEnd"/>
     </w:p>
     <w:p>
       <w:pPr>
@@ -3547,27 +3133,7 @@
           <w:sz w:val="20"/>
           <w:szCs w:val="20"/>
         </w:rPr>
-        <w:t xml:space="preserve"> T  A  </w:t>
-      </w:r>
-      <w:proofErr w:type="spellStart"/>
-      <w:r>
-        <w:rPr>
-          <w:rFonts w:ascii="Courier New" w:hAnsi="Courier New" w:cs="Courier New"/>
-          <w:color w:val="626262"/>
-          <w:sz w:val="20"/>
-          <w:szCs w:val="20"/>
-        </w:rPr>
-        <w:t>A</w:t>
-      </w:r>
-      <w:proofErr w:type="spellEnd"/>
-      <w:r>
-        <w:rPr>
-          <w:rFonts w:ascii="Courier New" w:hAnsi="Courier New" w:cs="Courier New"/>
-          <w:color w:val="626262"/>
-          <w:sz w:val="20"/>
-          <w:szCs w:val="20"/>
-        </w:rPr>
-        <w:t xml:space="preserve">  Q  T  F  L  A  T  C  I  N  G  V  C  W  T  V  Y  H </w:t>
+        <w:t xml:space="preserve"> T  A  A  Q  T  F  L  A  T  C  I  N  G  V  C  W  T  V  Y  H </w:t>
       </w:r>
     </w:p>
     <w:p>
@@ -3636,8 +3202,6 @@
           <w:szCs w:val="20"/>
         </w:rPr>
       </w:pPr>
-      <w:proofErr w:type="spellStart"/>
-      <w:proofErr w:type="gramStart"/>
       <w:r>
         <w:rPr>
           <w:rFonts w:ascii="Courier New" w:hAnsi="Courier New" w:cs="Courier New"/>
@@ -3647,8 +3211,6 @@
         </w:rPr>
         <w:t>ggggccggaacgaggaccatcgcgtcacccaagggtcctgtcatccagatgtataccaat</w:t>
       </w:r>
-      <w:proofErr w:type="spellEnd"/>
-      <w:proofErr w:type="gramEnd"/>
     </w:p>
     <w:p>
       <w:pPr>
@@ -3754,8 +3316,6 @@
           <w:szCs w:val="20"/>
         </w:rPr>
       </w:pPr>
-      <w:proofErr w:type="spellStart"/>
-      <w:proofErr w:type="gramStart"/>
       <w:r>
         <w:rPr>
           <w:rFonts w:ascii="Courier New" w:hAnsi="Courier New" w:cs="Courier New"/>
@@ -3765,8 +3325,6 @@
         </w:rPr>
         <w:t>gtagaccaagaccttgtgggctggcccgcttcgcaaggtacccgctcattgacaccctgc</w:t>
       </w:r>
-      <w:proofErr w:type="spellEnd"/>
-      <w:proofErr w:type="gramEnd"/>
     </w:p>
     <w:p>
       <w:pPr>
@@ -3872,8 +3430,6 @@
           <w:szCs w:val="20"/>
         </w:rPr>
       </w:pPr>
-      <w:proofErr w:type="spellStart"/>
-      <w:proofErr w:type="gramStart"/>
       <w:r>
         <w:rPr>
           <w:rFonts w:ascii="Courier New" w:hAnsi="Courier New" w:cs="Courier New"/>
@@ -3883,8 +3439,6 @@
         </w:rPr>
         <w:t>acttgcggctcctcggacctttacctggtcacgaggcacgccgatgtcattcccgtgcgc</w:t>
       </w:r>
-      <w:proofErr w:type="spellEnd"/>
-      <w:proofErr w:type="gramEnd"/>
     </w:p>
     <w:p>
       <w:pPr>
@@ -3921,27 +3475,7 @@
           <w:sz w:val="20"/>
           <w:szCs w:val="20"/>
         </w:rPr>
-        <w:t xml:space="preserve"> T  C  G  S  </w:t>
-      </w:r>
-      <w:proofErr w:type="spellStart"/>
-      <w:r>
-        <w:rPr>
-          <w:rFonts w:ascii="Courier New" w:hAnsi="Courier New" w:cs="Courier New"/>
-          <w:color w:val="626262"/>
-          <w:sz w:val="20"/>
-          <w:szCs w:val="20"/>
-        </w:rPr>
-        <w:t>S</w:t>
-      </w:r>
-      <w:proofErr w:type="spellEnd"/>
-      <w:r>
-        <w:rPr>
-          <w:rFonts w:ascii="Courier New" w:hAnsi="Courier New" w:cs="Courier New"/>
-          <w:color w:val="626262"/>
-          <w:sz w:val="20"/>
-          <w:szCs w:val="20"/>
-        </w:rPr>
-        <w:t xml:space="preserve">  D  L  Y  L  V  T  R  H  A  D  V  I  P  V  R </w:t>
+        <w:t xml:space="preserve"> T  C  G  S  S  D  L  Y  L  V  T  R  H  A  D  V  I  P  V  R </w:t>
       </w:r>
     </w:p>
     <w:p>
@@ -4010,8 +3544,6 @@
           <w:szCs w:val="20"/>
         </w:rPr>
       </w:pPr>
-      <w:proofErr w:type="spellStart"/>
-      <w:proofErr w:type="gramStart"/>
       <w:r>
         <w:rPr>
           <w:rFonts w:ascii="Courier New" w:hAnsi="Courier New" w:cs="Courier New"/>
@@ -4021,8 +3553,6 @@
         </w:rPr>
         <w:t>cggcggggtgatagcaggggcagcctgctgtcgccccggcccatttcctacttgaaaggc</w:t>
       </w:r>
-      <w:proofErr w:type="spellEnd"/>
-      <w:proofErr w:type="gramEnd"/>
     </w:p>
     <w:p>
       <w:pPr>
@@ -4061,54 +3591,23 @@
         </w:rPr>
         <w:t xml:space="preserve"> R  </w:t>
       </w:r>
-      <w:proofErr w:type="spellStart"/>
-      <w:r>
-        <w:rPr>
-          <w:rFonts w:ascii="Courier New" w:hAnsi="Courier New" w:cs="Courier New"/>
-          <w:color w:val="626262"/>
-          <w:sz w:val="20"/>
-          <w:szCs w:val="20"/>
-        </w:rPr>
-        <w:t>R</w:t>
-      </w:r>
-      <w:proofErr w:type="spellEnd"/>
-      <w:r>
-        <w:rPr>
-          <w:rFonts w:ascii="Courier New" w:hAnsi="Courier New" w:cs="Courier New"/>
-          <w:color w:val="626262"/>
-          <w:sz w:val="20"/>
-          <w:szCs w:val="20"/>
-        </w:rPr>
-        <w:t xml:space="preserve">  G  D  S  </w:t>
-      </w:r>
-      <w:r>
-        <w:rPr>
-          <w:rFonts w:ascii="Courier New" w:hAnsi="Courier New" w:cs="Courier New"/>
-          <w:color w:val="626262"/>
-          <w:sz w:val="20"/>
-          <w:szCs w:val="20"/>
-        </w:rPr>
-        <w:t xml:space="preserve">R  G  S  L  </w:t>
-      </w:r>
-      <w:proofErr w:type="spellStart"/>
-      <w:r>
-        <w:rPr>
-          <w:rFonts w:ascii="Courier New" w:hAnsi="Courier New" w:cs="Courier New"/>
-          <w:color w:val="626262"/>
-          <w:sz w:val="20"/>
-          <w:szCs w:val="20"/>
-        </w:rPr>
-        <w:t>L</w:t>
-      </w:r>
-      <w:proofErr w:type="spellEnd"/>
-      <w:r>
-        <w:rPr>
-          <w:rFonts w:ascii="Courier New" w:hAnsi="Courier New" w:cs="Courier New"/>
-          <w:color w:val="626262"/>
-          <w:sz w:val="20"/>
-          <w:szCs w:val="20"/>
-        </w:rPr>
-        <w:t xml:space="preserve">  S  P  R  P  I  S  Y  L  K  G </w:t>
+      <w:r>
+        <w:rPr>
+          <w:rFonts w:ascii="Courier New" w:hAnsi="Courier New" w:cs="Courier New"/>
+          <w:color w:val="626262"/>
+          <w:sz w:val="20"/>
+          <w:szCs w:val="20"/>
+        </w:rPr>
+        <w:t xml:space="preserve">R  G  D  S  </w:t>
+      </w:r>
+      <w:r>
+        <w:rPr>
+          <w:rFonts w:ascii="Courier New" w:hAnsi="Courier New" w:cs="Courier New"/>
+          <w:color w:val="626262"/>
+          <w:sz w:val="20"/>
+          <w:szCs w:val="20"/>
+        </w:rPr>
+        <w:t xml:space="preserve">R  G  S  L  L  S  P  R  P  I  S  Y  L  K  G </w:t>
       </w:r>
     </w:p>
     <w:p>
@@ -4222,8 +3721,6 @@
           <w:szCs w:val="20"/>
         </w:rPr>
       </w:pPr>
-      <w:proofErr w:type="spellStart"/>
-      <w:proofErr w:type="gramStart"/>
       <w:r>
         <w:rPr>
           <w:rFonts w:ascii="Courier New" w:hAnsi="Courier New" w:cs="Courier New"/>
@@ -4233,8 +3730,6 @@
         </w:rPr>
         <w:t>tcctcggggggtccgctgttgtgccccgcggggcacgccgtgggcatatttagggccgcg</w:t>
       </w:r>
-      <w:proofErr w:type="spellEnd"/>
-      <w:proofErr w:type="gramEnd"/>
     </w:p>
     <w:p>
       <w:pPr>
@@ -4271,87 +3766,7 @@
           <w:sz w:val="20"/>
           <w:szCs w:val="20"/>
         </w:rPr>
-        <w:t xml:space="preserve"> S  </w:t>
-      </w:r>
-      <w:proofErr w:type="spellStart"/>
-      <w:r>
-        <w:rPr>
-          <w:rFonts w:ascii="Courier New" w:hAnsi="Courier New" w:cs="Courier New"/>
-          <w:color w:val="626262"/>
-          <w:sz w:val="20"/>
-          <w:szCs w:val="20"/>
-        </w:rPr>
-        <w:t>S</w:t>
-      </w:r>
-      <w:proofErr w:type="spellEnd"/>
-      <w:r>
-        <w:rPr>
-          <w:rFonts w:ascii="Courier New" w:hAnsi="Courier New" w:cs="Courier New"/>
-          <w:color w:val="626262"/>
-          <w:sz w:val="20"/>
-          <w:szCs w:val="20"/>
-        </w:rPr>
-        <w:t xml:space="preserve">  G  </w:t>
-      </w:r>
-      <w:proofErr w:type="spellStart"/>
-      <w:r>
-        <w:rPr>
-          <w:rFonts w:ascii="Courier New" w:hAnsi="Courier New" w:cs="Courier New"/>
-          <w:color w:val="626262"/>
-          <w:sz w:val="20"/>
-          <w:szCs w:val="20"/>
-        </w:rPr>
-        <w:t>G</w:t>
-      </w:r>
-      <w:proofErr w:type="spellEnd"/>
-      <w:r>
-        <w:rPr>
-          <w:rFonts w:ascii="Courier New" w:hAnsi="Courier New" w:cs="Courier New"/>
-          <w:color w:val="626262"/>
-          <w:sz w:val="20"/>
-          <w:szCs w:val="20"/>
-        </w:rPr>
-        <w:t xml:space="preserve">  P  L  </w:t>
-      </w:r>
-      <w:proofErr w:type="spellStart"/>
-      <w:r>
-        <w:rPr>
-          <w:rFonts w:ascii="Courier New" w:hAnsi="Courier New" w:cs="Courier New"/>
-          <w:color w:val="626262"/>
-          <w:sz w:val="20"/>
-          <w:szCs w:val="20"/>
-        </w:rPr>
-        <w:t>L</w:t>
-      </w:r>
-      <w:proofErr w:type="spellEnd"/>
-      <w:r>
-        <w:rPr>
-          <w:rFonts w:ascii="Courier New" w:hAnsi="Courier New" w:cs="Courier New"/>
-          <w:color w:val="626262"/>
-          <w:sz w:val="20"/>
-          <w:szCs w:val="20"/>
-        </w:rPr>
-        <w:t xml:space="preserve">  C  P  A  G  H  A  V  G  I  F  R  A  </w:t>
-      </w:r>
-      <w:proofErr w:type="spellStart"/>
-      <w:r>
-        <w:rPr>
-          <w:rFonts w:ascii="Courier New" w:hAnsi="Courier New" w:cs="Courier New"/>
-          <w:color w:val="626262"/>
-          <w:sz w:val="20"/>
-          <w:szCs w:val="20"/>
-        </w:rPr>
-        <w:t>A</w:t>
-      </w:r>
-      <w:proofErr w:type="spellEnd"/>
-      <w:r>
-        <w:rPr>
-          <w:rFonts w:ascii="Courier New" w:hAnsi="Courier New" w:cs="Courier New"/>
-          <w:color w:val="626262"/>
-          <w:sz w:val="20"/>
-          <w:szCs w:val="20"/>
-        </w:rPr>
-        <w:t xml:space="preserve"> </w:t>
+        <w:t xml:space="preserve"> S  S  G  G  P  L  L  C  P  A  G  H  A  V  G  I  F  R  A  A </w:t>
       </w:r>
     </w:p>
     <w:p>
@@ -4420,8 +3835,6 @@
           <w:szCs w:val="20"/>
         </w:rPr>
       </w:pPr>
-      <w:proofErr w:type="spellStart"/>
-      <w:proofErr w:type="gramStart"/>
       <w:r>
         <w:rPr>
           <w:rFonts w:ascii="Courier New" w:hAnsi="Courier New" w:cs="Courier New"/>
@@ -4431,8 +3844,6 @@
         </w:rPr>
         <w:t>gtgtgcacccgtggagtggctaaggcggtggactttatccctgtggagaacctagagaca</w:t>
       </w:r>
-      <w:proofErr w:type="spellEnd"/>
-      <w:proofErr w:type="gramEnd"/>
     </w:p>
     <w:p>
       <w:pPr>
@@ -4574,8 +3985,6 @@
           <w:szCs w:val="20"/>
         </w:rPr>
       </w:pPr>
-      <w:proofErr w:type="spellStart"/>
-      <w:proofErr w:type="gramStart"/>
       <w:r>
         <w:rPr>
           <w:rFonts w:ascii="Courier New" w:hAnsi="Courier New" w:cs="Courier New"/>
@@ -4585,8 +3994,6 @@
         </w:rPr>
         <w:t>accatgaggtcg</w:t>
       </w:r>
-      <w:proofErr w:type="spellEnd"/>
-      <w:proofErr w:type="gramEnd"/>
     </w:p>
     <w:p>
       <w:pPr>
@@ -4623,27 +4030,7 @@
           <w:sz w:val="20"/>
           <w:szCs w:val="20"/>
         </w:rPr>
-        <w:t xml:space="preserve"> T  </w:t>
-      </w:r>
-      <w:proofErr w:type="gramStart"/>
-      <w:r>
-        <w:rPr>
-          <w:rFonts w:ascii="Courier New" w:hAnsi="Courier New" w:cs="Courier New"/>
-          <w:color w:val="626262"/>
-          <w:sz w:val="20"/>
-          <w:szCs w:val="20"/>
-        </w:rPr>
-        <w:t>M  R</w:t>
-      </w:r>
-      <w:proofErr w:type="gramEnd"/>
-      <w:r>
-        <w:rPr>
-          <w:rFonts w:ascii="Courier New" w:hAnsi="Courier New" w:cs="Courier New"/>
-          <w:color w:val="626262"/>
-          <w:sz w:val="20"/>
-          <w:szCs w:val="20"/>
-        </w:rPr>
-        <w:t xml:space="preserve">  S</w:t>
+        <w:t xml:space="preserve"> T  M  R  S</w:t>
       </w:r>
       <w:r>
         <w:rPr>
@@ -4732,46 +4119,178 @@
         <w:rPr>
           <w:rFonts w:ascii="Courier" w:hAnsi="Courier"/>
         </w:rPr>
-        <w:t>F1 (138F147A151W)</w:t>
-      </w:r>
-    </w:p>
-    <w:p>
-      <w:pPr>
-        <w:rPr>
-          <w:rFonts w:ascii="Courier" w:hAnsi="Courier"/>
-        </w:rPr>
-      </w:pPr>
-      <w:r>
-        <w:rPr>
-          <w:rFonts w:ascii="Courier" w:hAnsi="Courier"/>
-        </w:rPr>
-        <w:t>R1 (170Q183R)</w:t>
-      </w:r>
-    </w:p>
-    <w:p>
-      <w:pPr>
-        <w:rPr>
-          <w:rFonts w:ascii="Courier" w:hAnsi="Courier"/>
-        </w:rPr>
-      </w:pPr>
-      <w:r>
-        <w:rPr>
-          <w:rFonts w:ascii="Courier" w:hAnsi="Courier"/>
-        </w:rPr>
-        <w:t>F2 (138I)</w:t>
-      </w:r>
-    </w:p>
-    <w:p>
-      <w:pPr>
-        <w:rPr>
-          <w:rFonts w:ascii="Courier" w:hAnsi="Courier"/>
-        </w:rPr>
-      </w:pPr>
-      <w:r>
-        <w:rPr>
-          <w:rFonts w:ascii="Courier" w:hAnsi="Courier"/>
-        </w:rPr>
-        <w:t>R2 (170Q171S173I175K183R)</w:t>
+        <w:t>F1 (</w:t>
+      </w:r>
+      <w:r>
+        <w:rPr>
+          <w:rFonts w:ascii="Courier" w:hAnsi="Courier"/>
+        </w:rPr>
+        <w:t>R</w:t>
+      </w:r>
+      <w:r>
+        <w:rPr>
+          <w:rFonts w:ascii="Courier" w:hAnsi="Courier"/>
+        </w:rPr>
+        <w:t>138F</w:t>
+      </w:r>
+      <w:r>
+        <w:rPr>
+          <w:rFonts w:ascii="Courier" w:hAnsi="Courier"/>
+        </w:rPr>
+        <w:t xml:space="preserve"> I</w:t>
+      </w:r>
+      <w:r>
+        <w:rPr>
+          <w:rFonts w:ascii="Courier" w:hAnsi="Courier"/>
+        </w:rPr>
+        <w:t>147A</w:t>
+      </w:r>
+      <w:r>
+        <w:rPr>
+          <w:rFonts w:ascii="Courier" w:hAnsi="Courier"/>
+        </w:rPr>
+        <w:t xml:space="preserve"> K</w:t>
+      </w:r>
+      <w:r>
+        <w:rPr>
+          <w:rFonts w:ascii="Courier" w:hAnsi="Courier"/>
+        </w:rPr>
+        <w:t>151W)</w:t>
+      </w:r>
+    </w:p>
+    <w:p>
+      <w:pPr>
+        <w:rPr>
+          <w:rFonts w:ascii="Courier" w:hAnsi="Courier"/>
+        </w:rPr>
+      </w:pPr>
+      <w:r>
+        <w:rPr>
+          <w:rFonts w:ascii="Courier" w:hAnsi="Courier"/>
+        </w:rPr>
+        <w:t>R1 (</w:t>
+      </w:r>
+      <w:r>
+        <w:rPr>
+          <w:rFonts w:ascii="Courier" w:hAnsi="Courier"/>
+        </w:rPr>
+        <w:t>R</w:t>
+      </w:r>
+      <w:r>
+        <w:rPr>
+          <w:rFonts w:ascii="Courier" w:hAnsi="Courier"/>
+        </w:rPr>
+        <w:t>170Q</w:t>
+      </w:r>
+      <w:r>
+        <w:rPr>
+          <w:rFonts w:ascii="Courier" w:hAnsi="Courier"/>
+        </w:rPr>
+        <w:t xml:space="preserve"> D</w:t>
+      </w:r>
+      <w:r>
+        <w:rPr>
+          <w:rFonts w:ascii="Courier" w:hAnsi="Courier"/>
+        </w:rPr>
+        <w:t>183R)</w:t>
+      </w:r>
+    </w:p>
+    <w:p>
+      <w:pPr>
+        <w:rPr>
+          <w:rFonts w:ascii="Courier" w:hAnsi="Courier"/>
+        </w:rPr>
+      </w:pPr>
+      <w:r>
+        <w:rPr>
+          <w:rFonts w:ascii="Courier" w:hAnsi="Courier"/>
+        </w:rPr>
+        <w:t>F2 (</w:t>
+      </w:r>
+      <w:r>
+        <w:rPr>
+          <w:rFonts w:ascii="Courier" w:hAnsi="Courier"/>
+        </w:rPr>
+        <w:t>R</w:t>
+      </w:r>
+      <w:r>
+        <w:rPr>
+          <w:rFonts w:ascii="Courier" w:hAnsi="Courier"/>
+        </w:rPr>
+        <w:t>138I)</w:t>
+      </w:r>
+    </w:p>
+    <w:p>
+      <w:pPr>
+        <w:rPr>
+          <w:rFonts w:ascii="Courier" w:hAnsi="Courier"/>
+        </w:rPr>
+      </w:pPr>
+      <w:r>
+        <w:rPr>
+          <w:rFonts w:ascii="Courier" w:hAnsi="Courier"/>
+        </w:rPr>
+        <w:t>R2 (</w:t>
+      </w:r>
+      <w:r>
+        <w:rPr>
+          <w:rFonts w:ascii="Courier" w:hAnsi="Courier"/>
+        </w:rPr>
+        <w:t>R</w:t>
+      </w:r>
+      <w:r>
+        <w:rPr>
+          <w:rFonts w:ascii="Courier" w:hAnsi="Courier"/>
+        </w:rPr>
+        <w:t>170Q</w:t>
+      </w:r>
+      <w:r>
+        <w:rPr>
+          <w:rFonts w:ascii="Courier" w:hAnsi="Courier"/>
+        </w:rPr>
+        <w:t xml:space="preserve"> A</w:t>
+      </w:r>
+      <w:r>
+        <w:rPr>
+          <w:rFonts w:ascii="Courier" w:hAnsi="Courier"/>
+        </w:rPr>
+        <w:t>171S</w:t>
+      </w:r>
+      <w:r>
+        <w:rPr>
+          <w:rFonts w:ascii="Courier" w:hAnsi="Courier"/>
+        </w:rPr>
+        <w:t xml:space="preserve"> V</w:t>
+      </w:r>
+      <w:r>
+        <w:rPr>
+          <w:rFonts w:ascii="Courier" w:hAnsi="Courier"/>
+        </w:rPr>
+        <w:t>173I</w:t>
+      </w:r>
+      <w:r>
+        <w:rPr>
+          <w:rFonts w:ascii="Courier" w:hAnsi="Courier"/>
+        </w:rPr>
+        <w:t xml:space="preserve"> T</w:t>
+      </w:r>
+      <w:r>
+        <w:rPr>
+          <w:rFonts w:ascii="Courier" w:hAnsi="Courier"/>
+        </w:rPr>
+        <w:t>175K</w:t>
+      </w:r>
+      <w:r>
+        <w:rPr>
+          <w:rFonts w:ascii="Courier" w:hAnsi="Courier"/>
+        </w:rPr>
+        <w:t xml:space="preserve"> D</w:t>
+      </w:r>
+      <w:r>
+        <w:rPr>
+          <w:rFonts w:ascii="Courier" w:hAnsi="Courier"/>
+        </w:rPr>
+        <w:t>183R)</w:t>
       </w:r>
     </w:p>
     <w:p>
@@ -4923,19 +4442,11 @@
           <w:rFonts w:ascii="Courier" w:hAnsi="Courier"/>
         </w:rPr>
       </w:pPr>
-      <w:proofErr w:type="spellStart"/>
-      <w:r>
-        <w:rPr>
-          <w:rFonts w:ascii="Courier" w:hAnsi="Courier"/>
-        </w:rPr>
-        <w:t>Rcomp</w:t>
-      </w:r>
-      <w:proofErr w:type="spellEnd"/>
-      <w:r>
-        <w:rPr>
-          <w:rFonts w:ascii="Courier" w:hAnsi="Courier"/>
-        </w:rPr>
-        <w:t xml:space="preserve">: </w:t>
+      <w:r>
+        <w:rPr>
+          <w:rFonts w:ascii="Courier" w:hAnsi="Courier"/>
+        </w:rPr>
+        <w:t xml:space="preserve">Rcomp: </w:t>
       </w:r>
       <w:r>
         <w:rPr>
@@ -5391,19 +4902,11 @@
           <w:rFonts w:ascii="Courier" w:hAnsi="Courier"/>
         </w:rPr>
       </w:pPr>
-      <w:proofErr w:type="spellStart"/>
-      <w:r>
-        <w:rPr>
-          <w:rFonts w:ascii="Courier" w:hAnsi="Courier"/>
-        </w:rPr>
-        <w:t>Rcomp</w:t>
-      </w:r>
-      <w:proofErr w:type="spellEnd"/>
-      <w:r>
-        <w:rPr>
-          <w:rFonts w:ascii="Courier" w:hAnsi="Courier"/>
-        </w:rPr>
-        <w:t>:</w:t>
+      <w:r>
+        <w:rPr>
+          <w:rFonts w:ascii="Courier" w:hAnsi="Courier"/>
+        </w:rPr>
+        <w:t>Rcomp:</w:t>
       </w:r>
       <w:r>
         <w:t xml:space="preserve"> </w:t>
@@ -5572,6 +5075,1415 @@
         </w:rPr>
         <w:t>AGGTTCTCCACAGGGATAAAACGCACCGCCTTAGCCACTCCACGTTTGCAGATCGCTGACTGAAATATGCCCACGGCGTGCCCCGCGGGGCACAACAGCG</w:t>
       </w:r>
+    </w:p>
+    <w:p>
+      <w:pPr>
+        <w:spacing w:after="200" w:line="276" w:lineRule="auto"/>
+        <w:rPr>
+          <w:rFonts w:ascii="Courier" w:hAnsi="Courier"/>
+        </w:rPr>
+      </w:pPr>
+      <w:r>
+        <w:rPr>
+          <w:rFonts w:ascii="Courier" w:hAnsi="Courier"/>
+        </w:rPr>
+        <w:br w:type="page"/>
+      </w:r>
+    </w:p>
+    <w:tbl>
+      <w:tblPr>
+        <w:tblW w:w="8694" w:type="dxa"/>
+        <w:tblCellMar>
+          <w:left w:w="0" w:type="dxa"/>
+          <w:right w:w="0" w:type="dxa"/>
+        </w:tblCellMar>
+        <w:tblLook w:val="0420" w:firstRow="1" w:lastRow="0" w:firstColumn="0" w:lastColumn="0" w:noHBand="0" w:noVBand="1"/>
+      </w:tblPr>
+      <w:tblGrid>
+        <w:gridCol w:w="1530"/>
+        <w:gridCol w:w="1814"/>
+        <w:gridCol w:w="5350"/>
+      </w:tblGrid>
+      <w:tr>
+        <w:trPr>
+          <w:trHeight w:val="584"/>
+        </w:trPr>
+        <w:tc>
+          <w:tcPr>
+            <w:tcW w:w="1530" w:type="dxa"/>
+            <w:tcBorders>
+              <w:top w:val="single" w:sz="8" w:space="0" w:color="FFFFFF"/>
+              <w:left w:val="single" w:sz="8" w:space="0" w:color="FFFFFF"/>
+              <w:bottom w:val="single" w:sz="24" w:space="0" w:color="FFFFFF"/>
+              <w:right w:val="single" w:sz="8" w:space="0" w:color="FFFFFF"/>
+            </w:tcBorders>
+            <w:shd w:val="clear" w:color="auto" w:fill="41AEBD"/>
+            <w:tcMar>
+              <w:top w:w="72" w:type="dxa"/>
+              <w:left w:w="144" w:type="dxa"/>
+              <w:bottom w:w="72" w:type="dxa"/>
+              <w:right w:w="144" w:type="dxa"/>
+            </w:tcMar>
+            <w:hideMark/>
+          </w:tcPr>
+          <w:p>
+            <w:pPr>
+              <w:jc w:val="center"/>
+              <w:rPr>
+                <w:rFonts w:ascii="Arial" w:hAnsi="Arial" w:cs="Arial"/>
+                <w:szCs w:val="36"/>
+              </w:rPr>
+            </w:pPr>
+            <w:r>
+              <w:rPr>
+                <w:rFonts w:ascii="Corbel" w:hAnsi="Corbel" w:cs="Arial"/>
+                <w:b/>
+                <w:bCs/>
+                <w:color w:val="FFFFFF" w:themeColor="light1"/>
+                <w:kern w:val="24"/>
+                <w:szCs w:val="36"/>
+              </w:rPr>
+              <w:lastRenderedPageBreak/>
+              <w:t>Plasmid</w:t>
+            </w:r>
+          </w:p>
+        </w:tc>
+        <w:tc>
+          <w:tcPr>
+            <w:tcW w:w="1814" w:type="dxa"/>
+            <w:tcBorders>
+              <w:top w:val="single" w:sz="8" w:space="0" w:color="FFFFFF"/>
+              <w:left w:val="single" w:sz="8" w:space="0" w:color="FFFFFF"/>
+              <w:bottom w:val="single" w:sz="24" w:space="0" w:color="FFFFFF"/>
+              <w:right w:val="single" w:sz="8" w:space="0" w:color="FFFFFF"/>
+            </w:tcBorders>
+            <w:shd w:val="clear" w:color="auto" w:fill="41AEBD"/>
+            <w:tcMar>
+              <w:top w:w="72" w:type="dxa"/>
+              <w:left w:w="144" w:type="dxa"/>
+              <w:bottom w:w="72" w:type="dxa"/>
+              <w:right w:w="144" w:type="dxa"/>
+            </w:tcMar>
+            <w:hideMark/>
+          </w:tcPr>
+          <w:p>
+            <w:pPr>
+              <w:jc w:val="center"/>
+              <w:rPr>
+                <w:rFonts w:ascii="Arial" w:hAnsi="Arial" w:cs="Arial"/>
+                <w:szCs w:val="36"/>
+              </w:rPr>
+            </w:pPr>
+            <w:r>
+              <w:rPr>
+                <w:rFonts w:ascii="Corbel" w:hAnsi="Corbel" w:cs="Arial"/>
+                <w:b/>
+                <w:bCs/>
+                <w:color w:val="FFFFFF" w:themeColor="light1"/>
+                <w:kern w:val="24"/>
+                <w:szCs w:val="36"/>
+              </w:rPr>
+              <w:t>Substrate</w:t>
+            </w:r>
+          </w:p>
+        </w:tc>
+        <w:tc>
+          <w:tcPr>
+            <w:tcW w:w="5350" w:type="dxa"/>
+            <w:tcBorders>
+              <w:top w:val="single" w:sz="8" w:space="0" w:color="FFFFFF"/>
+              <w:left w:val="single" w:sz="8" w:space="0" w:color="FFFFFF"/>
+              <w:bottom w:val="single" w:sz="24" w:space="0" w:color="FFFFFF"/>
+              <w:right w:val="single" w:sz="8" w:space="0" w:color="FFFFFF"/>
+            </w:tcBorders>
+            <w:shd w:val="clear" w:color="auto" w:fill="41AEBD"/>
+            <w:tcMar>
+              <w:top w:w="72" w:type="dxa"/>
+              <w:left w:w="144" w:type="dxa"/>
+              <w:bottom w:w="72" w:type="dxa"/>
+              <w:right w:w="144" w:type="dxa"/>
+            </w:tcMar>
+            <w:hideMark/>
+          </w:tcPr>
+          <w:p>
+            <w:pPr>
+              <w:jc w:val="center"/>
+              <w:rPr>
+                <w:rFonts w:ascii="Arial" w:hAnsi="Arial" w:cs="Arial"/>
+                <w:szCs w:val="36"/>
+              </w:rPr>
+            </w:pPr>
+            <w:r>
+              <w:rPr>
+                <w:rFonts w:ascii="Corbel" w:hAnsi="Corbel" w:cs="Arial"/>
+                <w:b/>
+                <w:bCs/>
+                <w:color w:val="FFFFFF" w:themeColor="light1"/>
+                <w:kern w:val="24"/>
+                <w:szCs w:val="36"/>
+              </w:rPr>
+              <w:t>Protease</w:t>
+            </w:r>
+          </w:p>
+        </w:tc>
+      </w:tr>
+      <w:tr>
+        <w:trPr>
+          <w:trHeight w:val="584"/>
+        </w:trPr>
+        <w:tc>
+          <w:tcPr>
+            <w:tcW w:w="1530" w:type="dxa"/>
+            <w:tcBorders>
+              <w:top w:val="single" w:sz="24" w:space="0" w:color="FFFFFF"/>
+              <w:left w:val="single" w:sz="8" w:space="0" w:color="FFFFFF"/>
+              <w:bottom w:val="single" w:sz="8" w:space="0" w:color="FFFFFF"/>
+              <w:right w:val="single" w:sz="8" w:space="0" w:color="FFFFFF"/>
+            </w:tcBorders>
+            <w:shd w:val="clear" w:color="auto" w:fill="CFE3E8"/>
+            <w:tcMar>
+              <w:top w:w="72" w:type="dxa"/>
+              <w:left w:w="144" w:type="dxa"/>
+              <w:bottom w:w="72" w:type="dxa"/>
+              <w:right w:w="144" w:type="dxa"/>
+            </w:tcMar>
+            <w:hideMark/>
+          </w:tcPr>
+          <w:p>
+            <w:pPr>
+              <w:rPr>
+                <w:rFonts w:ascii="Arial" w:hAnsi="Arial" w:cs="Arial"/>
+                <w:szCs w:val="36"/>
+              </w:rPr>
+            </w:pPr>
+            <w:r>
+              <w:rPr>
+                <w:rFonts w:ascii="Arial" w:hAnsi="Arial" w:cs="Arial"/>
+                <w:color w:val="000000" w:themeColor="dark1"/>
+                <w:kern w:val="24"/>
+                <w:szCs w:val="36"/>
+              </w:rPr>
+              <w:t>Ly104</w:t>
+            </w:r>
+          </w:p>
+        </w:tc>
+        <w:tc>
+          <w:tcPr>
+            <w:tcW w:w="1814" w:type="dxa"/>
+            <w:tcBorders>
+              <w:top w:val="single" w:sz="24" w:space="0" w:color="FFFFFF"/>
+              <w:left w:val="single" w:sz="8" w:space="0" w:color="FFFFFF"/>
+              <w:bottom w:val="single" w:sz="8" w:space="0" w:color="FFFFFF"/>
+              <w:right w:val="single" w:sz="8" w:space="0" w:color="FFFFFF"/>
+            </w:tcBorders>
+            <w:shd w:val="clear" w:color="auto" w:fill="CFE3E8"/>
+            <w:tcMar>
+              <w:top w:w="72" w:type="dxa"/>
+              <w:left w:w="144" w:type="dxa"/>
+              <w:bottom w:w="72" w:type="dxa"/>
+              <w:right w:w="144" w:type="dxa"/>
+            </w:tcMar>
+            <w:hideMark/>
+          </w:tcPr>
+          <w:p>
+            <w:pPr>
+              <w:rPr>
+                <w:rFonts w:ascii="Arial" w:hAnsi="Arial" w:cs="Arial"/>
+                <w:szCs w:val="36"/>
+              </w:rPr>
+            </w:pPr>
+            <w:r>
+              <w:rPr>
+                <w:rFonts w:ascii="Arial" w:hAnsi="Arial" w:cs="Arial"/>
+                <w:color w:val="000000" w:themeColor="dark1"/>
+                <w:kern w:val="24"/>
+                <w:szCs w:val="36"/>
+              </w:rPr>
+              <w:t>DEMEE (WT)</w:t>
+            </w:r>
+          </w:p>
+        </w:tc>
+        <w:tc>
+          <w:tcPr>
+            <w:tcW w:w="5350" w:type="dxa"/>
+            <w:tcBorders>
+              <w:top w:val="single" w:sz="24" w:space="0" w:color="FFFFFF"/>
+              <w:left w:val="single" w:sz="8" w:space="0" w:color="FFFFFF"/>
+              <w:bottom w:val="single" w:sz="8" w:space="0" w:color="FFFFFF"/>
+              <w:right w:val="single" w:sz="8" w:space="0" w:color="FFFFFF"/>
+            </w:tcBorders>
+            <w:shd w:val="clear" w:color="auto" w:fill="CFE3E8"/>
+            <w:tcMar>
+              <w:top w:w="72" w:type="dxa"/>
+              <w:left w:w="144" w:type="dxa"/>
+              <w:bottom w:w="72" w:type="dxa"/>
+              <w:right w:w="144" w:type="dxa"/>
+            </w:tcMar>
+            <w:hideMark/>
+          </w:tcPr>
+          <w:p>
+            <w:pPr>
+              <w:rPr>
+                <w:rFonts w:ascii="Arial" w:hAnsi="Arial" w:cs="Arial"/>
+                <w:szCs w:val="36"/>
+              </w:rPr>
+            </w:pPr>
+            <w:r>
+              <w:rPr>
+                <w:rFonts w:ascii="Arial" w:hAnsi="Arial" w:cs="Arial"/>
+                <w:color w:val="000000" w:themeColor="dark1"/>
+                <w:kern w:val="24"/>
+                <w:szCs w:val="36"/>
+              </w:rPr>
+              <w:t>WT</w:t>
+            </w:r>
+          </w:p>
+        </w:tc>
+      </w:tr>
+      <w:tr>
+        <w:trPr>
+          <w:trHeight w:val="584"/>
+        </w:trPr>
+        <w:tc>
+          <w:tcPr>
+            <w:tcW w:w="1530" w:type="dxa"/>
+            <w:tcBorders>
+              <w:top w:val="single" w:sz="8" w:space="0" w:color="FFFFFF"/>
+              <w:left w:val="single" w:sz="8" w:space="0" w:color="FFFFFF"/>
+              <w:bottom w:val="single" w:sz="8" w:space="0" w:color="FFFFFF"/>
+              <w:right w:val="single" w:sz="8" w:space="0" w:color="FFFFFF"/>
+            </w:tcBorders>
+            <w:shd w:val="clear" w:color="auto" w:fill="E8F2F4"/>
+            <w:tcMar>
+              <w:top w:w="72" w:type="dxa"/>
+              <w:left w:w="144" w:type="dxa"/>
+              <w:bottom w:w="72" w:type="dxa"/>
+              <w:right w:w="144" w:type="dxa"/>
+            </w:tcMar>
+            <w:hideMark/>
+          </w:tcPr>
+          <w:p>
+            <w:pPr>
+              <w:rPr>
+                <w:rFonts w:ascii="Arial" w:hAnsi="Arial" w:cs="Arial"/>
+                <w:szCs w:val="36"/>
+              </w:rPr>
+            </w:pPr>
+            <w:r>
+              <w:rPr>
+                <w:rFonts w:ascii="Arial" w:hAnsi="Arial" w:cs="Arial"/>
+                <w:color w:val="000000" w:themeColor="dark1"/>
+                <w:kern w:val="24"/>
+                <w:szCs w:val="36"/>
+              </w:rPr>
+              <w:t>C1 9/6/18</w:t>
+            </w:r>
+          </w:p>
+        </w:tc>
+        <w:tc>
+          <w:tcPr>
+            <w:tcW w:w="1814" w:type="dxa"/>
+            <w:tcBorders>
+              <w:top w:val="single" w:sz="8" w:space="0" w:color="FFFFFF"/>
+              <w:left w:val="single" w:sz="8" w:space="0" w:color="FFFFFF"/>
+              <w:bottom w:val="single" w:sz="8" w:space="0" w:color="FFFFFF"/>
+              <w:right w:val="single" w:sz="8" w:space="0" w:color="FFFFFF"/>
+            </w:tcBorders>
+            <w:shd w:val="clear" w:color="auto" w:fill="E8F2F4"/>
+            <w:tcMar>
+              <w:top w:w="72" w:type="dxa"/>
+              <w:left w:w="144" w:type="dxa"/>
+              <w:bottom w:w="72" w:type="dxa"/>
+              <w:right w:w="144" w:type="dxa"/>
+            </w:tcMar>
+            <w:hideMark/>
+          </w:tcPr>
+          <w:p>
+            <w:pPr>
+              <w:rPr>
+                <w:rFonts w:ascii="Arial" w:hAnsi="Arial" w:cs="Arial"/>
+                <w:szCs w:val="36"/>
+              </w:rPr>
+            </w:pPr>
+            <w:r>
+              <w:rPr>
+                <w:rFonts w:ascii="Arial" w:hAnsi="Arial" w:cs="Arial"/>
+                <w:color w:val="000000" w:themeColor="dark1"/>
+                <w:kern w:val="24"/>
+                <w:szCs w:val="36"/>
+              </w:rPr>
+              <w:t>CEDYF</w:t>
+            </w:r>
+          </w:p>
+        </w:tc>
+        <w:tc>
+          <w:tcPr>
+            <w:tcW w:w="5350" w:type="dxa"/>
+            <w:tcBorders>
+              <w:top w:val="single" w:sz="8" w:space="0" w:color="FFFFFF"/>
+              <w:left w:val="single" w:sz="8" w:space="0" w:color="FFFFFF"/>
+              <w:bottom w:val="single" w:sz="8" w:space="0" w:color="FFFFFF"/>
+              <w:right w:val="single" w:sz="8" w:space="0" w:color="FFFFFF"/>
+            </w:tcBorders>
+            <w:shd w:val="clear" w:color="auto" w:fill="E8F2F4"/>
+            <w:tcMar>
+              <w:top w:w="72" w:type="dxa"/>
+              <w:left w:w="144" w:type="dxa"/>
+              <w:bottom w:w="72" w:type="dxa"/>
+              <w:right w:w="144" w:type="dxa"/>
+            </w:tcMar>
+            <w:hideMark/>
+          </w:tcPr>
+          <w:p>
+            <w:pPr>
+              <w:rPr>
+                <w:rFonts w:ascii="Arial" w:hAnsi="Arial" w:cs="Arial"/>
+                <w:szCs w:val="36"/>
+              </w:rPr>
+            </w:pPr>
+            <w:r>
+              <w:rPr>
+                <w:rFonts w:ascii="Arial" w:hAnsi="Arial" w:cs="Arial"/>
+                <w:color w:val="000000" w:themeColor="dark1"/>
+                <w:kern w:val="24"/>
+                <w:szCs w:val="36"/>
+              </w:rPr>
+              <w:t>WT</w:t>
+            </w:r>
+          </w:p>
+        </w:tc>
+      </w:tr>
+      <w:tr>
+        <w:trPr>
+          <w:trHeight w:val="584"/>
+        </w:trPr>
+        <w:tc>
+          <w:tcPr>
+            <w:tcW w:w="1530" w:type="dxa"/>
+            <w:tcBorders>
+              <w:top w:val="single" w:sz="8" w:space="0" w:color="FFFFFF"/>
+              <w:left w:val="single" w:sz="8" w:space="0" w:color="FFFFFF"/>
+              <w:bottom w:val="single" w:sz="8" w:space="0" w:color="FFFFFF"/>
+              <w:right w:val="single" w:sz="8" w:space="0" w:color="FFFFFF"/>
+            </w:tcBorders>
+            <w:shd w:val="clear" w:color="auto" w:fill="CFE3E8"/>
+            <w:tcMar>
+              <w:top w:w="72" w:type="dxa"/>
+              <w:left w:w="144" w:type="dxa"/>
+              <w:bottom w:w="72" w:type="dxa"/>
+              <w:right w:w="144" w:type="dxa"/>
+            </w:tcMar>
+            <w:hideMark/>
+          </w:tcPr>
+          <w:p>
+            <w:pPr>
+              <w:rPr>
+                <w:rFonts w:ascii="Arial" w:hAnsi="Arial" w:cs="Arial"/>
+                <w:szCs w:val="36"/>
+              </w:rPr>
+            </w:pPr>
+            <w:r>
+              <w:rPr>
+                <w:rFonts w:ascii="Arial" w:hAnsi="Arial" w:cs="Arial"/>
+                <w:color w:val="000000" w:themeColor="dark1"/>
+                <w:kern w:val="24"/>
+                <w:szCs w:val="36"/>
+              </w:rPr>
+              <w:t>R4 9/8/18</w:t>
+            </w:r>
+          </w:p>
+        </w:tc>
+        <w:tc>
+          <w:tcPr>
+            <w:tcW w:w="1814" w:type="dxa"/>
+            <w:tcBorders>
+              <w:top w:val="single" w:sz="8" w:space="0" w:color="FFFFFF"/>
+              <w:left w:val="single" w:sz="8" w:space="0" w:color="FFFFFF"/>
+              <w:bottom w:val="single" w:sz="8" w:space="0" w:color="FFFFFF"/>
+              <w:right w:val="single" w:sz="8" w:space="0" w:color="FFFFFF"/>
+            </w:tcBorders>
+            <w:shd w:val="clear" w:color="auto" w:fill="CFE3E8"/>
+            <w:tcMar>
+              <w:top w:w="72" w:type="dxa"/>
+              <w:left w:w="144" w:type="dxa"/>
+              <w:bottom w:w="72" w:type="dxa"/>
+              <w:right w:w="144" w:type="dxa"/>
+            </w:tcMar>
+            <w:hideMark/>
+          </w:tcPr>
+          <w:p>
+            <w:pPr>
+              <w:rPr>
+                <w:rFonts w:ascii="Arial" w:hAnsi="Arial" w:cs="Arial"/>
+                <w:szCs w:val="36"/>
+              </w:rPr>
+            </w:pPr>
+            <w:r>
+              <w:rPr>
+                <w:rFonts w:ascii="Arial" w:hAnsi="Arial" w:cs="Arial"/>
+                <w:color w:val="000000" w:themeColor="dark1"/>
+                <w:kern w:val="24"/>
+                <w:szCs w:val="36"/>
+              </w:rPr>
+              <w:t>DVDAR</w:t>
+            </w:r>
+          </w:p>
+        </w:tc>
+        <w:tc>
+          <w:tcPr>
+            <w:tcW w:w="5350" w:type="dxa"/>
+            <w:tcBorders>
+              <w:top w:val="single" w:sz="8" w:space="0" w:color="FFFFFF"/>
+              <w:left w:val="single" w:sz="8" w:space="0" w:color="FFFFFF"/>
+              <w:bottom w:val="single" w:sz="8" w:space="0" w:color="FFFFFF"/>
+              <w:right w:val="single" w:sz="8" w:space="0" w:color="FFFFFF"/>
+            </w:tcBorders>
+            <w:shd w:val="clear" w:color="auto" w:fill="CFE3E8"/>
+            <w:tcMar>
+              <w:top w:w="72" w:type="dxa"/>
+              <w:left w:w="144" w:type="dxa"/>
+              <w:bottom w:w="72" w:type="dxa"/>
+              <w:right w:w="144" w:type="dxa"/>
+            </w:tcMar>
+            <w:hideMark/>
+          </w:tcPr>
+          <w:p>
+            <w:pPr>
+              <w:rPr>
+                <w:rFonts w:ascii="Arial" w:hAnsi="Arial" w:cs="Arial"/>
+                <w:szCs w:val="36"/>
+              </w:rPr>
+            </w:pPr>
+            <w:r>
+              <w:rPr>
+                <w:rFonts w:ascii="Arial" w:hAnsi="Arial" w:cs="Arial"/>
+                <w:color w:val="000000" w:themeColor="dark1"/>
+                <w:kern w:val="24"/>
+                <w:szCs w:val="36"/>
+              </w:rPr>
+              <w:t>WT</w:t>
+            </w:r>
+          </w:p>
+        </w:tc>
+      </w:tr>
+      <w:tr>
+        <w:trPr>
+          <w:trHeight w:val="584"/>
+        </w:trPr>
+        <w:tc>
+          <w:tcPr>
+            <w:tcW w:w="1530" w:type="dxa"/>
+            <w:tcBorders>
+              <w:top w:val="single" w:sz="8" w:space="0" w:color="FFFFFF"/>
+              <w:left w:val="single" w:sz="8" w:space="0" w:color="FFFFFF"/>
+              <w:bottom w:val="single" w:sz="8" w:space="0" w:color="FFFFFF"/>
+              <w:right w:val="single" w:sz="8" w:space="0" w:color="FFFFFF"/>
+            </w:tcBorders>
+            <w:shd w:val="clear" w:color="auto" w:fill="E8F2F4"/>
+            <w:tcMar>
+              <w:top w:w="72" w:type="dxa"/>
+              <w:left w:w="144" w:type="dxa"/>
+              <w:bottom w:w="72" w:type="dxa"/>
+              <w:right w:w="144" w:type="dxa"/>
+            </w:tcMar>
+            <w:hideMark/>
+          </w:tcPr>
+          <w:p>
+            <w:pPr>
+              <w:rPr>
+                <w:rFonts w:ascii="Arial" w:hAnsi="Arial" w:cs="Arial"/>
+                <w:szCs w:val="36"/>
+              </w:rPr>
+            </w:pPr>
+            <w:r>
+              <w:rPr>
+                <w:rFonts w:ascii="Arial" w:hAnsi="Arial" w:cs="Arial"/>
+                <w:color w:val="000000" w:themeColor="dark1"/>
+                <w:kern w:val="24"/>
+                <w:szCs w:val="36"/>
+              </w:rPr>
+              <w:t>1D 11/2/18</w:t>
+            </w:r>
+          </w:p>
+        </w:tc>
+        <w:tc>
+          <w:tcPr>
+            <w:tcW w:w="1814" w:type="dxa"/>
+            <w:tcBorders>
+              <w:top w:val="single" w:sz="8" w:space="0" w:color="FFFFFF"/>
+              <w:left w:val="single" w:sz="8" w:space="0" w:color="FFFFFF"/>
+              <w:bottom w:val="single" w:sz="8" w:space="0" w:color="FFFFFF"/>
+              <w:right w:val="single" w:sz="8" w:space="0" w:color="FFFFFF"/>
+            </w:tcBorders>
+            <w:shd w:val="clear" w:color="auto" w:fill="E8F2F4"/>
+            <w:tcMar>
+              <w:top w:w="72" w:type="dxa"/>
+              <w:left w:w="144" w:type="dxa"/>
+              <w:bottom w:w="72" w:type="dxa"/>
+              <w:right w:w="144" w:type="dxa"/>
+            </w:tcMar>
+            <w:hideMark/>
+          </w:tcPr>
+          <w:p>
+            <w:pPr>
+              <w:rPr>
+                <w:rFonts w:ascii="Arial" w:hAnsi="Arial" w:cs="Arial"/>
+                <w:szCs w:val="36"/>
+              </w:rPr>
+            </w:pPr>
+            <w:r>
+              <w:rPr>
+                <w:rFonts w:ascii="Arial" w:hAnsi="Arial" w:cs="Arial"/>
+                <w:color w:val="000000" w:themeColor="dark1"/>
+                <w:kern w:val="24"/>
+                <w:szCs w:val="36"/>
+              </w:rPr>
+              <w:t>CEDYF</w:t>
+            </w:r>
+          </w:p>
+        </w:tc>
+        <w:tc>
+          <w:tcPr>
+            <w:tcW w:w="5350" w:type="dxa"/>
+            <w:tcBorders>
+              <w:top w:val="single" w:sz="8" w:space="0" w:color="FFFFFF"/>
+              <w:left w:val="single" w:sz="8" w:space="0" w:color="FFFFFF"/>
+              <w:bottom w:val="single" w:sz="8" w:space="0" w:color="FFFFFF"/>
+              <w:right w:val="single" w:sz="8" w:space="0" w:color="FFFFFF"/>
+            </w:tcBorders>
+            <w:shd w:val="clear" w:color="auto" w:fill="E8F2F4"/>
+            <w:tcMar>
+              <w:top w:w="72" w:type="dxa"/>
+              <w:left w:w="144" w:type="dxa"/>
+              <w:bottom w:w="72" w:type="dxa"/>
+              <w:right w:w="144" w:type="dxa"/>
+            </w:tcMar>
+            <w:hideMark/>
+          </w:tcPr>
+          <w:p>
+            <w:pPr>
+              <w:rPr>
+                <w:rFonts w:ascii="Arial" w:hAnsi="Arial" w:cs="Arial"/>
+                <w:szCs w:val="36"/>
+              </w:rPr>
+            </w:pPr>
+            <w:r>
+              <w:rPr>
+                <w:rFonts w:ascii="Arial" w:hAnsi="Arial" w:cs="Arial"/>
+                <w:color w:val="000000" w:themeColor="dark1"/>
+                <w:kern w:val="24"/>
+                <w:szCs w:val="36"/>
+              </w:rPr>
+              <w:t>F1R1 (138F147A151W/</w:t>
+            </w:r>
+            <w:r>
+              <w:rPr>
+                <w:rFonts w:ascii="Arial" w:eastAsiaTheme="minorEastAsia" w:hAnsi="Arial" w:cs="Arial"/>
+                <w:color w:val="000000" w:themeColor="dark1"/>
+                <w:kern w:val="24"/>
+                <w:szCs w:val="36"/>
+              </w:rPr>
+              <w:t>170Q183R)</w:t>
+            </w:r>
+          </w:p>
+        </w:tc>
+      </w:tr>
+      <w:tr>
+        <w:trPr>
+          <w:trHeight w:val="584"/>
+        </w:trPr>
+        <w:tc>
+          <w:tcPr>
+            <w:tcW w:w="1530" w:type="dxa"/>
+            <w:tcBorders>
+              <w:top w:val="single" w:sz="8" w:space="0" w:color="FFFFFF"/>
+              <w:left w:val="single" w:sz="8" w:space="0" w:color="FFFFFF"/>
+              <w:bottom w:val="single" w:sz="8" w:space="0" w:color="FFFFFF"/>
+              <w:right w:val="single" w:sz="8" w:space="0" w:color="FFFFFF"/>
+            </w:tcBorders>
+            <w:shd w:val="clear" w:color="auto" w:fill="CFE3E8"/>
+            <w:tcMar>
+              <w:top w:w="72" w:type="dxa"/>
+              <w:left w:w="144" w:type="dxa"/>
+              <w:bottom w:w="72" w:type="dxa"/>
+              <w:right w:w="144" w:type="dxa"/>
+            </w:tcMar>
+            <w:hideMark/>
+          </w:tcPr>
+          <w:p>
+            <w:pPr>
+              <w:rPr>
+                <w:rFonts w:ascii="Arial" w:hAnsi="Arial" w:cs="Arial"/>
+                <w:szCs w:val="36"/>
+              </w:rPr>
+            </w:pPr>
+            <w:r>
+              <w:rPr>
+                <w:rFonts w:ascii="Arial" w:hAnsi="Arial" w:cs="Arial"/>
+                <w:color w:val="000000" w:themeColor="dark1"/>
+                <w:kern w:val="24"/>
+                <w:szCs w:val="36"/>
+              </w:rPr>
+              <w:t>2D 11/2/18</w:t>
+            </w:r>
+          </w:p>
+        </w:tc>
+        <w:tc>
+          <w:tcPr>
+            <w:tcW w:w="1814" w:type="dxa"/>
+            <w:tcBorders>
+              <w:top w:val="single" w:sz="8" w:space="0" w:color="FFFFFF"/>
+              <w:left w:val="single" w:sz="8" w:space="0" w:color="FFFFFF"/>
+              <w:bottom w:val="single" w:sz="8" w:space="0" w:color="FFFFFF"/>
+              <w:right w:val="single" w:sz="8" w:space="0" w:color="FFFFFF"/>
+            </w:tcBorders>
+            <w:shd w:val="clear" w:color="auto" w:fill="CFE3E8"/>
+            <w:tcMar>
+              <w:top w:w="72" w:type="dxa"/>
+              <w:left w:w="144" w:type="dxa"/>
+              <w:bottom w:w="72" w:type="dxa"/>
+              <w:right w:w="144" w:type="dxa"/>
+            </w:tcMar>
+            <w:hideMark/>
+          </w:tcPr>
+          <w:p>
+            <w:pPr>
+              <w:rPr>
+                <w:rFonts w:ascii="Arial" w:hAnsi="Arial" w:cs="Arial"/>
+                <w:szCs w:val="36"/>
+              </w:rPr>
+            </w:pPr>
+            <w:r>
+              <w:rPr>
+                <w:rFonts w:ascii="Arial" w:hAnsi="Arial" w:cs="Arial"/>
+                <w:color w:val="000000" w:themeColor="dark1"/>
+                <w:kern w:val="24"/>
+                <w:szCs w:val="36"/>
+              </w:rPr>
+              <w:t>DVDAR</w:t>
+            </w:r>
+          </w:p>
+        </w:tc>
+        <w:tc>
+          <w:tcPr>
+            <w:tcW w:w="5350" w:type="dxa"/>
+            <w:tcBorders>
+              <w:top w:val="single" w:sz="8" w:space="0" w:color="FFFFFF"/>
+              <w:left w:val="single" w:sz="8" w:space="0" w:color="FFFFFF"/>
+              <w:bottom w:val="single" w:sz="8" w:space="0" w:color="FFFFFF"/>
+              <w:right w:val="single" w:sz="8" w:space="0" w:color="FFFFFF"/>
+            </w:tcBorders>
+            <w:shd w:val="clear" w:color="auto" w:fill="CFE3E8"/>
+            <w:tcMar>
+              <w:top w:w="72" w:type="dxa"/>
+              <w:left w:w="144" w:type="dxa"/>
+              <w:bottom w:w="72" w:type="dxa"/>
+              <w:right w:w="144" w:type="dxa"/>
+            </w:tcMar>
+            <w:hideMark/>
+          </w:tcPr>
+          <w:p>
+            <w:pPr>
+              <w:rPr>
+                <w:rFonts w:ascii="Arial" w:hAnsi="Arial" w:cs="Arial"/>
+                <w:szCs w:val="36"/>
+              </w:rPr>
+            </w:pPr>
+            <w:r>
+              <w:rPr>
+                <w:rFonts w:ascii="Arial" w:hAnsi="Arial" w:cs="Arial"/>
+                <w:color w:val="000000" w:themeColor="dark1"/>
+                <w:kern w:val="24"/>
+                <w:szCs w:val="36"/>
+              </w:rPr>
+              <w:t>F2R2 (</w:t>
+            </w:r>
+            <w:r>
+              <w:rPr>
+                <w:rFonts w:ascii="Arial" w:eastAsiaTheme="minorEastAsia" w:hAnsi="Arial" w:cs="Arial"/>
+                <w:color w:val="000000" w:themeColor="dark1"/>
+                <w:kern w:val="24"/>
+                <w:szCs w:val="36"/>
+              </w:rPr>
+              <w:t>138I/170Q171S173I175K183R</w:t>
+            </w:r>
+            <w:r>
+              <w:rPr>
+                <w:rFonts w:ascii="Arial" w:hAnsi="Arial" w:cs="Arial"/>
+                <w:color w:val="000000" w:themeColor="dark1"/>
+                <w:kern w:val="24"/>
+                <w:szCs w:val="36"/>
+              </w:rPr>
+              <w:t>)</w:t>
+            </w:r>
+          </w:p>
+        </w:tc>
+      </w:tr>
+      <w:tr>
+        <w:trPr>
+          <w:trHeight w:val="584"/>
+        </w:trPr>
+        <w:tc>
+          <w:tcPr>
+            <w:tcW w:w="1530" w:type="dxa"/>
+            <w:tcBorders>
+              <w:top w:val="single" w:sz="8" w:space="0" w:color="FFFFFF"/>
+              <w:left w:val="single" w:sz="8" w:space="0" w:color="FFFFFF"/>
+              <w:bottom w:val="single" w:sz="8" w:space="0" w:color="FFFFFF"/>
+              <w:right w:val="single" w:sz="8" w:space="0" w:color="FFFFFF"/>
+            </w:tcBorders>
+            <w:shd w:val="clear" w:color="auto" w:fill="E8F2F4"/>
+            <w:tcMar>
+              <w:top w:w="72" w:type="dxa"/>
+              <w:left w:w="144" w:type="dxa"/>
+              <w:bottom w:w="72" w:type="dxa"/>
+              <w:right w:w="144" w:type="dxa"/>
+            </w:tcMar>
+            <w:hideMark/>
+          </w:tcPr>
+          <w:p>
+            <w:pPr>
+              <w:rPr>
+                <w:rFonts w:ascii="Arial" w:hAnsi="Arial" w:cs="Arial"/>
+                <w:szCs w:val="36"/>
+              </w:rPr>
+            </w:pPr>
+            <w:r>
+              <w:rPr>
+                <w:rFonts w:ascii="Arial" w:hAnsi="Arial" w:cs="Arial"/>
+                <w:color w:val="000000" w:themeColor="dark1"/>
+                <w:kern w:val="24"/>
+                <w:szCs w:val="36"/>
+              </w:rPr>
+              <w:t>1G 11/2/18</w:t>
+            </w:r>
+          </w:p>
+        </w:tc>
+        <w:tc>
+          <w:tcPr>
+            <w:tcW w:w="1814" w:type="dxa"/>
+            <w:tcBorders>
+              <w:top w:val="single" w:sz="8" w:space="0" w:color="FFFFFF"/>
+              <w:left w:val="single" w:sz="8" w:space="0" w:color="FFFFFF"/>
+              <w:bottom w:val="single" w:sz="8" w:space="0" w:color="FFFFFF"/>
+              <w:right w:val="single" w:sz="8" w:space="0" w:color="FFFFFF"/>
+            </w:tcBorders>
+            <w:shd w:val="clear" w:color="auto" w:fill="E8F2F4"/>
+            <w:tcMar>
+              <w:top w:w="72" w:type="dxa"/>
+              <w:left w:w="144" w:type="dxa"/>
+              <w:bottom w:w="72" w:type="dxa"/>
+              <w:right w:w="144" w:type="dxa"/>
+            </w:tcMar>
+            <w:hideMark/>
+          </w:tcPr>
+          <w:p>
+            <w:pPr>
+              <w:rPr>
+                <w:rFonts w:ascii="Arial" w:hAnsi="Arial" w:cs="Arial"/>
+                <w:szCs w:val="36"/>
+              </w:rPr>
+            </w:pPr>
+            <w:r>
+              <w:rPr>
+                <w:rFonts w:ascii="Arial" w:hAnsi="Arial" w:cs="Arial"/>
+                <w:color w:val="000000" w:themeColor="dark1"/>
+                <w:kern w:val="24"/>
+                <w:szCs w:val="36"/>
+              </w:rPr>
+              <w:t>CEDYF</w:t>
+            </w:r>
+          </w:p>
+        </w:tc>
+        <w:tc>
+          <w:tcPr>
+            <w:tcW w:w="5350" w:type="dxa"/>
+            <w:tcBorders>
+              <w:top w:val="single" w:sz="8" w:space="0" w:color="FFFFFF"/>
+              <w:left w:val="single" w:sz="8" w:space="0" w:color="FFFFFF"/>
+              <w:bottom w:val="single" w:sz="8" w:space="0" w:color="FFFFFF"/>
+              <w:right w:val="single" w:sz="8" w:space="0" w:color="FFFFFF"/>
+            </w:tcBorders>
+            <w:shd w:val="clear" w:color="auto" w:fill="E8F2F4"/>
+            <w:tcMar>
+              <w:top w:w="72" w:type="dxa"/>
+              <w:left w:w="144" w:type="dxa"/>
+              <w:bottom w:w="72" w:type="dxa"/>
+              <w:right w:w="144" w:type="dxa"/>
+            </w:tcMar>
+            <w:hideMark/>
+          </w:tcPr>
+          <w:p>
+            <w:pPr>
+              <w:rPr>
+                <w:rFonts w:ascii="Arial" w:hAnsi="Arial" w:cs="Arial"/>
+                <w:szCs w:val="36"/>
+              </w:rPr>
+            </w:pPr>
+            <w:r>
+              <w:rPr>
+                <w:rFonts w:ascii="Arial" w:hAnsi="Arial" w:cs="Arial"/>
+                <w:color w:val="000000" w:themeColor="dark1"/>
+                <w:kern w:val="24"/>
+                <w:szCs w:val="36"/>
+              </w:rPr>
+              <w:t>F1R1* (138F147A151W/</w:t>
+            </w:r>
+            <w:r>
+              <w:rPr>
+                <w:rFonts w:ascii="Arial" w:eastAsiaTheme="minorEastAsia" w:hAnsi="Arial" w:cs="Arial"/>
+                <w:color w:val="FF0000"/>
+                <w:kern w:val="24"/>
+                <w:szCs w:val="36"/>
+              </w:rPr>
+              <w:t>170Q</w:t>
+            </w:r>
+            <w:r>
+              <w:rPr>
+                <w:rFonts w:ascii="Arial" w:eastAsiaTheme="minorEastAsia" w:hAnsi="Arial" w:cs="Arial"/>
+                <w:color w:val="000000" w:themeColor="dark1"/>
+                <w:kern w:val="24"/>
+                <w:szCs w:val="36"/>
+              </w:rPr>
+              <w:t>183R)</w:t>
+            </w:r>
+          </w:p>
+        </w:tc>
+      </w:tr>
+      <w:tr>
+        <w:trPr>
+          <w:trHeight w:val="584"/>
+        </w:trPr>
+        <w:tc>
+          <w:tcPr>
+            <w:tcW w:w="1530" w:type="dxa"/>
+            <w:tcBorders>
+              <w:top w:val="single" w:sz="8" w:space="0" w:color="FFFFFF"/>
+              <w:left w:val="single" w:sz="8" w:space="0" w:color="FFFFFF"/>
+              <w:bottom w:val="single" w:sz="8" w:space="0" w:color="FFFFFF"/>
+              <w:right w:val="single" w:sz="8" w:space="0" w:color="FFFFFF"/>
+            </w:tcBorders>
+            <w:shd w:val="clear" w:color="auto" w:fill="CFE3E8"/>
+            <w:tcMar>
+              <w:top w:w="72" w:type="dxa"/>
+              <w:left w:w="144" w:type="dxa"/>
+              <w:bottom w:w="72" w:type="dxa"/>
+              <w:right w:w="144" w:type="dxa"/>
+            </w:tcMar>
+            <w:hideMark/>
+          </w:tcPr>
+          <w:p>
+            <w:pPr>
+              <w:rPr>
+                <w:rFonts w:ascii="Arial" w:hAnsi="Arial" w:cs="Arial"/>
+                <w:szCs w:val="36"/>
+              </w:rPr>
+            </w:pPr>
+            <w:r>
+              <w:rPr>
+                <w:rFonts w:ascii="Arial" w:hAnsi="Arial" w:cs="Arial"/>
+                <w:color w:val="000000" w:themeColor="dark1"/>
+                <w:kern w:val="24"/>
+                <w:szCs w:val="36"/>
+              </w:rPr>
+              <w:t>2E 11/2/18</w:t>
+            </w:r>
+          </w:p>
+        </w:tc>
+        <w:tc>
+          <w:tcPr>
+            <w:tcW w:w="1814" w:type="dxa"/>
+            <w:tcBorders>
+              <w:top w:val="single" w:sz="8" w:space="0" w:color="FFFFFF"/>
+              <w:left w:val="single" w:sz="8" w:space="0" w:color="FFFFFF"/>
+              <w:bottom w:val="single" w:sz="8" w:space="0" w:color="FFFFFF"/>
+              <w:right w:val="single" w:sz="8" w:space="0" w:color="FFFFFF"/>
+            </w:tcBorders>
+            <w:shd w:val="clear" w:color="auto" w:fill="CFE3E8"/>
+            <w:tcMar>
+              <w:top w:w="72" w:type="dxa"/>
+              <w:left w:w="144" w:type="dxa"/>
+              <w:bottom w:w="72" w:type="dxa"/>
+              <w:right w:w="144" w:type="dxa"/>
+            </w:tcMar>
+            <w:hideMark/>
+          </w:tcPr>
+          <w:p>
+            <w:pPr>
+              <w:rPr>
+                <w:rFonts w:ascii="Arial" w:hAnsi="Arial" w:cs="Arial"/>
+                <w:szCs w:val="36"/>
+              </w:rPr>
+            </w:pPr>
+            <w:r>
+              <w:rPr>
+                <w:rFonts w:ascii="Arial" w:hAnsi="Arial" w:cs="Arial"/>
+                <w:color w:val="000000" w:themeColor="dark1"/>
+                <w:kern w:val="24"/>
+                <w:szCs w:val="36"/>
+              </w:rPr>
+              <w:t>DVDAR</w:t>
+            </w:r>
+          </w:p>
+        </w:tc>
+        <w:tc>
+          <w:tcPr>
+            <w:tcW w:w="5350" w:type="dxa"/>
+            <w:tcBorders>
+              <w:top w:val="single" w:sz="8" w:space="0" w:color="FFFFFF"/>
+              <w:left w:val="single" w:sz="8" w:space="0" w:color="FFFFFF"/>
+              <w:bottom w:val="single" w:sz="8" w:space="0" w:color="FFFFFF"/>
+              <w:right w:val="single" w:sz="8" w:space="0" w:color="FFFFFF"/>
+            </w:tcBorders>
+            <w:shd w:val="clear" w:color="auto" w:fill="CFE3E8"/>
+            <w:tcMar>
+              <w:top w:w="72" w:type="dxa"/>
+              <w:left w:w="144" w:type="dxa"/>
+              <w:bottom w:w="72" w:type="dxa"/>
+              <w:right w:w="144" w:type="dxa"/>
+            </w:tcMar>
+            <w:hideMark/>
+          </w:tcPr>
+          <w:p>
+            <w:pPr>
+              <w:rPr>
+                <w:rFonts w:ascii="Arial" w:hAnsi="Arial" w:cs="Arial"/>
+                <w:szCs w:val="36"/>
+              </w:rPr>
+            </w:pPr>
+            <w:r>
+              <w:rPr>
+                <w:rFonts w:ascii="Arial" w:hAnsi="Arial" w:cs="Arial"/>
+                <w:color w:val="000000" w:themeColor="dark1"/>
+                <w:kern w:val="24"/>
+                <w:szCs w:val="36"/>
+              </w:rPr>
+              <w:t>F2R2</w:t>
+            </w:r>
+            <w:r>
+              <w:rPr>
+                <w:rFonts w:ascii="Arial" w:hAnsi="Arial" w:cs="Arial"/>
+                <w:color w:val="000000" w:themeColor="dark1"/>
+                <w:kern w:val="24"/>
+                <w:szCs w:val="36"/>
+              </w:rPr>
+              <w:t>*</w:t>
+            </w:r>
+            <w:bookmarkStart w:id="16" w:name="_GoBack"/>
+            <w:bookmarkEnd w:id="16"/>
+            <w:r>
+              <w:rPr>
+                <w:rFonts w:ascii="Arial" w:hAnsi="Arial" w:cs="Arial"/>
+                <w:color w:val="000000" w:themeColor="dark1"/>
+                <w:kern w:val="24"/>
+                <w:szCs w:val="36"/>
+              </w:rPr>
+              <w:t xml:space="preserve"> (</w:t>
+            </w:r>
+            <w:r>
+              <w:rPr>
+                <w:rFonts w:ascii="Arial" w:eastAsiaTheme="minorEastAsia" w:hAnsi="Arial" w:cs="Arial"/>
+                <w:color w:val="FF0000"/>
+                <w:kern w:val="24"/>
+                <w:szCs w:val="36"/>
+              </w:rPr>
+              <w:t>138I</w:t>
+            </w:r>
+            <w:r>
+              <w:rPr>
+                <w:rFonts w:ascii="Arial" w:eastAsiaTheme="minorEastAsia" w:hAnsi="Arial" w:cs="Arial"/>
+                <w:color w:val="000000" w:themeColor="dark1"/>
+                <w:kern w:val="24"/>
+                <w:szCs w:val="36"/>
+              </w:rPr>
+              <w:t>/170Q171S173I175K183R</w:t>
+            </w:r>
+            <w:r>
+              <w:rPr>
+                <w:rFonts w:ascii="Arial" w:hAnsi="Arial" w:cs="Arial"/>
+                <w:color w:val="000000" w:themeColor="dark1"/>
+                <w:kern w:val="24"/>
+                <w:szCs w:val="36"/>
+              </w:rPr>
+              <w:t>)</w:t>
+            </w:r>
+          </w:p>
+        </w:tc>
+      </w:tr>
+      <w:tr>
+        <w:trPr>
+          <w:trHeight w:val="584"/>
+        </w:trPr>
+        <w:tc>
+          <w:tcPr>
+            <w:tcW w:w="1530" w:type="dxa"/>
+            <w:tcBorders>
+              <w:top w:val="single" w:sz="8" w:space="0" w:color="FFFFFF"/>
+              <w:left w:val="single" w:sz="8" w:space="0" w:color="FFFFFF"/>
+              <w:bottom w:val="single" w:sz="8" w:space="0" w:color="FFFFFF"/>
+              <w:right w:val="single" w:sz="8" w:space="0" w:color="FFFFFF"/>
+            </w:tcBorders>
+            <w:shd w:val="clear" w:color="auto" w:fill="E8F2F4"/>
+            <w:tcMar>
+              <w:top w:w="72" w:type="dxa"/>
+              <w:left w:w="144" w:type="dxa"/>
+              <w:bottom w:w="72" w:type="dxa"/>
+              <w:right w:w="144" w:type="dxa"/>
+            </w:tcMar>
+            <w:hideMark/>
+          </w:tcPr>
+          <w:p>
+            <w:pPr>
+              <w:rPr>
+                <w:rFonts w:ascii="Arial" w:hAnsi="Arial" w:cs="Arial"/>
+                <w:szCs w:val="36"/>
+              </w:rPr>
+            </w:pPr>
+            <w:r>
+              <w:rPr>
+                <w:rFonts w:ascii="Arial" w:hAnsi="Arial" w:cs="Arial"/>
+                <w:color w:val="000000" w:themeColor="dark1"/>
+                <w:kern w:val="24"/>
+                <w:szCs w:val="36"/>
+              </w:rPr>
+              <w:t>F2 9/24/18</w:t>
+            </w:r>
+          </w:p>
+        </w:tc>
+        <w:tc>
+          <w:tcPr>
+            <w:tcW w:w="1814" w:type="dxa"/>
+            <w:tcBorders>
+              <w:top w:val="single" w:sz="8" w:space="0" w:color="FFFFFF"/>
+              <w:left w:val="single" w:sz="8" w:space="0" w:color="FFFFFF"/>
+              <w:bottom w:val="single" w:sz="8" w:space="0" w:color="FFFFFF"/>
+              <w:right w:val="single" w:sz="8" w:space="0" w:color="FFFFFF"/>
+            </w:tcBorders>
+            <w:shd w:val="clear" w:color="auto" w:fill="E8F2F4"/>
+            <w:tcMar>
+              <w:top w:w="72" w:type="dxa"/>
+              <w:left w:w="144" w:type="dxa"/>
+              <w:bottom w:w="72" w:type="dxa"/>
+              <w:right w:w="144" w:type="dxa"/>
+            </w:tcMar>
+            <w:hideMark/>
+          </w:tcPr>
+          <w:p>
+            <w:pPr>
+              <w:rPr>
+                <w:rFonts w:ascii="Arial" w:hAnsi="Arial" w:cs="Arial"/>
+                <w:szCs w:val="36"/>
+              </w:rPr>
+            </w:pPr>
+            <w:r>
+              <w:rPr>
+                <w:rFonts w:ascii="Arial" w:hAnsi="Arial" w:cs="Arial"/>
+                <w:color w:val="000000" w:themeColor="dark1"/>
+                <w:kern w:val="24"/>
+                <w:szCs w:val="36"/>
+              </w:rPr>
+              <w:t>CEDYF</w:t>
+            </w:r>
+          </w:p>
+        </w:tc>
+        <w:tc>
+          <w:tcPr>
+            <w:tcW w:w="5350" w:type="dxa"/>
+            <w:tcBorders>
+              <w:top w:val="single" w:sz="8" w:space="0" w:color="FFFFFF"/>
+              <w:left w:val="single" w:sz="8" w:space="0" w:color="FFFFFF"/>
+              <w:bottom w:val="single" w:sz="8" w:space="0" w:color="FFFFFF"/>
+              <w:right w:val="single" w:sz="8" w:space="0" w:color="FFFFFF"/>
+            </w:tcBorders>
+            <w:shd w:val="clear" w:color="auto" w:fill="E8F2F4"/>
+            <w:tcMar>
+              <w:top w:w="72" w:type="dxa"/>
+              <w:left w:w="144" w:type="dxa"/>
+              <w:bottom w:w="72" w:type="dxa"/>
+              <w:right w:w="144" w:type="dxa"/>
+            </w:tcMar>
+            <w:hideMark/>
+          </w:tcPr>
+          <w:p>
+            <w:pPr>
+              <w:rPr>
+                <w:rFonts w:ascii="Arial" w:hAnsi="Arial" w:cs="Arial"/>
+                <w:szCs w:val="36"/>
+              </w:rPr>
+            </w:pPr>
+            <w:r>
+              <w:rPr>
+                <w:rFonts w:ascii="Arial" w:hAnsi="Arial" w:cs="Arial"/>
+                <w:color w:val="000000" w:themeColor="dark1"/>
+                <w:kern w:val="24"/>
+                <w:szCs w:val="36"/>
+              </w:rPr>
+              <w:t>F1R2 (138F147A151W/</w:t>
+            </w:r>
+            <w:r>
+              <w:rPr>
+                <w:rFonts w:ascii="Arial" w:eastAsiaTheme="minorEastAsia" w:hAnsi="Arial" w:cs="Arial"/>
+                <w:color w:val="000000" w:themeColor="dark1"/>
+                <w:kern w:val="24"/>
+                <w:szCs w:val="36"/>
+              </w:rPr>
+              <w:t>170Q171S173I175K183R)</w:t>
+            </w:r>
+          </w:p>
+        </w:tc>
+      </w:tr>
+      <w:tr>
+        <w:trPr>
+          <w:trHeight w:val="584"/>
+        </w:trPr>
+        <w:tc>
+          <w:tcPr>
+            <w:tcW w:w="1530" w:type="dxa"/>
+            <w:tcBorders>
+              <w:top w:val="single" w:sz="8" w:space="0" w:color="FFFFFF"/>
+              <w:left w:val="single" w:sz="8" w:space="0" w:color="FFFFFF"/>
+              <w:bottom w:val="single" w:sz="8" w:space="0" w:color="FFFFFF"/>
+              <w:right w:val="single" w:sz="8" w:space="0" w:color="FFFFFF"/>
+            </w:tcBorders>
+            <w:shd w:val="clear" w:color="auto" w:fill="CFE3E8"/>
+            <w:tcMar>
+              <w:top w:w="72" w:type="dxa"/>
+              <w:left w:w="144" w:type="dxa"/>
+              <w:bottom w:w="72" w:type="dxa"/>
+              <w:right w:w="144" w:type="dxa"/>
+            </w:tcMar>
+            <w:hideMark/>
+          </w:tcPr>
+          <w:p>
+            <w:pPr>
+              <w:rPr>
+                <w:rFonts w:ascii="Arial" w:hAnsi="Arial" w:cs="Arial"/>
+                <w:szCs w:val="36"/>
+              </w:rPr>
+            </w:pPr>
+            <w:r>
+              <w:rPr>
+                <w:rFonts w:ascii="Arial" w:hAnsi="Arial" w:cs="Arial"/>
+                <w:color w:val="000000" w:themeColor="dark1"/>
+                <w:kern w:val="24"/>
+                <w:szCs w:val="36"/>
+              </w:rPr>
+              <w:t>I4 9/24/18</w:t>
+            </w:r>
+          </w:p>
+        </w:tc>
+        <w:tc>
+          <w:tcPr>
+            <w:tcW w:w="1814" w:type="dxa"/>
+            <w:tcBorders>
+              <w:top w:val="single" w:sz="8" w:space="0" w:color="FFFFFF"/>
+              <w:left w:val="single" w:sz="8" w:space="0" w:color="FFFFFF"/>
+              <w:bottom w:val="single" w:sz="8" w:space="0" w:color="FFFFFF"/>
+              <w:right w:val="single" w:sz="8" w:space="0" w:color="FFFFFF"/>
+            </w:tcBorders>
+            <w:shd w:val="clear" w:color="auto" w:fill="CFE3E8"/>
+            <w:tcMar>
+              <w:top w:w="72" w:type="dxa"/>
+              <w:left w:w="144" w:type="dxa"/>
+              <w:bottom w:w="72" w:type="dxa"/>
+              <w:right w:w="144" w:type="dxa"/>
+            </w:tcMar>
+            <w:hideMark/>
+          </w:tcPr>
+          <w:p>
+            <w:pPr>
+              <w:rPr>
+                <w:rFonts w:ascii="Arial" w:hAnsi="Arial" w:cs="Arial"/>
+                <w:szCs w:val="36"/>
+              </w:rPr>
+            </w:pPr>
+            <w:r>
+              <w:rPr>
+                <w:rFonts w:ascii="Arial" w:hAnsi="Arial" w:cs="Arial"/>
+                <w:color w:val="000000" w:themeColor="dark1"/>
+                <w:kern w:val="24"/>
+                <w:szCs w:val="36"/>
+              </w:rPr>
+              <w:t>DVDAR</w:t>
+            </w:r>
+          </w:p>
+        </w:tc>
+        <w:tc>
+          <w:tcPr>
+            <w:tcW w:w="5350" w:type="dxa"/>
+            <w:tcBorders>
+              <w:top w:val="single" w:sz="8" w:space="0" w:color="FFFFFF"/>
+              <w:left w:val="single" w:sz="8" w:space="0" w:color="FFFFFF"/>
+              <w:bottom w:val="single" w:sz="8" w:space="0" w:color="FFFFFF"/>
+              <w:right w:val="single" w:sz="8" w:space="0" w:color="FFFFFF"/>
+            </w:tcBorders>
+            <w:shd w:val="clear" w:color="auto" w:fill="CFE3E8"/>
+            <w:tcMar>
+              <w:top w:w="72" w:type="dxa"/>
+              <w:left w:w="144" w:type="dxa"/>
+              <w:bottom w:w="72" w:type="dxa"/>
+              <w:right w:w="144" w:type="dxa"/>
+            </w:tcMar>
+            <w:hideMark/>
+          </w:tcPr>
+          <w:p>
+            <w:pPr>
+              <w:rPr>
+                <w:rFonts w:ascii="Arial" w:hAnsi="Arial" w:cs="Arial"/>
+                <w:szCs w:val="36"/>
+              </w:rPr>
+            </w:pPr>
+            <w:r>
+              <w:rPr>
+                <w:rFonts w:ascii="Arial" w:hAnsi="Arial" w:cs="Arial"/>
+                <w:color w:val="000000" w:themeColor="dark1"/>
+                <w:kern w:val="24"/>
+                <w:szCs w:val="36"/>
+              </w:rPr>
+              <w:t>F1R1 (138F147A151W/</w:t>
+            </w:r>
+            <w:r>
+              <w:rPr>
+                <w:rFonts w:ascii="Arial" w:eastAsiaTheme="minorEastAsia" w:hAnsi="Arial" w:cs="Arial"/>
+                <w:color w:val="000000" w:themeColor="dark1"/>
+                <w:kern w:val="24"/>
+                <w:szCs w:val="36"/>
+              </w:rPr>
+              <w:t>170Q183R)</w:t>
+            </w:r>
+          </w:p>
+        </w:tc>
+      </w:tr>
+      <w:tr>
+        <w:trPr>
+          <w:trHeight w:val="584"/>
+        </w:trPr>
+        <w:tc>
+          <w:tcPr>
+            <w:tcW w:w="1530" w:type="dxa"/>
+            <w:tcBorders>
+              <w:top w:val="single" w:sz="8" w:space="0" w:color="FFFFFF"/>
+              <w:left w:val="single" w:sz="8" w:space="0" w:color="FFFFFF"/>
+              <w:bottom w:val="single" w:sz="8" w:space="0" w:color="FFFFFF"/>
+              <w:right w:val="single" w:sz="8" w:space="0" w:color="FFFFFF"/>
+            </w:tcBorders>
+            <w:shd w:val="clear" w:color="auto" w:fill="E8F2F4"/>
+            <w:tcMar>
+              <w:top w:w="72" w:type="dxa"/>
+              <w:left w:w="144" w:type="dxa"/>
+              <w:bottom w:w="72" w:type="dxa"/>
+              <w:right w:w="144" w:type="dxa"/>
+            </w:tcMar>
+            <w:hideMark/>
+          </w:tcPr>
+          <w:p>
+            <w:pPr>
+              <w:rPr>
+                <w:rFonts w:ascii="Arial" w:hAnsi="Arial" w:cs="Arial"/>
+                <w:szCs w:val="36"/>
+              </w:rPr>
+            </w:pPr>
+            <w:r>
+              <w:rPr>
+                <w:rFonts w:ascii="Arial" w:hAnsi="Arial" w:cs="Arial"/>
+                <w:color w:val="000000" w:themeColor="dark1"/>
+                <w:kern w:val="24"/>
+                <w:szCs w:val="36"/>
+              </w:rPr>
+              <w:t>J1 9/24/18</w:t>
+            </w:r>
+          </w:p>
+        </w:tc>
+        <w:tc>
+          <w:tcPr>
+            <w:tcW w:w="1814" w:type="dxa"/>
+            <w:tcBorders>
+              <w:top w:val="single" w:sz="8" w:space="0" w:color="FFFFFF"/>
+              <w:left w:val="single" w:sz="8" w:space="0" w:color="FFFFFF"/>
+              <w:bottom w:val="single" w:sz="8" w:space="0" w:color="FFFFFF"/>
+              <w:right w:val="single" w:sz="8" w:space="0" w:color="FFFFFF"/>
+            </w:tcBorders>
+            <w:shd w:val="clear" w:color="auto" w:fill="E8F2F4"/>
+            <w:tcMar>
+              <w:top w:w="72" w:type="dxa"/>
+              <w:left w:w="144" w:type="dxa"/>
+              <w:bottom w:w="72" w:type="dxa"/>
+              <w:right w:w="144" w:type="dxa"/>
+            </w:tcMar>
+            <w:hideMark/>
+          </w:tcPr>
+          <w:p>
+            <w:pPr>
+              <w:rPr>
+                <w:rFonts w:ascii="Arial" w:hAnsi="Arial" w:cs="Arial"/>
+                <w:szCs w:val="36"/>
+              </w:rPr>
+            </w:pPr>
+            <w:r>
+              <w:rPr>
+                <w:rFonts w:ascii="Arial" w:hAnsi="Arial" w:cs="Arial"/>
+                <w:color w:val="000000" w:themeColor="dark1"/>
+                <w:kern w:val="24"/>
+                <w:szCs w:val="36"/>
+              </w:rPr>
+              <w:t>DVDAR</w:t>
+            </w:r>
+          </w:p>
+        </w:tc>
+        <w:tc>
+          <w:tcPr>
+            <w:tcW w:w="5350" w:type="dxa"/>
+            <w:tcBorders>
+              <w:top w:val="single" w:sz="8" w:space="0" w:color="FFFFFF"/>
+              <w:left w:val="single" w:sz="8" w:space="0" w:color="FFFFFF"/>
+              <w:bottom w:val="single" w:sz="8" w:space="0" w:color="FFFFFF"/>
+              <w:right w:val="single" w:sz="8" w:space="0" w:color="FFFFFF"/>
+            </w:tcBorders>
+            <w:shd w:val="clear" w:color="auto" w:fill="E8F2F4"/>
+            <w:tcMar>
+              <w:top w:w="72" w:type="dxa"/>
+              <w:left w:w="144" w:type="dxa"/>
+              <w:bottom w:w="72" w:type="dxa"/>
+              <w:right w:w="144" w:type="dxa"/>
+            </w:tcMar>
+            <w:hideMark/>
+          </w:tcPr>
+          <w:p>
+            <w:pPr>
+              <w:rPr>
+                <w:rFonts w:ascii="Arial" w:hAnsi="Arial" w:cs="Arial"/>
+                <w:szCs w:val="36"/>
+              </w:rPr>
+            </w:pPr>
+            <w:r>
+              <w:rPr>
+                <w:rFonts w:ascii="Arial" w:hAnsi="Arial" w:cs="Arial"/>
+                <w:color w:val="000000" w:themeColor="dark1"/>
+                <w:kern w:val="24"/>
+                <w:szCs w:val="36"/>
+              </w:rPr>
+              <w:t>F1R2 (138F147A151W/</w:t>
+            </w:r>
+            <w:r>
+              <w:rPr>
+                <w:rFonts w:ascii="Arial" w:eastAsiaTheme="minorEastAsia" w:hAnsi="Arial" w:cs="Arial"/>
+                <w:color w:val="000000" w:themeColor="dark1"/>
+                <w:kern w:val="24"/>
+                <w:szCs w:val="36"/>
+              </w:rPr>
+              <w:t>170Q171S173I175K183R)</w:t>
+            </w:r>
+          </w:p>
+        </w:tc>
+      </w:tr>
+    </w:tbl>
+    <w:p>
+      <w:pPr>
+        <w:rPr>
+          <w:rFonts w:ascii="Courier" w:hAnsi="Courier"/>
+          <w:sz w:val="18"/>
+        </w:rPr>
+      </w:pPr>
     </w:p>
     <w:sectPr>
       <w:pgSz w:w="12240" w:h="15840"/>
@@ -5585,7 +6497,7 @@
 
 <file path=word/comments.xml><?xml version="1.0" encoding="utf-8"?>
 <w:comments xmlns:wpc="http://schemas.microsoft.com/office/word/2010/wordprocessingCanvas" xmlns:mc="http://schemas.openxmlformats.org/markup-compatibility/2006" xmlns:o="urn:schemas-microsoft-com:office:office" xmlns:r="http://schemas.openxmlformats.org/officeDocument/2006/relationships" xmlns:m="http://schemas.openxmlformats.org/officeDocument/2006/math" xmlns:v="urn:schemas-microsoft-com:vml" xmlns:wp14="http://schemas.microsoft.com/office/word/2010/wordprocessingDrawing" xmlns:wp="http://schemas.openxmlformats.org/drawingml/2006/wordprocessingDrawing" xmlns:w10="urn:schemas-microsoft-com:office:word" xmlns:w="http://schemas.openxmlformats.org/wordprocessingml/2006/main" xmlns:w14="http://schemas.microsoft.com/office/word/2010/wordml" xmlns:w15="http://schemas.microsoft.com/office/word/2012/wordml" xmlns:wpg="http://schemas.microsoft.com/office/word/2010/wordprocessingGroup" xmlns:wpi="http://schemas.microsoft.com/office/word/2010/wordprocessingInk" xmlns:wne="http://schemas.microsoft.com/office/word/2006/wordml" xmlns:wps="http://schemas.microsoft.com/office/word/2010/wordprocessingShape" mc:Ignorable="w14 w15 wp14">
-  <w:comment w:id="1" w:author="Joseph Lubin" w:date="2019-01-02T17:12:00Z" w:initials="JL">
+  <w:comment w:id="0" w:author="Joseph Lubin" w:date="2019-01-02T17:12:00Z" w:initials="JL">
     <w:p>
       <w:pPr>
         <w:pStyle w:val="CommentText"/>
@@ -5601,7 +6513,7 @@
       </w:r>
     </w:p>
   </w:comment>
-  <w:comment w:id="2" w:author="Joseph Lubin" w:date="2018-08-14T17:50:00Z" w:initials="JL">
+  <w:comment w:id="1" w:author="Joseph Lubin" w:date="2018-08-14T17:50:00Z" w:initials="JL">
     <w:p>
       <w:pPr>
         <w:pStyle w:val="CommentText"/>
@@ -5617,7 +6529,7 @@
       </w:r>
     </w:p>
   </w:comment>
-  <w:comment w:id="4" w:author="Joseph Lubin" w:date="2018-10-08T12:05:00Z" w:initials="JL">
+  <w:comment w:id="3" w:author="Joseph Lubin" w:date="2018-10-08T12:05:00Z" w:initials="JL">
     <w:p>
       <w:pPr>
         <w:pStyle w:val="CommentText"/>
@@ -5628,17 +6540,12 @@
         </w:rPr>
         <w:annotationRef/>
       </w:r>
-      <w:proofErr w:type="spellStart"/>
-      <w:r>
-        <w:t>Subst</w:t>
-      </w:r>
-      <w:proofErr w:type="spellEnd"/>
-      <w:r>
-        <w:t xml:space="preserve"> cut reverse</w:t>
+      <w:r>
+        <w:t>Subst cut reverse</w:t>
       </w:r>
     </w:p>
   </w:comment>
-  <w:comment w:id="5" w:author="Joseph Lubin" w:date="2018-08-14T17:49:00Z" w:initials="JL">
+  <w:comment w:id="4" w:author="Joseph Lubin" w:date="2018-08-14T17:49:00Z" w:initials="JL">
     <w:p>
       <w:pPr>
         <w:pStyle w:val="CommentText"/>
@@ -5654,7 +6561,7 @@
       </w:r>
     </w:p>
   </w:comment>
-  <w:comment w:id="6" w:author="Joseph Lubin" w:date="2018-10-08T12:04:00Z" w:initials="JL">
+  <w:comment w:id="5" w:author="Joseph Lubin" w:date="2018-10-08T12:04:00Z" w:initials="JL">
     <w:p>
       <w:pPr>
         <w:pStyle w:val="CommentText"/>
@@ -5665,22 +6572,12 @@
         </w:rPr>
         <w:annotationRef/>
       </w:r>
-      <w:proofErr w:type="spellStart"/>
-      <w:r>
-        <w:t>Subst</w:t>
-      </w:r>
-      <w:proofErr w:type="spellEnd"/>
-      <w:r>
-        <w:t xml:space="preserve"> cut </w:t>
-      </w:r>
-      <w:proofErr w:type="spellStart"/>
-      <w:r>
-        <w:t>fwd</w:t>
-      </w:r>
-      <w:proofErr w:type="spellEnd"/>
+      <w:r>
+        <w:t>Subst cut fwd</w:t>
+      </w:r>
     </w:p>
   </w:comment>
-  <w:comment w:id="7" w:author="Joseph Lubin" w:date="2018-07-26T10:34:00Z" w:initials="JL">
+  <w:comment w:id="6" w:author="Joseph Lubin" w:date="2018-07-26T10:34:00Z" w:initials="JL">
     <w:p>
       <w:pPr>
         <w:pStyle w:val="CommentText"/>
@@ -5696,7 +6593,7 @@
       </w:r>
     </w:p>
   </w:comment>
-  <w:comment w:id="8" w:author="Joseph Lubin" w:date="2018-10-08T12:06:00Z" w:initials="JL">
+  <w:comment w:id="7" w:author="Joseph Lubin" w:date="2018-10-08T12:06:00Z" w:initials="JL">
     <w:p>
       <w:pPr>
         <w:pStyle w:val="CommentText"/>
@@ -5707,17 +6604,12 @@
         </w:rPr>
         <w:annotationRef/>
       </w:r>
-      <w:proofErr w:type="spellStart"/>
-      <w:r>
-        <w:t>Prot</w:t>
-      </w:r>
-      <w:proofErr w:type="spellEnd"/>
-      <w:r>
-        <w:t xml:space="preserve"> cut rev</w:t>
+      <w:r>
+        <w:t>Prot cut rev</w:t>
       </w:r>
     </w:p>
   </w:comment>
-  <w:comment w:id="9" w:author="Joseph Lubin" w:date="2018-10-08T12:05:00Z" w:initials="JL">
+  <w:comment w:id="8" w:author="Joseph Lubin" w:date="2018-10-08T12:05:00Z" w:initials="JL">
     <w:p>
       <w:pPr>
         <w:pStyle w:val="CommentText"/>
@@ -5728,22 +6620,12 @@
         </w:rPr>
         <w:annotationRef/>
       </w:r>
-      <w:proofErr w:type="spellStart"/>
-      <w:r>
-        <w:t>Prot</w:t>
-      </w:r>
-      <w:proofErr w:type="spellEnd"/>
-      <w:r>
-        <w:t xml:space="preserve"> cut </w:t>
-      </w:r>
-      <w:proofErr w:type="spellStart"/>
-      <w:r>
-        <w:t>fwd</w:t>
-      </w:r>
-      <w:proofErr w:type="spellEnd"/>
+      <w:r>
+        <w:t>Prot cut fwd</w:t>
+      </w:r>
     </w:p>
   </w:comment>
-  <w:comment w:id="10" w:author="Joseph Lubin" w:date="2018-08-14T17:49:00Z" w:initials="JL">
+  <w:comment w:id="9" w:author="Joseph Lubin" w:date="2018-08-14T17:49:00Z" w:initials="JL">
     <w:p>
       <w:pPr>
         <w:pStyle w:val="CommentText"/>
@@ -5759,7 +6641,7 @@
       </w:r>
     </w:p>
   </w:comment>
-  <w:comment w:id="11" w:author="Joseph Lubin" w:date="2018-08-14T17:50:00Z" w:initials="JL">
+  <w:comment w:id="10" w:author="Joseph Lubin" w:date="2018-08-14T17:50:00Z" w:initials="JL">
     <w:p>
       <w:pPr>
         <w:pStyle w:val="CommentText"/>
@@ -5775,7 +6657,7 @@
       </w:r>
     </w:p>
   </w:comment>
-  <w:comment w:id="3" w:author="Joseph Lubin" w:date="2018-08-14T17:51:00Z" w:initials="JL">
+  <w:comment w:id="2" w:author="Joseph Lubin" w:date="2018-08-14T17:51:00Z" w:initials="JL">
     <w:p>
       <w:pPr>
         <w:pStyle w:val="CommentText"/>
@@ -5791,7 +6673,7 @@
       </w:r>
     </w:p>
   </w:comment>
-  <w:comment w:id="12" w:author="Joseph Lubin" w:date="2018-09-11T16:18:00Z" w:initials="JL">
+  <w:comment w:id="11" w:author="Joseph Lubin" w:date="2018-09-11T16:18:00Z" w:initials="JL">
     <w:p>
       <w:pPr>
         <w:pStyle w:val="CommentText"/>
@@ -5807,7 +6689,7 @@
       </w:r>
     </w:p>
   </w:comment>
-  <w:comment w:id="13" w:author="Joseph Lubin" w:date="2018-08-15T12:03:00Z" w:initials="JL">
+  <w:comment w:id="12" w:author="Joseph Lubin" w:date="2018-08-15T12:03:00Z" w:initials="JL">
     <w:p>
       <w:pPr>
         <w:pStyle w:val="CommentText"/>
@@ -5823,7 +6705,7 @@
       </w:r>
     </w:p>
   </w:comment>
-  <w:comment w:id="14" w:author="Joseph Lubin" w:date="2018-08-15T12:06:00Z" w:initials="JL">
+  <w:comment w:id="13" w:author="Joseph Lubin" w:date="2018-08-15T12:06:00Z" w:initials="JL">
     <w:p>
       <w:pPr>
         <w:pStyle w:val="CommentText"/>
@@ -5839,7 +6721,7 @@
       </w:r>
     </w:p>
   </w:comment>
-  <w:comment w:id="15" w:author="Manasi" w:date="2014-09-24T13:51:00Z" w:initials="M">
+  <w:comment w:id="14" w:author="Manasi" w:date="2014-09-24T13:51:00Z" w:initials="M">
     <w:p>
       <w:pPr>
         <w:pStyle w:val="CommentText"/>
@@ -5850,11 +6732,9 @@
         </w:rPr>
         <w:annotationRef/>
       </w:r>
-      <w:proofErr w:type="spellStart"/>
       <w:r>
         <w:t>NheI</w:t>
       </w:r>
-      <w:proofErr w:type="spellEnd"/>
     </w:p>
     <w:p>
       <w:pPr>
@@ -5862,7 +6742,7 @@
       </w:pPr>
     </w:p>
   </w:comment>
-  <w:comment w:id="16" w:author="Manasi" w:date="2014-09-24T13:50:00Z" w:initials="M">
+  <w:comment w:id="15" w:author="Manasi" w:date="2014-09-24T13:50:00Z" w:initials="M">
     <w:p>
       <w:pPr>
         <w:pStyle w:val="CommentText"/>
@@ -5873,11 +6753,9 @@
         </w:rPr>
         <w:annotationRef/>
       </w:r>
-      <w:proofErr w:type="spellStart"/>
       <w:r>
         <w:t>BamHI</w:t>
       </w:r>
-      <w:proofErr w:type="spellEnd"/>
     </w:p>
   </w:comment>
 </w:comments>
@@ -6507,6 +7385,17 @@
       <w:lang w:eastAsia="en-US"/>
     </w:rPr>
   </w:style>
+  <w:style w:type="paragraph" w:styleId="NormalWeb">
+    <w:name w:val="Normal (Web)"/>
+    <w:basedOn w:val="Normal"/>
+    <w:uiPriority w:val="99"/>
+    <w:semiHidden/>
+    <w:unhideWhenUsed/>
+    <w:rsid w:val="00531EC4"/>
+    <w:pPr>
+      <w:spacing w:before="100" w:beforeAutospacing="1" w:after="100" w:afterAutospacing="1"/>
+    </w:pPr>
+  </w:style>
 </w:styles>
 </file>
 
@@ -6800,7 +7689,7 @@
 </file>
 
 <file path=customXml/itemProps1.xml><?xml version="1.0" encoding="utf-8"?>
-<ds:datastoreItem xmlns:ds="http://schemas.openxmlformats.org/officeDocument/2006/customXml" ds:itemID="{D4C464EC-9138-4BC1-8195-857813402DBF}">
+<ds:datastoreItem xmlns:ds="http://schemas.openxmlformats.org/officeDocument/2006/customXml" ds:itemID="{54E6E4F0-4ED5-40B9-84E5-A413F37B2BBC}">
   <ds:schemaRefs>
     <ds:schemaRef ds:uri="http://schemas.openxmlformats.org/officeDocument/2006/bibliography"/>
   </ds:schemaRefs>

</xml_diff>

<commit_message>
added extra options to relax_new_pdb.py and design_protease.py for better rotamer sampling. Added a few notes to to_do_list.
</commit_message>
<xml_diff>
--- a/protease_design/vector_sequences_LY104.docx
+++ b/protease_design/vector_sequences_LY104.docx
@@ -5134,6 +5134,7 @@
                 <w:szCs w:val="36"/>
               </w:rPr>
             </w:pPr>
+            <w:bookmarkStart w:id="16" w:name="_GoBack"/>
             <w:r>
               <w:rPr>
                 <w:rFonts w:ascii="Corbel" w:hAnsi="Corbel" w:cs="Arial"/>
@@ -5839,6 +5840,140 @@
               <w:bottom w:w="72" w:type="dxa"/>
               <w:right w:w="144" w:type="dxa"/>
             </w:tcMar>
+          </w:tcPr>
+          <w:p>
+            <w:pPr>
+              <w:rPr>
+                <w:rFonts w:ascii="Arial" w:hAnsi="Arial" w:cs="Arial"/>
+                <w:color w:val="000000" w:themeColor="dark1"/>
+                <w:kern w:val="24"/>
+                <w:szCs w:val="36"/>
+              </w:rPr>
+            </w:pPr>
+            <w:r>
+              <w:rPr>
+                <w:rFonts w:ascii="Arial" w:hAnsi="Arial" w:cs="Arial"/>
+                <w:color w:val="000000" w:themeColor="dark1"/>
+                <w:kern w:val="24"/>
+                <w:szCs w:val="36"/>
+              </w:rPr>
+              <w:t>L2 12/4/18</w:t>
+            </w:r>
+          </w:p>
+        </w:tc>
+        <w:tc>
+          <w:tcPr>
+            <w:tcW w:w="1814" w:type="dxa"/>
+            <w:tcBorders>
+              <w:top w:val="single" w:sz="8" w:space="0" w:color="FFFFFF"/>
+              <w:left w:val="single" w:sz="8" w:space="0" w:color="FFFFFF"/>
+              <w:bottom w:val="single" w:sz="8" w:space="0" w:color="FFFFFF"/>
+              <w:right w:val="single" w:sz="8" w:space="0" w:color="FFFFFF"/>
+            </w:tcBorders>
+            <w:shd w:val="clear" w:color="auto" w:fill="E8F2F4"/>
+            <w:tcMar>
+              <w:top w:w="72" w:type="dxa"/>
+              <w:left w:w="144" w:type="dxa"/>
+              <w:bottom w:w="72" w:type="dxa"/>
+              <w:right w:w="144" w:type="dxa"/>
+            </w:tcMar>
+          </w:tcPr>
+          <w:p>
+            <w:pPr>
+              <w:rPr>
+                <w:rFonts w:ascii="Arial" w:hAnsi="Arial" w:cs="Arial"/>
+                <w:color w:val="000000" w:themeColor="dark1"/>
+                <w:kern w:val="24"/>
+                <w:szCs w:val="36"/>
+              </w:rPr>
+            </w:pPr>
+            <w:r>
+              <w:rPr>
+                <w:rFonts w:ascii="Arial" w:hAnsi="Arial" w:cs="Arial"/>
+                <w:color w:val="000000" w:themeColor="dark1"/>
+                <w:kern w:val="24"/>
+                <w:szCs w:val="36"/>
+              </w:rPr>
+              <w:t>DVDAS</w:t>
+            </w:r>
+          </w:p>
+        </w:tc>
+        <w:tc>
+          <w:tcPr>
+            <w:tcW w:w="5350" w:type="dxa"/>
+            <w:tcBorders>
+              <w:top w:val="single" w:sz="8" w:space="0" w:color="FFFFFF"/>
+              <w:left w:val="single" w:sz="8" w:space="0" w:color="FFFFFF"/>
+              <w:bottom w:val="single" w:sz="8" w:space="0" w:color="FFFFFF"/>
+              <w:right w:val="single" w:sz="8" w:space="0" w:color="FFFFFF"/>
+            </w:tcBorders>
+            <w:shd w:val="clear" w:color="auto" w:fill="E8F2F4"/>
+            <w:tcMar>
+              <w:top w:w="72" w:type="dxa"/>
+              <w:left w:w="144" w:type="dxa"/>
+              <w:bottom w:w="72" w:type="dxa"/>
+              <w:right w:w="144" w:type="dxa"/>
+            </w:tcMar>
+          </w:tcPr>
+          <w:p>
+            <w:pPr>
+              <w:rPr>
+                <w:rFonts w:ascii="Arial" w:hAnsi="Arial" w:cs="Arial"/>
+                <w:color w:val="000000" w:themeColor="dark1"/>
+                <w:kern w:val="24"/>
+                <w:szCs w:val="36"/>
+              </w:rPr>
+            </w:pPr>
+            <w:r>
+              <w:rPr>
+                <w:rFonts w:ascii="Arial" w:hAnsi="Arial" w:cs="Arial"/>
+                <w:color w:val="000000" w:themeColor="dark1"/>
+                <w:kern w:val="24"/>
+                <w:szCs w:val="36"/>
+              </w:rPr>
+              <w:t>F2R2 (</w:t>
+            </w:r>
+            <w:r>
+              <w:rPr>
+                <w:rFonts w:ascii="Arial" w:eastAsiaTheme="minorEastAsia" w:hAnsi="Arial" w:cs="Arial"/>
+                <w:color w:val="000000" w:themeColor="dark1"/>
+                <w:kern w:val="24"/>
+                <w:szCs w:val="36"/>
+              </w:rPr>
+              <w:t>138I/170Q171S173I175K183R</w:t>
+            </w:r>
+            <w:r>
+              <w:rPr>
+                <w:rFonts w:ascii="Arial" w:hAnsi="Arial" w:cs="Arial"/>
+                <w:color w:val="000000" w:themeColor="dark1"/>
+                <w:kern w:val="24"/>
+                <w:szCs w:val="36"/>
+              </w:rPr>
+              <w:t>)</w:t>
+            </w:r>
+          </w:p>
+        </w:tc>
+      </w:tr>
+      <w:tr>
+        <w:trPr>
+          <w:trHeight w:val="584"/>
+        </w:trPr>
+        <w:tc>
+          <w:tcPr>
+            <w:tcW w:w="1530" w:type="dxa"/>
+            <w:tcBorders>
+              <w:top w:val="single" w:sz="8" w:space="0" w:color="FFFFFF"/>
+              <w:left w:val="single" w:sz="8" w:space="0" w:color="FFFFFF"/>
+              <w:bottom w:val="single" w:sz="8" w:space="0" w:color="FFFFFF"/>
+              <w:right w:val="single" w:sz="8" w:space="0" w:color="FFFFFF"/>
+            </w:tcBorders>
+            <w:shd w:val="clear" w:color="auto" w:fill="E8F2F4"/>
+            <w:tcMar>
+              <w:top w:w="72" w:type="dxa"/>
+              <w:left w:w="144" w:type="dxa"/>
+              <w:bottom w:w="72" w:type="dxa"/>
+              <w:right w:w="144" w:type="dxa"/>
+            </w:tcMar>
             <w:hideMark/>
           </w:tcPr>
           <w:p>
@@ -6069,8 +6204,6 @@
               </w:rPr>
               <w:t>*</w:t>
             </w:r>
-            <w:bookmarkStart w:id="16" w:name="_GoBack"/>
-            <w:bookmarkEnd w:id="16"/>
             <w:r>
               <w:rPr>
                 <w:rFonts w:ascii="Arial" w:hAnsi="Arial" w:cs="Arial"/>
@@ -6476,6 +6609,7 @@
           </w:p>
         </w:tc>
       </w:tr>
+      <w:bookmarkEnd w:id="16"/>
     </w:tbl>
     <w:p>
       <w:pPr>
@@ -7689,7 +7823,7 @@
 </file>
 
 <file path=customXml/itemProps1.xml><?xml version="1.0" encoding="utf-8"?>
-<ds:datastoreItem xmlns:ds="http://schemas.openxmlformats.org/officeDocument/2006/customXml" ds:itemID="{54E6E4F0-4ED5-40B9-84E5-A413F37B2BBC}">
+<ds:datastoreItem xmlns:ds="http://schemas.openxmlformats.org/officeDocument/2006/customXml" ds:itemID="{2FB78C1E-C30F-4D86-AF5E-F65BA1478430}">
   <ds:schemaRefs>
     <ds:schemaRef ds:uri="http://schemas.openxmlformats.org/officeDocument/2006/bibliography"/>
   </ds:schemaRefs>

</xml_diff>

<commit_message>
Catchall commit. Updated to_do_list, created a template for Jeremy to collect potyvirus information, modified the LY104 sequences file. For the latter, added in the sequences for newly ordered primers to put Htra1 into LY104.
</commit_message>
<xml_diff>
--- a/protease_design/vector_sequences_LY104.docx
+++ b/protease_design/vector_sequences_LY104.docx
@@ -2487,7 +2487,7 @@
           <w:szCs w:val="20"/>
         </w:rPr>
         <w:lastRenderedPageBreak/>
-        <w:t>gatgaaatggaagaatgtgcttctcatttgggcagtgattataaagatgatgatgataaa</w:t>
+        <w:t>ggtagatacccatacgacgttccagactacgctctgcaggctagtggtggaggaggctct</w:t>
       </w:r>
     </w:p>
     <w:p>
@@ -2525,7 +2525,7 @@
           <w:sz w:val="20"/>
           <w:szCs w:val="20"/>
         </w:rPr>
-        <w:t xml:space="preserve"> D  E  M  E  E  C  A  S  H  L  G  S  D  Y  K  D  D  D  D  K </w:t>
+        <w:t xml:space="preserve"> G  R  Y  P  Y  D  V  P  D  Y  A  L  Q  A  S  G  G  G  G  S </w:t>
       </w:r>
     </w:p>
     <w:p>
@@ -2563,7 +2563,7 @@
           <w:sz w:val="20"/>
           <w:szCs w:val="20"/>
         </w:rPr>
-        <w:t xml:space="preserve"> Substrate                           FLAG</w:t>
+        <w:t xml:space="preserve">          HA</w:t>
       </w:r>
     </w:p>
     <w:p>
@@ -2601,7 +2601,7 @@
           <w:sz w:val="20"/>
           <w:szCs w:val="20"/>
         </w:rPr>
-        <w:t>ggcagtgaaaatttgtatttccaatctggcagtcatcatcatcatcatcatggtggggga</w:t>
+        <w:t>ggtggaggcggtagcggaggcggagggtcggatgaaatggaagaatgtgcttctcatttg</w:t>
       </w:r>
     </w:p>
     <w:p>
@@ -2639,7 +2639,7 @@
           <w:sz w:val="20"/>
           <w:szCs w:val="20"/>
         </w:rPr>
-        <w:t xml:space="preserve"> G  S  E  N  L  Y  F  Q  S  G  S  H  H  H  H  H  H  G  G  G </w:t>
+        <w:t xml:space="preserve"> G  G  G  G  S  G  G  G  G  S  D  E  M  E  E  C  A  S  H  L </w:t>
       </w:r>
     </w:p>
     <w:p>
@@ -2677,7 +2677,25 @@
           <w:sz w:val="20"/>
           <w:szCs w:val="20"/>
         </w:rPr>
-        <w:t xml:space="preserve">       TEV substrate              His tag</w:t>
+        <w:t xml:space="preserve">                               </w:t>
+      </w:r>
+      <w:r>
+        <w:rPr>
+          <w:rFonts w:ascii="Courier New" w:hAnsi="Courier New" w:cs="Courier New"/>
+          <w:color w:val="626262"/>
+          <w:sz w:val="20"/>
+          <w:szCs w:val="20"/>
+        </w:rPr>
+        <w:t>S</w:t>
+      </w:r>
+      <w:r>
+        <w:rPr>
+          <w:rFonts w:ascii="Courier New" w:hAnsi="Courier New" w:cs="Courier New"/>
+          <w:color w:val="626262"/>
+          <w:sz w:val="20"/>
+          <w:szCs w:val="20"/>
+        </w:rPr>
+        <w:t>ubstrate</w:t>
       </w:r>
     </w:p>
     <w:p>
@@ -2715,7 +2733,7 @@
           <w:sz w:val="20"/>
           <w:szCs w:val="20"/>
         </w:rPr>
-        <w:t>ggctccgctagcatggcgcctatcggctcagtagtaatcgtaggcagaatcatcctgtcc</w:t>
+        <w:t>ggcagtgattataaagatgatgatgataaaggcagtgaaaatttgtatttccaatctggc</w:t>
       </w:r>
     </w:p>
     <w:p>
@@ -2753,7 +2771,7 @@
           <w:sz w:val="20"/>
           <w:szCs w:val="20"/>
         </w:rPr>
-        <w:t xml:space="preserve"> G  S  A  S  M  A  P  I  G  S  V  V  I  V  G  R  I  I  L  S </w:t>
+        <w:t xml:space="preserve"> G  S  D  Y  K  D  D  D  D  K  G  S  E  N  L  Y  F  Q  S  G </w:t>
       </w:r>
     </w:p>
     <w:p>
@@ -2791,45 +2809,7 @@
           <w:sz w:val="20"/>
           <w:szCs w:val="20"/>
         </w:rPr>
-        <w:tab/>
-      </w:r>
-      <w:r>
-        <w:rPr>
-          <w:rFonts w:ascii="Courier New" w:hAnsi="Courier New" w:cs="Courier New"/>
-          <w:color w:val="626262"/>
-          <w:sz w:val="20"/>
-          <w:szCs w:val="20"/>
-        </w:rPr>
-        <w:tab/>
-      </w:r>
-      <w:r>
-        <w:rPr>
-          <w:rFonts w:ascii="Courier New" w:hAnsi="Courier New" w:cs="Courier New"/>
-          <w:color w:val="626262"/>
-          <w:sz w:val="20"/>
-          <w:szCs w:val="20"/>
-        </w:rPr>
-        <w:tab/>
-        <w:t xml:space="preserve">  1           5</w:t>
-      </w:r>
-      <w:r>
-        <w:rPr>
-          <w:rFonts w:ascii="Courier New" w:hAnsi="Courier New" w:cs="Courier New"/>
-          <w:color w:val="626262"/>
-          <w:sz w:val="20"/>
-          <w:szCs w:val="20"/>
-        </w:rPr>
-        <w:tab/>
-      </w:r>
-      <w:r>
-        <w:rPr>
-          <w:rFonts w:ascii="Courier New" w:hAnsi="Courier New" w:cs="Courier New"/>
-          <w:color w:val="626262"/>
-          <w:sz w:val="20"/>
-          <w:szCs w:val="20"/>
-        </w:rPr>
-        <w:tab/>
-        <w:t xml:space="preserve">      10 </w:t>
+        <w:t xml:space="preserve">       FLAG                          TEV substrate</w:t>
       </w:r>
     </w:p>
     <w:p>
@@ -2867,7 +2847,7 @@
           <w:sz w:val="20"/>
           <w:szCs w:val="20"/>
         </w:rPr>
-        <w:t>ggccgtggtggccccatcacggcgtacgcccagcagacaaggggcctcctagggtgcata</w:t>
+        <w:t>agtcatcatcatcatcatcatggtgggggaggctccgctagcatggcgcctatcggctca</w:t>
       </w:r>
     </w:p>
     <w:p>
@@ -2905,7 +2885,7 @@
           <w:sz w:val="20"/>
           <w:szCs w:val="20"/>
         </w:rPr>
-        <w:t xml:space="preserve"> G  R  G  G  P  I  T  A  Y  A  Q  Q  T  R  G  L  L  G  C  I </w:t>
+        <w:t xml:space="preserve"> S  H  H  H  H  H  H  G  G  G  G  S  A  S  M  A  P  I  G  S </w:t>
       </w:r>
     </w:p>
     <w:p>
@@ -2943,7 +2923,7 @@
           <w:sz w:val="20"/>
           <w:szCs w:val="20"/>
         </w:rPr>
-        <w:t xml:space="preserve">       15             20             25             30</w:t>
+        <w:t xml:space="preserve">    His tag                                            1</w:t>
       </w:r>
     </w:p>
     <w:p>
@@ -2981,7 +2961,7 @@
           <w:sz w:val="20"/>
           <w:szCs w:val="20"/>
         </w:rPr>
-        <w:t>atcaccagcctaactggccgggacaaaaaccaagtggagggtgaggtccagattgtgtca</w:t>
+        <w:t>gtagtaatcgtaggcagaatcatcctgtccggccgtggtggccccatcacggcgtacgcc</w:t>
       </w:r>
     </w:p>
     <w:p>
@@ -3019,7 +2999,7 @@
           <w:sz w:val="20"/>
           <w:szCs w:val="20"/>
         </w:rPr>
-        <w:t xml:space="preserve"> I  T  S  L  T  G  R  D  K  N  Q  V  E  G  E  V  Q  I  V  S </w:t>
+        <w:t xml:space="preserve"> V  V  I  V  G  R  I  I  L  S  G  R  G  G  P  I  T  A  Y  A </w:t>
       </w:r>
     </w:p>
     <w:p>
@@ -3057,7 +3037,7 @@
           <w:sz w:val="20"/>
           <w:szCs w:val="20"/>
         </w:rPr>
-        <w:t xml:space="preserve">       35             40             45             50</w:t>
+        <w:t xml:space="preserve">       5              10             15             20</w:t>
       </w:r>
     </w:p>
     <w:p>
@@ -3095,7 +3075,7 @@
           <w:sz w:val="20"/>
           <w:szCs w:val="20"/>
         </w:rPr>
-        <w:t>actgctgcccaaaccttcctggcaacgtgcatcaatggggtgtgctggactgtctaccac</w:t>
+        <w:t>cagcagacaaggggcctcctagggtgcataatcaccagcctaactggccgggacaaaaac</w:t>
       </w:r>
     </w:p>
     <w:p>
@@ -3133,7 +3113,7 @@
           <w:sz w:val="20"/>
           <w:szCs w:val="20"/>
         </w:rPr>
-        <w:t xml:space="preserve"> T  A  A  Q  T  F  L  A  T  C  I  N  G  V  C  W  T  V  Y  H </w:t>
+        <w:t xml:space="preserve"> Q  Q  T  R  G  L  L  G  C  I  I  T  S  L  T  G  R  D  K  N </w:t>
       </w:r>
     </w:p>
     <w:p>
@@ -3171,7 +3151,7 @@
           <w:sz w:val="20"/>
           <w:szCs w:val="20"/>
         </w:rPr>
-        <w:t xml:space="preserve">       55             60             65             70</w:t>
+        <w:t xml:space="preserve">       25             30             35             40</w:t>
       </w:r>
     </w:p>
     <w:p>
@@ -3209,7 +3189,7 @@
           <w:sz w:val="20"/>
           <w:szCs w:val="20"/>
         </w:rPr>
-        <w:t>ggggccggaacgaggaccatcgcgtcacccaagggtcctgtcatccagatgtataccaat</w:t>
+        <w:t>caagtggagggtgaggtccagattgtgtcaactgctgcccaaaccttcctggcaacgtgc</w:t>
       </w:r>
     </w:p>
     <w:p>
@@ -3247,7 +3227,7 @@
           <w:sz w:val="20"/>
           <w:szCs w:val="20"/>
         </w:rPr>
-        <w:t xml:space="preserve"> G  A  G  T  R  T  I  A  S  P  K  G  P  V  I  Q  M  Y  T  N </w:t>
+        <w:t xml:space="preserve"> Q  V  E  G  E  V  Q  I  V  S  T  A  A  Q  T  F  L  A  T  C </w:t>
       </w:r>
     </w:p>
     <w:p>
@@ -3285,7 +3265,7 @@
           <w:sz w:val="20"/>
           <w:szCs w:val="20"/>
         </w:rPr>
-        <w:t xml:space="preserve">       75             80             85             90</w:t>
+        <w:t xml:space="preserve">       45             50             55             60</w:t>
       </w:r>
     </w:p>
     <w:p>
@@ -3323,7 +3303,7 @@
           <w:sz w:val="20"/>
           <w:szCs w:val="20"/>
         </w:rPr>
-        <w:t>gtagaccaagaccttgtgggctggcccgcttcgcaaggtacccgctcattgacaccctgc</w:t>
+        <w:t>atcaatggggtgtgctggactgtctaccacggggccggaacgaggaccatcgcgtcaccc</w:t>
       </w:r>
     </w:p>
     <w:p>
@@ -3361,7 +3341,7 @@
           <w:sz w:val="20"/>
           <w:szCs w:val="20"/>
         </w:rPr>
-        <w:t xml:space="preserve"> V  D  Q  D  L  V  G  W  P  A  S  Q  G  T  R  S  L  T  P  C </w:t>
+        <w:t xml:space="preserve"> I  N  G  V  C  W  T  V  Y  H  G  A  G  T  R  T  I  A  S  P </w:t>
       </w:r>
     </w:p>
     <w:p>
@@ -3399,7 +3379,7 @@
           <w:sz w:val="20"/>
           <w:szCs w:val="20"/>
         </w:rPr>
-        <w:t xml:space="preserve">       95             100            105            110</w:t>
+        <w:t xml:space="preserve">       65             70             75             80</w:t>
       </w:r>
     </w:p>
     <w:p>
@@ -3437,7 +3417,7 @@
           <w:sz w:val="20"/>
           <w:szCs w:val="20"/>
         </w:rPr>
-        <w:t>acttgcggctcctcggacctttacctggtcacgaggcacgccgatgtcattcccgtgcgc</w:t>
+        <w:t>aagggtcctgtcatccagatgtataccaatgtagaccaagaccttgtgggctggcccgct</w:t>
       </w:r>
     </w:p>
     <w:p>
@@ -3475,7 +3455,7 @@
           <w:sz w:val="20"/>
           <w:szCs w:val="20"/>
         </w:rPr>
-        <w:t xml:space="preserve"> T  C  G  S  S  D  L  Y  L  V  T  R  H  A  D  V  I  P  V  R </w:t>
+        <w:t xml:space="preserve"> K  G  P  V  I  Q  M  Y  T  N  V  D  Q  D  L  V  G  W  P  A </w:t>
       </w:r>
     </w:p>
     <w:p>
@@ -3513,7 +3493,7 @@
           <w:sz w:val="20"/>
           <w:szCs w:val="20"/>
         </w:rPr>
-        <w:t xml:space="preserve">       115            120            125            130</w:t>
+        <w:t xml:space="preserve">       85             90             95             100</w:t>
       </w:r>
     </w:p>
     <w:p>
@@ -3551,7 +3531,7 @@
           <w:sz w:val="20"/>
           <w:szCs w:val="20"/>
         </w:rPr>
-        <w:t>cggcggggtgatagcaggggcagcctgctgtcgccccggcccatttcctacttgaaaggc</w:t>
+        <w:t>tcgcaaggtacccgctcattgacaccctgcacttgcggctcctcggacctttacctggtc</w:t>
       </w:r>
     </w:p>
     <w:p>
@@ -3589,25 +3569,7 @@
           <w:sz w:val="20"/>
           <w:szCs w:val="20"/>
         </w:rPr>
-        <w:t xml:space="preserve"> R  </w:t>
-      </w:r>
-      <w:r>
-        <w:rPr>
-          <w:rFonts w:ascii="Courier New" w:hAnsi="Courier New" w:cs="Courier New"/>
-          <w:color w:val="626262"/>
-          <w:sz w:val="20"/>
-          <w:szCs w:val="20"/>
-        </w:rPr>
-        <w:t xml:space="preserve">R  G  D  S  </w:t>
-      </w:r>
-      <w:r>
-        <w:rPr>
-          <w:rFonts w:ascii="Courier New" w:hAnsi="Courier New" w:cs="Courier New"/>
-          <w:color w:val="626262"/>
-          <w:sz w:val="20"/>
-          <w:szCs w:val="20"/>
-        </w:rPr>
-        <w:t xml:space="preserve">R  G  S  L  L  S  P  R  P  I  S  Y  L  K  G </w:t>
+        <w:t xml:space="preserve"> S  Q  G  T  R  S  L  T  P  C  T  C  G  S  S  D  L  Y  L  V </w:t>
       </w:r>
     </w:p>
     <w:p>
@@ -3645,52 +3607,7 @@
           <w:sz w:val="20"/>
           <w:szCs w:val="20"/>
         </w:rPr>
-        <w:t xml:space="preserve">       135      </w:t>
-      </w:r>
-      <w:r>
-        <w:rPr>
-          <w:rFonts w:ascii="Courier New" w:hAnsi="Courier New" w:cs="Courier New"/>
-          <w:color w:val="626262"/>
-          <w:sz w:val="20"/>
-          <w:szCs w:val="20"/>
-        </w:rPr>
-        <w:t>138</w:t>
-      </w:r>
-      <w:r>
-        <w:rPr>
-          <w:rFonts w:ascii="Courier New" w:hAnsi="Courier New" w:cs="Courier New"/>
-          <w:color w:val="626262"/>
-          <w:sz w:val="20"/>
-          <w:szCs w:val="20"/>
-        </w:rPr>
-        <w:t xml:space="preserve">   140            145   </w:t>
-      </w:r>
-      <w:r>
-        <w:rPr>
-          <w:rFonts w:ascii="Courier New" w:hAnsi="Courier New" w:cs="Courier New"/>
-          <w:color w:val="626262"/>
-          <w:sz w:val="20"/>
-          <w:szCs w:val="20"/>
-        </w:rPr>
-        <w:t>147</w:t>
-      </w:r>
-      <w:r>
-        <w:rPr>
-          <w:rFonts w:ascii="Courier New" w:hAnsi="Courier New" w:cs="Courier New"/>
-          <w:color w:val="626262"/>
-          <w:sz w:val="20"/>
-          <w:szCs w:val="20"/>
-        </w:rPr>
-        <w:t xml:space="preserve">      150</w:t>
-      </w:r>
-      <w:r>
-        <w:rPr>
-          <w:rFonts w:ascii="Courier New" w:hAnsi="Courier New" w:cs="Courier New"/>
-          <w:color w:val="626262"/>
-          <w:sz w:val="20"/>
-          <w:szCs w:val="20"/>
-        </w:rPr>
-        <w:t>151</w:t>
+        <w:t xml:space="preserve">       105            110            115            120</w:t>
       </w:r>
     </w:p>
     <w:p>
@@ -3728,7 +3645,7 @@
           <w:sz w:val="20"/>
           <w:szCs w:val="20"/>
         </w:rPr>
-        <w:t>tcctcggggggtccgctgttgtgccccgcggggcacgccgtgggcatatttagggccgcg</w:t>
+        <w:t>acgaggcacgccgatgtcattcccgtgcgccggcggggtgatagcaggggcagcctgctg</w:t>
       </w:r>
     </w:p>
     <w:p>
@@ -3766,7 +3683,7 @@
           <w:sz w:val="20"/>
           <w:szCs w:val="20"/>
         </w:rPr>
-        <w:t xml:space="preserve"> S  S  G  G  P  L  L  C  P  A  G  H  A  V  G  I  F  R  A  A </w:t>
+        <w:t xml:space="preserve"> T  R  H  A  D  V  I  P  V  R  R  R  G  D  S  R  G  S  L  L </w:t>
       </w:r>
     </w:p>
     <w:p>
@@ -3804,7 +3721,34 @@
           <w:sz w:val="20"/>
           <w:szCs w:val="20"/>
         </w:rPr>
-        <w:t xml:space="preserve">       155            160            165            170</w:t>
+        <w:t xml:space="preserve">       125</w:t>
+      </w:r>
+      <w:r>
+        <w:rPr>
+          <w:rFonts w:ascii="Courier New" w:hAnsi="Courier New" w:cs="Courier New"/>
+          <w:color w:val="626262"/>
+          <w:sz w:val="20"/>
+          <w:szCs w:val="20"/>
+        </w:rPr>
+        <w:t xml:space="preserve">            130            135      </w:t>
+      </w:r>
+      <w:r>
+        <w:rPr>
+          <w:rFonts w:ascii="Courier New" w:hAnsi="Courier New" w:cs="Courier New"/>
+          <w:color w:val="626262"/>
+          <w:sz w:val="20"/>
+          <w:szCs w:val="20"/>
+        </w:rPr>
+        <w:t>138</w:t>
+      </w:r>
+      <w:r>
+        <w:rPr>
+          <w:rFonts w:ascii="Courier New" w:hAnsi="Courier New" w:cs="Courier New"/>
+          <w:color w:val="626262"/>
+          <w:sz w:val="20"/>
+          <w:szCs w:val="20"/>
+        </w:rPr>
+        <w:t xml:space="preserve">   140</w:t>
       </w:r>
     </w:p>
     <w:p>
@@ -3842,7 +3786,7 @@
           <w:sz w:val="20"/>
           <w:szCs w:val="20"/>
         </w:rPr>
-        <w:t>gtgtgcacccgtggagtggctaaggcggtggactttatccctgtggagaacctagagaca</w:t>
+        <w:t>tcgccccggcccatttcctacttgaaaggctcctcggggggtccgctgttgtgccccgcg</w:t>
       </w:r>
     </w:p>
     <w:p>
@@ -3880,7 +3824,7 @@
           <w:sz w:val="20"/>
           <w:szCs w:val="20"/>
         </w:rPr>
-        <w:t xml:space="preserve"> V  C  T  R  G  V  A  K  A  V  D  F  I  P  V  E  N  L  E  T </w:t>
+        <w:t xml:space="preserve"> S  P  R  P  I  S  Y  L  K  G  S  S  G  G  P  L  L  C  P  A </w:t>
       </w:r>
     </w:p>
     <w:p>
@@ -3918,43 +3862,25 @@
           <w:sz w:val="20"/>
           <w:szCs w:val="20"/>
         </w:rPr>
-        <w:t xml:space="preserve"> </w:t>
-      </w:r>
-      <w:r>
-        <w:rPr>
-          <w:rFonts w:ascii="Courier New" w:hAnsi="Courier New" w:cs="Courier New"/>
-          <w:color w:val="626262"/>
-          <w:sz w:val="20"/>
-          <w:szCs w:val="20"/>
-        </w:rPr>
-        <w:t>173</w:t>
-      </w:r>
-      <w:r>
-        <w:rPr>
-          <w:rFonts w:ascii="Courier New" w:hAnsi="Courier New" w:cs="Courier New"/>
-          <w:color w:val="626262"/>
-          <w:sz w:val="20"/>
-          <w:szCs w:val="20"/>
-        </w:rPr>
-        <w:t xml:space="preserve">   175            180      </w:t>
-      </w:r>
-      <w:r>
-        <w:rPr>
-          <w:rFonts w:ascii="Courier New" w:hAnsi="Courier New" w:cs="Courier New"/>
-          <w:color w:val="626262"/>
-          <w:sz w:val="20"/>
-          <w:szCs w:val="20"/>
-        </w:rPr>
-        <w:t>183</w:t>
-      </w:r>
-      <w:r>
-        <w:rPr>
-          <w:rFonts w:ascii="Courier New" w:hAnsi="Courier New" w:cs="Courier New"/>
-          <w:color w:val="626262"/>
-          <w:sz w:val="20"/>
-          <w:szCs w:val="20"/>
-        </w:rPr>
-        <w:t xml:space="preserve">   185            190</w:t>
+        <w:t xml:space="preserve">       145   </w:t>
+      </w:r>
+      <w:r>
+        <w:rPr>
+          <w:rFonts w:ascii="Courier New" w:hAnsi="Courier New" w:cs="Courier New"/>
+          <w:color w:val="626262"/>
+          <w:sz w:val="20"/>
+          <w:szCs w:val="20"/>
+        </w:rPr>
+        <w:t>147</w:t>
+      </w:r>
+      <w:r>
+        <w:rPr>
+          <w:rFonts w:ascii="Courier New" w:hAnsi="Courier New" w:cs="Courier New"/>
+          <w:color w:val="626262"/>
+          <w:sz w:val="20"/>
+          <w:szCs w:val="20"/>
+        </w:rPr>
+        <w:t xml:space="preserve">      150            155            160</w:t>
       </w:r>
     </w:p>
     <w:p>
@@ -3992,7 +3918,7 @@
           <w:sz w:val="20"/>
           <w:szCs w:val="20"/>
         </w:rPr>
-        <w:t>accatgaggtcg</w:t>
+        <w:t>gggcacgccgtgggcatatttagggccgcggtgtgcacccgtggagtggctaaggcggtg</w:t>
       </w:r>
     </w:p>
     <w:p>
@@ -4030,16 +3956,7 @@
           <w:sz w:val="20"/>
           <w:szCs w:val="20"/>
         </w:rPr>
-        <w:t xml:space="preserve"> T  M  R  S</w:t>
-      </w:r>
-      <w:r>
-        <w:rPr>
-          <w:rFonts w:ascii="Courier New" w:hAnsi="Courier New" w:cs="Courier New"/>
-          <w:color w:val="626262"/>
-          <w:sz w:val="20"/>
-          <w:szCs w:val="20"/>
-        </w:rPr>
-        <w:t xml:space="preserve"> </w:t>
+        <w:t xml:space="preserve"> G  H  A  V  G  I  F  R  A  A  V  C  T  R  G  V  A  K  A  V </w:t>
       </w:r>
     </w:p>
     <w:p>
@@ -4077,7 +3994,25 @@
           <w:sz w:val="20"/>
           <w:szCs w:val="20"/>
         </w:rPr>
-        <w:t xml:space="preserve">       195</w:t>
+        <w:t xml:space="preserve">       165            170      </w:t>
+      </w:r>
+      <w:r>
+        <w:rPr>
+          <w:rFonts w:ascii="Courier New" w:hAnsi="Courier New" w:cs="Courier New"/>
+          <w:color w:val="626262"/>
+          <w:sz w:val="20"/>
+          <w:szCs w:val="20"/>
+        </w:rPr>
+        <w:t>173</w:t>
+      </w:r>
+      <w:r>
+        <w:rPr>
+          <w:rFonts w:ascii="Courier New" w:hAnsi="Courier New" w:cs="Courier New"/>
+          <w:color w:val="626262"/>
+          <w:sz w:val="20"/>
+          <w:szCs w:val="20"/>
+        </w:rPr>
+        <w:t xml:space="preserve">   175            180</w:t>
       </w:r>
     </w:p>
     <w:p>
@@ -4108,189 +4043,14 @@
           <w:szCs w:val="20"/>
         </w:rPr>
       </w:pPr>
-    </w:p>
-    <w:p>
-      <w:pPr>
-        <w:rPr>
-          <w:rFonts w:ascii="Courier" w:hAnsi="Courier"/>
-        </w:rPr>
-      </w:pPr>
-      <w:r>
-        <w:rPr>
-          <w:rFonts w:ascii="Courier" w:hAnsi="Courier"/>
-        </w:rPr>
-        <w:t>F1 (</w:t>
-      </w:r>
-      <w:r>
-        <w:rPr>
-          <w:rFonts w:ascii="Courier" w:hAnsi="Courier"/>
-        </w:rPr>
-        <w:t>R</w:t>
-      </w:r>
-      <w:r>
-        <w:rPr>
-          <w:rFonts w:ascii="Courier" w:hAnsi="Courier"/>
-        </w:rPr>
-        <w:t>138F</w:t>
-      </w:r>
-      <w:r>
-        <w:rPr>
-          <w:rFonts w:ascii="Courier" w:hAnsi="Courier"/>
-        </w:rPr>
-        <w:t xml:space="preserve"> I</w:t>
-      </w:r>
-      <w:r>
-        <w:rPr>
-          <w:rFonts w:ascii="Courier" w:hAnsi="Courier"/>
-        </w:rPr>
-        <w:t>147A</w:t>
-      </w:r>
-      <w:r>
-        <w:rPr>
-          <w:rFonts w:ascii="Courier" w:hAnsi="Courier"/>
-        </w:rPr>
-        <w:t xml:space="preserve"> K</w:t>
-      </w:r>
-      <w:r>
-        <w:rPr>
-          <w:rFonts w:ascii="Courier" w:hAnsi="Courier"/>
-        </w:rPr>
-        <w:t>151W)</w:t>
-      </w:r>
-    </w:p>
-    <w:p>
-      <w:pPr>
-        <w:rPr>
-          <w:rFonts w:ascii="Courier" w:hAnsi="Courier"/>
-        </w:rPr>
-      </w:pPr>
-      <w:r>
-        <w:rPr>
-          <w:rFonts w:ascii="Courier" w:hAnsi="Courier"/>
-        </w:rPr>
-        <w:t>R1 (</w:t>
-      </w:r>
-      <w:r>
-        <w:rPr>
-          <w:rFonts w:ascii="Courier" w:hAnsi="Courier"/>
-        </w:rPr>
-        <w:t>R</w:t>
-      </w:r>
-      <w:r>
-        <w:rPr>
-          <w:rFonts w:ascii="Courier" w:hAnsi="Courier"/>
-        </w:rPr>
-        <w:t>170Q</w:t>
-      </w:r>
-      <w:r>
-        <w:rPr>
-          <w:rFonts w:ascii="Courier" w:hAnsi="Courier"/>
-        </w:rPr>
-        <w:t xml:space="preserve"> D</w:t>
-      </w:r>
-      <w:r>
-        <w:rPr>
-          <w:rFonts w:ascii="Courier" w:hAnsi="Courier"/>
-        </w:rPr>
-        <w:t>183R)</w:t>
-      </w:r>
-    </w:p>
-    <w:p>
-      <w:pPr>
-        <w:rPr>
-          <w:rFonts w:ascii="Courier" w:hAnsi="Courier"/>
-        </w:rPr>
-      </w:pPr>
-      <w:r>
-        <w:rPr>
-          <w:rFonts w:ascii="Courier" w:hAnsi="Courier"/>
-        </w:rPr>
-        <w:t>F2 (</w:t>
-      </w:r>
-      <w:r>
-        <w:rPr>
-          <w:rFonts w:ascii="Courier" w:hAnsi="Courier"/>
-        </w:rPr>
-        <w:t>R</w:t>
-      </w:r>
-      <w:r>
-        <w:rPr>
-          <w:rFonts w:ascii="Courier" w:hAnsi="Courier"/>
-        </w:rPr>
-        <w:t>138I)</w:t>
-      </w:r>
-    </w:p>
-    <w:p>
-      <w:pPr>
-        <w:rPr>
-          <w:rFonts w:ascii="Courier" w:hAnsi="Courier"/>
-        </w:rPr>
-      </w:pPr>
-      <w:r>
-        <w:rPr>
-          <w:rFonts w:ascii="Courier" w:hAnsi="Courier"/>
-        </w:rPr>
-        <w:t>R2 (</w:t>
-      </w:r>
-      <w:r>
-        <w:rPr>
-          <w:rFonts w:ascii="Courier" w:hAnsi="Courier"/>
-        </w:rPr>
-        <w:t>R</w:t>
-      </w:r>
-      <w:r>
-        <w:rPr>
-          <w:rFonts w:ascii="Courier" w:hAnsi="Courier"/>
-        </w:rPr>
-        <w:t>170Q</w:t>
-      </w:r>
-      <w:r>
-        <w:rPr>
-          <w:rFonts w:ascii="Courier" w:hAnsi="Courier"/>
-        </w:rPr>
-        <w:t xml:space="preserve"> A</w:t>
-      </w:r>
-      <w:r>
-        <w:rPr>
-          <w:rFonts w:ascii="Courier" w:hAnsi="Courier"/>
-        </w:rPr>
-        <w:t>171S</w:t>
-      </w:r>
-      <w:r>
-        <w:rPr>
-          <w:rFonts w:ascii="Courier" w:hAnsi="Courier"/>
-        </w:rPr>
-        <w:t xml:space="preserve"> V</w:t>
-      </w:r>
-      <w:r>
-        <w:rPr>
-          <w:rFonts w:ascii="Courier" w:hAnsi="Courier"/>
-        </w:rPr>
-        <w:t>173I</w:t>
-      </w:r>
-      <w:r>
-        <w:rPr>
-          <w:rFonts w:ascii="Courier" w:hAnsi="Courier"/>
-        </w:rPr>
-        <w:t xml:space="preserve"> T</w:t>
-      </w:r>
-      <w:r>
-        <w:rPr>
-          <w:rFonts w:ascii="Courier" w:hAnsi="Courier"/>
-        </w:rPr>
-        <w:t>175K</w:t>
-      </w:r>
-      <w:r>
-        <w:rPr>
-          <w:rFonts w:ascii="Courier" w:hAnsi="Courier"/>
-        </w:rPr>
-        <w:t xml:space="preserve"> D</w:t>
-      </w:r>
-      <w:r>
-        <w:rPr>
-          <w:rFonts w:ascii="Courier" w:hAnsi="Courier"/>
-        </w:rPr>
-        <w:t>183R)</w:t>
+      <w:r>
+        <w:rPr>
+          <w:rFonts w:ascii="Courier New" w:hAnsi="Courier New" w:cs="Courier New"/>
+          <w:color w:val="626262"/>
+          <w:sz w:val="20"/>
+          <w:szCs w:val="20"/>
+        </w:rPr>
+        <w:t>gactttatccctgtggagaacctagagacaaccatgaggtcgggatccgaacaaaagctt</w:t>
       </w:r>
     </w:p>
     <w:p>
@@ -4315,6 +4075,579 @@
           <w:tab w:val="left" w:pos="14656"/>
         </w:tabs>
         <w:rPr>
+          <w:rFonts w:ascii="Courier New" w:hAnsi="Courier New" w:cs="Courier New"/>
+          <w:color w:val="626262"/>
+          <w:sz w:val="20"/>
+          <w:szCs w:val="20"/>
+        </w:rPr>
+      </w:pPr>
+      <w:r>
+        <w:rPr>
+          <w:rFonts w:ascii="Courier New" w:hAnsi="Courier New" w:cs="Courier New"/>
+          <w:color w:val="626262"/>
+          <w:sz w:val="20"/>
+          <w:szCs w:val="20"/>
+        </w:rPr>
+        <w:t xml:space="preserve"> D  F  I  P  V  E  N  L  E  T  T  M  R  S  G  S  E  Q  K  L </w:t>
+      </w:r>
+    </w:p>
+    <w:p>
+      <w:pPr>
+        <w:shd w:val="clear" w:color="auto" w:fill="FFFFFF"/>
+        <w:tabs>
+          <w:tab w:val="left" w:pos="916"/>
+          <w:tab w:val="left" w:pos="1832"/>
+          <w:tab w:val="left" w:pos="2748"/>
+          <w:tab w:val="left" w:pos="3664"/>
+          <w:tab w:val="left" w:pos="4580"/>
+          <w:tab w:val="left" w:pos="5496"/>
+          <w:tab w:val="left" w:pos="6412"/>
+          <w:tab w:val="left" w:pos="7328"/>
+          <w:tab w:val="left" w:pos="8244"/>
+          <w:tab w:val="left" w:pos="9160"/>
+          <w:tab w:val="left" w:pos="10076"/>
+          <w:tab w:val="left" w:pos="10992"/>
+          <w:tab w:val="left" w:pos="11908"/>
+          <w:tab w:val="left" w:pos="12824"/>
+          <w:tab w:val="left" w:pos="13740"/>
+          <w:tab w:val="left" w:pos="14656"/>
+        </w:tabs>
+        <w:rPr>
+          <w:rFonts w:ascii="Courier New" w:hAnsi="Courier New" w:cs="Courier New"/>
+          <w:color w:val="626262"/>
+          <w:sz w:val="20"/>
+          <w:szCs w:val="20"/>
+        </w:rPr>
+      </w:pPr>
+      <w:r>
+        <w:rPr>
+          <w:rFonts w:ascii="Courier New" w:hAnsi="Courier New" w:cs="Courier New"/>
+          <w:color w:val="626262"/>
+          <w:sz w:val="20"/>
+          <w:szCs w:val="20"/>
+        </w:rPr>
+        <w:t xml:space="preserve"> </w:t>
+      </w:r>
+      <w:r>
+        <w:rPr>
+          <w:rFonts w:ascii="Courier New" w:hAnsi="Courier New" w:cs="Courier New"/>
+          <w:color w:val="626262"/>
+          <w:sz w:val="20"/>
+          <w:szCs w:val="20"/>
+        </w:rPr>
+        <w:t>183</w:t>
+      </w:r>
+      <w:r>
+        <w:rPr>
+          <w:rFonts w:ascii="Courier New" w:hAnsi="Courier New" w:cs="Courier New"/>
+          <w:color w:val="626262"/>
+          <w:sz w:val="20"/>
+          <w:szCs w:val="20"/>
+        </w:rPr>
+        <w:t xml:space="preserve">   185            190            195</w:t>
+      </w:r>
+      <w:r>
+        <w:rPr>
+          <w:rFonts w:ascii="Courier New" w:hAnsi="Courier New" w:cs="Courier New"/>
+          <w:color w:val="626262"/>
+          <w:sz w:val="20"/>
+          <w:szCs w:val="20"/>
+        </w:rPr>
+        <w:t xml:space="preserve">   GS Linker</w:t>
+      </w:r>
+    </w:p>
+    <w:p>
+      <w:pPr>
+        <w:shd w:val="clear" w:color="auto" w:fill="FFFFFF"/>
+        <w:tabs>
+          <w:tab w:val="left" w:pos="916"/>
+          <w:tab w:val="left" w:pos="1832"/>
+          <w:tab w:val="left" w:pos="2748"/>
+          <w:tab w:val="left" w:pos="3664"/>
+          <w:tab w:val="left" w:pos="4580"/>
+          <w:tab w:val="left" w:pos="5496"/>
+          <w:tab w:val="left" w:pos="6412"/>
+          <w:tab w:val="left" w:pos="7328"/>
+          <w:tab w:val="left" w:pos="8244"/>
+          <w:tab w:val="left" w:pos="9160"/>
+          <w:tab w:val="left" w:pos="10076"/>
+          <w:tab w:val="left" w:pos="10992"/>
+          <w:tab w:val="left" w:pos="11908"/>
+          <w:tab w:val="left" w:pos="12824"/>
+          <w:tab w:val="left" w:pos="13740"/>
+          <w:tab w:val="left" w:pos="14656"/>
+        </w:tabs>
+        <w:rPr>
+          <w:rFonts w:ascii="Courier New" w:hAnsi="Courier New" w:cs="Courier New"/>
+          <w:color w:val="626262"/>
+          <w:sz w:val="20"/>
+          <w:szCs w:val="20"/>
+        </w:rPr>
+      </w:pPr>
+      <w:r>
+        <w:rPr>
+          <w:rFonts w:ascii="Courier New" w:hAnsi="Courier New" w:cs="Courier New"/>
+          <w:color w:val="626262"/>
+          <w:sz w:val="20"/>
+          <w:szCs w:val="20"/>
+        </w:rPr>
+        <w:t>atttctgaagaggacttgttcgaacacgacgaattgtaatagctcgagatctgataacaa</w:t>
+      </w:r>
+    </w:p>
+    <w:p>
+      <w:pPr>
+        <w:shd w:val="clear" w:color="auto" w:fill="FFFFFF"/>
+        <w:tabs>
+          <w:tab w:val="left" w:pos="916"/>
+          <w:tab w:val="left" w:pos="1832"/>
+          <w:tab w:val="left" w:pos="2748"/>
+          <w:tab w:val="left" w:pos="3664"/>
+          <w:tab w:val="left" w:pos="4580"/>
+          <w:tab w:val="left" w:pos="5496"/>
+          <w:tab w:val="left" w:pos="6412"/>
+          <w:tab w:val="left" w:pos="7328"/>
+          <w:tab w:val="left" w:pos="8244"/>
+          <w:tab w:val="left" w:pos="9160"/>
+          <w:tab w:val="left" w:pos="10076"/>
+          <w:tab w:val="left" w:pos="10992"/>
+          <w:tab w:val="left" w:pos="11908"/>
+          <w:tab w:val="left" w:pos="12824"/>
+          <w:tab w:val="left" w:pos="13740"/>
+          <w:tab w:val="left" w:pos="14656"/>
+        </w:tabs>
+        <w:rPr>
+          <w:rFonts w:ascii="Courier New" w:hAnsi="Courier New" w:cs="Courier New"/>
+          <w:color w:val="626262"/>
+          <w:sz w:val="20"/>
+          <w:szCs w:val="20"/>
+        </w:rPr>
+      </w:pPr>
+      <w:r>
+        <w:rPr>
+          <w:rFonts w:ascii="Courier New" w:hAnsi="Courier New" w:cs="Courier New"/>
+          <w:color w:val="626262"/>
+          <w:sz w:val="20"/>
+          <w:szCs w:val="20"/>
+        </w:rPr>
+        <w:t xml:space="preserve"> I  S  E  E  D  L  F  E  H  D  E  L  -  -  L  E  I  -  -  Q </w:t>
+      </w:r>
+    </w:p>
+    <w:p>
+      <w:pPr>
+        <w:shd w:val="clear" w:color="auto" w:fill="FFFFFF"/>
+        <w:tabs>
+          <w:tab w:val="left" w:pos="916"/>
+          <w:tab w:val="left" w:pos="1832"/>
+          <w:tab w:val="left" w:pos="2748"/>
+          <w:tab w:val="left" w:pos="3664"/>
+          <w:tab w:val="left" w:pos="4580"/>
+          <w:tab w:val="left" w:pos="5496"/>
+          <w:tab w:val="left" w:pos="6412"/>
+          <w:tab w:val="left" w:pos="7328"/>
+          <w:tab w:val="left" w:pos="8244"/>
+          <w:tab w:val="left" w:pos="9160"/>
+          <w:tab w:val="left" w:pos="10076"/>
+          <w:tab w:val="left" w:pos="10992"/>
+          <w:tab w:val="left" w:pos="11908"/>
+          <w:tab w:val="left" w:pos="12824"/>
+          <w:tab w:val="left" w:pos="13740"/>
+          <w:tab w:val="left" w:pos="14656"/>
+        </w:tabs>
+        <w:rPr>
+          <w:rFonts w:ascii="Courier New" w:hAnsi="Courier New" w:cs="Courier New"/>
+          <w:color w:val="626262"/>
+          <w:sz w:val="20"/>
+          <w:szCs w:val="20"/>
+        </w:rPr>
+      </w:pPr>
+      <w:r>
+        <w:rPr>
+          <w:rFonts w:ascii="Courier New" w:hAnsi="Courier New" w:cs="Courier New"/>
+          <w:color w:val="626262"/>
+          <w:sz w:val="20"/>
+          <w:szCs w:val="20"/>
+        </w:rPr>
+        <w:t>cagtgtagatgtaacaaaatcgactttgttcccactgtacttttagctcgtacaaaatac</w:t>
+      </w:r>
+    </w:p>
+    <w:p>
+      <w:pPr>
+        <w:shd w:val="clear" w:color="auto" w:fill="FFFFFF"/>
+        <w:tabs>
+          <w:tab w:val="left" w:pos="916"/>
+          <w:tab w:val="left" w:pos="1832"/>
+          <w:tab w:val="left" w:pos="2748"/>
+          <w:tab w:val="left" w:pos="3664"/>
+          <w:tab w:val="left" w:pos="4580"/>
+          <w:tab w:val="left" w:pos="5496"/>
+          <w:tab w:val="left" w:pos="6412"/>
+          <w:tab w:val="left" w:pos="7328"/>
+          <w:tab w:val="left" w:pos="8244"/>
+          <w:tab w:val="left" w:pos="9160"/>
+          <w:tab w:val="left" w:pos="10076"/>
+          <w:tab w:val="left" w:pos="10992"/>
+          <w:tab w:val="left" w:pos="11908"/>
+          <w:tab w:val="left" w:pos="12824"/>
+          <w:tab w:val="left" w:pos="13740"/>
+          <w:tab w:val="left" w:pos="14656"/>
+        </w:tabs>
+        <w:rPr>
+          <w:rFonts w:ascii="Courier New" w:hAnsi="Courier New" w:cs="Courier New"/>
+          <w:color w:val="626262"/>
+          <w:sz w:val="20"/>
+          <w:szCs w:val="20"/>
+        </w:rPr>
+      </w:pPr>
+      <w:r>
+        <w:rPr>
+          <w:rFonts w:ascii="Courier New" w:hAnsi="Courier New" w:cs="Courier New"/>
+          <w:color w:val="626262"/>
+          <w:sz w:val="20"/>
+          <w:szCs w:val="20"/>
+        </w:rPr>
+        <w:t xml:space="preserve"> Q  C  R  C  N  K  I  D  F  V  P  T  V  L  L  A  R  T  K  Y </w:t>
+      </w:r>
+    </w:p>
+    <w:p>
+      <w:pPr>
+        <w:shd w:val="clear" w:color="auto" w:fill="FFFFFF"/>
+        <w:tabs>
+          <w:tab w:val="left" w:pos="916"/>
+          <w:tab w:val="left" w:pos="1832"/>
+          <w:tab w:val="left" w:pos="2748"/>
+          <w:tab w:val="left" w:pos="3664"/>
+          <w:tab w:val="left" w:pos="4580"/>
+          <w:tab w:val="left" w:pos="5496"/>
+          <w:tab w:val="left" w:pos="6412"/>
+          <w:tab w:val="left" w:pos="7328"/>
+          <w:tab w:val="left" w:pos="8244"/>
+          <w:tab w:val="left" w:pos="9160"/>
+          <w:tab w:val="left" w:pos="10076"/>
+          <w:tab w:val="left" w:pos="10992"/>
+          <w:tab w:val="left" w:pos="11908"/>
+          <w:tab w:val="left" w:pos="12824"/>
+          <w:tab w:val="left" w:pos="13740"/>
+          <w:tab w:val="left" w:pos="14656"/>
+        </w:tabs>
+        <w:rPr>
+          <w:rFonts w:ascii="Courier New" w:hAnsi="Courier New" w:cs="Courier New"/>
+          <w:color w:val="626262"/>
+          <w:sz w:val="20"/>
+          <w:szCs w:val="20"/>
+        </w:rPr>
+      </w:pPr>
+      <w:r>
+        <w:rPr>
+          <w:rFonts w:ascii="Courier New" w:hAnsi="Courier New" w:cs="Courier New"/>
+          <w:color w:val="626262"/>
+          <w:sz w:val="20"/>
+          <w:szCs w:val="20"/>
+        </w:rPr>
+        <w:t>aatatacttttcatt</w:t>
+      </w:r>
+    </w:p>
+    <w:p>
+      <w:pPr>
+        <w:shd w:val="clear" w:color="auto" w:fill="FFFFFF"/>
+        <w:tabs>
+          <w:tab w:val="left" w:pos="916"/>
+          <w:tab w:val="left" w:pos="1832"/>
+          <w:tab w:val="left" w:pos="2748"/>
+          <w:tab w:val="left" w:pos="3664"/>
+          <w:tab w:val="left" w:pos="4580"/>
+          <w:tab w:val="left" w:pos="5496"/>
+          <w:tab w:val="left" w:pos="6412"/>
+          <w:tab w:val="left" w:pos="7328"/>
+          <w:tab w:val="left" w:pos="8244"/>
+          <w:tab w:val="left" w:pos="9160"/>
+          <w:tab w:val="left" w:pos="10076"/>
+          <w:tab w:val="left" w:pos="10992"/>
+          <w:tab w:val="left" w:pos="11908"/>
+          <w:tab w:val="left" w:pos="12824"/>
+          <w:tab w:val="left" w:pos="13740"/>
+          <w:tab w:val="left" w:pos="14656"/>
+        </w:tabs>
+        <w:rPr>
+          <w:rFonts w:ascii="Courier New" w:hAnsi="Courier New" w:cs="Courier New"/>
+          <w:color w:val="626262"/>
+          <w:sz w:val="20"/>
+          <w:szCs w:val="20"/>
+        </w:rPr>
+      </w:pPr>
+      <w:r>
+        <w:rPr>
+          <w:rFonts w:ascii="Courier New" w:hAnsi="Courier New" w:cs="Courier New"/>
+          <w:color w:val="626262"/>
+          <w:sz w:val="20"/>
+          <w:szCs w:val="20"/>
+        </w:rPr>
+        <w:t xml:space="preserve"> N  I  L  F  I  </w:t>
+      </w:r>
+    </w:p>
+    <w:p>
+      <w:pPr>
+        <w:shd w:val="clear" w:color="auto" w:fill="FFFFFF"/>
+        <w:tabs>
+          <w:tab w:val="left" w:pos="916"/>
+          <w:tab w:val="left" w:pos="1832"/>
+          <w:tab w:val="left" w:pos="2748"/>
+          <w:tab w:val="left" w:pos="3664"/>
+          <w:tab w:val="left" w:pos="4580"/>
+          <w:tab w:val="left" w:pos="5496"/>
+          <w:tab w:val="left" w:pos="6412"/>
+          <w:tab w:val="left" w:pos="7328"/>
+          <w:tab w:val="left" w:pos="8244"/>
+          <w:tab w:val="left" w:pos="9160"/>
+          <w:tab w:val="left" w:pos="10076"/>
+          <w:tab w:val="left" w:pos="10992"/>
+          <w:tab w:val="left" w:pos="11908"/>
+          <w:tab w:val="left" w:pos="12824"/>
+          <w:tab w:val="left" w:pos="13740"/>
+          <w:tab w:val="left" w:pos="14656"/>
+        </w:tabs>
+        <w:rPr>
+          <w:rFonts w:ascii="Courier New" w:hAnsi="Courier New" w:cs="Courier New"/>
+          <w:color w:val="626262"/>
+          <w:sz w:val="20"/>
+          <w:szCs w:val="20"/>
+        </w:rPr>
+      </w:pPr>
+    </w:p>
+    <w:p>
+      <w:pPr>
+        <w:shd w:val="clear" w:color="auto" w:fill="FFFFFF"/>
+        <w:tabs>
+          <w:tab w:val="left" w:pos="916"/>
+          <w:tab w:val="left" w:pos="1832"/>
+          <w:tab w:val="left" w:pos="2748"/>
+          <w:tab w:val="left" w:pos="3664"/>
+          <w:tab w:val="left" w:pos="4580"/>
+          <w:tab w:val="left" w:pos="5496"/>
+          <w:tab w:val="left" w:pos="6412"/>
+          <w:tab w:val="left" w:pos="7328"/>
+          <w:tab w:val="left" w:pos="8244"/>
+          <w:tab w:val="left" w:pos="9160"/>
+          <w:tab w:val="left" w:pos="10076"/>
+          <w:tab w:val="left" w:pos="10992"/>
+          <w:tab w:val="left" w:pos="11908"/>
+          <w:tab w:val="left" w:pos="12824"/>
+          <w:tab w:val="left" w:pos="13740"/>
+          <w:tab w:val="left" w:pos="14656"/>
+        </w:tabs>
+        <w:rPr>
+          <w:rFonts w:ascii="Courier New" w:hAnsi="Courier New" w:cs="Courier New"/>
+          <w:color w:val="626262"/>
+          <w:sz w:val="20"/>
+          <w:szCs w:val="20"/>
+        </w:rPr>
+      </w:pPr>
+    </w:p>
+    <w:p>
+      <w:pPr>
+        <w:rPr>
+          <w:rFonts w:ascii="Courier" w:hAnsi="Courier"/>
+        </w:rPr>
+      </w:pPr>
+      <w:r>
+        <w:rPr>
+          <w:rFonts w:ascii="Courier" w:hAnsi="Courier"/>
+        </w:rPr>
+        <w:t>F1 (</w:t>
+      </w:r>
+      <w:r>
+        <w:rPr>
+          <w:rFonts w:ascii="Courier" w:hAnsi="Courier"/>
+        </w:rPr>
+        <w:t>R</w:t>
+      </w:r>
+      <w:r>
+        <w:rPr>
+          <w:rFonts w:ascii="Courier" w:hAnsi="Courier"/>
+        </w:rPr>
+        <w:t>138F</w:t>
+      </w:r>
+      <w:r>
+        <w:rPr>
+          <w:rFonts w:ascii="Courier" w:hAnsi="Courier"/>
+        </w:rPr>
+        <w:t xml:space="preserve"> I</w:t>
+      </w:r>
+      <w:r>
+        <w:rPr>
+          <w:rFonts w:ascii="Courier" w:hAnsi="Courier"/>
+        </w:rPr>
+        <w:t>147A</w:t>
+      </w:r>
+      <w:r>
+        <w:rPr>
+          <w:rFonts w:ascii="Courier" w:hAnsi="Courier"/>
+        </w:rPr>
+        <w:t xml:space="preserve"> K</w:t>
+      </w:r>
+      <w:r>
+        <w:rPr>
+          <w:rFonts w:ascii="Courier" w:hAnsi="Courier"/>
+        </w:rPr>
+        <w:t>151W)</w:t>
+      </w:r>
+    </w:p>
+    <w:p>
+      <w:pPr>
+        <w:rPr>
+          <w:rFonts w:ascii="Courier" w:hAnsi="Courier"/>
+        </w:rPr>
+      </w:pPr>
+      <w:r>
+        <w:rPr>
+          <w:rFonts w:ascii="Courier" w:hAnsi="Courier"/>
+        </w:rPr>
+        <w:t>R1 (</w:t>
+      </w:r>
+      <w:r>
+        <w:rPr>
+          <w:rFonts w:ascii="Courier" w:hAnsi="Courier"/>
+        </w:rPr>
+        <w:t>R</w:t>
+      </w:r>
+      <w:r>
+        <w:rPr>
+          <w:rFonts w:ascii="Courier" w:hAnsi="Courier"/>
+        </w:rPr>
+        <w:t>170Q</w:t>
+      </w:r>
+      <w:r>
+        <w:rPr>
+          <w:rFonts w:ascii="Courier" w:hAnsi="Courier"/>
+        </w:rPr>
+        <w:t xml:space="preserve"> D</w:t>
+      </w:r>
+      <w:r>
+        <w:rPr>
+          <w:rFonts w:ascii="Courier" w:hAnsi="Courier"/>
+        </w:rPr>
+        <w:t>183R)</w:t>
+      </w:r>
+    </w:p>
+    <w:p>
+      <w:pPr>
+        <w:rPr>
+          <w:rFonts w:ascii="Courier" w:hAnsi="Courier"/>
+        </w:rPr>
+      </w:pPr>
+      <w:r>
+        <w:rPr>
+          <w:rFonts w:ascii="Courier" w:hAnsi="Courier"/>
+        </w:rPr>
+        <w:t>F2 (</w:t>
+      </w:r>
+      <w:r>
+        <w:rPr>
+          <w:rFonts w:ascii="Courier" w:hAnsi="Courier"/>
+        </w:rPr>
+        <w:t>R</w:t>
+      </w:r>
+      <w:r>
+        <w:rPr>
+          <w:rFonts w:ascii="Courier" w:hAnsi="Courier"/>
+        </w:rPr>
+        <w:t>138I)</w:t>
+      </w:r>
+    </w:p>
+    <w:p>
+      <w:pPr>
+        <w:rPr>
+          <w:rFonts w:ascii="Courier" w:hAnsi="Courier"/>
+        </w:rPr>
+      </w:pPr>
+      <w:r>
+        <w:rPr>
+          <w:rFonts w:ascii="Courier" w:hAnsi="Courier"/>
+        </w:rPr>
+        <w:t>R2 (</w:t>
+      </w:r>
+      <w:r>
+        <w:rPr>
+          <w:rFonts w:ascii="Courier" w:hAnsi="Courier"/>
+        </w:rPr>
+        <w:t>R</w:t>
+      </w:r>
+      <w:r>
+        <w:rPr>
+          <w:rFonts w:ascii="Courier" w:hAnsi="Courier"/>
+        </w:rPr>
+        <w:t>170Q</w:t>
+      </w:r>
+      <w:r>
+        <w:rPr>
+          <w:rFonts w:ascii="Courier" w:hAnsi="Courier"/>
+        </w:rPr>
+        <w:t xml:space="preserve"> A</w:t>
+      </w:r>
+      <w:r>
+        <w:rPr>
+          <w:rFonts w:ascii="Courier" w:hAnsi="Courier"/>
+        </w:rPr>
+        <w:t>171S</w:t>
+      </w:r>
+      <w:r>
+        <w:rPr>
+          <w:rFonts w:ascii="Courier" w:hAnsi="Courier"/>
+        </w:rPr>
+        <w:t xml:space="preserve"> V</w:t>
+      </w:r>
+      <w:r>
+        <w:rPr>
+          <w:rFonts w:ascii="Courier" w:hAnsi="Courier"/>
+        </w:rPr>
+        <w:t>173I</w:t>
+      </w:r>
+      <w:r>
+        <w:rPr>
+          <w:rFonts w:ascii="Courier" w:hAnsi="Courier"/>
+        </w:rPr>
+        <w:t xml:space="preserve"> T</w:t>
+      </w:r>
+      <w:r>
+        <w:rPr>
+          <w:rFonts w:ascii="Courier" w:hAnsi="Courier"/>
+        </w:rPr>
+        <w:t>175K</w:t>
+      </w:r>
+      <w:r>
+        <w:rPr>
+          <w:rFonts w:ascii="Courier" w:hAnsi="Courier"/>
+        </w:rPr>
+        <w:t xml:space="preserve"> D</w:t>
+      </w:r>
+      <w:r>
+        <w:rPr>
+          <w:rFonts w:ascii="Courier" w:hAnsi="Courier"/>
+        </w:rPr>
+        <w:t>183R)</w:t>
+      </w:r>
+    </w:p>
+    <w:p>
+      <w:pPr>
+        <w:shd w:val="clear" w:color="auto" w:fill="FFFFFF"/>
+        <w:tabs>
+          <w:tab w:val="left" w:pos="916"/>
+          <w:tab w:val="left" w:pos="1832"/>
+          <w:tab w:val="left" w:pos="2748"/>
+          <w:tab w:val="left" w:pos="3664"/>
+          <w:tab w:val="left" w:pos="4580"/>
+          <w:tab w:val="left" w:pos="5496"/>
+          <w:tab w:val="left" w:pos="6412"/>
+          <w:tab w:val="left" w:pos="7328"/>
+          <w:tab w:val="left" w:pos="8244"/>
+          <w:tab w:val="left" w:pos="9160"/>
+          <w:tab w:val="left" w:pos="10076"/>
+          <w:tab w:val="left" w:pos="10992"/>
+          <w:tab w:val="left" w:pos="11908"/>
+          <w:tab w:val="left" w:pos="12824"/>
+          <w:tab w:val="left" w:pos="13740"/>
+          <w:tab w:val="left" w:pos="14656"/>
+        </w:tabs>
+        <w:rPr>
           <w:rFonts w:ascii="Courier" w:hAnsi="Courier"/>
         </w:rPr>
       </w:pPr>
@@ -4343,11 +4676,13 @@
       <w:pPr>
         <w:rPr>
           <w:rFonts w:ascii="Courier" w:hAnsi="Courier"/>
-        </w:rPr>
-      </w:pPr>
-      <w:r>
-        <w:rPr>
-          <w:rFonts w:ascii="Courier" w:hAnsi="Courier"/>
+          <w:b/>
+        </w:rPr>
+      </w:pPr>
+      <w:r>
+        <w:rPr>
+          <w:rFonts w:ascii="Courier" w:hAnsi="Courier"/>
+          <w:b/>
         </w:rPr>
         <w:t>Sequencing:</w:t>
       </w:r>
@@ -4401,6 +4736,21 @@
       <w:pPr>
         <w:rPr>
           <w:rFonts w:ascii="Courier" w:hAnsi="Courier"/>
+          <w:b/>
+        </w:rPr>
+      </w:pPr>
+      <w:r>
+        <w:rPr>
+          <w:rFonts w:ascii="Courier" w:hAnsi="Courier"/>
+          <w:b/>
+        </w:rPr>
+        <w:t>HCV substrates:</w:t>
+      </w:r>
+    </w:p>
+    <w:p>
+      <w:pPr>
+        <w:rPr>
+          <w:rFonts w:ascii="Courier" w:hAnsi="Courier"/>
         </w:rPr>
       </w:pPr>
       <w:r>
@@ -4855,13 +5205,34 @@
       <w:pPr>
         <w:rPr>
           <w:rFonts w:ascii="Courier" w:hAnsi="Courier"/>
-        </w:rPr>
-      </w:pPr>
-      <w:r>
-        <w:rPr>
-          <w:rFonts w:ascii="Courier" w:hAnsi="Courier"/>
-        </w:rPr>
-        <w:t>Protease cutting</w:t>
+          <w:b/>
+        </w:rPr>
+      </w:pPr>
+      <w:r>
+        <w:rPr>
+          <w:rFonts w:ascii="Courier" w:hAnsi="Courier"/>
+          <w:b/>
+        </w:rPr>
+        <w:t>Protease mutations</w:t>
+      </w:r>
+    </w:p>
+    <w:p>
+      <w:pPr>
+        <w:rPr>
+          <w:rFonts w:ascii="Courier" w:hAnsi="Courier"/>
+        </w:rPr>
+      </w:pPr>
+      <w:r>
+        <w:rPr>
+          <w:rFonts w:ascii="Courier" w:hAnsi="Courier"/>
+        </w:rPr>
+        <w:t>Mutation</w:t>
+      </w:r>
+      <w:r>
+        <w:rPr>
+          <w:rFonts w:ascii="Courier" w:hAnsi="Courier"/>
+        </w:rPr>
+        <w:t xml:space="preserve"> cutting</w:t>
       </w:r>
       <w:r>
         <w:rPr>
@@ -4935,19 +5306,6 @@
         <w:rPr>
           <w:rFonts w:ascii="Courier" w:hAnsi="Courier"/>
         </w:rPr>
-        <w:t>Protease mutations</w:t>
-      </w:r>
-    </w:p>
-    <w:p>
-      <w:pPr>
-        <w:rPr>
-          <w:rFonts w:ascii="Courier" w:hAnsi="Courier"/>
-        </w:rPr>
-      </w:pPr>
-      <w:r>
-        <w:rPr>
-          <w:rFonts w:ascii="Courier" w:hAnsi="Courier"/>
-        </w:rPr>
         <w:t>CEDYF:</w:t>
       </w:r>
     </w:p>
@@ -4961,6 +5319,7 @@
         <w:rPr>
           <w:rFonts w:ascii="Courier" w:hAnsi="Courier"/>
         </w:rPr>
+        <w:lastRenderedPageBreak/>
         <w:t>F1 (138F147A151W):</w:t>
       </w:r>
     </w:p>
@@ -4974,107 +5333,550 @@
         <w:rPr>
           <w:rFonts w:ascii="Courier" w:hAnsi="Courier"/>
         </w:rPr>
+        <w:t>GCGCCGGCGGGGTGATAGCTTTGGCAGCCTGCTGTCGCCCCGGCCCGCTTCCTACTTGTGGGGCTCCTCGGGGGGTCCGCTGTTGTGCCCCGCGGGGCAC</w:t>
+      </w:r>
+    </w:p>
+    <w:p>
+      <w:pPr>
+        <w:rPr>
+          <w:rFonts w:ascii="Courier" w:hAnsi="Courier"/>
+        </w:rPr>
+      </w:pPr>
+      <w:r>
+        <w:rPr>
+          <w:rFonts w:ascii="Courier" w:hAnsi="Courier"/>
+        </w:rPr>
+        <w:t>R1 (170Q183R):</w:t>
+      </w:r>
+    </w:p>
+    <w:p>
+      <w:pPr>
+        <w:rPr>
+          <w:rFonts w:ascii="Courier" w:hAnsi="Courier"/>
+        </w:rPr>
+      </w:pPr>
+      <w:r>
+        <w:rPr>
+          <w:rFonts w:ascii="Courier" w:hAnsi="Courier"/>
+        </w:rPr>
+        <w:t>AGGTTCTCCACAGGGATAAAACGCACCGCCTTAGCCACTCCACGGGTGCACACCGCGGCCTGAAATATGCCCACGGCGTGCCCCGCGGGGCACAACAGCG</w:t>
+      </w:r>
+    </w:p>
+    <w:p>
+      <w:pPr>
+        <w:rPr>
+          <w:rFonts w:ascii="Courier" w:hAnsi="Courier"/>
+        </w:rPr>
+      </w:pPr>
+    </w:p>
+    <w:p>
+      <w:pPr>
+        <w:rPr>
+          <w:rFonts w:ascii="Courier" w:hAnsi="Courier"/>
+        </w:rPr>
+      </w:pPr>
+      <w:r>
+        <w:rPr>
+          <w:rFonts w:ascii="Courier" w:hAnsi="Courier"/>
+        </w:rPr>
+        <w:t>DVDAR/DVDAS:</w:t>
+      </w:r>
+    </w:p>
+    <w:p>
+      <w:pPr>
+        <w:rPr>
+          <w:rFonts w:ascii="Courier" w:hAnsi="Courier"/>
+        </w:rPr>
+      </w:pPr>
+      <w:r>
+        <w:rPr>
+          <w:rFonts w:ascii="Courier" w:hAnsi="Courier"/>
+        </w:rPr>
+        <w:t>F2 (138I):</w:t>
+      </w:r>
+    </w:p>
+    <w:p>
+      <w:pPr>
+        <w:rPr>
+          <w:rFonts w:ascii="Courier" w:hAnsi="Courier"/>
+        </w:rPr>
+      </w:pPr>
+      <w:r>
+        <w:rPr>
+          <w:rFonts w:ascii="Courier" w:hAnsi="Courier"/>
+        </w:rPr>
+        <w:t>GCGCCGGCGGGGTGATAGCATCGGCAGCCTGCTGTCGCCCCGGCCCATTTCCTACTTGAAAGGCTCCTCGGGGGGTCCGCTGTTGTGCCCCGCGGGGCAC</w:t>
+      </w:r>
+    </w:p>
+    <w:p>
+      <w:pPr>
+        <w:rPr>
+          <w:rFonts w:ascii="Courier" w:hAnsi="Courier"/>
+        </w:rPr>
+      </w:pPr>
+      <w:r>
+        <w:rPr>
+          <w:rFonts w:ascii="Courier" w:hAnsi="Courier"/>
+        </w:rPr>
+        <w:t>R2 (170Q171S173I175K183R):</w:t>
+      </w:r>
+    </w:p>
+    <w:p>
+      <w:pPr>
+        <w:rPr>
+          <w:rFonts w:ascii="Courier" w:hAnsi="Courier"/>
+        </w:rPr>
+      </w:pPr>
+      <w:r>
+        <w:rPr>
+          <w:rFonts w:ascii="Courier" w:hAnsi="Courier"/>
+        </w:rPr>
+        <w:t>AGGTTCTCCACAGGGATAAAACGCACCGCCTTAGCCACTCCACGTTTGCAGATCGCTGACTGAAATATGCCCACGGCGTGCCCCGCGGGGCACAACAGCG</w:t>
+      </w:r>
+    </w:p>
+    <w:p>
+      <w:pPr>
+        <w:rPr>
+          <w:rFonts w:ascii="Courier" w:hAnsi="Courier"/>
+        </w:rPr>
+      </w:pPr>
+    </w:p>
+    <w:p>
+      <w:pPr>
+        <w:rPr>
+          <w:rFonts w:ascii="Courier" w:hAnsi="Courier"/>
+          <w:b/>
+        </w:rPr>
+      </w:pPr>
+      <w:r>
+        <w:rPr>
+          <w:rFonts w:ascii="Courier" w:hAnsi="Courier"/>
+          <w:b/>
+        </w:rPr>
+        <w:t>Protease Swaps:</w:t>
+      </w:r>
+    </w:p>
+    <w:p>
+      <w:pPr>
+        <w:rPr>
+          <w:rFonts w:ascii="Courier" w:hAnsi="Courier"/>
+        </w:rPr>
+      </w:pPr>
+      <w:r>
+        <w:rPr>
+          <w:rFonts w:ascii="Courier" w:hAnsi="Courier"/>
+        </w:rPr>
+        <w:t>Protease_F_cutting:</w:t>
+      </w:r>
+    </w:p>
+    <w:p>
+      <w:pPr>
+        <w:rPr>
+          <w:rFonts w:ascii="Courier" w:hAnsi="Courier"/>
+        </w:rPr>
+      </w:pPr>
+      <w:r>
+        <w:rPr>
+          <w:rFonts w:ascii="Courier" w:hAnsi="Courier"/>
+        </w:rPr>
+        <w:t>GGATCCGAACAAAAGCTTATTTC</w:t>
+      </w:r>
+    </w:p>
+    <w:p>
+      <w:pPr>
+        <w:rPr>
+          <w:rFonts w:ascii="Courier" w:hAnsi="Courier"/>
+        </w:rPr>
+      </w:pPr>
+      <w:r>
+        <w:rPr>
+          <w:rFonts w:ascii="Courier" w:hAnsi="Courier"/>
+        </w:rPr>
+        <w:t>Protease_R_cutting:</w:t>
+      </w:r>
+    </w:p>
+    <w:p>
+      <w:pPr>
+        <w:rPr>
+          <w:rFonts w:ascii="Courier" w:hAnsi="Courier"/>
+        </w:rPr>
+      </w:pPr>
+      <w:r>
+        <w:rPr>
+          <w:rFonts w:ascii="Courier" w:hAnsi="Courier"/>
+        </w:rPr>
+        <w:t>GATAGGCGCCATGCTAG</w:t>
+      </w:r>
+    </w:p>
+    <w:p>
+      <w:pPr>
+        <w:rPr>
+          <w:rFonts w:ascii="Courier" w:hAnsi="Courier"/>
+        </w:rPr>
+      </w:pPr>
+    </w:p>
+    <w:p>
+      <w:pPr>
+        <w:rPr>
+          <w:rFonts w:ascii="Courier" w:hAnsi="Courier"/>
+        </w:rPr>
+      </w:pPr>
+      <w:r>
+        <w:rPr>
+          <w:rFonts w:ascii="Courier" w:hAnsi="Courier"/>
+        </w:rPr>
+        <w:t>Htra1_insert_F:</w:t>
+      </w:r>
+    </w:p>
+    <w:p>
+      <w:pPr>
+        <w:rPr>
+          <w:rFonts w:ascii="Courier" w:hAnsi="Courier"/>
+        </w:rPr>
+      </w:pPr>
+      <w:r>
+        <w:rPr>
+          <w:rFonts w:ascii="Courier" w:hAnsi="Courier"/>
+        </w:rPr>
+        <w:t>CTCCGCTAGCATGGCGCCTATCGGGCAGGAAGATC</w:t>
+      </w:r>
+    </w:p>
+    <w:p>
+      <w:pPr>
+        <w:rPr>
+          <w:rFonts w:ascii="Courier" w:hAnsi="Courier"/>
+        </w:rPr>
+      </w:pPr>
+      <w:r>
+        <w:rPr>
+          <w:rFonts w:ascii="Courier" w:hAnsi="Courier"/>
+        </w:rPr>
+        <w:t>Htra1_full_insert_R:</w:t>
+      </w:r>
+    </w:p>
+    <w:p>
+      <w:pPr>
+        <w:rPr>
+          <w:rFonts w:ascii="Courier" w:hAnsi="Courier"/>
+        </w:rPr>
+      </w:pPr>
+      <w:r>
+        <w:rPr>
+          <w:rFonts w:ascii="Courier" w:hAnsi="Courier"/>
+        </w:rPr>
+        <w:t>CAGAAATAAGCTTTTGTTCGGATCCTGGGTCAATTTCTTCGGG</w:t>
+      </w:r>
+    </w:p>
+    <w:p>
+      <w:pPr>
+        <w:rPr>
+          <w:rFonts w:ascii="Courier" w:hAnsi="Courier"/>
+        </w:rPr>
+      </w:pPr>
+      <w:r>
+        <w:rPr>
+          <w:rFonts w:ascii="Courier" w:hAnsi="Courier"/>
+        </w:rPr>
+        <w:t>Htra1_</w:t>
+      </w:r>
+      <w:r>
+        <w:rPr>
+          <w:rFonts w:ascii="Courier" w:hAnsi="Courier"/>
+        </w:rPr>
+        <w:t>protease</w:t>
+      </w:r>
+      <w:r>
+        <w:rPr>
+          <w:rFonts w:ascii="Courier" w:hAnsi="Courier"/>
+        </w:rPr>
+        <w:t>_insert_R:</w:t>
+      </w:r>
+    </w:p>
+    <w:p>
+      <w:pPr>
+        <w:rPr>
+          <w:rFonts w:ascii="Courier" w:hAnsi="Courier"/>
+        </w:rPr>
+      </w:pPr>
+      <w:r>
+        <w:rPr>
+          <w:rFonts w:ascii="Courier" w:hAnsi="Courier"/>
+        </w:rPr>
+        <w:t>CAGAAATAAGCTTTTGTTCGGATCCTTTGGCCTGTCGG</w:t>
+      </w:r>
+    </w:p>
+    <w:p>
+      <w:pPr>
+        <w:rPr>
+          <w:rFonts w:ascii="Courier" w:hAnsi="Courier"/>
+        </w:rPr>
+      </w:pPr>
+    </w:p>
+    <w:p>
+      <w:pPr>
+        <w:rPr>
+          <w:rFonts w:ascii="Courier" w:hAnsi="Courier"/>
+        </w:rPr>
+      </w:pPr>
+      <w:r>
+        <w:rPr>
+          <w:rFonts w:ascii="Courier" w:hAnsi="Courier"/>
+        </w:rPr>
+        <w:t>Substrates:</w:t>
+      </w:r>
+    </w:p>
+    <w:p>
+      <w:pPr>
+        <w:rPr>
+          <w:rFonts w:ascii="Courier" w:hAnsi="Courier"/>
+        </w:rPr>
+      </w:pPr>
+      <w:r>
+        <w:rPr>
+          <w:rFonts w:ascii="Courier" w:hAnsi="Courier"/>
+        </w:rPr>
+        <w:t>ASyn_82-97_F</w:t>
+      </w:r>
+    </w:p>
+    <w:p>
+      <w:pPr>
+        <w:rPr>
+          <w:rFonts w:ascii="Courier" w:hAnsi="Courier"/>
+        </w:rPr>
+      </w:pPr>
+      <w:r>
+        <w:rPr>
+          <w:rFonts w:ascii="Courier" w:hAnsi="Courier"/>
+        </w:rPr>
+        <w:t>GTAGCGGAGGCGGAGGGTCGGTAGAGGGAGCTGGATCAATCGCTGCTGCTACGGGATTTGTAAAAAAAGGCAGTGATTATAAAGATGATGATGATAAAGG</w:t>
+      </w:r>
+    </w:p>
+    <w:p>
+      <w:pPr>
+        <w:rPr>
+          <w:rFonts w:ascii="Courier" w:hAnsi="Courier"/>
+        </w:rPr>
+      </w:pPr>
+      <w:r>
+        <w:rPr>
+          <w:rFonts w:ascii="Courier" w:hAnsi="Courier"/>
+        </w:rPr>
+        <w:t>ASyn_82-97_R</w:t>
+      </w:r>
+    </w:p>
+    <w:p>
+      <w:pPr>
+        <w:rPr>
+          <w:rFonts w:ascii="Courier" w:hAnsi="Courier"/>
+        </w:rPr>
+      </w:pPr>
+      <w:r>
+        <w:rPr>
+          <w:rFonts w:ascii="Courier" w:hAnsi="Courier"/>
+        </w:rPr>
+        <w:t>CCTTTATCATCATCATCTTTATAATCACTGCCTTTTTTTACAAATCCCGTAGCAGCAGCGATTGATCCAGCTCCCTCTACCGACCCTCCGCCTCCGCTAC</w:t>
+      </w:r>
+    </w:p>
+    <w:p>
+      <w:pPr>
+        <w:rPr>
+          <w:rFonts w:ascii="Courier" w:hAnsi="Courier"/>
+        </w:rPr>
+      </w:pPr>
+    </w:p>
+    <w:p>
+      <w:pPr>
+        <w:rPr>
+          <w:rFonts w:ascii="Courier" w:hAnsi="Courier"/>
+        </w:rPr>
+      </w:pPr>
+      <w:r>
+        <w:rPr>
+          <w:rFonts w:ascii="Courier" w:hAnsi="Courier"/>
+        </w:rPr>
+        <w:t>ASyn_82-90_F</w:t>
+      </w:r>
+    </w:p>
+    <w:p>
+      <w:pPr>
+        <w:rPr>
+          <w:rFonts w:ascii="Courier" w:hAnsi="Courier"/>
+        </w:rPr>
+      </w:pPr>
+      <w:r>
+        <w:rPr>
+          <w:rFonts w:ascii="Courier" w:hAnsi="Courier"/>
+        </w:rPr>
+        <w:t>GTAGCGGAGGCGGAGGGTCGGTAGAGGGAGCTGGATCAATCGCTGCTGGCAGTGATTATAAAGATGATGATGATAAAGG</w:t>
+      </w:r>
+    </w:p>
+    <w:p>
+      <w:pPr>
+        <w:rPr>
+          <w:rFonts w:ascii="Courier" w:hAnsi="Courier"/>
+        </w:rPr>
+      </w:pPr>
+      <w:r>
+        <w:rPr>
+          <w:rFonts w:ascii="Courier" w:hAnsi="Courier"/>
+        </w:rPr>
+        <w:t>ASyn_82-90_R</w:t>
+      </w:r>
+    </w:p>
+    <w:p>
+      <w:pPr>
+        <w:rPr>
+          <w:rFonts w:ascii="Courier" w:hAnsi="Courier"/>
+        </w:rPr>
+      </w:pPr>
+      <w:r>
+        <w:rPr>
+          <w:rFonts w:ascii="Courier" w:hAnsi="Courier"/>
+        </w:rPr>
+        <w:t>CCTTTATCATCATCATCTTTATAATCACTGCCAGCAGCGATTGATCCAGCTCCCTCTACCGACCCTCCGCCTCCGCTAC</w:t>
+      </w:r>
+    </w:p>
+    <w:p>
+      <w:pPr>
+        <w:rPr>
+          <w:rFonts w:ascii="Courier" w:hAnsi="Courier"/>
+        </w:rPr>
+      </w:pPr>
+      <w:bookmarkStart w:id="16" w:name="_GoBack"/>
+      <w:bookmarkEnd w:id="16"/>
+    </w:p>
+    <w:p>
+      <w:pPr>
+        <w:rPr>
+          <w:rFonts w:ascii="Courier" w:hAnsi="Courier"/>
+        </w:rPr>
+      </w:pPr>
+      <w:r>
+        <w:rPr>
+          <w:rFonts w:ascii="Courier" w:hAnsi="Courier"/>
+        </w:rPr>
+        <w:t>ASyn_85-93_F</w:t>
+      </w:r>
+    </w:p>
+    <w:p>
+      <w:pPr>
+        <w:rPr>
+          <w:rFonts w:ascii="Courier" w:hAnsi="Courier"/>
+        </w:rPr>
+      </w:pPr>
+      <w:r>
+        <w:rPr>
+          <w:rFonts w:ascii="Courier" w:hAnsi="Courier"/>
+        </w:rPr>
+        <w:t>GTAGCGGAGGCGGAGGGTCGGCTGGATCAATCGCTGCTGCTACGGGAGGCAGTGATTATAAAGATGATGATGATAAAGG</w:t>
+      </w:r>
+    </w:p>
+    <w:p>
+      <w:pPr>
+        <w:rPr>
+          <w:rFonts w:ascii="Courier" w:hAnsi="Courier"/>
+        </w:rPr>
+      </w:pPr>
+      <w:r>
+        <w:rPr>
+          <w:rFonts w:ascii="Courier" w:hAnsi="Courier"/>
+        </w:rPr>
+        <w:t>ASyn_85-93_R</w:t>
+      </w:r>
+    </w:p>
+    <w:p>
+      <w:pPr>
+        <w:rPr>
+          <w:rFonts w:ascii="Courier" w:hAnsi="Courier"/>
+        </w:rPr>
+      </w:pPr>
+      <w:r>
+        <w:rPr>
+          <w:rFonts w:ascii="Courier" w:hAnsi="Courier"/>
+        </w:rPr>
         <w:lastRenderedPageBreak/>
-        <w:t>GCGCCGGCGGGGTGATAGCTTTGGCAGCCTGCTGTCGCCCCGGCCCGCTTCCTACTTGTGGGGCTCCTCGGGGGGTCCGCTGTTGTGCCCCGCGGGGCAC</w:t>
-      </w:r>
-    </w:p>
-    <w:p>
-      <w:pPr>
-        <w:rPr>
-          <w:rFonts w:ascii="Courier" w:hAnsi="Courier"/>
-        </w:rPr>
-      </w:pPr>
-      <w:r>
-        <w:rPr>
-          <w:rFonts w:ascii="Courier" w:hAnsi="Courier"/>
-        </w:rPr>
-        <w:t>R1 (170Q183R):</w:t>
-      </w:r>
-    </w:p>
-    <w:p>
-      <w:pPr>
-        <w:rPr>
-          <w:rFonts w:ascii="Courier" w:hAnsi="Courier"/>
-        </w:rPr>
-      </w:pPr>
-      <w:r>
-        <w:rPr>
-          <w:rFonts w:ascii="Courier" w:hAnsi="Courier"/>
-        </w:rPr>
-        <w:t>AGGTTCTCCACAGGGATAAAACGCACCGCCTTAGCCACTCCACGGGTGCACACCGCGGCCTGAAATATGCCCACGGCGTGCCCCGCGGGGCACAACAGCG</w:t>
-      </w:r>
-    </w:p>
-    <w:p>
-      <w:pPr>
-        <w:rPr>
-          <w:rFonts w:ascii="Courier" w:hAnsi="Courier"/>
-        </w:rPr>
-      </w:pPr>
-    </w:p>
-    <w:p>
-      <w:pPr>
-        <w:rPr>
-          <w:rFonts w:ascii="Courier" w:hAnsi="Courier"/>
-        </w:rPr>
-      </w:pPr>
-      <w:r>
-        <w:rPr>
-          <w:rFonts w:ascii="Courier" w:hAnsi="Courier"/>
-        </w:rPr>
-        <w:t>DVDAR/DVDAS:</w:t>
-      </w:r>
-    </w:p>
-    <w:p>
-      <w:pPr>
-        <w:rPr>
-          <w:rFonts w:ascii="Courier" w:hAnsi="Courier"/>
-        </w:rPr>
-      </w:pPr>
-      <w:r>
-        <w:rPr>
-          <w:rFonts w:ascii="Courier" w:hAnsi="Courier"/>
-        </w:rPr>
-        <w:t>F2 (138I):</w:t>
-      </w:r>
-    </w:p>
-    <w:p>
-      <w:pPr>
-        <w:rPr>
-          <w:rFonts w:ascii="Courier" w:hAnsi="Courier"/>
-        </w:rPr>
-      </w:pPr>
-      <w:r>
-        <w:rPr>
-          <w:rFonts w:ascii="Courier" w:hAnsi="Courier"/>
-        </w:rPr>
-        <w:t>GCGCCGGCGGGGTGATAGCATCGGCAGCCTGCTGTCGCCCCGGCCCATTTCCTACTTGAAAGGCTCCTCGGGGGGTCCGCTGTTGTGCCCCGCGGGGCAC</w:t>
-      </w:r>
-    </w:p>
-    <w:p>
-      <w:pPr>
-        <w:rPr>
-          <w:rFonts w:ascii="Courier" w:hAnsi="Courier"/>
-        </w:rPr>
-      </w:pPr>
-      <w:r>
-        <w:rPr>
-          <w:rFonts w:ascii="Courier" w:hAnsi="Courier"/>
-        </w:rPr>
-        <w:t>R2 (170Q171S173I175K183R):</w:t>
-      </w:r>
-    </w:p>
-    <w:p>
-      <w:pPr>
-        <w:rPr>
-          <w:rFonts w:ascii="Courier" w:hAnsi="Courier"/>
-        </w:rPr>
-      </w:pPr>
-      <w:r>
-        <w:rPr>
-          <w:rFonts w:ascii="Courier" w:hAnsi="Courier"/>
-        </w:rPr>
-        <w:t>AGGTTCTCCACAGGGATAAAACGCACCGCCTTAGCCACTCCACGTTTGCAGATCGCTGACTGAAATATGCCCACGGCGTGCCCCGCGGGGCACAACAGCG</w:t>
-      </w:r>
+        <w:t>CCTTTATCATCATCATCTTTATAATCACTGCCTCCCGTAGCAGCAGCGATTGATCCAGCCGACCCTCCGCCTCCGCTAC</w:t>
+      </w:r>
+    </w:p>
+    <w:p>
+      <w:pPr>
+        <w:rPr>
+          <w:rFonts w:ascii="Courier" w:hAnsi="Courier"/>
+        </w:rPr>
+      </w:pPr>
+    </w:p>
+    <w:p>
+      <w:pPr>
+        <w:rPr>
+          <w:rFonts w:ascii="Courier" w:hAnsi="Courier"/>
+        </w:rPr>
+      </w:pPr>
+      <w:r>
+        <w:rPr>
+          <w:rFonts w:ascii="Courier" w:hAnsi="Courier"/>
+        </w:rPr>
+        <w:t>ASyn_88-96_F</w:t>
+      </w:r>
+    </w:p>
+    <w:p>
+      <w:pPr>
+        <w:rPr>
+          <w:rFonts w:ascii="Courier" w:hAnsi="Courier"/>
+        </w:rPr>
+      </w:pPr>
+      <w:r>
+        <w:rPr>
+          <w:rFonts w:ascii="Courier" w:hAnsi="Courier"/>
+        </w:rPr>
+        <w:t>GTAGCGGAGGCGGAGGGTCGATCGCTGCTGCTACGGGATTTGTAAAAGGCAGTGATTATAAAGATGATGATGATAAAGG</w:t>
+      </w:r>
+    </w:p>
+    <w:p>
+      <w:pPr>
+        <w:rPr>
+          <w:rFonts w:ascii="Courier" w:hAnsi="Courier"/>
+        </w:rPr>
+      </w:pPr>
+      <w:r>
+        <w:rPr>
+          <w:rFonts w:ascii="Courier" w:hAnsi="Courier"/>
+        </w:rPr>
+        <w:t>ASyn_88-96_R</w:t>
+      </w:r>
+    </w:p>
+    <w:p>
+      <w:pPr>
+        <w:rPr>
+          <w:rFonts w:ascii="Courier" w:hAnsi="Courier"/>
+        </w:rPr>
+      </w:pPr>
+      <w:r>
+        <w:rPr>
+          <w:rFonts w:ascii="Courier" w:hAnsi="Courier"/>
+        </w:rPr>
+        <w:t>CCTTTATCATCATCATCTTTATAATCACTGCCTTTTACAAATCCCGTAGCAGCAGCGATCGACCCTCCGCCTCCGCTAC</w:t>
+      </w:r>
+    </w:p>
+    <w:p>
+      <w:pPr>
+        <w:rPr>
+          <w:rFonts w:ascii="Courier" w:hAnsi="Courier"/>
+        </w:rPr>
+      </w:pPr>
+    </w:p>
+    <w:p>
+      <w:pPr>
+        <w:rPr>
+          <w:rFonts w:ascii="Courier" w:hAnsi="Courier"/>
+        </w:rPr>
+      </w:pPr>
+    </w:p>
+    <w:p>
+      <w:pPr>
+        <w:rPr>
+          <w:rFonts w:ascii="Courier" w:hAnsi="Courier"/>
+        </w:rPr>
+      </w:pPr>
     </w:p>
     <w:p>
       <w:pPr>
@@ -5134,7 +5936,6 @@
                 <w:szCs w:val="36"/>
               </w:rPr>
             </w:pPr>
-            <w:bookmarkStart w:id="16" w:name="_GoBack"/>
             <w:r>
               <w:rPr>
                 <w:rFonts w:ascii="Corbel" w:hAnsi="Corbel" w:cs="Arial"/>
@@ -6609,7 +7410,6 @@
           </w:p>
         </w:tc>
       </w:tr>
-      <w:bookmarkEnd w:id="16"/>
     </w:tbl>
     <w:p>
       <w:pPr>
@@ -7823,7 +8623,7 @@
 </file>
 
 <file path=customXml/itemProps1.xml><?xml version="1.0" encoding="utf-8"?>
-<ds:datastoreItem xmlns:ds="http://schemas.openxmlformats.org/officeDocument/2006/customXml" ds:itemID="{2FB78C1E-C30F-4D86-AF5E-F65BA1478430}">
+<ds:datastoreItem xmlns:ds="http://schemas.openxmlformats.org/officeDocument/2006/customXml" ds:itemID="{9EF5C602-6C62-4541-8192-11E07EB6CA8F}">
   <ds:schemaRefs>
     <ds:schemaRef ds:uri="http://schemas.openxmlformats.org/officeDocument/2006/bibliography"/>
   </ds:schemaRefs>

</xml_diff>

<commit_message>
Added Manasi's cst files to protease_design/start_proteases. Still not 100% sure they're the right files, but it's as good as I'm likely to get without re-creating them myself.
</commit_message>
<xml_diff>
--- a/protease_design/vector_sequences_LY104.docx
+++ b/protease_design/vector_sequences_LY104.docx
@@ -11,6 +11,8 @@
           <w:u w:val="single"/>
         </w:rPr>
       </w:pPr>
+      <w:bookmarkStart w:id="0" w:name="_GoBack"/>
+      <w:bookmarkEnd w:id="0"/>
       <w:r>
         <w:rPr>
           <w:rFonts w:ascii="Courier New" w:hAnsi="Courier New" w:cs="Courier New"/>
@@ -92,7 +94,7 @@
         </w:rPr>
         <w:t>ATGTTTTTAA</w:t>
       </w:r>
-      <w:commentRangeStart w:id="0"/>
+      <w:commentRangeStart w:id="1"/>
       <w:r>
         <w:rPr>
           <w:rFonts w:ascii="Courier New" w:hAnsi="Courier New" w:cs="Courier New"/>
@@ -102,13 +104,13 @@
         </w:rPr>
         <w:t>GGACAATAGCTCGACGATTG</w:t>
       </w:r>
-      <w:commentRangeEnd w:id="0"/>
+      <w:commentRangeEnd w:id="1"/>
       <w:r>
         <w:rPr>
           <w:rStyle w:val="CommentReference"/>
           <w:highlight w:val="green"/>
         </w:rPr>
-        <w:commentReference w:id="0"/>
+        <w:commentReference w:id="1"/>
       </w:r>
       <w:r>
         <w:rPr>
@@ -118,8 +120,8 @@
         </w:rPr>
         <w:t>AAGGTAGATACCCATACGACGTTCCAGACTACGCTCTGCAGGCTAGTGGTGGAGGAGGCTCT</w:t>
       </w:r>
-      <w:commentRangeStart w:id="1"/>
       <w:commentRangeStart w:id="2"/>
+      <w:commentRangeStart w:id="3"/>
       <w:r>
         <w:rPr>
           <w:rFonts w:ascii="Courier New" w:hAnsi="Courier New" w:cs="Courier New"/>
@@ -129,13 +131,13 @@
         </w:rPr>
         <w:t>GGT</w:t>
       </w:r>
-      <w:commentRangeEnd w:id="1"/>
+      <w:commentRangeEnd w:id="2"/>
       <w:r>
         <w:rPr>
           <w:rStyle w:val="CommentReference"/>
           <w:highlight w:val="magenta"/>
         </w:rPr>
-        <w:commentReference w:id="1"/>
+        <w:commentReference w:id="2"/>
       </w:r>
       <w:r>
         <w:rPr>
@@ -145,7 +147,7 @@
         </w:rPr>
         <w:t>GGAGGCG</w:t>
       </w:r>
-      <w:commentRangeStart w:id="3"/>
+      <w:commentRangeStart w:id="4"/>
       <w:r>
         <w:rPr>
           <w:rFonts w:ascii="Courier New" w:hAnsi="Courier New" w:cs="Courier New"/>
@@ -155,14 +157,14 @@
         </w:rPr>
         <w:t>GTAGCGGAGGCGGAGGGTCG</w:t>
       </w:r>
-      <w:commentRangeEnd w:id="3"/>
+      <w:commentRangeEnd w:id="4"/>
       <w:r>
         <w:rPr>
           <w:rStyle w:val="CommentReference"/>
         </w:rPr>
-        <w:commentReference w:id="3"/>
-      </w:r>
-      <w:commentRangeStart w:id="4"/>
+        <w:commentReference w:id="4"/>
+      </w:r>
+      <w:commentRangeStart w:id="5"/>
       <w:r>
         <w:rPr>
           <w:rFonts w:ascii="Courier New" w:hAnsi="Courier New" w:cs="Courier New"/>
@@ -172,13 +174,13 @@
         </w:rPr>
         <w:t>GAT</w:t>
       </w:r>
-      <w:commentRangeEnd w:id="4"/>
+      <w:commentRangeEnd w:id="5"/>
       <w:r>
         <w:rPr>
           <w:rStyle w:val="CommentReference"/>
           <w:highlight w:val="cyan"/>
         </w:rPr>
-        <w:commentReference w:id="4"/>
+        <w:commentReference w:id="5"/>
       </w:r>
       <w:r>
         <w:rPr>
@@ -188,7 +190,7 @@
         </w:rPr>
         <w:t>GAAATGGAAGAA</w:t>
       </w:r>
-      <w:commentRangeStart w:id="5"/>
+      <w:commentRangeStart w:id="6"/>
       <w:r>
         <w:rPr>
           <w:rFonts w:ascii="Courier New" w:hAnsi="Courier New" w:cs="Courier New"/>
@@ -198,12 +200,12 @@
         </w:rPr>
         <w:t>TGTGCTTCTCATTTGGGCAGTGATTATAAAGATGATG</w:t>
       </w:r>
-      <w:commentRangeEnd w:id="5"/>
+      <w:commentRangeEnd w:id="6"/>
       <w:r>
         <w:rPr>
           <w:rStyle w:val="CommentReference"/>
         </w:rPr>
-        <w:commentReference w:id="5"/>
+        <w:commentReference w:id="6"/>
       </w:r>
       <w:r>
         <w:rPr>
@@ -213,7 +215,7 @@
         </w:rPr>
         <w:t>ATGATAAAGGCAGTGAAAATTTGTATTTCCAATCTGGCAGTCATCATCATCATCATCATGGTGGGGGAGGCTCCGCTAGCATGGCGCCTATC</w:t>
       </w:r>
-      <w:commentRangeStart w:id="6"/>
+      <w:commentRangeStart w:id="7"/>
       <w:r>
         <w:rPr>
           <w:rFonts w:ascii="Courier New" w:hAnsi="Courier New" w:cs="Courier New"/>
@@ -222,12 +224,12 @@
         </w:rPr>
         <w:t>GGCTCAGTA</w:t>
       </w:r>
-      <w:commentRangeEnd w:id="6"/>
+      <w:commentRangeEnd w:id="7"/>
       <w:r>
         <w:rPr>
           <w:rStyle w:val="CommentReference"/>
         </w:rPr>
-        <w:commentReference w:id="6"/>
+        <w:commentReference w:id="7"/>
       </w:r>
       <w:r>
         <w:rPr>
@@ -237,7 +239,7 @@
         </w:rPr>
         <w:t>GTAATCGTAGGCAGAATCATCCTGTCCGGCCGTGGTGGCCCCATCACGGCGTACGCCCAGCAGACAAGGGGCCTCCTAGGGTGCATAATCACCAGCCTAACTGGCCGGGACAAAAACCAAGTGGAGGGTGAGGTCCAGATTGTGTCAACTGCTGCCCAAACCTTCCTGGCAACGTGCATCAATGGGGTGTGCTGGACTGTCTACCACGGGGCCGGAACGAGGACCATCGCGTCACCCAAGGGTCCTGTCATCCAGATGTATACCAATGTAGACCAAGACCTTGTGGGCTGGCCCGCTTCGCAAGGTACCCGCTCATTGACACCCTGCACTTGCGGCTCCTCGGACCTTTACCTGGTCACGAGGCACGCCGATGTCATTCCCGT</w:t>
       </w:r>
-      <w:commentRangeStart w:id="7"/>
+      <w:commentRangeStart w:id="8"/>
       <w:r>
         <w:rPr>
           <w:rFonts w:ascii="Courier New" w:hAnsi="Courier New" w:cs="Courier New"/>
@@ -249,12 +251,12 @@
         </w:rPr>
         <w:t>GCGCCGGCGGGGTGATAGC</w:t>
       </w:r>
-      <w:commentRangeEnd w:id="7"/>
+      <w:commentRangeEnd w:id="8"/>
       <w:r>
         <w:rPr>
           <w:rStyle w:val="CommentReference"/>
         </w:rPr>
-        <w:commentReference w:id="7"/>
+        <w:commentReference w:id="8"/>
       </w:r>
       <w:r>
         <w:rPr>
@@ -264,7 +266,7 @@
         </w:rPr>
         <w:t>AGGGGCAGCCTGCTGTCGCCCCGGCCCATTTCCTACTTGAAAGGCTCCTCGGGGGGTCCGCTGTTGTGCCCCGCGGGGCACGCCGTGGGCATATTTAGGGCCGCGGTGTGCACCCGTGGAGTGGCTAAGGCGGTGGAC</w:t>
       </w:r>
-      <w:commentRangeStart w:id="8"/>
+      <w:commentRangeStart w:id="9"/>
       <w:r>
         <w:rPr>
           <w:rFonts w:ascii="Courier New" w:hAnsi="Courier New" w:cs="Courier New"/>
@@ -275,12 +277,12 @@
         </w:rPr>
         <w:t>TTTATCCCTGTGGAGAACCTAGAGACAACCATGAGGTCGG</w:t>
       </w:r>
-      <w:commentRangeEnd w:id="8"/>
+      <w:commentRangeEnd w:id="9"/>
       <w:r>
         <w:rPr>
           <w:rStyle w:val="CommentReference"/>
         </w:rPr>
-        <w:commentReference w:id="8"/>
+        <w:commentReference w:id="9"/>
       </w:r>
       <w:r>
         <w:rPr>
@@ -290,7 +292,7 @@
         </w:rPr>
         <w:t>GA</w:t>
       </w:r>
-      <w:commentRangeStart w:id="9"/>
+      <w:commentRangeStart w:id="10"/>
       <w:r>
         <w:rPr>
           <w:rFonts w:ascii="Courier New" w:hAnsi="Courier New" w:cs="Courier New"/>
@@ -300,13 +302,13 @@
         </w:rPr>
         <w:t>TCC</w:t>
       </w:r>
-      <w:commentRangeEnd w:id="9"/>
+      <w:commentRangeEnd w:id="10"/>
       <w:r>
         <w:rPr>
           <w:rStyle w:val="CommentReference"/>
           <w:highlight w:val="cyan"/>
         </w:rPr>
-        <w:commentReference w:id="9"/>
+        <w:commentReference w:id="10"/>
       </w:r>
       <w:r>
         <w:rPr>
@@ -316,7 +318,7 @@
         </w:rPr>
         <w:t>GAACAAAAGCTTATTTCTGAAGAGGAC</w:t>
       </w:r>
-      <w:commentRangeStart w:id="10"/>
+      <w:commentRangeStart w:id="11"/>
       <w:r>
         <w:rPr>
           <w:rFonts w:ascii="Courier New" w:hAnsi="Courier New" w:cs="Courier New"/>
@@ -326,20 +328,20 @@
         </w:rPr>
         <w:t>TTG</w:t>
       </w:r>
-      <w:commentRangeEnd w:id="10"/>
+      <w:commentRangeEnd w:id="11"/>
       <w:r>
         <w:rPr>
           <w:rStyle w:val="CommentReference"/>
           <w:highlight w:val="magenta"/>
         </w:rPr>
-        <w:commentReference w:id="10"/>
-      </w:r>
-      <w:commentRangeEnd w:id="2"/>
+        <w:commentReference w:id="11"/>
+      </w:r>
+      <w:commentRangeEnd w:id="3"/>
       <w:r>
         <w:rPr>
           <w:rStyle w:val="CommentReference"/>
         </w:rPr>
-        <w:commentReference w:id="2"/>
+        <w:commentReference w:id="3"/>
       </w:r>
       <w:r>
         <w:rPr>
@@ -366,7 +368,7 @@
         </w:rPr>
         <w:t>TCATTT</w:t>
       </w:r>
-      <w:commentRangeStart w:id="11"/>
+      <w:commentRangeStart w:id="12"/>
       <w:r>
         <w:rPr>
           <w:rFonts w:ascii="Courier New" w:hAnsi="Courier New" w:cs="Courier New"/>
@@ -376,13 +378,13 @@
         </w:rPr>
         <w:t>CTCCGTAAACAACATGTTTTCCCATGTAATATCC</w:t>
       </w:r>
-      <w:commentRangeEnd w:id="11"/>
+      <w:commentRangeEnd w:id="12"/>
       <w:r>
         <w:rPr>
           <w:rStyle w:val="CommentReference"/>
           <w:highlight w:val="green"/>
         </w:rPr>
-        <w:commentReference w:id="11"/>
+        <w:commentReference w:id="12"/>
       </w:r>
       <w:r>
         <w:rPr>
@@ -845,33 +847,33 @@
           <w:rFonts w:ascii="Courier New" w:hAnsi="Courier New" w:cs="Courier New"/>
         </w:rPr>
       </w:pPr>
-      <w:commentRangeStart w:id="12"/>
+      <w:commentRangeStart w:id="13"/>
       <w:r>
         <w:rPr>
           <w:rFonts w:ascii="Courier New" w:hAnsi="Courier New" w:cs="Courier New"/>
         </w:rPr>
         <w:t>GATGAAATGGAAGAATGT</w:t>
       </w:r>
-      <w:commentRangeEnd w:id="12"/>
+      <w:commentRangeEnd w:id="13"/>
       <w:r>
         <w:rPr>
           <w:rStyle w:val="CommentReference"/>
         </w:rPr>
-        <w:commentReference w:id="12"/>
-      </w:r>
-      <w:commentRangeStart w:id="13"/>
+        <w:commentReference w:id="13"/>
+      </w:r>
+      <w:commentRangeStart w:id="14"/>
       <w:r>
         <w:rPr>
           <w:rFonts w:ascii="Courier New" w:hAnsi="Courier New" w:cs="Courier New"/>
         </w:rPr>
         <w:t>GCTTCTCATTTG</w:t>
       </w:r>
-      <w:commentRangeEnd w:id="13"/>
+      <w:commentRangeEnd w:id="14"/>
       <w:r>
         <w:rPr>
           <w:rStyle w:val="CommentReference"/>
         </w:rPr>
-        <w:commentReference w:id="13"/>
+        <w:commentReference w:id="14"/>
       </w:r>
       <w:r>
         <w:rPr>
@@ -879,19 +881,19 @@
         </w:rPr>
         <w:t>GGCAGTGATTATAAAGATGATGATGATAAAGGCAGTGAAAATTTGTATTTCCAATCTGGCAGTCATCATCATCATCATCATGGTGGGGGAGGCTCC</w:t>
       </w:r>
-      <w:commentRangeStart w:id="14"/>
+      <w:commentRangeStart w:id="15"/>
       <w:r>
         <w:rPr>
           <w:rFonts w:ascii="Courier New" w:hAnsi="Courier New" w:cs="Courier New"/>
         </w:rPr>
         <w:t>GCTAGC</w:t>
       </w:r>
-      <w:commentRangeEnd w:id="14"/>
+      <w:commentRangeEnd w:id="15"/>
       <w:r>
         <w:rPr>
           <w:rStyle w:val="CommentReference"/>
         </w:rPr>
-        <w:commentReference w:id="14"/>
+        <w:commentReference w:id="15"/>
       </w:r>
       <w:r>
         <w:rPr>
@@ -1014,19 +1016,19 @@
         </w:rPr>
         <w:t>AACCTAGAGACAACCATGAGGTCG</w:t>
       </w:r>
-      <w:commentRangeStart w:id="15"/>
+      <w:commentRangeStart w:id="16"/>
       <w:r>
         <w:rPr>
           <w:rFonts w:ascii="Courier New" w:hAnsi="Courier New" w:cs="Courier New"/>
         </w:rPr>
         <w:t>GGATCC</w:t>
       </w:r>
-      <w:commentRangeEnd w:id="15"/>
+      <w:commentRangeEnd w:id="16"/>
       <w:r>
         <w:rPr>
           <w:rStyle w:val="CommentReference"/>
         </w:rPr>
-        <w:commentReference w:id="15"/>
+        <w:commentReference w:id="16"/>
       </w:r>
     </w:p>
     <w:p>
@@ -5078,27 +5080,7 @@
           <w:sz w:val="20"/>
           <w:szCs w:val="20"/>
         </w:rPr>
-        <w:t>gactttatccctgtggagaacctagagacaaccatgaggtcg</w:t>
-      </w:r>
-      <w:bookmarkStart w:id="16" w:name="_GoBack"/>
-      <w:r>
-        <w:rPr>
-          <w:rFonts w:ascii="Courier New" w:hAnsi="Courier New" w:cs="Courier New"/>
-          <w:color w:val="626262"/>
-          <w:sz w:val="20"/>
-          <w:szCs w:val="20"/>
-        </w:rPr>
-        <w:t>ggatcc</w:t>
-      </w:r>
-      <w:bookmarkEnd w:id="16"/>
-      <w:r>
-        <w:rPr>
-          <w:rFonts w:ascii="Courier New" w:hAnsi="Courier New" w:cs="Courier New"/>
-          <w:color w:val="626262"/>
-          <w:sz w:val="20"/>
-          <w:szCs w:val="20"/>
-        </w:rPr>
-        <w:t>gaacaaaagctt</w:t>
+        <w:t>gactttatccctgtggagaacctagagacaaccatgaggtcgggatccgaacaaaagctt</w:t>
       </w:r>
       <w:proofErr w:type="spellEnd"/>
     </w:p>
@@ -5253,6 +5235,15 @@
         </w:rPr>
         <w:t xml:space="preserve">   C-MYC tag</w:t>
       </w:r>
+      <w:r>
+        <w:rPr>
+          <w:rFonts w:ascii="Courier New" w:hAnsi="Courier New" w:cs="Courier New"/>
+          <w:color w:val="626262"/>
+          <w:sz w:val="20"/>
+          <w:szCs w:val="20"/>
+        </w:rPr>
+        <w:t xml:space="preserve">  </w:t>
+      </w:r>
     </w:p>
     <w:p>
       <w:pPr>
@@ -5419,6 +5410,15 @@
         <w:tab/>
         <w:t xml:space="preserve">    ER Retention</w:t>
       </w:r>
+      <w:r>
+        <w:rPr>
+          <w:rFonts w:ascii="Courier New" w:hAnsi="Courier New" w:cs="Courier New"/>
+          <w:color w:val="626262"/>
+          <w:sz w:val="20"/>
+          <w:szCs w:val="20"/>
+        </w:rPr>
+        <w:t xml:space="preserve">                             </w:t>
+      </w:r>
     </w:p>
     <w:p>
       <w:pPr>
@@ -6017,6 +6017,14 @@
         <w:t>K</w:t>
       </w:r>
       <w:proofErr w:type="spellEnd"/>
+      <w:r>
+        <w:rPr>
+          <w:rFonts w:ascii="Courier" w:hAnsi="Courier"/>
+          <w:sz w:val="20"/>
+          <w:szCs w:val="20"/>
+        </w:rPr>
+        <w:t xml:space="preserve"> </w:t>
+      </w:r>
     </w:p>
     <w:p>
       <w:pPr>
@@ -6219,6 +6227,7 @@
         </w:rPr>
         <w:t xml:space="preserve"> </w:t>
       </w:r>
+      <w:commentRangeStart w:id="17"/>
       <w:r>
         <w:rPr>
           <w:rFonts w:ascii="Courier New" w:hAnsi="Courier New" w:cs="Courier New"/>
@@ -6245,6 +6254,13 @@
           <w:szCs w:val="20"/>
         </w:rPr>
         <w:t>PROTEASE</w:t>
+      </w:r>
+      <w:commentRangeEnd w:id="17"/>
+      <w:r>
+        <w:rPr>
+          <w:rStyle w:val="CommentReference"/>
+        </w:rPr>
+        <w:commentReference w:id="17"/>
       </w:r>
       <w:r>
         <w:rPr>
@@ -7044,6 +7060,15 @@
         </w:rPr>
         <w:t xml:space="preserve">       260            265            270            275    </w:t>
       </w:r>
+      <w:r>
+        <w:rPr>
+          <w:rFonts w:ascii="Courier New" w:hAnsi="Courier New" w:cs="Courier New"/>
+          <w:color w:val="626262"/>
+          <w:sz w:val="20"/>
+          <w:szCs w:val="20"/>
+        </w:rPr>
+        <w:t xml:space="preserve"> </w:t>
+      </w:r>
     </w:p>
     <w:p>
       <w:pPr>
@@ -7220,6 +7245,15 @@
         </w:rPr>
         <w:t xml:space="preserve">       280            285            290            295    </w:t>
       </w:r>
+      <w:r>
+        <w:rPr>
+          <w:rFonts w:ascii="Courier New" w:hAnsi="Courier New" w:cs="Courier New"/>
+          <w:color w:val="626262"/>
+          <w:sz w:val="20"/>
+          <w:szCs w:val="20"/>
+        </w:rPr>
+        <w:t xml:space="preserve"> </w:t>
+      </w:r>
     </w:p>
     <w:p>
       <w:pPr>
@@ -7396,6 +7430,15 @@
         </w:rPr>
         <w:t xml:space="preserve">       300            305            310            315    </w:t>
       </w:r>
+      <w:r>
+        <w:rPr>
+          <w:rFonts w:ascii="Courier New" w:hAnsi="Courier New" w:cs="Courier New"/>
+          <w:color w:val="626262"/>
+          <w:sz w:val="20"/>
+          <w:szCs w:val="20"/>
+        </w:rPr>
+        <w:t xml:space="preserve"> </w:t>
+      </w:r>
     </w:p>
     <w:p>
       <w:pPr>
@@ -7590,6 +7633,15 @@
         </w:rPr>
         <w:t xml:space="preserve">   330            335    </w:t>
       </w:r>
+      <w:r>
+        <w:rPr>
+          <w:rFonts w:ascii="Courier New" w:hAnsi="Courier New" w:cs="Courier New"/>
+          <w:color w:val="626262"/>
+          <w:sz w:val="20"/>
+          <w:szCs w:val="20"/>
+        </w:rPr>
+        <w:t xml:space="preserve"> </w:t>
+      </w:r>
     </w:p>
     <w:p>
       <w:pPr>
@@ -7726,6 +7778,15 @@
         </w:rPr>
         <w:t xml:space="preserve">       340            345            350            355    </w:t>
       </w:r>
+      <w:r>
+        <w:rPr>
+          <w:rFonts w:ascii="Courier New" w:hAnsi="Courier New" w:cs="Courier New"/>
+          <w:color w:val="626262"/>
+          <w:sz w:val="20"/>
+          <w:szCs w:val="20"/>
+        </w:rPr>
+        <w:t xml:space="preserve"> </w:t>
+      </w:r>
     </w:p>
     <w:p>
       <w:pPr>
@@ -7936,6 +7997,15 @@
         </w:rPr>
         <w:t xml:space="preserve">370    </w:t>
       </w:r>
+      <w:r>
+        <w:rPr>
+          <w:rFonts w:ascii="Courier New" w:hAnsi="Courier New" w:cs="Courier New"/>
+          <w:color w:val="626262"/>
+          <w:sz w:val="20"/>
+          <w:szCs w:val="20"/>
+        </w:rPr>
+        <w:t xml:space="preserve">   </w:t>
+      </w:r>
     </w:p>
     <w:p>
       <w:pPr>
@@ -8152,6 +8222,7 @@
         </w:rPr>
         <w:t xml:space="preserve">       </w:t>
       </w:r>
+      <w:commentRangeStart w:id="18"/>
       <w:r>
         <w:rPr>
           <w:rFonts w:ascii="Courier New" w:hAnsi="Courier New" w:cs="Courier New"/>
@@ -8179,6 +8250,13 @@
         </w:rPr>
         <w:t>PDZ</w:t>
       </w:r>
+      <w:commentRangeEnd w:id="18"/>
+      <w:r>
+        <w:rPr>
+          <w:rStyle w:val="CommentReference"/>
+        </w:rPr>
+        <w:commentReference w:id="18"/>
+      </w:r>
       <w:r>
         <w:rPr>
           <w:rFonts w:ascii="Courier New" w:hAnsi="Courier New" w:cs="Courier New"/>
@@ -8215,7 +8293,34 @@
           <w:sz w:val="20"/>
           <w:szCs w:val="20"/>
         </w:rPr>
-        <w:t xml:space="preserve">            390            395</w:t>
+        <w:t xml:space="preserve">          </w:t>
+      </w:r>
+      <w:r>
+        <w:rPr>
+          <w:rFonts w:ascii="Courier New" w:hAnsi="Courier New" w:cs="Courier New"/>
+          <w:color w:val="626262"/>
+          <w:sz w:val="20"/>
+          <w:szCs w:val="20"/>
+        </w:rPr>
+        <w:t xml:space="preserve"> </w:t>
+      </w:r>
+      <w:r>
+        <w:rPr>
+          <w:rFonts w:ascii="Courier New" w:hAnsi="Courier New" w:cs="Courier New"/>
+          <w:color w:val="626262"/>
+          <w:sz w:val="20"/>
+          <w:szCs w:val="20"/>
+        </w:rPr>
+        <w:t xml:space="preserve"> 390            395</w:t>
+      </w:r>
+      <w:r>
+        <w:rPr>
+          <w:rFonts w:ascii="Courier New" w:hAnsi="Courier New" w:cs="Courier New"/>
+          <w:color w:val="626262"/>
+          <w:sz w:val="20"/>
+          <w:szCs w:val="20"/>
+        </w:rPr>
+        <w:t xml:space="preserve">     </w:t>
       </w:r>
     </w:p>
     <w:p>
@@ -8373,6 +8478,15 @@
         </w:rPr>
         <w:t xml:space="preserve">       400            405            410            415    </w:t>
       </w:r>
+      <w:r>
+        <w:rPr>
+          <w:rFonts w:ascii="Courier New" w:hAnsi="Courier New" w:cs="Courier New"/>
+          <w:color w:val="626262"/>
+          <w:sz w:val="20"/>
+          <w:szCs w:val="20"/>
+        </w:rPr>
+        <w:t xml:space="preserve"> </w:t>
+      </w:r>
     </w:p>
     <w:p>
       <w:pPr>
@@ -8549,6 +8663,15 @@
         </w:rPr>
         <w:t xml:space="preserve">       420            425            430            435    </w:t>
       </w:r>
+      <w:r>
+        <w:rPr>
+          <w:rFonts w:ascii="Courier New" w:hAnsi="Courier New" w:cs="Courier New"/>
+          <w:color w:val="626262"/>
+          <w:sz w:val="20"/>
+          <w:szCs w:val="20"/>
+        </w:rPr>
+        <w:t xml:space="preserve"> </w:t>
+      </w:r>
     </w:p>
     <w:p>
       <w:pPr>
@@ -8705,6 +8828,15 @@
         </w:rPr>
         <w:t xml:space="preserve">       440            445            450            455    </w:t>
       </w:r>
+      <w:r>
+        <w:rPr>
+          <w:rFonts w:ascii="Courier New" w:hAnsi="Courier New" w:cs="Courier New"/>
+          <w:color w:val="626262"/>
+          <w:sz w:val="20"/>
+          <w:szCs w:val="20"/>
+        </w:rPr>
+        <w:t xml:space="preserve"> </w:t>
+      </w:r>
     </w:p>
     <w:p>
       <w:pPr>
@@ -8901,6 +9033,15 @@
         </w:rPr>
         <w:t xml:space="preserve">       460            465            470            475    </w:t>
       </w:r>
+      <w:r>
+        <w:rPr>
+          <w:rFonts w:ascii="Courier New" w:hAnsi="Courier New" w:cs="Courier New"/>
+          <w:color w:val="626262"/>
+          <w:sz w:val="20"/>
+          <w:szCs w:val="20"/>
+        </w:rPr>
+        <w:t xml:space="preserve"> </w:t>
+      </w:r>
     </w:p>
     <w:p>
       <w:pPr>
@@ -9190,6 +9331,1510 @@
         <w:rPr>
           <w:rFonts w:ascii="Courier" w:hAnsi="Courier"/>
         </w:rPr>
+        <w:t>CEDYF</w:t>
+      </w:r>
+    </w:p>
+    <w:p>
+      <w:pPr>
+        <w:rPr>
+          <w:rFonts w:ascii="Courier" w:hAnsi="Courier"/>
+        </w:rPr>
+      </w:pPr>
+      <w:r>
+        <w:rPr>
+          <w:rFonts w:ascii="Courier" w:hAnsi="Courier"/>
+        </w:rPr>
+        <w:t xml:space="preserve">F: </w:t>
+      </w:r>
+      <w:r>
+        <w:rPr>
+          <w:rFonts w:ascii="Courier" w:hAnsi="Courier"/>
+          <w:highlight w:val="yellow"/>
+        </w:rPr>
+        <w:t>GTAGCGGAGGCGGAGGGTCG</w:t>
+      </w:r>
+      <w:r>
+        <w:rPr>
+          <w:rFonts w:ascii="Courier" w:hAnsi="Courier"/>
+        </w:rPr>
+        <w:t>TGCGAGGACTACTTT</w:t>
+      </w:r>
+      <w:r>
+        <w:rPr>
+          <w:rFonts w:ascii="Courier" w:hAnsi="Courier"/>
+          <w:highlight w:val="yellow"/>
+        </w:rPr>
+        <w:t>TGTGCTTCTCATTTGGGCAG</w:t>
+      </w:r>
+    </w:p>
+    <w:p>
+      <w:pPr>
+        <w:rPr>
+          <w:rFonts w:ascii="Courier" w:hAnsi="Courier"/>
+        </w:rPr>
+      </w:pPr>
+      <w:r>
+        <w:rPr>
+          <w:rFonts w:ascii="Courier" w:hAnsi="Courier"/>
+        </w:rPr>
+        <w:t xml:space="preserve">R: </w:t>
+      </w:r>
+      <w:r>
+        <w:rPr>
+          <w:rFonts w:ascii="Courier" w:hAnsi="Courier"/>
+          <w:highlight w:val="yellow"/>
+        </w:rPr>
+        <w:t>CTGCCCAAATGAGAAGCACA</w:t>
+      </w:r>
+      <w:r>
+        <w:rPr>
+          <w:rFonts w:ascii="Courier" w:hAnsi="Courier"/>
+        </w:rPr>
+        <w:t>AAAGTAGTCCTCGCA</w:t>
+      </w:r>
+      <w:r>
+        <w:rPr>
+          <w:rFonts w:ascii="Courier" w:hAnsi="Courier"/>
+          <w:highlight w:val="yellow"/>
+        </w:rPr>
+        <w:t>CGACCCTCCGCCTCCGCTAC</w:t>
+      </w:r>
+    </w:p>
+    <w:p>
+      <w:pPr>
+        <w:rPr>
+          <w:rFonts w:ascii="Courier" w:hAnsi="Courier"/>
+        </w:rPr>
+      </w:pPr>
+    </w:p>
+    <w:p>
+      <w:pPr>
+        <w:rPr>
+          <w:rFonts w:ascii="Courier" w:hAnsi="Courier"/>
+        </w:rPr>
+      </w:pPr>
+      <w:r>
+        <w:rPr>
+          <w:rFonts w:ascii="Courier" w:hAnsi="Courier"/>
+        </w:rPr>
+        <w:t>DVDAR</w:t>
+      </w:r>
+    </w:p>
+    <w:p>
+      <w:pPr>
+        <w:rPr>
+          <w:rFonts w:ascii="Courier" w:hAnsi="Courier"/>
+        </w:rPr>
+      </w:pPr>
+      <w:r>
+        <w:rPr>
+          <w:rFonts w:ascii="Courier" w:hAnsi="Courier"/>
+        </w:rPr>
+        <w:t>F: GTAGCGGAGGCGGAGGGTCGGACGTAGACGCTCGTTGTGCTTCTCATTTGGGCAG</w:t>
+      </w:r>
+    </w:p>
+    <w:p>
+      <w:pPr>
+        <w:rPr>
+          <w:rFonts w:ascii="Courier" w:hAnsi="Courier"/>
+        </w:rPr>
+      </w:pPr>
+      <w:r>
+        <w:rPr>
+          <w:rFonts w:ascii="Courier" w:hAnsi="Courier"/>
+        </w:rPr>
+        <w:t>R: CTGCCCAAATGAGAAGCACAACGAGCGTCTACGTCCGACCCTCCGCCTCCGCTAC</w:t>
+      </w:r>
+    </w:p>
+    <w:p>
+      <w:pPr>
+        <w:rPr>
+          <w:rFonts w:ascii="Courier" w:hAnsi="Courier"/>
+        </w:rPr>
+      </w:pPr>
+    </w:p>
+    <w:p>
+      <w:pPr>
+        <w:rPr>
+          <w:rFonts w:ascii="Courier" w:hAnsi="Courier"/>
+        </w:rPr>
+      </w:pPr>
+      <w:r>
+        <w:rPr>
+          <w:rFonts w:ascii="Courier" w:hAnsi="Courier"/>
+        </w:rPr>
+        <w:t>DVDAS</w:t>
+      </w:r>
+    </w:p>
+    <w:p>
+      <w:pPr>
+        <w:rPr>
+          <w:rFonts w:ascii="Courier" w:hAnsi="Courier"/>
+        </w:rPr>
+      </w:pPr>
+      <w:r>
+        <w:rPr>
+          <w:rFonts w:ascii="Courier" w:hAnsi="Courier"/>
+        </w:rPr>
+        <w:t>F: GTAGCGGAGGCGGAGGGTCGGACGTAGACGCTTCATGTGCTTCTCATTTGGGCAG</w:t>
+      </w:r>
+    </w:p>
+    <w:p>
+      <w:pPr>
+        <w:rPr>
+          <w:rFonts w:ascii="Courier" w:hAnsi="Courier"/>
+        </w:rPr>
+      </w:pPr>
+      <w:r>
+        <w:rPr>
+          <w:rFonts w:ascii="Courier" w:hAnsi="Courier"/>
+        </w:rPr>
+        <w:t>R: CTGCCCAAATGAGAAGCACATGAAGCGTCTACGTCCGACCCTCCGCCTCCGCTAC</w:t>
+      </w:r>
+    </w:p>
+    <w:p>
+      <w:pPr>
+        <w:rPr>
+          <w:rFonts w:ascii="Courier" w:hAnsi="Courier"/>
+        </w:rPr>
+      </w:pPr>
+      <w:r>
+        <w:rPr>
+          <w:rFonts w:ascii="Courier" w:hAnsi="Courier"/>
+        </w:rPr>
+        <w:t xml:space="preserve"> </w:t>
+      </w:r>
+    </w:p>
+    <w:p>
+      <w:pPr>
+        <w:rPr>
+          <w:rFonts w:ascii="Courier" w:hAnsi="Courier"/>
+        </w:rPr>
+      </w:pPr>
+      <w:r>
+        <w:rPr>
+          <w:rFonts w:ascii="Courier" w:hAnsi="Courier"/>
+        </w:rPr>
+        <w:t>DVDDY</w:t>
+      </w:r>
+      <w:r>
+        <w:rPr>
+          <w:rFonts w:ascii="Courier" w:hAnsi="Courier"/>
+        </w:rPr>
+        <w:t xml:space="preserve"> (not ordered)</w:t>
+      </w:r>
+      <w:r>
+        <w:rPr>
+          <w:rFonts w:ascii="Courier" w:hAnsi="Courier"/>
+        </w:rPr>
+        <w:t xml:space="preserve"> </w:t>
+      </w:r>
+    </w:p>
+    <w:p>
+      <w:pPr>
+        <w:rPr>
+          <w:rFonts w:ascii="Courier" w:hAnsi="Courier"/>
+        </w:rPr>
+      </w:pPr>
+      <w:r>
+        <w:rPr>
+          <w:rFonts w:ascii="Courier" w:hAnsi="Courier"/>
+        </w:rPr>
+        <w:t>F: GTAGCGGAGGCGGAGGGTCGGACGTAGACGACTACTGTGCTTCTCATTTGGGCAG</w:t>
+      </w:r>
+    </w:p>
+    <w:p>
+      <w:pPr>
+        <w:rPr>
+          <w:rFonts w:ascii="Courier" w:hAnsi="Courier"/>
+        </w:rPr>
+      </w:pPr>
+      <w:r>
+        <w:rPr>
+          <w:rFonts w:ascii="Courier" w:hAnsi="Courier"/>
+        </w:rPr>
+        <w:t>R: CTGCCCAAATGAGAAGCACAGTAGTCGTCTACGTCCGACCCTCCGCCTCCGCTAC</w:t>
+      </w:r>
+    </w:p>
+    <w:p>
+      <w:pPr>
+        <w:rPr>
+          <w:rFonts w:ascii="Courier" w:hAnsi="Courier"/>
+        </w:rPr>
+      </w:pPr>
+      <w:r>
+        <w:rPr>
+          <w:rFonts w:ascii="Courier" w:hAnsi="Courier"/>
+        </w:rPr>
+        <w:t xml:space="preserve"> </w:t>
+      </w:r>
+    </w:p>
+    <w:p>
+      <w:pPr>
+        <w:rPr>
+          <w:rFonts w:ascii="Courier" w:hAnsi="Courier"/>
+        </w:rPr>
+      </w:pPr>
+      <w:r>
+        <w:rPr>
+          <w:rFonts w:ascii="Courier" w:hAnsi="Courier"/>
+        </w:rPr>
+        <w:t xml:space="preserve">ENDAR </w:t>
+      </w:r>
+      <w:r>
+        <w:rPr>
+          <w:rFonts w:ascii="Courier" w:hAnsi="Courier"/>
+        </w:rPr>
+        <w:t>(not ordered)</w:t>
+      </w:r>
+    </w:p>
+    <w:p>
+      <w:pPr>
+        <w:rPr>
+          <w:rFonts w:ascii="Courier" w:hAnsi="Courier"/>
+        </w:rPr>
+      </w:pPr>
+      <w:r>
+        <w:rPr>
+          <w:rFonts w:ascii="Courier" w:hAnsi="Courier"/>
+        </w:rPr>
+        <w:t>F: GTAGCGGAGGCGGAGGGTCGGAGAATGACGCTCGTTGTGCTTCTCATTTGGGCAG</w:t>
+      </w:r>
+    </w:p>
+    <w:p>
+      <w:pPr>
+        <w:rPr>
+          <w:rFonts w:ascii="Courier" w:hAnsi="Courier"/>
+        </w:rPr>
+      </w:pPr>
+      <w:r>
+        <w:rPr>
+          <w:rFonts w:ascii="Courier" w:hAnsi="Courier"/>
+        </w:rPr>
+        <w:t>R: CTGCCCAAATGAGAAGCACAACGAGCGTCATTCTCCGACCCTCCGCCTCCGCTAC</w:t>
+      </w:r>
+    </w:p>
+    <w:p>
+      <w:pPr>
+        <w:rPr>
+          <w:rFonts w:ascii="Courier" w:hAnsi="Courier"/>
+        </w:rPr>
+      </w:pPr>
+      <w:r>
+        <w:rPr>
+          <w:rFonts w:ascii="Courier" w:hAnsi="Courier"/>
+        </w:rPr>
+        <w:t xml:space="preserve"> </w:t>
+      </w:r>
+    </w:p>
+    <w:p>
+      <w:pPr>
+        <w:rPr>
+          <w:rFonts w:ascii="Courier" w:hAnsi="Courier"/>
+        </w:rPr>
+      </w:pPr>
+      <w:r>
+        <w:rPr>
+          <w:rFonts w:ascii="Courier" w:hAnsi="Courier"/>
+        </w:rPr>
+        <w:t xml:space="preserve">EQDAY </w:t>
+      </w:r>
+      <w:r>
+        <w:rPr>
+          <w:rFonts w:ascii="Courier" w:hAnsi="Courier"/>
+        </w:rPr>
+        <w:t>(not ordered)</w:t>
+      </w:r>
+    </w:p>
+    <w:p>
+      <w:pPr>
+        <w:rPr>
+          <w:rFonts w:ascii="Courier" w:hAnsi="Courier"/>
+        </w:rPr>
+      </w:pPr>
+      <w:r>
+        <w:rPr>
+          <w:rFonts w:ascii="Courier" w:hAnsi="Courier"/>
+        </w:rPr>
+        <w:t>F: GTAGCGGAGGCGGAGGGTCGGAGCAGGACGCTTACTGTGCTTCTCATTTGGGCAG</w:t>
+      </w:r>
+    </w:p>
+    <w:p>
+      <w:pPr>
+        <w:rPr>
+          <w:rFonts w:ascii="Courier" w:hAnsi="Courier"/>
+        </w:rPr>
+      </w:pPr>
+      <w:r>
+        <w:rPr>
+          <w:rFonts w:ascii="Courier" w:hAnsi="Courier"/>
+        </w:rPr>
+        <w:t>R: CTGCCCAAATGAGAAGCACAGTAAGCGTCCTGCTCCGACCCTCCGCCTCCGCTAC</w:t>
+      </w:r>
+    </w:p>
+    <w:p>
+      <w:pPr>
+        <w:rPr>
+          <w:rFonts w:ascii="Courier" w:hAnsi="Courier"/>
+        </w:rPr>
+      </w:pPr>
+      <w:r>
+        <w:rPr>
+          <w:rFonts w:ascii="Courier" w:hAnsi="Courier"/>
+        </w:rPr>
+        <w:t xml:space="preserve"> </w:t>
+      </w:r>
+    </w:p>
+    <w:p>
+      <w:pPr>
+        <w:rPr>
+          <w:rFonts w:ascii="Courier" w:hAnsi="Courier"/>
+        </w:rPr>
+      </w:pPr>
+      <w:r>
+        <w:rPr>
+          <w:rFonts w:ascii="Courier" w:hAnsi="Courier"/>
+        </w:rPr>
+        <w:t xml:space="preserve">TEDDY </w:t>
+      </w:r>
+      <w:r>
+        <w:rPr>
+          <w:rFonts w:ascii="Courier" w:hAnsi="Courier"/>
+        </w:rPr>
+        <w:t>(not ordered)</w:t>
+      </w:r>
+    </w:p>
+    <w:p>
+      <w:pPr>
+        <w:rPr>
+          <w:rFonts w:ascii="Courier" w:hAnsi="Courier"/>
+        </w:rPr>
+      </w:pPr>
+      <w:r>
+        <w:rPr>
+          <w:rFonts w:ascii="Courier" w:hAnsi="Courier"/>
+        </w:rPr>
+        <w:t>F: GTAGCGGAGGCGGAGGGTCGACGGAGGACGACTACTGTGCTTCTCATTTGGGCAG</w:t>
+      </w:r>
+    </w:p>
+    <w:p>
+      <w:pPr>
+        <w:rPr>
+          <w:rFonts w:ascii="Courier" w:hAnsi="Courier"/>
+        </w:rPr>
+      </w:pPr>
+      <w:r>
+        <w:rPr>
+          <w:rFonts w:ascii="Courier" w:hAnsi="Courier"/>
+        </w:rPr>
+        <w:t>R: CTGCCCAAATGAGAAGCACAGTAGTCGTCCTCCGTCGACCCTCCGCCTCCGCTAC</w:t>
+      </w:r>
+    </w:p>
+    <w:p>
+      <w:pPr>
+        <w:rPr>
+          <w:rFonts w:ascii="Courier" w:hAnsi="Courier"/>
+        </w:rPr>
+      </w:pPr>
+    </w:p>
+    <w:p>
+      <w:pPr>
+        <w:rPr>
+          <w:rFonts w:ascii="Courier" w:hAnsi="Courier"/>
+        </w:rPr>
+      </w:pPr>
+      <w:r>
+        <w:rPr>
+          <w:rFonts w:ascii="Courier" w:hAnsi="Courier"/>
+        </w:rPr>
+        <w:t>HNVDP</w:t>
+      </w:r>
+      <w:r>
+        <w:rPr>
+          <w:rFonts w:ascii="Courier" w:hAnsi="Courier"/>
+        </w:rPr>
+        <w:t xml:space="preserve"> (predicted cleaved)</w:t>
+      </w:r>
+    </w:p>
+    <w:p>
+      <w:pPr>
+        <w:rPr>
+          <w:rFonts w:ascii="Courier" w:hAnsi="Courier"/>
+        </w:rPr>
+      </w:pPr>
+      <w:r>
+        <w:rPr>
+          <w:rFonts w:ascii="Courier" w:hAnsi="Courier"/>
+        </w:rPr>
+        <w:t>F</w:t>
+      </w:r>
+      <w:r>
+        <w:rPr>
+          <w:rFonts w:ascii="Courier" w:hAnsi="Courier"/>
+        </w:rPr>
+        <w:t>: GTAGCGGAGGCGGAGGGTCGCACAATGTAGACCCATGTGCTTCTCATTTGGGCAG</w:t>
+      </w:r>
+    </w:p>
+    <w:p>
+      <w:pPr>
+        <w:rPr>
+          <w:rFonts w:ascii="Courier" w:hAnsi="Courier"/>
+        </w:rPr>
+      </w:pPr>
+      <w:r>
+        <w:rPr>
+          <w:rFonts w:ascii="Courier" w:hAnsi="Courier"/>
+        </w:rPr>
+        <w:t>R: CTGCCCAAATGAGAAGCACATGGGTCTACATTGTGCGACCCTCCGCCTCCGCTAC</w:t>
+      </w:r>
+    </w:p>
+    <w:p>
+      <w:pPr>
+        <w:rPr>
+          <w:rFonts w:ascii="Courier" w:hAnsi="Courier"/>
+        </w:rPr>
+      </w:pPr>
+    </w:p>
+    <w:p>
+      <w:pPr>
+        <w:rPr>
+          <w:rFonts w:ascii="Courier" w:hAnsi="Courier"/>
+        </w:rPr>
+      </w:pPr>
+      <w:r>
+        <w:rPr>
+          <w:rFonts w:ascii="Courier" w:hAnsi="Courier"/>
+        </w:rPr>
+        <w:t>YRVVP</w:t>
+      </w:r>
+      <w:r>
+        <w:rPr>
+          <w:rFonts w:ascii="Courier" w:hAnsi="Courier"/>
+        </w:rPr>
+        <w:t xml:space="preserve"> (predicted cleaved)</w:t>
+      </w:r>
+    </w:p>
+    <w:p>
+      <w:pPr>
+        <w:rPr>
+          <w:rFonts w:ascii="Courier" w:hAnsi="Courier"/>
+        </w:rPr>
+      </w:pPr>
+      <w:r>
+        <w:rPr>
+          <w:rFonts w:ascii="Courier" w:hAnsi="Courier"/>
+        </w:rPr>
+        <w:t>F:</w:t>
+      </w:r>
+      <w:r>
+        <w:rPr>
+          <w:rFonts w:ascii="Courier" w:hAnsi="Courier"/>
+        </w:rPr>
+        <w:t xml:space="preserve"> </w:t>
+      </w:r>
+      <w:r>
+        <w:rPr>
+          <w:rFonts w:ascii="Courier" w:hAnsi="Courier"/>
+        </w:rPr>
+        <w:t>GTAGCGGAGGCGGAGGGTCGTACCGTGTAGTACCATGTGCTTCTCATTTGGGCAG</w:t>
+      </w:r>
+    </w:p>
+    <w:p>
+      <w:pPr>
+        <w:rPr>
+          <w:rFonts w:ascii="Courier" w:hAnsi="Courier"/>
+        </w:rPr>
+      </w:pPr>
+      <w:r>
+        <w:rPr>
+          <w:rFonts w:ascii="Courier" w:hAnsi="Courier"/>
+        </w:rPr>
+        <w:t>R: CTGCCCAAATGAGAAGCACATGGTACTACACGGTACGACCCTCCGCCTCCGCTAC</w:t>
+      </w:r>
+    </w:p>
+    <w:p>
+      <w:pPr>
+        <w:rPr>
+          <w:rFonts w:ascii="Courier" w:hAnsi="Courier"/>
+        </w:rPr>
+      </w:pPr>
+    </w:p>
+    <w:p>
+      <w:pPr>
+        <w:rPr>
+          <w:rFonts w:ascii="Courier" w:hAnsi="Courier"/>
+        </w:rPr>
+      </w:pPr>
+      <w:r>
+        <w:rPr>
+          <w:rFonts w:ascii="Courier" w:hAnsi="Courier"/>
+        </w:rPr>
+        <w:lastRenderedPageBreak/>
+        <w:t>HNVDE</w:t>
+      </w:r>
+      <w:r>
+        <w:rPr>
+          <w:rFonts w:ascii="Courier" w:hAnsi="Courier"/>
+        </w:rPr>
+        <w:t xml:space="preserve"> (predicted cleaved)</w:t>
+      </w:r>
+    </w:p>
+    <w:p>
+      <w:pPr>
+        <w:rPr>
+          <w:rFonts w:ascii="Courier" w:hAnsi="Courier"/>
+        </w:rPr>
+      </w:pPr>
+      <w:r>
+        <w:rPr>
+          <w:rFonts w:ascii="Courier" w:hAnsi="Courier"/>
+        </w:rPr>
+        <w:t>F: GTAGCGGAGGCGGAGGGTCGCACAATGTAGACGAGTGTGCTTCTCATTTGGGCAG</w:t>
+      </w:r>
+    </w:p>
+    <w:p>
+      <w:pPr>
+        <w:rPr>
+          <w:rFonts w:ascii="Courier" w:hAnsi="Courier"/>
+        </w:rPr>
+      </w:pPr>
+      <w:r>
+        <w:rPr>
+          <w:rFonts w:ascii="Courier" w:hAnsi="Courier"/>
+        </w:rPr>
+        <w:t>R: CTGCCCAAATGAGAAGCACACTCGTCTACATTGTGCGACCCTCCGCCTCCGCTAC</w:t>
+      </w:r>
+    </w:p>
+    <w:p>
+      <w:pPr>
+        <w:rPr>
+          <w:rFonts w:ascii="Courier" w:hAnsi="Courier"/>
+        </w:rPr>
+      </w:pPr>
+    </w:p>
+    <w:p>
+      <w:pPr>
+        <w:rPr>
+          <w:rFonts w:ascii="Courier" w:hAnsi="Courier"/>
+        </w:rPr>
+      </w:pPr>
+      <w:r>
+        <w:rPr>
+          <w:rFonts w:ascii="Courier" w:hAnsi="Courier"/>
+        </w:rPr>
+        <w:t>HERCI</w:t>
+      </w:r>
+      <w:r>
+        <w:rPr>
+          <w:rFonts w:ascii="Courier" w:hAnsi="Courier"/>
+        </w:rPr>
+        <w:t xml:space="preserve"> (predicted middle)</w:t>
+      </w:r>
+    </w:p>
+    <w:p>
+      <w:pPr>
+        <w:rPr>
+          <w:rFonts w:ascii="Courier" w:hAnsi="Courier"/>
+        </w:rPr>
+      </w:pPr>
+      <w:r>
+        <w:rPr>
+          <w:rFonts w:ascii="Courier" w:hAnsi="Courier"/>
+        </w:rPr>
+        <w:t>F: GTAGCGGAGGCGGAGGGTCGCACGAGCGTTGCATCTGTGCTTCTCATTTGGGCAG</w:t>
+      </w:r>
+    </w:p>
+    <w:p>
+      <w:pPr>
+        <w:rPr>
+          <w:rFonts w:ascii="Courier" w:hAnsi="Courier"/>
+        </w:rPr>
+      </w:pPr>
+      <w:r>
+        <w:rPr>
+          <w:rFonts w:ascii="Courier" w:hAnsi="Courier"/>
+        </w:rPr>
+        <w:t>R: CTGCCCAAATGAGAAGCACAGATGCAACGCTCGTGCGACCCTCCGCCTCCGCTAC</w:t>
+      </w:r>
+    </w:p>
+    <w:p>
+      <w:pPr>
+        <w:rPr>
+          <w:rFonts w:ascii="Courier" w:hAnsi="Courier"/>
+        </w:rPr>
+      </w:pPr>
+    </w:p>
+    <w:p>
+      <w:pPr>
+        <w:rPr>
+          <w:rFonts w:ascii="Courier" w:hAnsi="Courier"/>
+        </w:rPr>
+      </w:pPr>
+      <w:r>
+        <w:rPr>
+          <w:rFonts w:ascii="Courier" w:hAnsi="Courier"/>
+        </w:rPr>
+        <w:t>VISMI</w:t>
+      </w:r>
+      <w:r>
+        <w:rPr>
+          <w:rFonts w:ascii="Courier" w:hAnsi="Courier"/>
+        </w:rPr>
+        <w:t xml:space="preserve"> (predicted uncleaved)</w:t>
+      </w:r>
+    </w:p>
+    <w:p>
+      <w:pPr>
+        <w:rPr>
+          <w:rFonts w:ascii="Courier" w:hAnsi="Courier"/>
+        </w:rPr>
+      </w:pPr>
+      <w:r>
+        <w:rPr>
+          <w:rFonts w:ascii="Courier" w:hAnsi="Courier"/>
+        </w:rPr>
+        <w:t>F: GTAGCGGAGGCGGAGGGTCGGTAATCTCAATGATCTGTGCTTCTCATTTGGGCAG</w:t>
+      </w:r>
+    </w:p>
+    <w:p>
+      <w:pPr>
+        <w:rPr>
+          <w:rFonts w:ascii="Courier" w:hAnsi="Courier"/>
+        </w:rPr>
+      </w:pPr>
+      <w:r>
+        <w:rPr>
+          <w:rFonts w:ascii="Courier" w:hAnsi="Courier"/>
+        </w:rPr>
+        <w:t>R: CTGCCCAAATGAGAAGCACAGATCATTGAGATTACCGACCCTCCGCCTCCGCTAC</w:t>
+      </w:r>
+    </w:p>
+    <w:p>
+      <w:pPr>
+        <w:rPr>
+          <w:rFonts w:ascii="Courier" w:hAnsi="Courier"/>
+        </w:rPr>
+      </w:pPr>
+    </w:p>
+    <w:p>
+      <w:pPr>
+        <w:rPr>
+          <w:rFonts w:ascii="Courier" w:hAnsi="Courier"/>
+        </w:rPr>
+      </w:pPr>
+      <w:r>
+        <w:rPr>
+          <w:rFonts w:ascii="Courier" w:hAnsi="Courier"/>
+        </w:rPr>
+        <w:t>VISMV (predicted uncleaved)</w:t>
+      </w:r>
+    </w:p>
+    <w:p>
+      <w:pPr>
+        <w:rPr>
+          <w:rFonts w:ascii="Courier" w:hAnsi="Courier"/>
+        </w:rPr>
+      </w:pPr>
+      <w:r>
+        <w:rPr>
+          <w:rFonts w:ascii="Courier" w:hAnsi="Courier"/>
+        </w:rPr>
+        <w:t>F: GTAGCGGAGGCGGAGGGTCGGTAATCTCAATGGTATGTGCTTCTCATTTGGGCAG</w:t>
+      </w:r>
+    </w:p>
+    <w:p>
+      <w:pPr>
+        <w:rPr>
+          <w:rFonts w:ascii="Courier" w:hAnsi="Courier"/>
+        </w:rPr>
+      </w:pPr>
+      <w:r>
+        <w:rPr>
+          <w:rFonts w:ascii="Courier" w:hAnsi="Courier"/>
+        </w:rPr>
+        <w:t>R: CTGCCCAAATGAGAAGCACATACCATTGAGATTACCGACCCTCCGCCTCCGCTAC</w:t>
+      </w:r>
+    </w:p>
+    <w:p>
+      <w:pPr>
+        <w:rPr>
+          <w:rFonts w:ascii="Courier" w:hAnsi="Courier"/>
+        </w:rPr>
+      </w:pPr>
+    </w:p>
+    <w:p>
+      <w:pPr>
+        <w:rPr>
+          <w:rFonts w:ascii="Courier" w:hAnsi="Courier"/>
+        </w:rPr>
+      </w:pPr>
+      <w:r>
+        <w:rPr>
+          <w:rFonts w:ascii="Courier" w:hAnsi="Courier"/>
+        </w:rPr>
+        <w:t>VISMS (predicted uncleaved)</w:t>
+      </w:r>
+    </w:p>
+    <w:p>
+      <w:pPr>
+        <w:rPr>
+          <w:rFonts w:ascii="Courier" w:hAnsi="Courier"/>
+        </w:rPr>
+      </w:pPr>
+      <w:r>
+        <w:rPr>
+          <w:rFonts w:ascii="Courier" w:hAnsi="Courier"/>
+        </w:rPr>
+        <w:t>F: GTAGCGGAGGCGGAGGGTCGGTAATCTCAATGTCATGTGCTTCTCATTTGGGCAG</w:t>
+      </w:r>
+    </w:p>
+    <w:p>
+      <w:pPr>
+        <w:rPr>
+          <w:rFonts w:ascii="Courier" w:hAnsi="Courier"/>
+        </w:rPr>
+      </w:pPr>
+      <w:r>
+        <w:rPr>
+          <w:rFonts w:ascii="Courier" w:hAnsi="Courier"/>
+        </w:rPr>
+        <w:t>R: CTGCCCAAATGAGAAGCACATGACATTGAGATTACCGACCCTCCGCCTCCGCTAC</w:t>
+      </w:r>
+    </w:p>
+    <w:p>
+      <w:pPr>
+        <w:rPr>
+          <w:rFonts w:ascii="Courier" w:hAnsi="Courier"/>
+        </w:rPr>
+      </w:pPr>
+    </w:p>
+    <w:p>
+      <w:pPr>
+        <w:rPr>
+          <w:rFonts w:ascii="Courier" w:hAnsi="Courier"/>
+        </w:rPr>
+      </w:pPr>
+      <w:r>
+        <w:rPr>
+          <w:rFonts w:ascii="Courier" w:hAnsi="Courier"/>
+        </w:rPr>
+        <w:t>HERCI</w:t>
+      </w:r>
+      <w:r>
+        <w:rPr>
+          <w:rFonts w:ascii="Courier" w:hAnsi="Courier"/>
+        </w:rPr>
+        <w:t xml:space="preserve"> (predicted middle)</w:t>
+      </w:r>
+    </w:p>
+    <w:p>
+      <w:pPr>
+        <w:rPr>
+          <w:rFonts w:ascii="Courier" w:hAnsi="Courier"/>
+        </w:rPr>
+      </w:pPr>
+      <w:r>
+        <w:rPr>
+          <w:rFonts w:ascii="Courier" w:hAnsi="Courier"/>
+        </w:rPr>
+        <w:t>F: GTAGCGGAGGCGGAGGGTCGCACGAGCGTTGCATCTGTGCTTCTCATTTGGGCAG</w:t>
+      </w:r>
+    </w:p>
+    <w:p>
+      <w:pPr>
+        <w:rPr>
+          <w:rFonts w:ascii="Courier" w:hAnsi="Courier"/>
+        </w:rPr>
+      </w:pPr>
+      <w:r>
+        <w:rPr>
+          <w:rFonts w:ascii="Courier" w:hAnsi="Courier"/>
+        </w:rPr>
+        <w:t>R: CTGCCCAAATGAGAAGCACAGATGCAACGCTCGTGCGACCCTCCGCCTCCGCTAC</w:t>
+      </w:r>
+    </w:p>
+    <w:p>
+      <w:pPr>
+        <w:rPr>
+          <w:rFonts w:ascii="Courier" w:hAnsi="Courier"/>
+        </w:rPr>
+      </w:pPr>
+    </w:p>
+    <w:p>
+      <w:pPr>
+        <w:rPr>
+          <w:rFonts w:ascii="Courier" w:hAnsi="Courier"/>
+        </w:rPr>
+      </w:pPr>
+      <w:r>
+        <w:rPr>
+          <w:rFonts w:ascii="Courier" w:hAnsi="Courier"/>
+        </w:rPr>
+        <w:t>KERTW</w:t>
+      </w:r>
+      <w:r>
+        <w:rPr>
+          <w:rFonts w:ascii="Courier" w:hAnsi="Courier"/>
+        </w:rPr>
+        <w:t xml:space="preserve"> (predicted middle)</w:t>
+      </w:r>
+    </w:p>
+    <w:p>
+      <w:pPr>
+        <w:rPr>
+          <w:rFonts w:ascii="Courier" w:hAnsi="Courier"/>
+        </w:rPr>
+      </w:pPr>
+      <w:r>
+        <w:rPr>
+          <w:rFonts w:ascii="Courier" w:hAnsi="Courier"/>
+        </w:rPr>
+        <w:t>F: GTAGCGGAGGCGGAGGGTCGAAAGAGCGTACGTGGTGTGCTTCTCATTTGGGCAG</w:t>
+      </w:r>
+    </w:p>
+    <w:p>
+      <w:pPr>
+        <w:rPr>
+          <w:rFonts w:ascii="Courier" w:hAnsi="Courier"/>
+        </w:rPr>
+      </w:pPr>
+      <w:r>
+        <w:rPr>
+          <w:rFonts w:ascii="Courier" w:hAnsi="Courier"/>
+        </w:rPr>
+        <w:t>R: CTGCCCAAATGAGAAGCACACCACGTACGCTCTTTCGACCCTCCGCCTCCGCTAC</w:t>
+      </w:r>
+    </w:p>
+    <w:p>
+      <w:pPr>
+        <w:rPr>
+          <w:rFonts w:ascii="Courier" w:hAnsi="Courier"/>
+        </w:rPr>
+      </w:pPr>
+    </w:p>
+    <w:p>
+      <w:pPr>
+        <w:rPr>
+          <w:rFonts w:ascii="Courier" w:hAnsi="Courier"/>
+        </w:rPr>
+      </w:pPr>
+      <w:r>
+        <w:rPr>
+          <w:rFonts w:ascii="Courier" w:hAnsi="Courier"/>
+        </w:rPr>
+        <w:t>KERWI</w:t>
+      </w:r>
+      <w:r>
+        <w:rPr>
+          <w:rFonts w:ascii="Courier" w:hAnsi="Courier"/>
+        </w:rPr>
+        <w:t xml:space="preserve"> (predicted middle)</w:t>
+      </w:r>
+    </w:p>
+    <w:p>
+      <w:pPr>
+        <w:rPr>
+          <w:rFonts w:ascii="Courier" w:hAnsi="Courier"/>
+        </w:rPr>
+      </w:pPr>
+      <w:r>
+        <w:rPr>
+          <w:rFonts w:ascii="Courier" w:hAnsi="Courier"/>
+        </w:rPr>
+        <w:t>F: GTAGCGGAGGCGGAGGGTCGAAAGAGCGTTGGATCTGTGCTTCTCATTTGGGCAG</w:t>
+      </w:r>
+    </w:p>
+    <w:p>
+      <w:pPr>
+        <w:rPr>
+          <w:rFonts w:ascii="Courier" w:hAnsi="Courier"/>
+        </w:rPr>
+      </w:pPr>
+      <w:r>
+        <w:rPr>
+          <w:rFonts w:ascii="Courier" w:hAnsi="Courier"/>
+        </w:rPr>
+        <w:t>R: CTGCCCAAATGAGAAGCACAGATCCAACGCTCTTTCGACCCTCCGCCTCCGCTAC</w:t>
+      </w:r>
+    </w:p>
+    <w:p>
+      <w:pPr>
+        <w:rPr>
+          <w:rFonts w:ascii="Courier" w:hAnsi="Courier"/>
+        </w:rPr>
+      </w:pPr>
+    </w:p>
+    <w:p>
+      <w:pPr>
+        <w:rPr>
+          <w:rFonts w:ascii="Courier" w:hAnsi="Courier"/>
+          <w:b/>
+        </w:rPr>
+      </w:pPr>
+      <w:r>
+        <w:rPr>
+          <w:rFonts w:ascii="Courier" w:hAnsi="Courier"/>
+          <w:b/>
+        </w:rPr>
+        <w:t>HCV</w:t>
+      </w:r>
+      <w:r>
+        <w:rPr>
+          <w:rFonts w:ascii="Courier" w:hAnsi="Courier"/>
+          <w:b/>
+        </w:rPr>
+        <w:t xml:space="preserve"> mutations</w:t>
+      </w:r>
+    </w:p>
+    <w:p>
+      <w:pPr>
+        <w:rPr>
+          <w:rFonts w:ascii="Courier" w:hAnsi="Courier"/>
+        </w:rPr>
+      </w:pPr>
+      <w:r>
+        <w:rPr>
+          <w:rFonts w:ascii="Courier" w:hAnsi="Courier"/>
+        </w:rPr>
+        <w:t>Mutation</w:t>
+      </w:r>
+      <w:r>
+        <w:rPr>
+          <w:rFonts w:ascii="Courier" w:hAnsi="Courier"/>
+        </w:rPr>
+        <w:t xml:space="preserve"> cutting</w:t>
+      </w:r>
+      <w:r>
+        <w:rPr>
+          <w:rFonts w:ascii="Courier" w:hAnsi="Courier"/>
+        </w:rPr>
+        <w:t>:</w:t>
+      </w:r>
+    </w:p>
+    <w:p>
+      <w:pPr>
+        <w:rPr>
+          <w:rFonts w:ascii="Courier" w:hAnsi="Courier"/>
+        </w:rPr>
+      </w:pPr>
+      <w:r>
+        <w:rPr>
+          <w:rFonts w:ascii="Courier" w:hAnsi="Courier"/>
+        </w:rPr>
+        <w:t>F: TTTATCCCTGTGGAGAACCTAGAGACAACCATGAGGTCGG</w:t>
+      </w:r>
+    </w:p>
+    <w:p>
+      <w:pPr>
+        <w:rPr>
+          <w:rFonts w:ascii="Courier" w:hAnsi="Courier"/>
+        </w:rPr>
+      </w:pPr>
+      <w:r>
+        <w:rPr>
+          <w:rFonts w:ascii="Courier" w:hAnsi="Courier"/>
+        </w:rPr>
+        <w:t>R: GCTATCACCCCGCCGGCGC</w:t>
+      </w:r>
+    </w:p>
+    <w:p>
+      <w:pPr>
+        <w:rPr>
+          <w:rFonts w:ascii="Courier" w:hAnsi="Courier"/>
+        </w:rPr>
+      </w:pPr>
+      <w:proofErr w:type="spellStart"/>
+      <w:r>
+        <w:rPr>
+          <w:rFonts w:ascii="Courier" w:hAnsi="Courier"/>
+        </w:rPr>
+        <w:t>Rcomp</w:t>
+      </w:r>
+      <w:proofErr w:type="spellEnd"/>
+      <w:r>
+        <w:rPr>
+          <w:rFonts w:ascii="Courier" w:hAnsi="Courier"/>
+        </w:rPr>
+        <w:t>:</w:t>
+      </w:r>
+      <w:r>
+        <w:t xml:space="preserve"> </w:t>
+      </w:r>
+      <w:r>
+        <w:rPr>
+          <w:rFonts w:ascii="Courier" w:hAnsi="Courier"/>
+        </w:rPr>
+        <w:t>GCGCCGGCGGGGTGATAGC</w:t>
+      </w:r>
+    </w:p>
+    <w:p>
+      <w:pPr>
+        <w:rPr>
+          <w:rFonts w:ascii="Courier" w:hAnsi="Courier"/>
+        </w:rPr>
+      </w:pPr>
+    </w:p>
+    <w:p>
+      <w:pPr>
+        <w:rPr>
+          <w:rFonts w:ascii="Courier" w:hAnsi="Courier"/>
+        </w:rPr>
+      </w:pPr>
+      <w:r>
+        <w:rPr>
+          <w:rFonts w:ascii="Courier" w:hAnsi="Courier"/>
+        </w:rPr>
+        <w:t>CEDYF:</w:t>
+      </w:r>
+    </w:p>
+    <w:p>
+      <w:pPr>
+        <w:rPr>
+          <w:rFonts w:ascii="Courier" w:hAnsi="Courier"/>
+        </w:rPr>
+      </w:pPr>
+      <w:r>
+        <w:rPr>
+          <w:rFonts w:ascii="Courier" w:hAnsi="Courier"/>
+        </w:rPr>
+        <w:t>F1 (138F147A151W):</w:t>
+      </w:r>
+    </w:p>
+    <w:p>
+      <w:pPr>
+        <w:rPr>
+          <w:rFonts w:ascii="Courier" w:hAnsi="Courier"/>
+        </w:rPr>
+      </w:pPr>
+      <w:r>
+        <w:rPr>
+          <w:rFonts w:ascii="Courier" w:hAnsi="Courier"/>
+        </w:rPr>
+        <w:t>GCGCCGGCGGGGTGATAGCTTTGGCAGCCTGCTGTCGCCCCGGCCCGCTTCCTACTTGTGGGGCTCCTCGGGGGGTCCGCTGTTGTGCCCCGCGGGGCAC</w:t>
+      </w:r>
+    </w:p>
+    <w:p>
+      <w:pPr>
+        <w:rPr>
+          <w:rFonts w:ascii="Courier" w:hAnsi="Courier"/>
+        </w:rPr>
+      </w:pPr>
+      <w:r>
+        <w:rPr>
+          <w:rFonts w:ascii="Courier" w:hAnsi="Courier"/>
+        </w:rPr>
+        <w:t>R1 (170Q183R):</w:t>
+      </w:r>
+    </w:p>
+    <w:p>
+      <w:pPr>
+        <w:rPr>
+          <w:rFonts w:ascii="Courier" w:hAnsi="Courier"/>
+        </w:rPr>
+      </w:pPr>
+      <w:r>
+        <w:rPr>
+          <w:rFonts w:ascii="Courier" w:hAnsi="Courier"/>
+        </w:rPr>
+        <w:t>AGGTTCTCCACAGGGATAAAACGCACCGCCTTAGCCACTCCACGGGTGCACACCGCGGCCTGAAATATGCCCACGGCGTGCCCCGCGGGGCACAACAGCG</w:t>
+      </w:r>
+    </w:p>
+    <w:p>
+      <w:pPr>
+        <w:rPr>
+          <w:rFonts w:ascii="Courier" w:hAnsi="Courier"/>
+        </w:rPr>
+      </w:pPr>
+    </w:p>
+    <w:p>
+      <w:pPr>
+        <w:rPr>
+          <w:rFonts w:ascii="Courier" w:hAnsi="Courier"/>
+        </w:rPr>
+      </w:pPr>
+      <w:r>
+        <w:rPr>
+          <w:rFonts w:ascii="Courier" w:hAnsi="Courier"/>
+        </w:rPr>
+        <w:t>DVDAR/DVDAS:</w:t>
+      </w:r>
+    </w:p>
+    <w:p>
+      <w:pPr>
+        <w:rPr>
+          <w:rFonts w:ascii="Courier" w:hAnsi="Courier"/>
+        </w:rPr>
+      </w:pPr>
+      <w:r>
+        <w:rPr>
+          <w:rFonts w:ascii="Courier" w:hAnsi="Courier"/>
+        </w:rPr>
+        <w:lastRenderedPageBreak/>
+        <w:t>F2 (138I):</w:t>
+      </w:r>
+    </w:p>
+    <w:p>
+      <w:pPr>
+        <w:rPr>
+          <w:rFonts w:ascii="Courier" w:hAnsi="Courier"/>
+        </w:rPr>
+      </w:pPr>
+      <w:r>
+        <w:rPr>
+          <w:rFonts w:ascii="Courier" w:hAnsi="Courier"/>
+        </w:rPr>
+        <w:t>GCGCCGGCGGGGTGATAGCATCGGCAGCCTGCTGTCGCCCCGGCCCATTTCCTACTTGAAAGGCTCCTCGGGGGGTCCGCTGTTGTGCCCCGCGGGGCAC</w:t>
+      </w:r>
+    </w:p>
+    <w:p>
+      <w:pPr>
+        <w:rPr>
+          <w:rFonts w:ascii="Courier" w:hAnsi="Courier"/>
+        </w:rPr>
+      </w:pPr>
+      <w:r>
+        <w:rPr>
+          <w:rFonts w:ascii="Courier" w:hAnsi="Courier"/>
+        </w:rPr>
+        <w:t>R2 (170Q171S173I175K183R):</w:t>
+      </w:r>
+    </w:p>
+    <w:p>
+      <w:pPr>
+        <w:rPr>
+          <w:rFonts w:ascii="Courier" w:hAnsi="Courier"/>
+        </w:rPr>
+      </w:pPr>
+      <w:r>
+        <w:rPr>
+          <w:rFonts w:ascii="Courier" w:hAnsi="Courier"/>
+        </w:rPr>
+        <w:t>AGGTTCTCCACAGGGATAAAACGCACCGCCTTAGCCACTCCACGTTTGCAGATCGCTGACTGAAATATGCCCACGGCGTGCCCCGCGGGGCACAACAGCG</w:t>
+      </w:r>
+    </w:p>
+    <w:p>
+      <w:pPr>
+        <w:rPr>
+          <w:rFonts w:ascii="Courier" w:hAnsi="Courier"/>
+        </w:rPr>
+      </w:pPr>
+    </w:p>
+    <w:p>
+      <w:pPr>
+        <w:rPr>
+          <w:rFonts w:ascii="Courier" w:hAnsi="Courier"/>
+          <w:b/>
+        </w:rPr>
+      </w:pPr>
+      <w:r>
+        <w:rPr>
+          <w:rFonts w:ascii="Courier" w:hAnsi="Courier"/>
+          <w:b/>
+        </w:rPr>
+        <w:t>Protease Swaps:</w:t>
+      </w:r>
+    </w:p>
+    <w:p>
+      <w:pPr>
+        <w:rPr>
+          <w:rFonts w:ascii="Courier" w:hAnsi="Courier"/>
+        </w:rPr>
+      </w:pPr>
+      <w:proofErr w:type="spellStart"/>
+      <w:r>
+        <w:rPr>
+          <w:rFonts w:ascii="Courier" w:hAnsi="Courier"/>
+        </w:rPr>
+        <w:t>Protease_F_cutting</w:t>
+      </w:r>
+      <w:proofErr w:type="spellEnd"/>
+      <w:r>
+        <w:rPr>
+          <w:rFonts w:ascii="Courier" w:hAnsi="Courier"/>
+        </w:rPr>
+        <w:t>:</w:t>
+      </w:r>
+    </w:p>
+    <w:p>
+      <w:pPr>
+        <w:rPr>
+          <w:rFonts w:ascii="Courier" w:hAnsi="Courier"/>
+        </w:rPr>
+      </w:pPr>
+      <w:r>
+        <w:rPr>
+          <w:rFonts w:ascii="Courier" w:hAnsi="Courier"/>
+        </w:rPr>
+        <w:t>GGATCCGAACAAAAGCTTATTTC</w:t>
+      </w:r>
+    </w:p>
+    <w:p>
+      <w:pPr>
+        <w:rPr>
+          <w:rFonts w:ascii="Courier" w:hAnsi="Courier"/>
+        </w:rPr>
+      </w:pPr>
+      <w:proofErr w:type="spellStart"/>
+      <w:r>
+        <w:rPr>
+          <w:rFonts w:ascii="Courier" w:hAnsi="Courier"/>
+        </w:rPr>
+        <w:t>Protease_R_cutting</w:t>
+      </w:r>
+      <w:proofErr w:type="spellEnd"/>
+      <w:r>
+        <w:rPr>
+          <w:rFonts w:ascii="Courier" w:hAnsi="Courier"/>
+        </w:rPr>
+        <w:t>:</w:t>
+      </w:r>
+    </w:p>
+    <w:p>
+      <w:pPr>
+        <w:rPr>
+          <w:rFonts w:ascii="Courier" w:hAnsi="Courier"/>
+        </w:rPr>
+      </w:pPr>
+      <w:r>
+        <w:rPr>
+          <w:rFonts w:ascii="Courier" w:hAnsi="Courier"/>
+        </w:rPr>
+        <w:t>GATAGGCGCCATGCTAG</w:t>
+      </w:r>
+    </w:p>
+    <w:p>
+      <w:pPr>
+        <w:rPr>
+          <w:rFonts w:ascii="Courier" w:hAnsi="Courier"/>
+        </w:rPr>
+      </w:pPr>
+    </w:p>
+    <w:p>
+      <w:pPr>
+        <w:rPr>
+          <w:rFonts w:ascii="Courier" w:hAnsi="Courier"/>
+        </w:rPr>
+      </w:pPr>
+      <w:r>
+        <w:rPr>
+          <w:rFonts w:ascii="Courier" w:hAnsi="Courier"/>
+        </w:rPr>
+        <w:t>Htra1_insert_F:</w:t>
+      </w:r>
+    </w:p>
+    <w:p>
+      <w:pPr>
+        <w:rPr>
+          <w:rFonts w:ascii="Courier" w:hAnsi="Courier"/>
+        </w:rPr>
+      </w:pPr>
+      <w:r>
+        <w:rPr>
+          <w:rFonts w:ascii="Courier" w:hAnsi="Courier"/>
+        </w:rPr>
+        <w:t>CTCCGCTAGCATGGCGCCTATCGGGCAGGAAGATC</w:t>
+      </w:r>
+    </w:p>
+    <w:p>
+      <w:pPr>
+        <w:rPr>
+          <w:rFonts w:ascii="Courier" w:hAnsi="Courier"/>
+        </w:rPr>
+      </w:pPr>
+      <w:r>
+        <w:rPr>
+          <w:rFonts w:ascii="Courier" w:hAnsi="Courier"/>
+        </w:rPr>
+        <w:t>Htra1_full_insert_R:</w:t>
+      </w:r>
+    </w:p>
+    <w:p>
+      <w:pPr>
+        <w:rPr>
+          <w:rFonts w:ascii="Courier" w:hAnsi="Courier"/>
+        </w:rPr>
+      </w:pPr>
+      <w:r>
+        <w:rPr>
+          <w:rFonts w:ascii="Courier" w:hAnsi="Courier"/>
+        </w:rPr>
+        <w:t>CAGAAATAAGCTTTTGTTCGGATCCTGGGTCAATTTCTTCGGG</w:t>
+      </w:r>
+    </w:p>
+    <w:p>
+      <w:pPr>
+        <w:rPr>
+          <w:rFonts w:ascii="Courier" w:hAnsi="Courier"/>
+        </w:rPr>
+      </w:pPr>
+      <w:r>
+        <w:rPr>
+          <w:rFonts w:ascii="Courier" w:hAnsi="Courier"/>
+        </w:rPr>
+        <w:t>Htra1_protease_insert_R:</w:t>
+      </w:r>
+    </w:p>
+    <w:p>
+      <w:pPr>
+        <w:rPr>
+          <w:rFonts w:ascii="Courier" w:hAnsi="Courier"/>
+        </w:rPr>
+      </w:pPr>
+      <w:r>
+        <w:rPr>
+          <w:rFonts w:ascii="Courier" w:hAnsi="Courier"/>
+        </w:rPr>
+        <w:t>CAGAAATAAGCTTTTGTTCGGATCCTTTGGCCTGTCGG</w:t>
+      </w:r>
+    </w:p>
+    <w:p>
+      <w:pPr>
+        <w:rPr>
+          <w:rFonts w:ascii="Courier" w:hAnsi="Courier"/>
+        </w:rPr>
+      </w:pPr>
+    </w:p>
+    <w:p>
+      <w:pPr>
+        <w:rPr>
+          <w:rFonts w:ascii="Courier" w:hAnsi="Courier"/>
+        </w:rPr>
+      </w:pPr>
+      <w:r>
+        <w:rPr>
+          <w:rFonts w:ascii="Courier" w:hAnsi="Courier"/>
+        </w:rPr>
+        <w:t>Htra1_A328S_F:</w:t>
+      </w:r>
+    </w:p>
+    <w:p>
+      <w:pPr>
+        <w:rPr>
+          <w:rFonts w:ascii="Courier" w:hAnsi="Courier"/>
+        </w:rPr>
+      </w:pPr>
+      <w:r>
+        <w:rPr>
+          <w:rFonts w:ascii="Courier" w:hAnsi="Courier"/>
+        </w:rPr>
+        <w:t>CCGACGCCATCATCAACTATGGAAACTCCGGAGGCC</w:t>
+      </w:r>
+    </w:p>
+    <w:p>
+      <w:pPr>
+        <w:rPr>
+          <w:rFonts w:ascii="Courier" w:hAnsi="Courier"/>
+        </w:rPr>
+      </w:pPr>
+      <w:r>
+        <w:rPr>
+          <w:rFonts w:ascii="Courier" w:hAnsi="Courier"/>
+        </w:rPr>
+        <w:t>Htra1_A328S_R:</w:t>
+      </w:r>
+    </w:p>
+    <w:p>
+      <w:pPr>
+        <w:rPr>
+          <w:rFonts w:ascii="Courier" w:hAnsi="Courier"/>
+        </w:rPr>
+      </w:pPr>
+      <w:r>
+        <w:rPr>
+          <w:rFonts w:ascii="Courier" w:hAnsi="Courier"/>
+        </w:rPr>
+        <w:t>CCAGGTTTACTAACGGGCCTCCGGAGTTTCCA</w:t>
+      </w:r>
+    </w:p>
+    <w:p>
+      <w:pPr>
+        <w:rPr>
+          <w:rFonts w:ascii="Courier" w:hAnsi="Courier"/>
+        </w:rPr>
+      </w:pPr>
+      <w:r>
+        <w:rPr>
+          <w:rFonts w:ascii="Courier" w:hAnsi="Courier"/>
+        </w:rPr>
+        <w:t>Total length: 51bp</w:t>
+      </w:r>
+    </w:p>
+    <w:p>
+      <w:pPr>
+        <w:rPr>
+          <w:rFonts w:ascii="Courier" w:hAnsi="Courier"/>
+        </w:rPr>
+      </w:pPr>
+    </w:p>
+    <w:p>
+      <w:pPr>
+        <w:rPr>
+          <w:rFonts w:ascii="Courier" w:hAnsi="Courier"/>
+        </w:rPr>
+      </w:pPr>
+      <w:r>
+        <w:rPr>
+          <w:rFonts w:ascii="Courier" w:hAnsi="Courier"/>
+        </w:rPr>
+        <w:t>Htra1_remove_PDZ_F:</w:t>
+      </w:r>
+    </w:p>
+    <w:p>
+      <w:pPr>
+        <w:rPr>
+          <w:rFonts w:ascii="Courier" w:hAnsi="Courier"/>
+        </w:rPr>
+      </w:pPr>
+      <w:r>
+        <w:rPr>
+          <w:rFonts w:ascii="Courier" w:hAnsi="Courier"/>
+        </w:rPr>
+        <w:t>CCTCACGGAGTCCCATGACCGAGGATCCGAACA</w:t>
+      </w:r>
+    </w:p>
+    <w:p>
+      <w:pPr>
+        <w:rPr>
+          <w:rFonts w:ascii="Courier" w:hAnsi="Courier"/>
+        </w:rPr>
+      </w:pPr>
+      <w:r>
+        <w:rPr>
+          <w:rFonts w:ascii="Courier" w:hAnsi="Courier"/>
+        </w:rPr>
+        <w:t>Htra1_remove_PDZ_R:</w:t>
+      </w:r>
+    </w:p>
+    <w:p>
+      <w:pPr>
+        <w:rPr>
+          <w:rFonts w:ascii="Courier" w:hAnsi="Courier"/>
+        </w:rPr>
+      </w:pPr>
+      <w:r>
+        <w:rPr>
+          <w:rFonts w:ascii="Courier" w:hAnsi="Courier"/>
+        </w:rPr>
+        <w:t>GTCCTCTTCAGAAATAAGCTTTTGTTCGGATCCTCGGTCA</w:t>
+      </w:r>
+    </w:p>
+    <w:p>
+      <w:pPr>
+        <w:rPr>
+          <w:rFonts w:ascii="Courier" w:hAnsi="Courier"/>
+        </w:rPr>
+      </w:pPr>
+    </w:p>
+    <w:p>
+      <w:pPr>
+        <w:rPr>
+          <w:rFonts w:ascii="Courier" w:hAnsi="Courier"/>
+        </w:rPr>
+      </w:pPr>
+      <w:r>
+        <w:rPr>
+          <w:rFonts w:ascii="Courier" w:hAnsi="Courier"/>
+        </w:rPr>
         <w:t>Substrates:</w:t>
       </w:r>
     </w:p>
@@ -9203,157 +10848,273 @@
         <w:rPr>
           <w:rFonts w:ascii="Courier" w:hAnsi="Courier"/>
         </w:rPr>
-        <w:t>CEDYF</w:t>
-      </w:r>
-    </w:p>
-    <w:p>
-      <w:pPr>
-        <w:rPr>
-          <w:rFonts w:ascii="Courier" w:hAnsi="Courier"/>
-        </w:rPr>
-      </w:pPr>
-      <w:r>
-        <w:rPr>
-          <w:rFonts w:ascii="Courier" w:hAnsi="Courier"/>
-        </w:rPr>
-        <w:t>F: GTAGCGGAGGCGGAGGGTCGTGCGAGGACTACTTTTGTGCTTCTCATTTGGGCAG</w:t>
-      </w:r>
-    </w:p>
-    <w:p>
-      <w:pPr>
-        <w:rPr>
-          <w:rFonts w:ascii="Courier" w:hAnsi="Courier"/>
-        </w:rPr>
-      </w:pPr>
-      <w:r>
-        <w:rPr>
-          <w:rFonts w:ascii="Courier" w:hAnsi="Courier"/>
-        </w:rPr>
-        <w:t>R: CTGCCCAAATGAGAAGCACAAAAGTAGTCCTCGCACGACCCTCCGCCTCCGCTAC</w:t>
-      </w:r>
-    </w:p>
-    <w:p>
-      <w:pPr>
-        <w:rPr>
-          <w:rFonts w:ascii="Courier" w:hAnsi="Courier"/>
-        </w:rPr>
-      </w:pPr>
-    </w:p>
-    <w:p>
-      <w:pPr>
-        <w:rPr>
-          <w:rFonts w:ascii="Courier" w:hAnsi="Courier"/>
-        </w:rPr>
-      </w:pPr>
-      <w:r>
-        <w:rPr>
-          <w:rFonts w:ascii="Courier" w:hAnsi="Courier"/>
-        </w:rPr>
-        <w:t>DVDAR</w:t>
-      </w:r>
-    </w:p>
-    <w:p>
-      <w:pPr>
-        <w:rPr>
-          <w:rFonts w:ascii="Courier" w:hAnsi="Courier"/>
-        </w:rPr>
-      </w:pPr>
-      <w:r>
-        <w:rPr>
-          <w:rFonts w:ascii="Courier" w:hAnsi="Courier"/>
-        </w:rPr>
-        <w:t>F: GTAGCGGAGGCGGAGGGTCGGACGTAGACGCTCGTTGTGCTTCTCATTTGGGCAG</w:t>
-      </w:r>
-    </w:p>
-    <w:p>
-      <w:pPr>
-        <w:rPr>
-          <w:rFonts w:ascii="Courier" w:hAnsi="Courier"/>
-        </w:rPr>
-      </w:pPr>
-      <w:r>
-        <w:rPr>
-          <w:rFonts w:ascii="Courier" w:hAnsi="Courier"/>
-        </w:rPr>
-        <w:t>R: CTGCCCAAATGAGAAGCACAACGAGCGTCTACGTCCGACCCTCCGCCTCCGCTAC</w:t>
-      </w:r>
-    </w:p>
-    <w:p>
-      <w:pPr>
-        <w:rPr>
-          <w:rFonts w:ascii="Courier" w:hAnsi="Courier"/>
-        </w:rPr>
-      </w:pPr>
-    </w:p>
-    <w:p>
-      <w:pPr>
-        <w:rPr>
-          <w:rFonts w:ascii="Courier" w:hAnsi="Courier"/>
-        </w:rPr>
-      </w:pPr>
-      <w:r>
-        <w:rPr>
-          <w:rFonts w:ascii="Courier" w:hAnsi="Courier"/>
-        </w:rPr>
-        <w:t>DVDAS</w:t>
-      </w:r>
-    </w:p>
-    <w:p>
-      <w:pPr>
-        <w:rPr>
-          <w:rFonts w:ascii="Courier" w:hAnsi="Courier"/>
-        </w:rPr>
-      </w:pPr>
-      <w:r>
-        <w:rPr>
-          <w:rFonts w:ascii="Courier" w:hAnsi="Courier"/>
-        </w:rPr>
-        <w:t>F: GTAGCGGAGGCGGAGGGTCGGACGTAGACGCTTCATGTGCTTCTCATTTGGGCAG</w:t>
-      </w:r>
-    </w:p>
-    <w:p>
-      <w:pPr>
-        <w:rPr>
-          <w:rFonts w:ascii="Courier" w:hAnsi="Courier"/>
-        </w:rPr>
-      </w:pPr>
-      <w:r>
-        <w:rPr>
-          <w:rFonts w:ascii="Courier" w:hAnsi="Courier"/>
-        </w:rPr>
-        <w:t>R: CTGCCCAAATGAGAAGCACATGAAGCGTCTACGTCCGACCCTCCGCCTCCGCTAC</w:t>
-      </w:r>
-    </w:p>
-    <w:p>
-      <w:pPr>
-        <w:rPr>
-          <w:rFonts w:ascii="Courier" w:hAnsi="Courier"/>
-        </w:rPr>
-      </w:pPr>
-      <w:r>
-        <w:rPr>
-          <w:rFonts w:ascii="Courier" w:hAnsi="Courier"/>
+        <w:t>ASyn_82-97_F</w:t>
+      </w:r>
+    </w:p>
+    <w:p>
+      <w:pPr>
+        <w:rPr>
+          <w:rFonts w:ascii="Courier" w:hAnsi="Courier"/>
+        </w:rPr>
+      </w:pPr>
+      <w:r>
+        <w:rPr>
+          <w:rFonts w:ascii="Courier" w:hAnsi="Courier"/>
+        </w:rPr>
+        <w:t>GTAGCGGAGGCGGAGGGTCGGTAGAGGGAGCTGGATCAATCGCTGCTGCTACGGGATTTGTAAAAAAAGGCAGTGATTATAAAGATGATGATGATAAAGG</w:t>
+      </w:r>
+    </w:p>
+    <w:p>
+      <w:pPr>
+        <w:rPr>
+          <w:rFonts w:ascii="Courier" w:hAnsi="Courier"/>
+        </w:rPr>
+      </w:pPr>
+      <w:r>
+        <w:rPr>
+          <w:rFonts w:ascii="Courier" w:hAnsi="Courier"/>
+        </w:rPr>
+        <w:t>ASyn_82-97_R</w:t>
+      </w:r>
+    </w:p>
+    <w:p>
+      <w:pPr>
+        <w:rPr>
+          <w:rFonts w:ascii="Courier" w:hAnsi="Courier"/>
+        </w:rPr>
+      </w:pPr>
+      <w:r>
+        <w:rPr>
+          <w:rFonts w:ascii="Courier" w:hAnsi="Courier"/>
+        </w:rPr>
+        <w:t>CCTTTATCATCATCATCTTTATAATCACTGCCTTTTTTTACAAATCCCGTAGCAGCAGCGATTGATCCAGCTCCCTCTACCGACCCTCCGCCTCCGCTAC</w:t>
+      </w:r>
+    </w:p>
+    <w:p>
+      <w:pPr>
+        <w:rPr>
+          <w:rFonts w:ascii="Courier" w:hAnsi="Courier"/>
+        </w:rPr>
+      </w:pPr>
+    </w:p>
+    <w:p>
+      <w:pPr>
+        <w:rPr>
+          <w:rFonts w:ascii="Courier" w:hAnsi="Courier"/>
+        </w:rPr>
+      </w:pPr>
+      <w:r>
+        <w:rPr>
+          <w:rFonts w:ascii="Courier" w:hAnsi="Courier"/>
+        </w:rPr>
+        <w:t>ASyn_82-90_F</w:t>
+      </w:r>
+    </w:p>
+    <w:p>
+      <w:pPr>
+        <w:rPr>
+          <w:rFonts w:ascii="Courier" w:hAnsi="Courier"/>
+        </w:rPr>
+      </w:pPr>
+      <w:r>
+        <w:rPr>
+          <w:rFonts w:ascii="Courier" w:hAnsi="Courier"/>
+        </w:rPr>
+        <w:t>GTAGCGGAGGCGGAGGGTCGGTAGAGGGAGCTGGATCAATCGCTGCTGGCAGTGATTATAAAGATGATGATGATAAAGG</w:t>
+      </w:r>
+    </w:p>
+    <w:p>
+      <w:pPr>
+        <w:rPr>
+          <w:rFonts w:ascii="Courier" w:hAnsi="Courier"/>
+        </w:rPr>
+      </w:pPr>
+      <w:r>
+        <w:rPr>
+          <w:rFonts w:ascii="Courier" w:hAnsi="Courier"/>
+        </w:rPr>
+        <w:t>ASyn_82-90_R</w:t>
+      </w:r>
+    </w:p>
+    <w:p>
+      <w:pPr>
+        <w:rPr>
+          <w:rFonts w:ascii="Courier" w:hAnsi="Courier"/>
+        </w:rPr>
+      </w:pPr>
+      <w:r>
+        <w:rPr>
+          <w:rFonts w:ascii="Courier" w:hAnsi="Courier"/>
+        </w:rPr>
+        <w:t>CCTTTATCATCATCATCTTTATAATCACTGCCAGCAGCGATTGATCCAGCTCCCTCTACCGACCCTCCGCCTCCGCTAC</w:t>
+      </w:r>
+    </w:p>
+    <w:p>
+      <w:pPr>
+        <w:rPr>
+          <w:rFonts w:ascii="Courier" w:hAnsi="Courier"/>
+        </w:rPr>
+      </w:pPr>
+    </w:p>
+    <w:p>
+      <w:pPr>
+        <w:rPr>
+          <w:rFonts w:ascii="Courier" w:hAnsi="Courier"/>
+        </w:rPr>
+      </w:pPr>
+      <w:r>
+        <w:rPr>
+          <w:rFonts w:ascii="Courier" w:hAnsi="Courier"/>
+        </w:rPr>
+        <w:t>ASyn_85-93_F</w:t>
+      </w:r>
+    </w:p>
+    <w:p>
+      <w:pPr>
+        <w:rPr>
+          <w:rFonts w:ascii="Courier" w:hAnsi="Courier"/>
+        </w:rPr>
+      </w:pPr>
+      <w:r>
+        <w:rPr>
+          <w:rFonts w:ascii="Courier" w:hAnsi="Courier"/>
+        </w:rPr>
+        <w:lastRenderedPageBreak/>
+        <w:t>GTAGCGGAGGCGGAGGGTCGGCTGGATCAATCGCTGCTGCTACGGGAGGCAGTGATTATAAAGATGATGATGATAAAGG</w:t>
+      </w:r>
+    </w:p>
+    <w:p>
+      <w:pPr>
+        <w:rPr>
+          <w:rFonts w:ascii="Courier" w:hAnsi="Courier"/>
+        </w:rPr>
+      </w:pPr>
+      <w:r>
+        <w:rPr>
+          <w:rFonts w:ascii="Courier" w:hAnsi="Courier"/>
+        </w:rPr>
+        <w:t>ASyn_85-93_R</w:t>
+      </w:r>
+    </w:p>
+    <w:p>
+      <w:pPr>
+        <w:rPr>
+          <w:rFonts w:ascii="Courier" w:hAnsi="Courier"/>
+        </w:rPr>
+      </w:pPr>
+      <w:r>
+        <w:rPr>
+          <w:rFonts w:ascii="Courier" w:hAnsi="Courier"/>
+        </w:rPr>
+        <w:t>CCTTTATCATCATCATCTTTATAATCACTGCCTCCCGTAGCAGCAGCGATTGATCCAGCCGACCCTCCGCCTCCGCTAC</w:t>
+      </w:r>
+    </w:p>
+    <w:p>
+      <w:pPr>
+        <w:rPr>
+          <w:rFonts w:ascii="Courier" w:hAnsi="Courier"/>
+        </w:rPr>
+      </w:pPr>
+    </w:p>
+    <w:p>
+      <w:pPr>
+        <w:rPr>
+          <w:rFonts w:ascii="Courier" w:hAnsi="Courier"/>
+        </w:rPr>
+      </w:pPr>
+      <w:r>
+        <w:rPr>
+          <w:rFonts w:ascii="Courier" w:hAnsi="Courier"/>
+        </w:rPr>
+        <w:t>ASyn_88-96_F</w:t>
+      </w:r>
+    </w:p>
+    <w:p>
+      <w:pPr>
+        <w:rPr>
+          <w:rFonts w:ascii="Courier" w:hAnsi="Courier"/>
+        </w:rPr>
+      </w:pPr>
+      <w:r>
+        <w:rPr>
+          <w:rFonts w:ascii="Courier" w:hAnsi="Courier"/>
+        </w:rPr>
+        <w:t>GTAGCGGAGGCGGAGGGTCGATCGCTGCTGCTACGGGATTTGTAAAAGGCAGTGATTATAAAGATGATGATGATAAAGG</w:t>
+      </w:r>
+    </w:p>
+    <w:p>
+      <w:pPr>
+        <w:rPr>
+          <w:rFonts w:ascii="Courier" w:hAnsi="Courier"/>
+        </w:rPr>
+      </w:pPr>
+      <w:r>
+        <w:rPr>
+          <w:rFonts w:ascii="Courier" w:hAnsi="Courier"/>
+        </w:rPr>
+        <w:t>ASyn_88-96_R</w:t>
+      </w:r>
+    </w:p>
+    <w:p>
+      <w:pPr>
+        <w:rPr>
+          <w:rFonts w:ascii="Courier" w:hAnsi="Courier"/>
+        </w:rPr>
+      </w:pPr>
+      <w:r>
+        <w:rPr>
+          <w:rFonts w:ascii="Courier" w:hAnsi="Courier"/>
+        </w:rPr>
+        <w:t>CCTTTATCATCATCATCTTTATAATCACTGCCTTTTACAAATCCCGTAGCAGCAGCGATCGACCCTCCGCCTCCGCTAC</w:t>
+      </w:r>
+    </w:p>
+    <w:p>
+      <w:pPr>
+        <w:rPr>
+          <w:rFonts w:ascii="Courier" w:hAnsi="Courier"/>
+          <w:b/>
+        </w:rPr>
+      </w:pPr>
+    </w:p>
+    <w:p>
+      <w:pPr>
+        <w:rPr>
+          <w:rFonts w:ascii="Courier" w:hAnsi="Courier"/>
+        </w:rPr>
+      </w:pPr>
+      <w:r>
+        <w:rPr>
+          <w:rFonts w:ascii="Courier" w:hAnsi="Courier"/>
+          <w:b/>
+        </w:rPr>
+        <w:t>Htra1</w:t>
+      </w:r>
+      <w:r>
+        <w:rPr>
+          <w:rFonts w:ascii="Courier" w:hAnsi="Courier"/>
+          <w:b/>
         </w:rPr>
         <w:t xml:space="preserve"> </w:t>
       </w:r>
-    </w:p>
-    <w:p>
-      <w:pPr>
-        <w:rPr>
-          <w:rFonts w:ascii="Courier" w:hAnsi="Courier"/>
-        </w:rPr>
-      </w:pPr>
-      <w:r>
-        <w:rPr>
-          <w:rFonts w:ascii="Courier" w:hAnsi="Courier"/>
-        </w:rPr>
-        <w:t>DVDDY</w:t>
-      </w:r>
-      <w:r>
-        <w:rPr>
-          <w:rFonts w:ascii="Courier" w:hAnsi="Courier"/>
-        </w:rPr>
-        <w:t xml:space="preserve"> (not ordered)</w:t>
+      <w:r>
+        <w:rPr>
+          <w:rFonts w:ascii="Courier" w:hAnsi="Courier"/>
+          <w:b/>
+        </w:rPr>
+        <w:t xml:space="preserve">protease </w:t>
+      </w:r>
+      <w:r>
+        <w:rPr>
+          <w:rFonts w:ascii="Courier" w:hAnsi="Courier"/>
+          <w:b/>
+        </w:rPr>
+        <w:t>changes</w:t>
+      </w:r>
+      <w:r>
+        <w:rPr>
+          <w:rFonts w:ascii="Courier" w:hAnsi="Courier"/>
+        </w:rPr>
+        <w:t>:</w:t>
       </w:r>
       <w:r>
         <w:rPr>
@@ -9372,235 +11133,356 @@
         <w:rPr>
           <w:rFonts w:ascii="Courier" w:hAnsi="Courier"/>
         </w:rPr>
-        <w:t>F: GTAGCGGAGGCGGAGGGTCGGACGTAGACGACTACTGTGCTTCTCATTTGGGCAG</w:t>
-      </w:r>
-    </w:p>
-    <w:p>
-      <w:pPr>
-        <w:rPr>
-          <w:rFonts w:ascii="Courier" w:hAnsi="Courier"/>
-        </w:rPr>
-      </w:pPr>
-      <w:r>
-        <w:rPr>
-          <w:rFonts w:ascii="Courier" w:hAnsi="Courier"/>
-        </w:rPr>
-        <w:t>R: CTGCCCAAATGAGAAGCACAGTAGTCGTCTACGTCCGACCCTCCGCCTCCGCTAC</w:t>
-      </w:r>
-    </w:p>
-    <w:p>
-      <w:pPr>
-        <w:rPr>
-          <w:rFonts w:ascii="Courier" w:hAnsi="Courier"/>
-        </w:rPr>
-      </w:pPr>
+        <w:t>Y325</w:t>
+      </w:r>
+      <w:proofErr w:type="gramStart"/>
+      <w:r>
+        <w:rPr>
+          <w:rFonts w:ascii="Courier" w:hAnsi="Courier"/>
+        </w:rPr>
+        <w:t>K</w:t>
+      </w:r>
+      <w:r>
+        <w:rPr>
+          <w:rFonts w:ascii="Courier" w:hAnsi="Courier"/>
+        </w:rPr>
+        <w:t xml:space="preserve">  (</w:t>
+      </w:r>
+      <w:proofErr w:type="gramEnd"/>
+      <w:r>
+        <w:rPr>
+          <w:rFonts w:ascii="Courier" w:hAnsi="Courier"/>
+        </w:rPr>
+        <w:t>elongate first)(</w:t>
+      </w:r>
+      <w:proofErr w:type="spellStart"/>
+      <w:r>
+        <w:rPr>
+          <w:rFonts w:ascii="Courier" w:hAnsi="Courier"/>
+        </w:rPr>
+        <w:t>Asyn</w:t>
+      </w:r>
+      <w:proofErr w:type="spellEnd"/>
       <w:r>
         <w:rPr>
           <w:rFonts w:ascii="Courier" w:hAnsi="Courier"/>
         </w:rPr>
         <w:t xml:space="preserve"> </w:t>
       </w:r>
-    </w:p>
-    <w:p>
-      <w:pPr>
-        <w:rPr>
-          <w:rFonts w:ascii="Courier" w:hAnsi="Courier"/>
-        </w:rPr>
-      </w:pPr>
-      <w:r>
-        <w:rPr>
-          <w:rFonts w:ascii="Courier" w:hAnsi="Courier"/>
-        </w:rPr>
-        <w:t xml:space="preserve">ENDAR </w:t>
-      </w:r>
-      <w:r>
-        <w:rPr>
-          <w:rFonts w:ascii="Courier" w:hAnsi="Courier"/>
-        </w:rPr>
-        <w:t>(not ordered)</w:t>
-      </w:r>
-    </w:p>
-    <w:p>
-      <w:pPr>
-        <w:rPr>
-          <w:rFonts w:ascii="Courier" w:hAnsi="Courier"/>
-        </w:rPr>
-      </w:pPr>
-      <w:r>
-        <w:rPr>
-          <w:rFonts w:ascii="Courier" w:hAnsi="Courier"/>
-        </w:rPr>
-        <w:t>F: GTAGCGGAGGCGGAGGGTCGGAGAATGACGCTCGTTGTGCTTCTCATTTGGGCAG</w:t>
-      </w:r>
-    </w:p>
-    <w:p>
-      <w:pPr>
-        <w:rPr>
-          <w:rFonts w:ascii="Courier" w:hAnsi="Courier"/>
-        </w:rPr>
-      </w:pPr>
-      <w:r>
-        <w:rPr>
-          <w:rFonts w:ascii="Courier" w:hAnsi="Courier"/>
-        </w:rPr>
-        <w:t>R: CTGCCCAAATGAGAAGCACAACGAGCGTCATTCTCCGACCCTCCGCCTCCGCTAC</w:t>
-      </w:r>
-    </w:p>
-    <w:p>
-      <w:pPr>
-        <w:rPr>
-          <w:rFonts w:ascii="Courier" w:hAnsi="Courier"/>
-        </w:rPr>
-      </w:pPr>
+      <w:r>
+        <w:rPr>
+          <w:rFonts w:ascii="Courier" w:hAnsi="Courier"/>
+        </w:rPr>
+        <w:t>89-GAGSIAAA</w:t>
+      </w:r>
+      <w:r>
+        <w:rPr>
+          <w:rFonts w:ascii="Courier" w:hAnsi="Courier"/>
+        </w:rPr>
+        <w:t>)</w:t>
+      </w:r>
+    </w:p>
+    <w:p>
+      <w:pPr>
+        <w:rPr>
+          <w:rFonts w:ascii="Courier" w:hAnsi="Courier"/>
+        </w:rPr>
+      </w:pPr>
+      <w:r>
+        <w:rPr>
+          <w:rFonts w:ascii="Courier" w:hAnsi="Courier"/>
+        </w:rPr>
+        <w:t>F: CCAGACCGACGCCATCATCAACAAAGGAAACTCGG</w:t>
+      </w:r>
+    </w:p>
+    <w:p>
+      <w:pPr>
+        <w:rPr>
+          <w:rFonts w:ascii="Courier" w:hAnsi="Courier"/>
+        </w:rPr>
+      </w:pPr>
+      <w:r>
+        <w:rPr>
+          <w:rFonts w:ascii="Courier" w:hAnsi="Courier"/>
+        </w:rPr>
+        <w:t>R: CTAACGGGCCTCCCGAGTTTCCTTTGTTGATGAT</w:t>
+      </w:r>
+    </w:p>
+    <w:p>
+      <w:pPr>
+        <w:rPr>
+          <w:rFonts w:ascii="Courier" w:hAnsi="Courier"/>
+        </w:rPr>
+      </w:pPr>
+    </w:p>
+    <w:p>
+      <w:pPr>
+        <w:rPr>
+          <w:rFonts w:ascii="Courier" w:hAnsi="Courier"/>
+        </w:rPr>
+      </w:pPr>
+      <w:r>
+        <w:rPr>
+          <w:rFonts w:ascii="Courier" w:hAnsi="Courier"/>
+        </w:rPr>
+        <w:t>L309E_T344N_L345Q</w:t>
+      </w:r>
+      <w:r>
+        <w:rPr>
+          <w:rFonts w:ascii="Courier" w:hAnsi="Courier"/>
+        </w:rPr>
+        <w:t xml:space="preserve"> (react with template first) (</w:t>
+      </w:r>
+      <w:r>
+        <w:rPr>
+          <w:rFonts w:ascii="Courier" w:hAnsi="Courier"/>
+        </w:rPr>
+        <w:t>90-AGSIAA</w:t>
+      </w:r>
+      <w:r>
+        <w:rPr>
+          <w:rFonts w:ascii="Courier" w:hAnsi="Courier"/>
+        </w:rPr>
+        <w:t>)</w:t>
+      </w:r>
+    </w:p>
+    <w:p>
+      <w:pPr>
+        <w:rPr>
+          <w:rFonts w:ascii="Courier" w:hAnsi="Courier"/>
+        </w:rPr>
+      </w:pPr>
+      <w:r>
+        <w:rPr>
+          <w:rFonts w:ascii="Courier" w:hAnsi="Courier"/>
+        </w:rPr>
+        <w:t xml:space="preserve">F: </w:t>
+      </w:r>
+      <w:r>
+        <w:rPr>
+          <w:rFonts w:ascii="Courier" w:hAnsi="Courier"/>
+        </w:rPr>
+        <w:t>GAGGCGGCAAAGAGCTGGGGGAGCGCAACTCAGACATGG</w:t>
+      </w:r>
+      <w:r>
+        <w:rPr>
+          <w:rFonts w:ascii="Courier" w:hAnsi="Courier"/>
+        </w:rPr>
+        <w:br/>
+        <w:t xml:space="preserve">R: </w:t>
+      </w:r>
+      <w:r>
+        <w:rPr>
+          <w:rFonts w:ascii="Courier" w:hAnsi="Courier"/>
+        </w:rPr>
+        <w:t>GGGATTGCAAAGGAGATTCCAGCTGTCACTTTCTGATTGTTAATTCCAATCACTTCACCG</w:t>
+      </w:r>
+    </w:p>
+    <w:p>
+      <w:pPr>
+        <w:rPr>
+          <w:rFonts w:ascii="Courier" w:hAnsi="Courier"/>
+        </w:rPr>
+      </w:pPr>
+    </w:p>
+    <w:p>
+      <w:pPr>
+        <w:rPr>
+          <w:rFonts w:ascii="Courier" w:hAnsi="Courier"/>
+        </w:rPr>
+      </w:pPr>
+      <w:r>
+        <w:rPr>
+          <w:rFonts w:ascii="Courier" w:hAnsi="Courier"/>
+        </w:rPr>
+        <w:t xml:space="preserve">L309F (elongate </w:t>
+      </w:r>
+      <w:proofErr w:type="gramStart"/>
+      <w:r>
+        <w:rPr>
+          <w:rFonts w:ascii="Courier" w:hAnsi="Courier"/>
+        </w:rPr>
+        <w:t>first)(</w:t>
+      </w:r>
+      <w:proofErr w:type="spellStart"/>
+      <w:proofErr w:type="gramEnd"/>
+      <w:r>
+        <w:rPr>
+          <w:rFonts w:ascii="Courier" w:hAnsi="Courier"/>
+        </w:rPr>
+        <w:t>Asyn</w:t>
+      </w:r>
+      <w:proofErr w:type="spellEnd"/>
       <w:r>
         <w:rPr>
           <w:rFonts w:ascii="Courier" w:hAnsi="Courier"/>
         </w:rPr>
         <w:t xml:space="preserve"> </w:t>
       </w:r>
-    </w:p>
-    <w:p>
-      <w:pPr>
-        <w:rPr>
-          <w:rFonts w:ascii="Courier" w:hAnsi="Courier"/>
-        </w:rPr>
-      </w:pPr>
-      <w:r>
-        <w:rPr>
-          <w:rFonts w:ascii="Courier" w:hAnsi="Courier"/>
-        </w:rPr>
-        <w:t xml:space="preserve">EQDAY </w:t>
-      </w:r>
-      <w:r>
-        <w:rPr>
-          <w:rFonts w:ascii="Courier" w:hAnsi="Courier"/>
-        </w:rPr>
-        <w:t>(not ordered)</w:t>
-      </w:r>
-    </w:p>
-    <w:p>
-      <w:pPr>
-        <w:rPr>
-          <w:rFonts w:ascii="Courier" w:hAnsi="Courier"/>
-        </w:rPr>
-      </w:pPr>
-      <w:r>
-        <w:rPr>
-          <w:rFonts w:ascii="Courier" w:hAnsi="Courier"/>
-        </w:rPr>
-        <w:t>F: GTAGCGGAGGCGGAGGGTCGGAGCAGGACGCTTACTGTGCTTCTCATTTGGGCAG</w:t>
-      </w:r>
-    </w:p>
-    <w:p>
-      <w:pPr>
-        <w:rPr>
-          <w:rFonts w:ascii="Courier" w:hAnsi="Courier"/>
-        </w:rPr>
-      </w:pPr>
-      <w:r>
-        <w:rPr>
-          <w:rFonts w:ascii="Courier" w:hAnsi="Courier"/>
-        </w:rPr>
-        <w:t>R: CTGCCCAAATGAGAAGCACAGTAAGCGTCCTGCTCCGACCCTCCGCCTCCGCTAC</w:t>
-      </w:r>
-    </w:p>
-    <w:p>
-      <w:pPr>
-        <w:rPr>
-          <w:rFonts w:ascii="Courier" w:hAnsi="Courier"/>
-        </w:rPr>
-      </w:pPr>
+      <w:r>
+        <w:rPr>
+          <w:rFonts w:ascii="Courier" w:hAnsi="Courier"/>
+        </w:rPr>
+        <w:t>91-GSIAAA</w:t>
+      </w:r>
+      <w:r>
+        <w:rPr>
+          <w:rFonts w:ascii="Courier" w:hAnsi="Courier"/>
+        </w:rPr>
+        <w:t>)</w:t>
+      </w:r>
+    </w:p>
+    <w:p>
+      <w:pPr>
+        <w:rPr>
+          <w:rFonts w:ascii="Courier" w:hAnsi="Courier"/>
+        </w:rPr>
+      </w:pPr>
+      <w:r>
+        <w:rPr>
+          <w:rFonts w:ascii="Courier" w:hAnsi="Courier"/>
+        </w:rPr>
+        <w:t>F: GCGAGGCGGCAAAGAGCTGGGGTTTCGCAACT</w:t>
+      </w:r>
+    </w:p>
+    <w:p>
+      <w:pPr>
+        <w:rPr>
+          <w:rFonts w:ascii="Courier" w:hAnsi="Courier"/>
+        </w:rPr>
+      </w:pPr>
+      <w:r>
+        <w:rPr>
+          <w:rFonts w:ascii="Courier" w:hAnsi="Courier"/>
+        </w:rPr>
+        <w:t>R: GGATGTAGTCCATGTCTGAGTTGCGAAACCCCAGC</w:t>
+      </w:r>
+    </w:p>
+    <w:p>
+      <w:pPr>
+        <w:rPr>
+          <w:rFonts w:ascii="Courier" w:hAnsi="Courier"/>
+        </w:rPr>
+      </w:pPr>
+    </w:p>
+    <w:p>
+      <w:pPr>
+        <w:rPr>
+          <w:rFonts w:ascii="Courier" w:hAnsi="Courier"/>
+        </w:rPr>
+      </w:pPr>
+      <w:r>
+        <w:rPr>
+          <w:rFonts w:ascii="Courier" w:hAnsi="Courier"/>
+        </w:rPr>
+        <w:t>N343V_K346V_S352</w:t>
+      </w:r>
+      <w:proofErr w:type="gramStart"/>
+      <w:r>
+        <w:rPr>
+          <w:rFonts w:ascii="Courier" w:hAnsi="Courier"/>
+        </w:rPr>
+        <w:t xml:space="preserve">A </w:t>
+      </w:r>
+      <w:r>
+        <w:rPr>
+          <w:rFonts w:ascii="Courier" w:hAnsi="Courier"/>
+        </w:rPr>
+        <w:t xml:space="preserve"> (</w:t>
+      </w:r>
+      <w:proofErr w:type="gramEnd"/>
+      <w:r>
+        <w:rPr>
+          <w:rFonts w:ascii="Courier" w:hAnsi="Courier"/>
+        </w:rPr>
+        <w:t>elongate first)(</w:t>
+      </w:r>
+      <w:proofErr w:type="spellStart"/>
+      <w:r>
+        <w:rPr>
+          <w:rFonts w:ascii="Courier" w:hAnsi="Courier"/>
+        </w:rPr>
+        <w:t>Asyn</w:t>
+      </w:r>
+      <w:proofErr w:type="spellEnd"/>
       <w:r>
         <w:rPr>
           <w:rFonts w:ascii="Courier" w:hAnsi="Courier"/>
         </w:rPr>
         <w:t xml:space="preserve"> </w:t>
       </w:r>
-    </w:p>
-    <w:p>
-      <w:pPr>
-        <w:rPr>
-          <w:rFonts w:ascii="Courier" w:hAnsi="Courier"/>
-        </w:rPr>
-      </w:pPr>
-      <w:r>
-        <w:rPr>
-          <w:rFonts w:ascii="Courier" w:hAnsi="Courier"/>
-        </w:rPr>
-        <w:t xml:space="preserve">TEDDY </w:t>
-      </w:r>
-      <w:r>
-        <w:rPr>
-          <w:rFonts w:ascii="Courier" w:hAnsi="Courier"/>
-        </w:rPr>
-        <w:t>(not ordered)</w:t>
-      </w:r>
-    </w:p>
-    <w:p>
-      <w:pPr>
-        <w:rPr>
-          <w:rFonts w:ascii="Courier" w:hAnsi="Courier"/>
-        </w:rPr>
-      </w:pPr>
-      <w:r>
-        <w:rPr>
-          <w:rFonts w:ascii="Courier" w:hAnsi="Courier"/>
-        </w:rPr>
-        <w:t>F: GTAGCGGAGGCGGAGGGTCGACGGAGGACGACTACTGTGCTTCTCATTTGGGCAG</w:t>
-      </w:r>
-    </w:p>
-    <w:p>
-      <w:pPr>
-        <w:rPr>
-          <w:rFonts w:ascii="Courier" w:hAnsi="Courier"/>
-        </w:rPr>
-      </w:pPr>
-      <w:r>
-        <w:rPr>
-          <w:rFonts w:ascii="Courier" w:hAnsi="Courier"/>
-        </w:rPr>
-        <w:t>R: CTGCCCAAATGAGAAGCACAGTAGTCGTCCTCCGTCGACCCTCCGCCTCCGCTAC</w:t>
-      </w:r>
-    </w:p>
-    <w:p>
-      <w:pPr>
-        <w:rPr>
-          <w:rFonts w:ascii="Courier" w:hAnsi="Courier"/>
-        </w:rPr>
-      </w:pPr>
-    </w:p>
-    <w:p>
-      <w:pPr>
+      <w:r>
+        <w:rPr>
+          <w:rFonts w:ascii="Courier" w:hAnsi="Courier"/>
+        </w:rPr>
+        <w:t>92-SIAAAT</w:t>
+      </w:r>
+      <w:r>
+        <w:rPr>
+          <w:rFonts w:ascii="Courier" w:hAnsi="Courier"/>
+        </w:rPr>
+        <w:t>)</w:t>
+      </w:r>
+    </w:p>
+    <w:p>
+      <w:pPr>
+        <w:rPr>
+          <w:rFonts w:ascii="Courier" w:hAnsi="Courier"/>
+        </w:rPr>
+      </w:pPr>
+      <w:r>
+        <w:rPr>
+          <w:rFonts w:ascii="Courier" w:hAnsi="Courier"/>
+        </w:rPr>
+        <w:t>F: ACCTGGACGGTGAAGTGATTGGAATTGTAACTTTGGTAGTGACAGCTGGAAT</w:t>
+      </w:r>
+    </w:p>
+    <w:p>
+      <w:pPr>
+        <w:rPr>
+          <w:rFonts w:ascii="Courier" w:hAnsi="Courier"/>
+        </w:rPr>
+      </w:pPr>
+      <w:r>
+        <w:rPr>
+          <w:rFonts w:ascii="Courier" w:hAnsi="Courier"/>
+        </w:rPr>
+        <w:t>R: AGGAACTTTTTAATCTTATCAGATGGGATTGCAAAAGCGATTCCAGCTGTCACTACCAAA</w:t>
+      </w:r>
+    </w:p>
+    <w:p>
+      <w:pPr>
+        <w:rPr>
+          <w:rFonts w:ascii="Courier" w:hAnsi="Courier"/>
+        </w:rPr>
+      </w:pPr>
+    </w:p>
+    <w:p>
+      <w:pPr>
+        <w:rPr>
+          <w:rFonts w:ascii="Courier" w:hAnsi="Courier"/>
+        </w:rPr>
+      </w:pPr>
+    </w:p>
+    <w:p>
+      <w:pPr>
+        <w:rPr>
+          <w:rFonts w:ascii="Courier" w:hAnsi="Courier"/>
+        </w:rPr>
+      </w:pPr>
+      <w:r>
         <w:rPr>
           <w:rFonts w:ascii="Courier" w:hAnsi="Courier"/>
           <w:b/>
         </w:rPr>
-      </w:pPr>
+        <w:t xml:space="preserve">Htra1 </w:t>
+      </w:r>
       <w:r>
         <w:rPr>
           <w:rFonts w:ascii="Courier" w:hAnsi="Courier"/>
           <w:b/>
         </w:rPr>
-        <w:t>Protease mutations</w:t>
-      </w:r>
-    </w:p>
-    <w:p>
-      <w:pPr>
-        <w:rPr>
-          <w:rFonts w:ascii="Courier" w:hAnsi="Courier"/>
-        </w:rPr>
-      </w:pPr>
-      <w:r>
-        <w:rPr>
-          <w:rFonts w:ascii="Courier" w:hAnsi="Courier"/>
-        </w:rPr>
-        <w:t>Mutation</w:t>
-      </w:r>
-      <w:r>
-        <w:rPr>
-          <w:rFonts w:ascii="Courier" w:hAnsi="Courier"/>
-        </w:rPr>
-        <w:t xml:space="preserve"> cutting</w:t>
+        <w:t>PDZ changes</w:t>
       </w:r>
       <w:r>
         <w:rPr>
@@ -9619,70 +11501,123 @@
         <w:rPr>
           <w:rFonts w:ascii="Courier" w:hAnsi="Courier"/>
         </w:rPr>
-        <w:t>F: TTTATCCCTGTGGAGAACCTAGAGACAACCATGAGGTCGG</w:t>
-      </w:r>
-    </w:p>
-    <w:p>
-      <w:pPr>
-        <w:rPr>
-          <w:rFonts w:ascii="Courier" w:hAnsi="Courier"/>
-        </w:rPr>
-      </w:pPr>
-      <w:r>
-        <w:rPr>
-          <w:rFonts w:ascii="Courier" w:hAnsi="Courier"/>
-        </w:rPr>
-        <w:t>R: GCTATCACCCCGCCGGCGC</w:t>
-      </w:r>
-    </w:p>
-    <w:p>
-      <w:pPr>
-        <w:rPr>
-          <w:rFonts w:ascii="Courier" w:hAnsi="Courier"/>
-        </w:rPr>
-      </w:pPr>
-      <w:proofErr w:type="spellStart"/>
-      <w:r>
-        <w:rPr>
-          <w:rFonts w:ascii="Courier" w:hAnsi="Courier"/>
-        </w:rPr>
-        <w:t>Rcomp</w:t>
-      </w:r>
-      <w:proofErr w:type="spellEnd"/>
-      <w:r>
-        <w:rPr>
-          <w:rFonts w:ascii="Courier" w:hAnsi="Courier"/>
-        </w:rPr>
-        <w:t>:</w:t>
-      </w:r>
-      <w:r>
-        <w:t xml:space="preserve"> </w:t>
-      </w:r>
-      <w:r>
-        <w:rPr>
-          <w:rFonts w:ascii="Courier" w:hAnsi="Courier"/>
-        </w:rPr>
-        <w:t>GCGCCGGCGGGGTGATAGC</w:t>
-      </w:r>
-    </w:p>
-    <w:p>
-      <w:pPr>
-        <w:rPr>
-          <w:rFonts w:ascii="Courier" w:hAnsi="Courier"/>
-        </w:rPr>
-      </w:pPr>
-    </w:p>
-    <w:p>
-      <w:pPr>
-        <w:rPr>
-          <w:rFonts w:ascii="Courier" w:hAnsi="Courier"/>
-        </w:rPr>
-      </w:pPr>
-      <w:r>
-        <w:rPr>
-          <w:rFonts w:ascii="Courier" w:hAnsi="Courier"/>
-        </w:rPr>
-        <w:t>CEDYF:</w:t>
+        <w:t>N446E (elongate first)</w:t>
+      </w:r>
+    </w:p>
+    <w:p>
+      <w:pPr>
+        <w:rPr>
+          <w:rFonts w:ascii="Courier" w:hAnsi="Courier"/>
+        </w:rPr>
+      </w:pPr>
+      <w:r>
+        <w:rPr>
+          <w:rFonts w:ascii="Courier" w:hAnsi="Courier"/>
+        </w:rPr>
+        <w:t xml:space="preserve">F: </w:t>
+      </w:r>
+      <w:r>
+        <w:rPr>
+          <w:rFonts w:ascii="Courier" w:hAnsi="Courier"/>
+        </w:rPr>
+        <w:t>TGGACAGTCCGTGGTCTCCGCCGAGGATGTCA</w:t>
+      </w:r>
+    </w:p>
+    <w:p>
+      <w:pPr>
+        <w:rPr>
+          <w:rFonts w:ascii="Courier" w:hAnsi="Courier"/>
+        </w:rPr>
+      </w:pPr>
+      <w:r>
+        <w:rPr>
+          <w:rFonts w:ascii="Courier" w:hAnsi="Courier"/>
+        </w:rPr>
+        <w:t xml:space="preserve">R: </w:t>
+      </w:r>
+      <w:r>
+        <w:rPr>
+          <w:rFonts w:ascii="Courier" w:hAnsi="Courier"/>
+        </w:rPr>
+        <w:t>TCCCTTTTAATGACGTCGCTGACATCCTCGGCGGA</w:t>
+      </w:r>
+    </w:p>
+    <w:p>
+      <w:pPr>
+        <w:rPr>
+          <w:rFonts w:ascii="Courier" w:hAnsi="Courier"/>
+        </w:rPr>
+      </w:pPr>
+    </w:p>
+    <w:p>
+      <w:pPr>
+        <w:rPr>
+          <w:rFonts w:ascii="Courier" w:hAnsi="Courier"/>
+        </w:rPr>
+      </w:pPr>
+      <w:r>
+        <w:rPr>
+          <w:rFonts w:ascii="Courier" w:hAnsi="Courier"/>
+        </w:rPr>
+        <w:t>I415K (elongate first)</w:t>
+      </w:r>
+    </w:p>
+    <w:p>
+      <w:pPr>
+        <w:rPr>
+          <w:rFonts w:ascii="Courier" w:hAnsi="Courier"/>
+        </w:rPr>
+      </w:pPr>
+      <w:r>
+        <w:rPr>
+          <w:rFonts w:ascii="Courier" w:hAnsi="Courier"/>
+        </w:rPr>
+        <w:t xml:space="preserve">F: </w:t>
+      </w:r>
+      <w:r>
+        <w:rPr>
+          <w:rFonts w:ascii="Courier" w:hAnsi="Courier"/>
+        </w:rPr>
+        <w:t>CCAGACGTGATCTCAGGAGCGTATATAAAAGAAGTAATTCCT</w:t>
+      </w:r>
+    </w:p>
+    <w:p>
+      <w:pPr>
+        <w:rPr>
+          <w:rFonts w:ascii="Courier" w:hAnsi="Courier"/>
+        </w:rPr>
+      </w:pPr>
+      <w:r>
+        <w:rPr>
+          <w:rFonts w:ascii="Courier" w:hAnsi="Courier"/>
+        </w:rPr>
+        <w:t xml:space="preserve">R: </w:t>
+      </w:r>
+      <w:r>
+        <w:rPr>
+          <w:rFonts w:ascii="Courier" w:hAnsi="Courier"/>
+        </w:rPr>
+        <w:t>GCTTCTGCTGGGGTATCAGGAATTACTTCTTTTATATACGCTCC</w:t>
+      </w:r>
+    </w:p>
+    <w:p>
+      <w:pPr>
+        <w:rPr>
+          <w:rFonts w:ascii="Courier" w:hAnsi="Courier"/>
+        </w:rPr>
+      </w:pPr>
+    </w:p>
+    <w:p>
+      <w:pPr>
+        <w:rPr>
+          <w:rFonts w:ascii="Courier" w:hAnsi="Courier"/>
+        </w:rPr>
+      </w:pPr>
+      <w:r>
+        <w:rPr>
+          <w:rFonts w:ascii="Courier" w:hAnsi="Courier"/>
+        </w:rPr>
+        <w:t>S389D_S444R_N446Q (react with template first)</w:t>
       </w:r>
     </w:p>
     <w:p>
@@ -9696,623 +11631,118 @@
           <w:rFonts w:ascii="Courier" w:hAnsi="Courier"/>
         </w:rPr>
         <w:lastRenderedPageBreak/>
-        <w:t>F1 (138F147A151W):</w:t>
-      </w:r>
-    </w:p>
-    <w:p>
-      <w:pPr>
-        <w:rPr>
-          <w:rFonts w:ascii="Courier" w:hAnsi="Courier"/>
-        </w:rPr>
-      </w:pPr>
-      <w:r>
-        <w:rPr>
-          <w:rFonts w:ascii="Courier" w:hAnsi="Courier"/>
-        </w:rPr>
-        <w:t>GCGCCGGCGGGGTGATAGCTTTGGCAGCCTGCTGTCGCCCCGGCCCGCTTCCTACTTGTGGGGCTCCTCGGGGGGTCCGCTGTTGTGCCCCGCGGGGCAC</w:t>
-      </w:r>
-    </w:p>
-    <w:p>
-      <w:pPr>
-        <w:rPr>
-          <w:rFonts w:ascii="Courier" w:hAnsi="Courier"/>
-        </w:rPr>
-      </w:pPr>
-      <w:r>
-        <w:rPr>
-          <w:rFonts w:ascii="Courier" w:hAnsi="Courier"/>
-        </w:rPr>
-        <w:t>R1 (170Q183R):</w:t>
-      </w:r>
-    </w:p>
-    <w:p>
-      <w:pPr>
-        <w:rPr>
-          <w:rFonts w:ascii="Courier" w:hAnsi="Courier"/>
-        </w:rPr>
-      </w:pPr>
-      <w:r>
-        <w:rPr>
-          <w:rFonts w:ascii="Courier" w:hAnsi="Courier"/>
-        </w:rPr>
-        <w:t>AGGTTCTCCACAGGGATAAAACGCACCGCCTTAGCCACTCCACGGGTGCACACCGCGGCCTGAAATATGCCCACGGCGTGCCCCGCGGGGCACAACAGCG</w:t>
-      </w:r>
-    </w:p>
-    <w:p>
-      <w:pPr>
-        <w:rPr>
-          <w:rFonts w:ascii="Courier" w:hAnsi="Courier"/>
-        </w:rPr>
-      </w:pPr>
-    </w:p>
-    <w:p>
-      <w:pPr>
-        <w:rPr>
-          <w:rFonts w:ascii="Courier" w:hAnsi="Courier"/>
-        </w:rPr>
-      </w:pPr>
-      <w:r>
-        <w:rPr>
-          <w:rFonts w:ascii="Courier" w:hAnsi="Courier"/>
-        </w:rPr>
-        <w:t>DVDAR/DVDAS:</w:t>
-      </w:r>
-    </w:p>
-    <w:p>
-      <w:pPr>
-        <w:rPr>
-          <w:rFonts w:ascii="Courier" w:hAnsi="Courier"/>
-        </w:rPr>
-      </w:pPr>
-      <w:r>
-        <w:rPr>
-          <w:rFonts w:ascii="Courier" w:hAnsi="Courier"/>
-        </w:rPr>
-        <w:t>F2 (138I):</w:t>
-      </w:r>
-    </w:p>
-    <w:p>
-      <w:pPr>
-        <w:rPr>
-          <w:rFonts w:ascii="Courier" w:hAnsi="Courier"/>
-        </w:rPr>
-      </w:pPr>
-      <w:r>
-        <w:rPr>
-          <w:rFonts w:ascii="Courier" w:hAnsi="Courier"/>
-        </w:rPr>
-        <w:t>GCGCCGGCGGGGTGATAGCATCGGCAGCCTGCTGTCGCCCCGGCCCATTTCCTACTTGAAAGGCTCCTCGGGGGGTCCGCTGTTGTGCCCCGCGGGGCAC</w:t>
-      </w:r>
-    </w:p>
-    <w:p>
-      <w:pPr>
-        <w:rPr>
-          <w:rFonts w:ascii="Courier" w:hAnsi="Courier"/>
-        </w:rPr>
-      </w:pPr>
-      <w:r>
-        <w:rPr>
-          <w:rFonts w:ascii="Courier" w:hAnsi="Courier"/>
-        </w:rPr>
-        <w:t>R2 (170Q171S173I175K183R):</w:t>
-      </w:r>
-    </w:p>
-    <w:p>
-      <w:pPr>
-        <w:rPr>
-          <w:rFonts w:ascii="Courier" w:hAnsi="Courier"/>
-        </w:rPr>
-      </w:pPr>
-      <w:r>
-        <w:rPr>
-          <w:rFonts w:ascii="Courier" w:hAnsi="Courier"/>
-        </w:rPr>
-        <w:t>AGGTTCTCCACAGGGATAAAACGCACCGCCTTAGCCACTCCACGTTTGCAGATCGCTGACTGAAATATGCCCACGGCGTGCCCCGCGGGGCACAACAGCG</w:t>
-      </w:r>
-    </w:p>
-    <w:p>
-      <w:pPr>
-        <w:rPr>
-          <w:rFonts w:ascii="Courier" w:hAnsi="Courier"/>
-        </w:rPr>
-      </w:pPr>
-    </w:p>
-    <w:p>
-      <w:pPr>
-        <w:rPr>
-          <w:rFonts w:ascii="Courier" w:hAnsi="Courier"/>
-          <w:b/>
-        </w:rPr>
-      </w:pPr>
-      <w:r>
-        <w:rPr>
-          <w:rFonts w:ascii="Courier" w:hAnsi="Courier"/>
-          <w:b/>
-        </w:rPr>
-        <w:t>Protease Swaps:</w:t>
-      </w:r>
-    </w:p>
-    <w:p>
-      <w:pPr>
-        <w:rPr>
-          <w:rFonts w:ascii="Courier" w:hAnsi="Courier"/>
-        </w:rPr>
-      </w:pPr>
-      <w:proofErr w:type="spellStart"/>
-      <w:r>
-        <w:rPr>
-          <w:rFonts w:ascii="Courier" w:hAnsi="Courier"/>
-        </w:rPr>
-        <w:t>Protease_F_cutting</w:t>
-      </w:r>
-      <w:proofErr w:type="spellEnd"/>
-      <w:r>
-        <w:rPr>
-          <w:rFonts w:ascii="Courier" w:hAnsi="Courier"/>
-        </w:rPr>
-        <w:t>:</w:t>
-      </w:r>
-    </w:p>
-    <w:p>
-      <w:pPr>
-        <w:rPr>
-          <w:rFonts w:ascii="Courier" w:hAnsi="Courier"/>
-        </w:rPr>
-      </w:pPr>
-      <w:r>
-        <w:rPr>
-          <w:rFonts w:ascii="Courier" w:hAnsi="Courier"/>
-        </w:rPr>
-        <w:t>GGATCCGAACAAAAGCTTATTTC</w:t>
-      </w:r>
-    </w:p>
-    <w:p>
-      <w:pPr>
-        <w:rPr>
-          <w:rFonts w:ascii="Courier" w:hAnsi="Courier"/>
-        </w:rPr>
-      </w:pPr>
-      <w:proofErr w:type="spellStart"/>
-      <w:r>
-        <w:rPr>
-          <w:rFonts w:ascii="Courier" w:hAnsi="Courier"/>
-        </w:rPr>
-        <w:t>Protease_R_cutting</w:t>
-      </w:r>
-      <w:proofErr w:type="spellEnd"/>
-      <w:r>
-        <w:rPr>
-          <w:rFonts w:ascii="Courier" w:hAnsi="Courier"/>
-        </w:rPr>
-        <w:t>:</w:t>
-      </w:r>
-    </w:p>
-    <w:p>
-      <w:pPr>
-        <w:rPr>
-          <w:rFonts w:ascii="Courier" w:hAnsi="Courier"/>
-        </w:rPr>
-      </w:pPr>
-      <w:r>
-        <w:rPr>
-          <w:rFonts w:ascii="Courier" w:hAnsi="Courier"/>
-        </w:rPr>
-        <w:t>GATAGGCGCCATGCTAG</w:t>
-      </w:r>
-    </w:p>
-    <w:p>
-      <w:pPr>
-        <w:rPr>
-          <w:rFonts w:ascii="Courier" w:hAnsi="Courier"/>
-        </w:rPr>
-      </w:pPr>
-    </w:p>
-    <w:p>
-      <w:pPr>
-        <w:rPr>
-          <w:rFonts w:ascii="Courier" w:hAnsi="Courier"/>
-        </w:rPr>
-      </w:pPr>
-      <w:r>
-        <w:rPr>
-          <w:rFonts w:ascii="Courier" w:hAnsi="Courier"/>
-        </w:rPr>
-        <w:t>Htra1_insert_F:</w:t>
-      </w:r>
-    </w:p>
-    <w:p>
-      <w:pPr>
-        <w:rPr>
-          <w:rFonts w:ascii="Courier" w:hAnsi="Courier"/>
-        </w:rPr>
-      </w:pPr>
-      <w:r>
-        <w:rPr>
-          <w:rFonts w:ascii="Courier" w:hAnsi="Courier"/>
-        </w:rPr>
-        <w:t>CTCCGCTAGCATGGCGCCTATCGGGCAGGAAGATC</w:t>
-      </w:r>
-    </w:p>
-    <w:p>
-      <w:pPr>
-        <w:rPr>
-          <w:rFonts w:ascii="Courier" w:hAnsi="Courier"/>
-        </w:rPr>
-      </w:pPr>
-      <w:r>
-        <w:rPr>
-          <w:rFonts w:ascii="Courier" w:hAnsi="Courier"/>
-        </w:rPr>
-        <w:t>Htra1_full_insert_R:</w:t>
-      </w:r>
-    </w:p>
-    <w:p>
-      <w:pPr>
-        <w:rPr>
-          <w:rFonts w:ascii="Courier" w:hAnsi="Courier"/>
-        </w:rPr>
-      </w:pPr>
-      <w:r>
-        <w:rPr>
-          <w:rFonts w:ascii="Courier" w:hAnsi="Courier"/>
-        </w:rPr>
-        <w:t>CAGAAATAAGCTTTTGTTCGGATCCTGGGTCAATTTCTTCGGG</w:t>
-      </w:r>
-    </w:p>
-    <w:p>
-      <w:pPr>
-        <w:rPr>
-          <w:rFonts w:ascii="Courier" w:hAnsi="Courier"/>
-        </w:rPr>
-      </w:pPr>
-      <w:r>
-        <w:rPr>
-          <w:rFonts w:ascii="Courier" w:hAnsi="Courier"/>
-        </w:rPr>
-        <w:t>Htra1_protease_insert_R:</w:t>
-      </w:r>
-    </w:p>
-    <w:p>
-      <w:pPr>
-        <w:rPr>
-          <w:rFonts w:ascii="Courier" w:hAnsi="Courier"/>
-        </w:rPr>
-      </w:pPr>
-      <w:r>
-        <w:rPr>
-          <w:rFonts w:ascii="Courier" w:hAnsi="Courier"/>
-        </w:rPr>
-        <w:t>CAGAAATAAGCTTTTGTTCGGATCCTTTGGCCTGTCGG</w:t>
-      </w:r>
-    </w:p>
-    <w:p>
-      <w:pPr>
-        <w:rPr>
-          <w:rFonts w:ascii="Courier" w:hAnsi="Courier"/>
-        </w:rPr>
-      </w:pPr>
-    </w:p>
-    <w:p>
-      <w:pPr>
-        <w:rPr>
-          <w:rFonts w:ascii="Courier" w:hAnsi="Courier"/>
-        </w:rPr>
-      </w:pPr>
-      <w:r>
-        <w:rPr>
-          <w:rFonts w:ascii="Courier" w:hAnsi="Courier"/>
-        </w:rPr>
-        <w:t>Htra1_A328S_F:</w:t>
-      </w:r>
-    </w:p>
-    <w:p>
-      <w:pPr>
-        <w:rPr>
-          <w:rFonts w:ascii="Courier" w:hAnsi="Courier"/>
-        </w:rPr>
-      </w:pPr>
-      <w:r>
-        <w:rPr>
-          <w:rFonts w:ascii="Courier" w:hAnsi="Courier"/>
-        </w:rPr>
-        <w:t>CCGACGCCATCATCAACTATGGAAACTCCGGAGGCC</w:t>
-      </w:r>
-    </w:p>
-    <w:p>
-      <w:pPr>
-        <w:rPr>
-          <w:rFonts w:ascii="Courier" w:hAnsi="Courier"/>
-        </w:rPr>
-      </w:pPr>
-      <w:r>
-        <w:rPr>
-          <w:rFonts w:ascii="Courier" w:hAnsi="Courier"/>
-        </w:rPr>
-        <w:t>Htra1_A328S_R:</w:t>
-      </w:r>
-    </w:p>
-    <w:p>
-      <w:pPr>
-        <w:rPr>
-          <w:rFonts w:ascii="Courier" w:hAnsi="Courier"/>
-        </w:rPr>
-      </w:pPr>
-      <w:r>
-        <w:rPr>
-          <w:rFonts w:ascii="Courier" w:hAnsi="Courier"/>
-        </w:rPr>
-        <w:t>CCAGGTTTACTAACGGGCCTCCGGAGTTTCCA</w:t>
-      </w:r>
-    </w:p>
-    <w:p>
-      <w:pPr>
-        <w:rPr>
-          <w:rFonts w:ascii="Courier" w:hAnsi="Courier"/>
-        </w:rPr>
-      </w:pPr>
-      <w:r>
-        <w:rPr>
-          <w:rFonts w:ascii="Courier" w:hAnsi="Courier"/>
-        </w:rPr>
-        <w:t>Total length: 51bp</w:t>
-      </w:r>
-    </w:p>
-    <w:p>
-      <w:pPr>
-        <w:rPr>
-          <w:rFonts w:ascii="Courier" w:hAnsi="Courier"/>
-        </w:rPr>
-      </w:pPr>
-    </w:p>
-    <w:p>
-      <w:pPr>
-        <w:rPr>
-          <w:rFonts w:ascii="Courier" w:hAnsi="Courier"/>
-        </w:rPr>
-      </w:pPr>
-      <w:r>
-        <w:rPr>
-          <w:rFonts w:ascii="Courier" w:hAnsi="Courier"/>
-        </w:rPr>
-        <w:t>Substrates:</w:t>
-      </w:r>
-    </w:p>
-    <w:p>
-      <w:pPr>
-        <w:rPr>
-          <w:rFonts w:ascii="Courier" w:hAnsi="Courier"/>
-        </w:rPr>
-      </w:pPr>
-      <w:r>
-        <w:rPr>
-          <w:rFonts w:ascii="Courier" w:hAnsi="Courier"/>
-        </w:rPr>
-        <w:t>ASyn_82-97_F</w:t>
-      </w:r>
-    </w:p>
-    <w:p>
-      <w:pPr>
-        <w:rPr>
-          <w:rFonts w:ascii="Courier" w:hAnsi="Courier"/>
-        </w:rPr>
-      </w:pPr>
-      <w:r>
-        <w:rPr>
-          <w:rFonts w:ascii="Courier" w:hAnsi="Courier"/>
-        </w:rPr>
-        <w:t>GTAGCGGAGGCGGAGGGTCGGTAGAGGGAGCTGGATCAATCGCTGCTGCTACGGGATTTGTAAAAAAAGGCAGTGATTATAAAGATGATGATGATAAAGG</w:t>
-      </w:r>
-    </w:p>
-    <w:p>
-      <w:pPr>
-        <w:rPr>
-          <w:rFonts w:ascii="Courier" w:hAnsi="Courier"/>
-        </w:rPr>
-      </w:pPr>
-      <w:r>
-        <w:rPr>
-          <w:rFonts w:ascii="Courier" w:hAnsi="Courier"/>
-        </w:rPr>
-        <w:t>ASyn_82-97_R</w:t>
-      </w:r>
-    </w:p>
-    <w:p>
-      <w:pPr>
-        <w:rPr>
-          <w:rFonts w:ascii="Courier" w:hAnsi="Courier"/>
-        </w:rPr>
-      </w:pPr>
-      <w:r>
-        <w:rPr>
-          <w:rFonts w:ascii="Courier" w:hAnsi="Courier"/>
-        </w:rPr>
-        <w:t>CCTTTATCATCATCATCTTTATAATCACTGCCTTTTTTTACAAATCCCGTAGCAGCAGCGATTGATCCAGCTCCCTCTACCGACCCTCCGCCTCCGCTAC</w:t>
-      </w:r>
-    </w:p>
-    <w:p>
-      <w:pPr>
-        <w:rPr>
-          <w:rFonts w:ascii="Courier" w:hAnsi="Courier"/>
-        </w:rPr>
-      </w:pPr>
-    </w:p>
-    <w:p>
-      <w:pPr>
-        <w:rPr>
-          <w:rFonts w:ascii="Courier" w:hAnsi="Courier"/>
-        </w:rPr>
-      </w:pPr>
-      <w:r>
-        <w:rPr>
-          <w:rFonts w:ascii="Courier" w:hAnsi="Courier"/>
-        </w:rPr>
-        <w:t>ASyn_82-90_F</w:t>
-      </w:r>
-    </w:p>
-    <w:p>
-      <w:pPr>
-        <w:rPr>
-          <w:rFonts w:ascii="Courier" w:hAnsi="Courier"/>
-        </w:rPr>
-      </w:pPr>
-      <w:r>
-        <w:rPr>
-          <w:rFonts w:ascii="Courier" w:hAnsi="Courier"/>
-        </w:rPr>
-        <w:t>GTAGCGGAGGCGGAGGGTCGGTAGAGGGAGCTGGATCAATCGCTGCTGGCAGTGATTATAAAGATGATGATGATAAAGG</w:t>
-      </w:r>
-    </w:p>
-    <w:p>
-      <w:pPr>
-        <w:rPr>
-          <w:rFonts w:ascii="Courier" w:hAnsi="Courier"/>
-        </w:rPr>
-      </w:pPr>
-      <w:r>
-        <w:rPr>
-          <w:rFonts w:ascii="Courier" w:hAnsi="Courier"/>
-        </w:rPr>
-        <w:t>ASyn_82-90_R</w:t>
-      </w:r>
-    </w:p>
-    <w:p>
-      <w:pPr>
-        <w:rPr>
-          <w:rFonts w:ascii="Courier" w:hAnsi="Courier"/>
-        </w:rPr>
-      </w:pPr>
-      <w:r>
-        <w:rPr>
-          <w:rFonts w:ascii="Courier" w:hAnsi="Courier"/>
-        </w:rPr>
-        <w:lastRenderedPageBreak/>
-        <w:t>CCTTTATCATCATCATCTTTATAATCACTGCCAGCAGCGATTGATCCAGCTCCCTCTACCGACCCTCCGCCTCCGCTAC</w:t>
-      </w:r>
-    </w:p>
-    <w:p>
-      <w:pPr>
-        <w:rPr>
-          <w:rFonts w:ascii="Courier" w:hAnsi="Courier"/>
-        </w:rPr>
-      </w:pPr>
-    </w:p>
-    <w:p>
-      <w:pPr>
-        <w:rPr>
-          <w:rFonts w:ascii="Courier" w:hAnsi="Courier"/>
-        </w:rPr>
-      </w:pPr>
-      <w:r>
-        <w:rPr>
-          <w:rFonts w:ascii="Courier" w:hAnsi="Courier"/>
-        </w:rPr>
-        <w:t>ASyn_85-93_F</w:t>
-      </w:r>
-    </w:p>
-    <w:p>
-      <w:pPr>
-        <w:rPr>
-          <w:rFonts w:ascii="Courier" w:hAnsi="Courier"/>
-        </w:rPr>
-      </w:pPr>
-      <w:r>
-        <w:rPr>
-          <w:rFonts w:ascii="Courier" w:hAnsi="Courier"/>
-        </w:rPr>
-        <w:t>GTAGCGGAGGCGGAGGGTCGGCTGGATCAATCGCTGCTGCTACGGGAGGCAGTGATTATAAAGATGATGATGATAAAGG</w:t>
-      </w:r>
-    </w:p>
-    <w:p>
-      <w:pPr>
-        <w:rPr>
-          <w:rFonts w:ascii="Courier" w:hAnsi="Courier"/>
-        </w:rPr>
-      </w:pPr>
-      <w:r>
-        <w:rPr>
-          <w:rFonts w:ascii="Courier" w:hAnsi="Courier"/>
-        </w:rPr>
-        <w:t>ASyn_85-93_R</w:t>
-      </w:r>
-    </w:p>
-    <w:p>
-      <w:pPr>
-        <w:rPr>
-          <w:rFonts w:ascii="Courier" w:hAnsi="Courier"/>
-        </w:rPr>
-      </w:pPr>
-      <w:r>
-        <w:rPr>
-          <w:rFonts w:ascii="Courier" w:hAnsi="Courier"/>
-        </w:rPr>
-        <w:t>CCTTTATCATCATCATCTTTATAATCACTGCCTCCCGTAGCAGCAGCGATTGATCCAGCCGACCCTCCGCCTCCGCTAC</w:t>
-      </w:r>
-    </w:p>
-    <w:p>
-      <w:pPr>
-        <w:rPr>
-          <w:rFonts w:ascii="Courier" w:hAnsi="Courier"/>
-        </w:rPr>
-      </w:pPr>
-    </w:p>
-    <w:p>
-      <w:pPr>
-        <w:rPr>
-          <w:rFonts w:ascii="Courier" w:hAnsi="Courier"/>
-        </w:rPr>
-      </w:pPr>
-      <w:r>
-        <w:rPr>
-          <w:rFonts w:ascii="Courier" w:hAnsi="Courier"/>
-        </w:rPr>
-        <w:t>ASyn_88-96_F</w:t>
-      </w:r>
-    </w:p>
-    <w:p>
-      <w:pPr>
-        <w:rPr>
-          <w:rFonts w:ascii="Courier" w:hAnsi="Courier"/>
-        </w:rPr>
-      </w:pPr>
-      <w:r>
-        <w:rPr>
-          <w:rFonts w:ascii="Courier" w:hAnsi="Courier"/>
-        </w:rPr>
-        <w:t>GTAGCGGAGGCGGAGGGTCGATCGCTGCTGCTACGGGATTTGTAAAAGGCAGTGATTATAAAGATGATGATGATAAAGG</w:t>
-      </w:r>
-    </w:p>
-    <w:p>
-      <w:pPr>
-        <w:rPr>
-          <w:rFonts w:ascii="Courier" w:hAnsi="Courier"/>
-        </w:rPr>
-      </w:pPr>
-      <w:r>
-        <w:rPr>
-          <w:rFonts w:ascii="Courier" w:hAnsi="Courier"/>
-        </w:rPr>
-        <w:t>ASyn_88-96_R</w:t>
-      </w:r>
-    </w:p>
-    <w:p>
-      <w:pPr>
-        <w:rPr>
-          <w:rFonts w:ascii="Courier" w:hAnsi="Courier"/>
-        </w:rPr>
-      </w:pPr>
-      <w:r>
-        <w:rPr>
-          <w:rFonts w:ascii="Courier" w:hAnsi="Courier"/>
-        </w:rPr>
-        <w:t>CCTTTATCATCATCATCTTTATAATCACTGCCTTTTACAAATCCCGTAGCAGCAGCGATCGACCCTCCGCCTCCGCTAC</w:t>
-      </w:r>
-    </w:p>
-    <w:p>
-      <w:pPr>
-        <w:rPr>
-          <w:rFonts w:ascii="Courier" w:hAnsi="Courier"/>
-        </w:rPr>
-      </w:pPr>
+        <w:t xml:space="preserve">F: </w:t>
+      </w:r>
+      <w:r>
+        <w:rPr>
+          <w:rFonts w:ascii="Courier" w:hAnsi="Courier"/>
+        </w:rPr>
+        <w:t>TCACCAAGAAGAAGTATATTGGTATCCGAATGATGGACCTCACGTCCAGCAAAGCCAAAG</w:t>
+      </w:r>
+    </w:p>
+    <w:p>
+      <w:pPr>
+        <w:rPr>
+          <w:rFonts w:ascii="Courier" w:hAnsi="Courier"/>
+        </w:rPr>
+      </w:pPr>
+      <w:r>
+        <w:rPr>
+          <w:rFonts w:ascii="Courier" w:hAnsi="Courier"/>
+        </w:rPr>
+        <w:t>CCTTTTAATGACGTCGCTGACATCCTGGGCCCTGACCACGGACTGTCC</w:t>
+      </w:r>
+    </w:p>
+    <w:p>
+      <w:pPr>
+        <w:rPr>
+          <w:rFonts w:ascii="Courier" w:hAnsi="Courier"/>
+        </w:rPr>
+      </w:pPr>
+    </w:p>
+    <w:p>
+      <w:pPr>
+        <w:rPr>
+          <w:rFonts w:ascii="Courier" w:hAnsi="Courier"/>
+        </w:rPr>
+      </w:pPr>
+      <w:r>
+        <w:rPr>
+          <w:rFonts w:ascii="Courier" w:hAnsi="Courier"/>
+        </w:rPr>
+        <w:t>R386V_M388R_K394V_I415K_E416Y (react with template first)</w:t>
+      </w:r>
+    </w:p>
+    <w:p>
+      <w:pPr>
+        <w:rPr>
+          <w:rFonts w:ascii="Courier" w:hAnsi="Courier"/>
+        </w:rPr>
+      </w:pPr>
+      <w:r>
+        <w:rPr>
+          <w:rFonts w:ascii="Courier" w:hAnsi="Courier"/>
+        </w:rPr>
+        <w:t xml:space="preserve">F: </w:t>
+      </w:r>
+      <w:r>
+        <w:rPr>
+          <w:rFonts w:ascii="Courier" w:hAnsi="Courier"/>
+        </w:rPr>
+        <w:t>GATCCATCACCAAGAAGAAGTATATTGGTATCGTCATGAGGTCACTCACGTCCAGCGTCGCCAAAGAGCTGAAGG</w:t>
+      </w:r>
+    </w:p>
+    <w:p>
+      <w:pPr>
+        <w:rPr>
+          <w:rFonts w:ascii="Courier" w:hAnsi="Courier"/>
+        </w:rPr>
+      </w:pPr>
+      <w:r>
+        <w:rPr>
+          <w:rFonts w:ascii="Courier" w:hAnsi="Courier"/>
+        </w:rPr>
+        <w:t xml:space="preserve">R: </w:t>
+      </w:r>
+    </w:p>
+    <w:p>
+      <w:pPr>
+        <w:rPr>
+          <w:rFonts w:ascii="Courier" w:hAnsi="Courier"/>
+        </w:rPr>
+      </w:pPr>
+      <w:r>
+        <w:rPr>
+          <w:rFonts w:ascii="Courier" w:hAnsi="Courier"/>
+        </w:rPr>
+        <w:t xml:space="preserve">GCTTCTGCTGGGGTATCAGGAATTACATACTTTATATACGCTCCTGAGATCACGTCTGGGAAGTCCCGGTGC </w:t>
+      </w:r>
+    </w:p>
+    <w:p>
+      <w:pPr>
+        <w:rPr>
+          <w:rFonts w:ascii="Courier" w:hAnsi="Courier"/>
+        </w:rPr>
+      </w:pPr>
+      <w:r>
+        <w:rPr>
+          <w:rFonts w:ascii="Courier" w:hAnsi="Courier"/>
+        </w:rPr>
+        <w:t>OLD frame shift:</w:t>
+      </w:r>
+    </w:p>
+    <w:p>
+      <w:pPr>
+        <w:rPr>
+          <w:rFonts w:ascii="Courier" w:hAnsi="Courier"/>
+        </w:rPr>
+      </w:pPr>
+      <w:r>
+        <w:rPr>
+          <w:rFonts w:ascii="Courier" w:hAnsi="Courier"/>
+        </w:rPr>
+        <w:t>GCTTCTGCTGGGGTATCAGGAATTACATACTTATATACGCTCCTGAGATCACGTCTGGGAAGTCCCGGTGC</w:t>
+      </w:r>
     </w:p>
     <w:p>
       <w:pPr>
@@ -12316,7 +13746,7 @@
       <w:r>
         <w:t>TTTTTAA</w:t>
       </w:r>
-      <w:commentRangeStart w:id="17"/>
+      <w:commentRangeStart w:id="19"/>
       <w:r>
         <w:rPr>
           <w:highlight w:val="green"/>
@@ -12330,13 +13760,13 @@
         <w:lastRenderedPageBreak/>
         <w:t>ATAGCTCGACGATTG</w:t>
       </w:r>
-      <w:commentRangeEnd w:id="17"/>
+      <w:commentRangeEnd w:id="19"/>
       <w:r>
         <w:rPr>
           <w:rStyle w:val="CommentReference"/>
           <w:highlight w:val="green"/>
         </w:rPr>
-        <w:commentReference w:id="17"/>
+        <w:commentReference w:id="19"/>
       </w:r>
       <w:r>
         <w:t>AAGGTAGATACCCATACGACGTTCCAGACTACGCTCTGCAGGCTAGTGGTGGAGGAG</w:t>
@@ -12347,7 +13777,7 @@
       <w:r>
         <w:t>AGCGGAGGCGGAGGGTCG</w:t>
       </w:r>
-      <w:commentRangeStart w:id="18"/>
+      <w:commentRangeStart w:id="20"/>
       <w:r>
         <w:rPr>
           <w:b/>
@@ -12357,14 +13787,14 @@
         </w:rPr>
         <w:t>gtagagggagctggatcaatcgctgctgctacgggatttgtaaaaaaa</w:t>
       </w:r>
-      <w:commentRangeEnd w:id="18"/>
+      <w:commentRangeEnd w:id="20"/>
       <w:r>
         <w:rPr>
           <w:rStyle w:val="CommentReference"/>
           <w:rFonts w:ascii="Times New Roman" w:hAnsi="Times New Roman" w:cs="Times New Roman"/>
           <w:highlight w:val="cyan"/>
         </w:rPr>
-        <w:commentReference w:id="18"/>
+        <w:commentReference w:id="20"/>
       </w:r>
       <w:r>
         <w:t>GGCAGTGATTATAAAGATGATG</w:t>
@@ -12372,28 +13802,28 @@
       <w:r>
         <w:t>ATGATAAAGGCAGTGAAAATTTGTATTTCCAATCTGGCAGTCATCATCATCATCATCATGGTGGGGGAGGCTCCGCTAGCATGGCGCCTATC</w:t>
       </w:r>
-      <w:commentRangeStart w:id="19"/>
-      <w:commentRangeStart w:id="20"/>
+      <w:commentRangeStart w:id="21"/>
+      <w:commentRangeStart w:id="22"/>
       <w:r>
         <w:rPr>
           <w:highlight w:val="red"/>
         </w:rPr>
         <w:t>gggcaggaagatcccaacagtttgcgccataaatataactttatcgcggacgtggtggagaagatcgcccctgccgtggttcatatcgaattgtttcgcaagcttccgttttctaaacgagaggtgccggtggctagtgggtctgggtttattgtgtcggaagatggactgatcgtgacaaatgcccacgtggtgaccaacaagcaccgggtcaaagttgagctgaagaacggtgccacttacgaagccaaaatcaaggatgtggatgagaaagcagacatcgcactcatcaaaattgaccaccagggcaagctgcctgtcctgctgcttggccgctcctcagagctgcggccgggagagttcgtggtcgccatcggaagcccgttttcccttcaaaacacagtcaccaccgggatcgtgagcaccacccagcgaggcggcaaagagctggggctccgcaactcagacatggactacatccagaccgacgccatcatcaactatggaaac</w:t>
       </w:r>
-      <w:commentRangeStart w:id="21"/>
+      <w:commentRangeStart w:id="23"/>
       <w:r>
         <w:rPr>
           <w:highlight w:val="darkMagenta"/>
         </w:rPr>
         <w:t>tcg</w:t>
       </w:r>
-      <w:commentRangeEnd w:id="21"/>
+      <w:commentRangeEnd w:id="23"/>
       <w:r>
         <w:rPr>
           <w:rStyle w:val="CommentReference"/>
           <w:rFonts w:ascii="Times New Roman" w:hAnsi="Times New Roman" w:cs="Times New Roman"/>
         </w:rPr>
-        <w:commentReference w:id="21"/>
+        <w:commentReference w:id="23"/>
       </w:r>
       <w:r>
         <w:rPr>
@@ -12401,40 +13831,40 @@
         </w:rPr>
         <w:t>ggaggcccgttagtaaacctggacggtgaagtgattggaattaacactttgaaagtgacagctggaatctcctttgcaatcccatctgataagattaaaaagttcctcacggagtcccatgaccga</w:t>
       </w:r>
-      <w:commentRangeEnd w:id="20"/>
+      <w:commentRangeEnd w:id="21"/>
       <w:r>
         <w:rPr>
           <w:rStyle w:val="CommentReference"/>
           <w:rFonts w:ascii="Times New Roman" w:hAnsi="Times New Roman" w:cs="Times New Roman"/>
         </w:rPr>
-        <w:commentReference w:id="20"/>
+        <w:commentReference w:id="21"/>
       </w:r>
       <w:r>
         <w:t>caggccaaaggaaaagccatcaccaag</w:t>
       </w:r>
-      <w:commentRangeStart w:id="22"/>
+      <w:commentRangeStart w:id="24"/>
       <w:r>
         <w:rPr>
           <w:highlight w:val="magenta"/>
         </w:rPr>
         <w:t>aagaagtatattggtatccgaatgatgtcactcacgtccagcaaagccaaagagctgaaggaccggcaccgggacttcccagacgtgatctcaggagcgtatataattgaagtaattcctgataccccagcagaagctggtggtctcaaggaaaacgacgtcataatcagcatcaatggacagtccgtggtctccgccaatgatgtcagcgacgtcattaaaagggaaagcaccctgaacatggtggtccgcaggggtaatgaagatatcatgatcacagtgattcccgaagaaattgaccca</w:t>
       </w:r>
-      <w:commentRangeEnd w:id="19"/>
+      <w:commentRangeEnd w:id="22"/>
       <w:r>
         <w:rPr>
           <w:rStyle w:val="CommentReference"/>
           <w:rFonts w:ascii="Times New Roman" w:hAnsi="Times New Roman" w:cs="Times New Roman"/>
           <w:highlight w:val="magenta"/>
         </w:rPr>
-        <w:commentReference w:id="19"/>
-      </w:r>
-      <w:commentRangeEnd w:id="22"/>
+        <w:commentReference w:id="22"/>
+      </w:r>
+      <w:commentRangeEnd w:id="24"/>
       <w:r>
         <w:rPr>
           <w:rStyle w:val="CommentReference"/>
           <w:rFonts w:ascii="Times New Roman" w:hAnsi="Times New Roman" w:cs="Times New Roman"/>
         </w:rPr>
-        <w:commentReference w:id="22"/>
+        <w:commentReference w:id="24"/>
       </w:r>
       <w:r>
         <w:t>GGATCCGAACAAAAGCTTATTTCTGAAGAGGACTTGTTCGAACACGACGAATTGTAATAGCTCGAGATCTGATAACAACAGTGTAGATGTAACAAAATCGACTTTGTTCCCACTGTACTTTTAGCTCGTACAAAATACAATATACTTTTC</w:t>
@@ -12442,20 +13872,20 @@
       <w:r>
         <w:t>ATTT</w:t>
       </w:r>
-      <w:commentRangeStart w:id="23"/>
+      <w:commentRangeStart w:id="25"/>
       <w:r>
         <w:rPr>
           <w:highlight w:val="green"/>
         </w:rPr>
         <w:t>CTCCGTAAACAACATGTTTTCCCATGTAATATCC</w:t>
       </w:r>
-      <w:commentRangeEnd w:id="23"/>
+      <w:commentRangeEnd w:id="25"/>
       <w:r>
         <w:rPr>
           <w:rStyle w:val="CommentReference"/>
           <w:highlight w:val="green"/>
         </w:rPr>
-        <w:commentReference w:id="23"/>
+        <w:commentReference w:id="25"/>
       </w:r>
       <w:r>
         <w:t>TTTTCTATTTTTCGTTCCGTTACCAACTTTACACATACTTTATATAGCTATTCACTTCTATACACTAAAAAACTAAGACAATTTTAATTTTGCTGCCTGCCATATTTCAATTTGTTATAAATTCCTATAATTTATCCTATTAGTAGCTAAAAAAAGATGAATGTGAATCGAATCCTAAGAGAATTGAGCTCCAATTCGCCCTATAGTGAGTCGTATTACAATTCACTGGCCGTCGTTTTACAACGTCGTGACTGGGAAAACCCTGGCGTTACCCAACTTAATCGCCTTGCAGCACATCCCCCCTTCGCCAGCTGGCGTAATAGCGAAGAGGCCCGCACCGATCGCCCTTCCCAACAGTTGCGCAGCCTGAATGGCGAATGGCGCGACGCGCCCTGTAGCGGCGCATTAAGCGCGGCGGGTGTGGTGGTTACGCGCAGCGTGACCGCTACACTTGCCAGCGCCCTAGCGCCCGCTCCTTTCGCTTTCTTCCCTTCCTTTCTCGCCACGTTCGCCGGCTTTCCCCGTCAAGCTCTAAATCGGGGGCTCCCTTTAGGGTTCCGATTTAGTGCTTTACGGCACCTCGACCCCAAAAAACTTGATTAGGGTGATGGTTCACGTAGTGGGCCATCGCCCTGATAGACGGTTTTTCGCCCTTTGACGTTGGAGTCCACGTTCTTTAATAGTGGACTCTTGTTCCAAACTGGAACAACACTCAACCCTATCTCGGTCTATTCTTTTGATTTATAAGGGATTTTGCCGATTTCGGCCTATTGGTTAAAAAATGAGCTGATTTAACAAAAATTTAACGCGAATTTTAACAAAATATTAACGTTTACAATTTCCTGATGCGGTATTTTCTCCTTACGCATCTGTGCGGTATTTCACACCGCAGGCAAGTGCACAAACAATACTTAAATAAATACTACTCAGTAATAACCTATTTCTTAGCATTTTTGACGAAATTTGCTATTTTGTTAGAGTCTTTTACACCATTTGTCTCCACACCTCCGCTTACATCAACACCAATAACGCCATTTAATCTAAGCGCATCACCAACATTTTCTGGCGTCAGTCCACCAGCTAACATAAAATGTAAGCTTTCGGGGCTCTCTTGCCTTCCAACCCAGTCAGAAATCGAGTTCCAATCCAAAAGTTCACCTGTCCCACCTGCTTCTGAATCAAACAAGGGAATAAACGAATGAGGTTTCTGTGAAGCTGCACTGAGTAGTATGTTGCAGTCTTTTGGAAATACGAGTCTTTTAATAACTGGCAAACCGAGGAACTCTTGGTATTCTTGCCACGACTCATCTCCATGCAGTTGGACGATATCAATGCCGTAATCATTGACCAGAGCCAAAACATCCTCCTTAGGTTGATTACGAAACACGCCAACCAAGTATTTCGGAGTGCCTGAACTATTTTTATATGCTTTTACAAGACTTGAAATTTTCCTTGCAATAACCGGGTCAATTGTTCTCTTTCTATTGGGCACACATATAATACCCAGCAAGTCAGCATCGGAATCTAGAGCACATTCTGCGGCCTCTGTGCTCTGCAAGCCGCAAACTTTCACCAATGGACCAGAACTACCTGTGAAATTAATAACAGACATACTCCAAGCTGCCTTTGTGTGCTTAATCACGTATACTCACGTGCTCAATAGTCACCAATGCCCTCCCTCTTGGCCCTCTCCTTTTCTTTTTTCGACCGAATTAATTCTTAATCGGCAAAAAAAGAAAAGCTCCGGATCAAGATTGTACGTAAGGTGACAAGCTATTTTTCAATAAAGAATATCTTCCACTACTGCCATCTGGCGTCATAACTGCAAAGTACACATATATTACGATGCTGTCTATTAAATGCTTCCTATATTATATATATAGTAATGTCGTTTATGGTGCACTCTCAGTACAATCTGCTCTGATGCCGCATAGTTAAGCCAGCCCCGACACCCGCCAACACCCGCTGACGCGCCCTGACGGGCTTGTCTGCTCCCGGCATCCGCTTACAGACAAGCTGTGACCGTCTCCGGGAGCTGCATGTGTCAGAGGTTTTCACCGTCATCACCGAAACGCGCGA</w:t>
@@ -12473,7 +13903,7 @@
 
 <file path=word/comments.xml><?xml version="1.0" encoding="utf-8"?>
 <w:comments xmlns:wpc="http://schemas.microsoft.com/office/word/2010/wordprocessingCanvas" xmlns:cx="http://schemas.microsoft.com/office/drawing/2014/chartex" xmlns:cx1="http://schemas.microsoft.com/office/drawing/2015/9/8/chartex" xmlns:cx2="http://schemas.microsoft.com/office/drawing/2015/10/21/chartex" xmlns:cx3="http://schemas.microsoft.com/office/drawing/2016/5/9/chartex" xmlns:cx4="http://schemas.microsoft.com/office/drawing/2016/5/10/chartex" xmlns:cx5="http://schemas.microsoft.com/office/drawing/2016/5/11/chartex" xmlns:cx6="http://schemas.microsoft.com/office/drawing/2016/5/12/chartex" xmlns:cx7="http://schemas.microsoft.com/office/drawing/2016/5/13/chartex" xmlns:cx8="http://schemas.microsoft.com/office/drawing/2016/5/14/chartex" xmlns:mc="http://schemas.openxmlformats.org/markup-compatibility/2006" xmlns:aink="http://schemas.microsoft.com/office/drawing/2016/ink" xmlns:am3d="http://schemas.microsoft.com/office/drawing/2017/model3d" xmlns:o="urn:schemas-microsoft-com:office:office" xmlns:r="http://schemas.openxmlformats.org/officeDocument/2006/relationships" xmlns:m="http://schemas.openxmlformats.org/officeDocument/2006/math" xmlns:v="urn:schemas-microsoft-com:vml" xmlns:wp14="http://schemas.microsoft.com/office/word/2010/wordprocessingDrawing" xmlns:wp="http://schemas.openxmlformats.org/drawingml/2006/wordprocessingDrawing" xmlns:w10="urn:schemas-microsoft-com:office:word" xmlns:w="http://schemas.openxmlformats.org/wordprocessingml/2006/main" xmlns:w14="http://schemas.microsoft.com/office/word/2010/wordml" xmlns:w15="http://schemas.microsoft.com/office/word/2012/wordml" xmlns:w16cid="http://schemas.microsoft.com/office/word/2016/wordml/cid" xmlns:w16se="http://schemas.microsoft.com/office/word/2015/wordml/symex" xmlns:wpg="http://schemas.microsoft.com/office/word/2010/wordprocessingGroup" xmlns:wpi="http://schemas.microsoft.com/office/word/2010/wordprocessingInk" xmlns:wne="http://schemas.microsoft.com/office/word/2006/wordml" xmlns:wps="http://schemas.microsoft.com/office/word/2010/wordprocessingShape" mc:Ignorable="w14 w15 w16se w16cid wp14">
-  <w:comment w:id="0" w:author="Joseph Lubin" w:date="2019-01-02T17:12:00Z" w:initials="JL">
+  <w:comment w:id="1" w:author="Joseph Lubin" w:date="2019-01-02T17:12:00Z" w:initials="JL">
     <w:p>
       <w:pPr>
         <w:pStyle w:val="CommentText"/>
@@ -12489,7 +13919,7 @@
       </w:r>
     </w:p>
   </w:comment>
-  <w:comment w:id="1" w:author="Joseph Lubin" w:date="2018-08-14T17:50:00Z" w:initials="JL">
+  <w:comment w:id="2" w:author="Joseph Lubin" w:date="2018-08-14T17:50:00Z" w:initials="JL">
     <w:p>
       <w:pPr>
         <w:pStyle w:val="CommentText"/>
@@ -12505,7 +13935,7 @@
       </w:r>
     </w:p>
   </w:comment>
-  <w:comment w:id="3" w:author="Joseph Lubin" w:date="2018-10-08T12:05:00Z" w:initials="JL">
+  <w:comment w:id="4" w:author="Joseph Lubin" w:date="2018-10-08T12:05:00Z" w:initials="JL">
     <w:p>
       <w:pPr>
         <w:pStyle w:val="CommentText"/>
@@ -12521,7 +13951,7 @@
       </w:r>
     </w:p>
   </w:comment>
-  <w:comment w:id="4" w:author="Joseph Lubin" w:date="2018-08-14T17:49:00Z" w:initials="JL">
+  <w:comment w:id="5" w:author="Joseph Lubin" w:date="2018-08-14T17:49:00Z" w:initials="JL">
     <w:p>
       <w:pPr>
         <w:pStyle w:val="CommentText"/>
@@ -12537,7 +13967,7 @@
       </w:r>
     </w:p>
   </w:comment>
-  <w:comment w:id="5" w:author="Joseph Lubin" w:date="2018-10-08T12:04:00Z" w:initials="JL">
+  <w:comment w:id="6" w:author="Joseph Lubin" w:date="2018-10-08T12:04:00Z" w:initials="JL">
     <w:p>
       <w:pPr>
         <w:pStyle w:val="CommentText"/>
@@ -12553,7 +13983,7 @@
       </w:r>
     </w:p>
   </w:comment>
-  <w:comment w:id="6" w:author="Joseph Lubin" w:date="2018-07-26T10:34:00Z" w:initials="JL">
+  <w:comment w:id="7" w:author="Joseph Lubin" w:date="2018-07-26T10:34:00Z" w:initials="JL">
     <w:p>
       <w:pPr>
         <w:pStyle w:val="CommentText"/>
@@ -12569,7 +13999,7 @@
       </w:r>
     </w:p>
   </w:comment>
-  <w:comment w:id="7" w:author="Joseph Lubin" w:date="2018-10-08T12:06:00Z" w:initials="JL">
+  <w:comment w:id="8" w:author="Joseph Lubin" w:date="2018-10-08T12:06:00Z" w:initials="JL">
     <w:p>
       <w:pPr>
         <w:pStyle w:val="CommentText"/>
@@ -12585,7 +14015,7 @@
       </w:r>
     </w:p>
   </w:comment>
-  <w:comment w:id="8" w:author="Joseph Lubin" w:date="2018-10-08T12:05:00Z" w:initials="JL">
+  <w:comment w:id="9" w:author="Joseph Lubin" w:date="2018-10-08T12:05:00Z" w:initials="JL">
     <w:p>
       <w:pPr>
         <w:pStyle w:val="CommentText"/>
@@ -12601,7 +14031,7 @@
       </w:r>
     </w:p>
   </w:comment>
-  <w:comment w:id="9" w:author="Joseph Lubin" w:date="2018-08-14T17:49:00Z" w:initials="JL">
+  <w:comment w:id="10" w:author="Joseph Lubin" w:date="2018-08-14T17:49:00Z" w:initials="JL">
     <w:p>
       <w:pPr>
         <w:pStyle w:val="CommentText"/>
@@ -12617,7 +14047,7 @@
       </w:r>
     </w:p>
   </w:comment>
-  <w:comment w:id="10" w:author="Joseph Lubin" w:date="2018-08-14T17:50:00Z" w:initials="JL">
+  <w:comment w:id="11" w:author="Joseph Lubin" w:date="2018-08-14T17:50:00Z" w:initials="JL">
     <w:p>
       <w:pPr>
         <w:pStyle w:val="CommentText"/>
@@ -12633,7 +14063,7 @@
       </w:r>
     </w:p>
   </w:comment>
-  <w:comment w:id="2" w:author="Joseph Lubin" w:date="2018-08-14T17:51:00Z" w:initials="JL">
+  <w:comment w:id="3" w:author="Joseph Lubin" w:date="2018-08-14T17:51:00Z" w:initials="JL">
     <w:p>
       <w:pPr>
         <w:pStyle w:val="CommentText"/>
@@ -12649,7 +14079,7 @@
       </w:r>
     </w:p>
   </w:comment>
-  <w:comment w:id="11" w:author="Joseph Lubin" w:date="2018-09-11T16:18:00Z" w:initials="JL">
+  <w:comment w:id="12" w:author="Joseph Lubin" w:date="2018-09-11T16:18:00Z" w:initials="JL">
     <w:p>
       <w:pPr>
         <w:pStyle w:val="CommentText"/>
@@ -12665,7 +14095,7 @@
       </w:r>
     </w:p>
   </w:comment>
-  <w:comment w:id="12" w:author="Joseph Lubin" w:date="2018-08-15T12:03:00Z" w:initials="JL">
+  <w:comment w:id="13" w:author="Joseph Lubin" w:date="2018-08-15T12:03:00Z" w:initials="JL">
     <w:p>
       <w:pPr>
         <w:pStyle w:val="CommentText"/>
@@ -12681,7 +14111,7 @@
       </w:r>
     </w:p>
   </w:comment>
-  <w:comment w:id="13" w:author="Joseph Lubin" w:date="2018-08-15T12:06:00Z" w:initials="JL">
+  <w:comment w:id="14" w:author="Joseph Lubin" w:date="2018-08-15T12:06:00Z" w:initials="JL">
     <w:p>
       <w:pPr>
         <w:pStyle w:val="CommentText"/>
@@ -12697,7 +14127,7 @@
       </w:r>
     </w:p>
   </w:comment>
-  <w:comment w:id="14" w:author="Manasi" w:date="2014-09-24T13:51:00Z" w:initials="M">
+  <w:comment w:id="15" w:author="Manasi" w:date="2014-09-24T13:51:00Z" w:initials="M">
     <w:p>
       <w:pPr>
         <w:pStyle w:val="CommentText"/>
@@ -12718,7 +14148,7 @@
       </w:pPr>
     </w:p>
   </w:comment>
-  <w:comment w:id="15" w:author="Manasi" w:date="2014-09-24T13:50:00Z" w:initials="M">
+  <w:comment w:id="16" w:author="Manasi" w:date="2014-09-24T13:50:00Z" w:initials="M">
     <w:p>
       <w:pPr>
         <w:pStyle w:val="CommentText"/>
@@ -12734,7 +14164,7 @@
       </w:r>
     </w:p>
   </w:comment>
-  <w:comment w:id="17" w:author="Joseph Lubin" w:date="2019-01-02T17:12:00Z" w:initials="JL">
+  <w:comment w:id="17" w:author="Joseph Lubin" w:date="2019-06-25T15:02:00Z" w:initials="JL">
     <w:p>
       <w:pPr>
         <w:pStyle w:val="CommentText"/>
@@ -12746,11 +14176,116 @@
         <w:annotationRef/>
       </w:r>
       <w:r>
+        <w:t>Designs:</w:t>
+      </w:r>
+      <w:r>
+        <w:t xml:space="preserve"> </w:t>
+      </w:r>
+    </w:p>
+    <w:p>
+      <w:pPr>
+        <w:pStyle w:val="CommentText"/>
+      </w:pPr>
+      <w:r>
+        <w:t>L309F                                            91-GSIAAA</w:t>
+      </w:r>
+      <w:r>
+        <w:t xml:space="preserve"> </w:t>
+      </w:r>
+    </w:p>
+    <w:p>
+      <w:pPr>
+        <w:pStyle w:val="CommentText"/>
+      </w:pPr>
+      <w:r>
+        <w:t>L309E_T344N_L345Q                 90-AGSIAA</w:t>
+      </w:r>
+      <w:r>
+        <w:t xml:space="preserve"> </w:t>
+      </w:r>
+    </w:p>
+    <w:p>
+      <w:pPr>
+        <w:pStyle w:val="CommentText"/>
+      </w:pPr>
+      <w:r>
+        <w:t>Y325K                                           89-GAGSIAAA</w:t>
+      </w:r>
+    </w:p>
+    <w:p>
+      <w:pPr>
+        <w:pStyle w:val="CommentText"/>
+      </w:pPr>
+      <w:r>
+        <w:t>N343V_K346V_S352A                92-SIAAAT</w:t>
+      </w:r>
+    </w:p>
+  </w:comment>
+  <w:comment w:id="18" w:author="Joseph Lubin" w:date="2019-06-21T15:41:00Z" w:initials="JL">
+    <w:p>
+      <w:pPr>
+        <w:pStyle w:val="CommentText"/>
+      </w:pPr>
+      <w:r>
+        <w:rPr>
+          <w:rStyle w:val="CommentReference"/>
+        </w:rPr>
+        <w:annotationRef/>
+      </w:r>
+      <w:r>
+        <w:t>Designs:</w:t>
+      </w:r>
+    </w:p>
+    <w:p>
+      <w:pPr>
+        <w:pStyle w:val="CommentText"/>
+      </w:pPr>
+      <w:r>
+        <w:t>1—N446E</w:t>
+      </w:r>
+    </w:p>
+    <w:p>
+      <w:pPr>
+        <w:pStyle w:val="CommentText"/>
+      </w:pPr>
+      <w:r>
+        <w:t>2—I415K</w:t>
+      </w:r>
+    </w:p>
+    <w:p>
+      <w:pPr>
+        <w:pStyle w:val="CommentText"/>
+      </w:pPr>
+      <w:r>
+        <w:t>3—S389D_S444R_N446Q</w:t>
+      </w:r>
+    </w:p>
+    <w:p>
+      <w:pPr>
+        <w:pStyle w:val="CommentText"/>
+      </w:pPr>
+      <w:r>
+        <w:t>4—R386V_M388R_K394V_I415K_E416Y</w:t>
+      </w:r>
+    </w:p>
+  </w:comment>
+  <w:comment w:id="19" w:author="Joseph Lubin" w:date="2019-01-02T17:12:00Z" w:initials="JL">
+    <w:p>
+      <w:pPr>
+        <w:pStyle w:val="CommentText"/>
+      </w:pPr>
+      <w:r>
+        <w:rPr>
+          <w:rStyle w:val="CommentReference"/>
+        </w:rPr>
+        <w:annotationRef/>
+      </w:r>
+      <w:r>
         <w:t>Sequencing primer</w:t>
       </w:r>
     </w:p>
   </w:comment>
-  <w:comment w:id="18" w:author="Joseph Lubin" w:date="2019-04-20T18:26:00Z" w:initials="JL">
+  <w:comment w:id="20" w:author="Joseph Lubin" w:date="2019-04-20T18:26:00Z" w:initials="JL">
     <w:p>
       <w:pPr>
         <w:pStyle w:val="CommentText"/>
@@ -12774,6 +14309,22 @@
       </w:r>
       <w:r>
         <w:t>-3540</w:t>
+      </w:r>
+    </w:p>
+  </w:comment>
+  <w:comment w:id="23" w:author="Joseph Lubin" w:date="2019-04-20T18:37:00Z" w:initials="JL">
+    <w:p>
+      <w:pPr>
+        <w:pStyle w:val="CommentText"/>
+      </w:pPr>
+      <w:r>
+        <w:rPr>
+          <w:rStyle w:val="CommentReference"/>
+        </w:rPr>
+        <w:annotationRef/>
+      </w:r>
+      <w:r>
+        <w:t>S328</w:t>
       </w:r>
     </w:p>
   </w:comment>
@@ -12789,11 +14340,19 @@
         <w:annotationRef/>
       </w:r>
       <w:r>
-        <w:t>S328</w:t>
+        <w:t>Protease</w:t>
+      </w:r>
+    </w:p>
+    <w:p>
+      <w:pPr>
+        <w:pStyle w:val="CommentText"/>
+      </w:pPr>
+      <w:r>
+        <w:t>4104-4742</w:t>
       </w:r>
     </w:p>
   </w:comment>
-  <w:comment w:id="20" w:author="Joseph Lubin" w:date="2019-04-20T18:37:00Z" w:initials="JL">
+  <w:comment w:id="22" w:author="Joseph Lubin" w:date="2019-04-20T18:34:00Z" w:initials="JL">
     <w:p>
       <w:pPr>
         <w:pStyle w:val="CommentText"/>
@@ -12805,77 +14364,53 @@
         <w:annotationRef/>
       </w:r>
       <w:r>
-        <w:t>Protease</w:t>
-      </w:r>
-    </w:p>
+        <w:rPr>
+          <w:rStyle w:val="CommentReference"/>
+        </w:rPr>
+        <w:t>Htra1</w:t>
+      </w:r>
+      <w:r>
+        <w:rPr>
+          <w:rStyle w:val="CommentReference"/>
+        </w:rPr>
+        <w:t xml:space="preserve"> 4104</w:t>
+      </w:r>
+      <w:r>
+        <w:rPr>
+          <w:rStyle w:val="CommentReference"/>
+        </w:rPr>
+        <w:t>-5072</w:t>
+      </w:r>
+    </w:p>
+  </w:comment>
+  <w:comment w:id="24" w:author="Joseph Lubin" w:date="2019-04-20T18:37:00Z" w:initials="JL">
     <w:p>
       <w:pPr>
         <w:pStyle w:val="CommentText"/>
       </w:pPr>
       <w:r>
-        <w:t>4104-4742</w:t>
+        <w:rPr>
+          <w:rStyle w:val="CommentReference"/>
+        </w:rPr>
+        <w:annotationRef/>
+      </w:r>
+      <w:r>
+        <w:t>PDZ</w:t>
+      </w:r>
+    </w:p>
+    <w:p>
+      <w:pPr>
+        <w:pStyle w:val="CommentText"/>
+      </w:pPr>
+      <w:r>
+        <w:t>4770</w:t>
+      </w:r>
+      <w:r>
+        <w:t>-5072</w:t>
       </w:r>
     </w:p>
   </w:comment>
-  <w:comment w:id="19" w:author="Joseph Lubin" w:date="2019-04-20T18:34:00Z" w:initials="JL">
-    <w:p>
-      <w:pPr>
-        <w:pStyle w:val="CommentText"/>
-      </w:pPr>
-      <w:r>
-        <w:rPr>
-          <w:rStyle w:val="CommentReference"/>
-        </w:rPr>
-        <w:annotationRef/>
-      </w:r>
-      <w:r>
-        <w:rPr>
-          <w:rStyle w:val="CommentReference"/>
-        </w:rPr>
-        <w:t>Htra1</w:t>
-      </w:r>
-      <w:r>
-        <w:rPr>
-          <w:rStyle w:val="CommentReference"/>
-        </w:rPr>
-        <w:t xml:space="preserve"> 4104</w:t>
-      </w:r>
-      <w:r>
-        <w:rPr>
-          <w:rStyle w:val="CommentReference"/>
-        </w:rPr>
-        <w:t>-5072</w:t>
-      </w:r>
-    </w:p>
-  </w:comment>
-  <w:comment w:id="22" w:author="Joseph Lubin" w:date="2019-04-20T18:37:00Z" w:initials="JL">
-    <w:p>
-      <w:pPr>
-        <w:pStyle w:val="CommentText"/>
-      </w:pPr>
-      <w:r>
-        <w:rPr>
-          <w:rStyle w:val="CommentReference"/>
-        </w:rPr>
-        <w:annotationRef/>
-      </w:r>
-      <w:r>
-        <w:t>PDZ</w:t>
-      </w:r>
-    </w:p>
-    <w:p>
-      <w:pPr>
-        <w:pStyle w:val="CommentText"/>
-      </w:pPr>
-      <w:r>
-        <w:t>4770</w:t>
-      </w:r>
-      <w:r>
-        <w:t>-5072</w:t>
-      </w:r>
-    </w:p>
-  </w:comment>
-  <w:comment w:id="23" w:author="Joseph Lubin" w:date="2018-09-11T16:18:00Z" w:initials="JL">
+  <w:comment w:id="25" w:author="Joseph Lubin" w:date="2018-09-11T16:18:00Z" w:initials="JL">
     <w:p>
       <w:pPr>
         <w:pStyle w:val="CommentText"/>
@@ -12912,6 +14447,8 @@
   <w15:commentEx w15:paraId="0356C95E" w15:done="0"/>
   <w15:commentEx w15:paraId="04221BEB" w15:done="0"/>
   <w15:commentEx w15:paraId="10F388E3" w15:done="0"/>
+  <w15:commentEx w15:paraId="254048D4" w15:done="0"/>
+  <w15:commentEx w15:paraId="47F9A4B4" w15:done="0"/>
   <w15:commentEx w15:paraId="121DCD1C" w15:done="0"/>
   <w15:commentEx w15:paraId="03A9013A" w15:done="0"/>
   <w15:commentEx w15:paraId="6B486328" w15:done="0"/>
@@ -12940,6 +14477,8 @@
   <w16cid:commentId w16cid:paraId="0356C95E" w16cid:durableId="203615B6"/>
   <w16cid:commentId w16cid:paraId="04221BEB" w16cid:durableId="203615B7"/>
   <w16cid:commentId w16cid:paraId="10F388E3" w16cid:durableId="203615B8"/>
+  <w16cid:commentId w16cid:paraId="254048D4" w16cid:durableId="20BCB5F0"/>
+  <w16cid:commentId w16cid:paraId="47F9A4B4" w16cid:durableId="20B7792A"/>
   <w16cid:commentId w16cid:paraId="121DCD1C" w16cid:durableId="2065E1DC"/>
   <w16cid:commentId w16cid:paraId="03A9013A" w16cid:durableId="2065E2D3"/>
   <w16cid:commentId w16cid:paraId="6B486328" w16cid:durableId="2065E57A"/>
@@ -13432,7 +14971,6 @@
     <w:basedOn w:val="Normal"/>
     <w:link w:val="CommentTextChar"/>
     <w:uiPriority w:val="99"/>
-    <w:semiHidden/>
     <w:unhideWhenUsed/>
     <w:rsid w:val="007130F7"/>
   </w:style>
@@ -13441,7 +14979,6 @@
     <w:basedOn w:val="DefaultParagraphFont"/>
     <w:link w:val="CommentText"/>
     <w:uiPriority w:val="99"/>
-    <w:semiHidden/>
     <w:rsid w:val="007130F7"/>
     <w:rPr>
       <w:rFonts w:ascii="Times New Roman" w:eastAsia="Times New Roman" w:hAnsi="Times New Roman" w:cs="Times New Roman"/>
@@ -13860,7 +15397,7 @@
 </file>
 
 <file path=customXml/itemProps1.xml><?xml version="1.0" encoding="utf-8"?>
-<ds:datastoreItem xmlns:ds="http://schemas.openxmlformats.org/officeDocument/2006/customXml" ds:itemID="{A7D1489A-486A-4AF6-B265-03770C8CADE4}">
+<ds:datastoreItem xmlns:ds="http://schemas.openxmlformats.org/officeDocument/2006/customXml" ds:itemID="{F8CA5E47-5AEA-4C30-8ABF-4DCECEC4F552}">
   <ds:schemaRefs>
     <ds:schemaRef ds:uri="http://schemas.openxmlformats.org/officeDocument/2006/bibliography"/>
   </ds:schemaRefs>

</xml_diff>

<commit_message>
Update/cleanup of folder. Moved design_protease.py and analyze_design_decoys.py from the protease_design folder to the main directory, added more to vector_sequences_LY104.docx, and modified .gitignore for new additions to various subfolders.
</commit_message>
<xml_diff>
--- a/protease_design/vector_sequences_LY104.docx
+++ b/protease_design/vector_sequences_LY104.docx
@@ -11,8 +11,6 @@
           <w:u w:val="single"/>
         </w:rPr>
       </w:pPr>
-      <w:bookmarkStart w:id="0" w:name="_GoBack"/>
-      <w:bookmarkEnd w:id="0"/>
       <w:r>
         <w:rPr>
           <w:rFonts w:ascii="Courier New" w:hAnsi="Courier New" w:cs="Courier New"/>
@@ -94,7 +92,7 @@
         </w:rPr>
         <w:t>ATGTTTTTAA</w:t>
       </w:r>
-      <w:commentRangeStart w:id="1"/>
+      <w:commentRangeStart w:id="0"/>
       <w:r>
         <w:rPr>
           <w:rFonts w:ascii="Courier New" w:hAnsi="Courier New" w:cs="Courier New"/>
@@ -104,13 +102,13 @@
         </w:rPr>
         <w:t>GGACAATAGCTCGACGATTG</w:t>
       </w:r>
-      <w:commentRangeEnd w:id="1"/>
+      <w:commentRangeEnd w:id="0"/>
       <w:r>
         <w:rPr>
           <w:rStyle w:val="CommentReference"/>
           <w:highlight w:val="green"/>
         </w:rPr>
-        <w:commentReference w:id="1"/>
+        <w:commentReference w:id="0"/>
       </w:r>
       <w:r>
         <w:rPr>
@@ -120,8 +118,8 @@
         </w:rPr>
         <w:t>AAGGTAGATACCCATACGACGTTCCAGACTACGCTCTGCAGGCTAGTGGTGGAGGAGGCTCT</w:t>
       </w:r>
+      <w:commentRangeStart w:id="1"/>
       <w:commentRangeStart w:id="2"/>
-      <w:commentRangeStart w:id="3"/>
       <w:r>
         <w:rPr>
           <w:rFonts w:ascii="Courier New" w:hAnsi="Courier New" w:cs="Courier New"/>
@@ -131,13 +129,13 @@
         </w:rPr>
         <w:t>GGT</w:t>
       </w:r>
-      <w:commentRangeEnd w:id="2"/>
+      <w:commentRangeEnd w:id="1"/>
       <w:r>
         <w:rPr>
           <w:rStyle w:val="CommentReference"/>
           <w:highlight w:val="magenta"/>
         </w:rPr>
-        <w:commentReference w:id="2"/>
+        <w:commentReference w:id="1"/>
       </w:r>
       <w:r>
         <w:rPr>
@@ -147,39 +145,64 @@
         </w:rPr>
         <w:t>GGAGGCG</w:t>
       </w:r>
+      <w:commentRangeStart w:id="3"/>
+      <w:r>
+        <w:rPr>
+          <w:rFonts w:ascii="Courier New" w:hAnsi="Courier New" w:cs="Courier New"/>
+          <w:b/>
+          <w:sz w:val="20"/>
+          <w:szCs w:val="20"/>
+        </w:rPr>
+        <w:t>GTAGCGGAGGCGGAGGGTCG</w:t>
+      </w:r>
+      <w:commentRangeEnd w:id="3"/>
+      <w:r>
+        <w:rPr>
+          <w:rStyle w:val="CommentReference"/>
+        </w:rPr>
+        <w:commentReference w:id="3"/>
+      </w:r>
       <w:commentRangeStart w:id="4"/>
       <w:r>
         <w:rPr>
           <w:rFonts w:ascii="Courier New" w:hAnsi="Courier New" w:cs="Courier New"/>
-          <w:b/>
-          <w:sz w:val="20"/>
-          <w:szCs w:val="20"/>
-        </w:rPr>
-        <w:t>GTAGCGGAGGCGGAGGGTCG</w:t>
+          <w:sz w:val="20"/>
+          <w:szCs w:val="20"/>
+          <w:highlight w:val="cyan"/>
+        </w:rPr>
+        <w:t>GAT</w:t>
       </w:r>
       <w:commentRangeEnd w:id="4"/>
-      <w:r>
-        <w:rPr>
-          <w:rStyle w:val="CommentReference"/>
-        </w:rPr>
-        <w:commentReference w:id="4"/>
-      </w:r>
-      <w:commentRangeStart w:id="5"/>
-      <w:r>
-        <w:rPr>
-          <w:rFonts w:ascii="Courier New" w:hAnsi="Courier New" w:cs="Courier New"/>
-          <w:sz w:val="20"/>
-          <w:szCs w:val="20"/>
-          <w:highlight w:val="cyan"/>
-        </w:rPr>
-        <w:t>GAT</w:t>
-      </w:r>
-      <w:commentRangeEnd w:id="5"/>
       <w:r>
         <w:rPr>
           <w:rStyle w:val="CommentReference"/>
           <w:highlight w:val="cyan"/>
         </w:rPr>
+        <w:commentReference w:id="4"/>
+      </w:r>
+      <w:r>
+        <w:rPr>
+          <w:rFonts w:ascii="Courier New" w:hAnsi="Courier New" w:cs="Courier New"/>
+          <w:sz w:val="20"/>
+          <w:szCs w:val="20"/>
+        </w:rPr>
+        <w:t>GAAATGGAAGAA</w:t>
+      </w:r>
+      <w:commentRangeStart w:id="5"/>
+      <w:r>
+        <w:rPr>
+          <w:rFonts w:ascii="Courier New" w:hAnsi="Courier New" w:cs="Courier New"/>
+          <w:b/>
+          <w:sz w:val="20"/>
+          <w:szCs w:val="20"/>
+        </w:rPr>
+        <w:t>TGTGCTTCTCATTTGGGCAGTGATTATAAAGATGATG</w:t>
+      </w:r>
+      <w:commentRangeEnd w:id="5"/>
+      <w:r>
+        <w:rPr>
+          <w:rStyle w:val="CommentReference"/>
+        </w:rPr>
         <w:commentReference w:id="5"/>
       </w:r>
       <w:r>
@@ -188,17 +211,16 @@
           <w:sz w:val="20"/>
           <w:szCs w:val="20"/>
         </w:rPr>
-        <w:t>GAAATGGAAGAA</w:t>
+        <w:t>ATGATAAAGGCAGTGAAAATTTGTATTTCCAATCTGGCAGTCATCATCATCATCATCATGGTGGGGGAGGCTCCGCTAGCATGGCGCCTATC</w:t>
       </w:r>
       <w:commentRangeStart w:id="6"/>
       <w:r>
         <w:rPr>
           <w:rFonts w:ascii="Courier New" w:hAnsi="Courier New" w:cs="Courier New"/>
-          <w:b/>
-          <w:sz w:val="20"/>
-          <w:szCs w:val="20"/>
-        </w:rPr>
-        <w:t>TGTGCTTCTCATTTGGGCAGTGATTATAAAGATGATG</w:t>
+          <w:sz w:val="20"/>
+          <w:szCs w:val="20"/>
+        </w:rPr>
+        <w:t>GGCTCAGTA</w:t>
       </w:r>
       <w:commentRangeEnd w:id="6"/>
       <w:r>
@@ -213,33 +235,9 @@
           <w:sz w:val="20"/>
           <w:szCs w:val="20"/>
         </w:rPr>
-        <w:t>ATGATAAAGGCAGTGAAAATTTGTATTTCCAATCTGGCAGTCATCATCATCATCATCATGGTGGGGGAGGCTCCGCTAGCATGGCGCCTATC</w:t>
+        <w:t>GTAATCGTAGGCAGAATCATCCTGTCCGGCCGTGGTGGCCCCATCACGGCGTACGCCCAGCAGACAAGGGGCCTCCTAGGGTGCATAATCACCAGCCTAACTGGCCGGGACAAAAACCAAGTGGAGGGTGAGGTCCAGATTGTGTCAACTGCTGCCCAAACCTTCCTGGCAACGTGCATCAATGGGGTGTGCTGGACTGTCTACCACGGGGCCGGAACGAGGACCATCGCGTCACCCAAGGGTCCTGTCATCCAGATGTATACCAATGTAGACCAAGACCTTGTGGGCTGGCCCGCTTCGCAAGGTACCCGCTCATTGACACCCTGCACTTGCGGCTCCTCGGACCTTTACCTGGTCACGAGGCACGCCGATGTCATTCCCGT</w:t>
       </w:r>
       <w:commentRangeStart w:id="7"/>
-      <w:r>
-        <w:rPr>
-          <w:rFonts w:ascii="Courier New" w:hAnsi="Courier New" w:cs="Courier New"/>
-          <w:sz w:val="20"/>
-          <w:szCs w:val="20"/>
-        </w:rPr>
-        <w:t>GGCTCAGTA</w:t>
-      </w:r>
-      <w:commentRangeEnd w:id="7"/>
-      <w:r>
-        <w:rPr>
-          <w:rStyle w:val="CommentReference"/>
-        </w:rPr>
-        <w:commentReference w:id="7"/>
-      </w:r>
-      <w:r>
-        <w:rPr>
-          <w:rFonts w:ascii="Courier New" w:hAnsi="Courier New" w:cs="Courier New"/>
-          <w:sz w:val="20"/>
-          <w:szCs w:val="20"/>
-        </w:rPr>
-        <w:t>GTAATCGTAGGCAGAATCATCCTGTCCGGCCGTGGTGGCCCCATCACGGCGTACGCCCAGCAGACAAGGGGCCTCCTAGGGTGCATAATCACCAGCCTAACTGGCCGGGACAAAAACCAAGTGGAGGGTGAGGTCCAGATTGTGTCAACTGCTGCCCAAACCTTCCTGGCAACGTGCATCAATGGGGTGTGCTGGACTGTCTACCACGGGGCCGGAACGAGGACCATCGCGTCACCCAAGGGTCCTGTCATCCAGATGTATACCAATGTAGACCAAGACCTTGTGGGCTGGCCCGCTTCGCAAGGTACCCGCTCATTGACACCCTGCACTTGCGGCTCCTCGGACCTTTACCTGGTCACGAGGCACGCCGATGTCATTCCCGT</w:t>
-      </w:r>
-      <w:commentRangeStart w:id="8"/>
       <w:r>
         <w:rPr>
           <w:rFonts w:ascii="Courier New" w:hAnsi="Courier New" w:cs="Courier New"/>
@@ -251,12 +249,12 @@
         </w:rPr>
         <w:t>GCGCCGGCGGGGTGATAGC</w:t>
       </w:r>
-      <w:commentRangeEnd w:id="8"/>
+      <w:commentRangeEnd w:id="7"/>
       <w:r>
         <w:rPr>
           <w:rStyle w:val="CommentReference"/>
         </w:rPr>
-        <w:commentReference w:id="8"/>
+        <w:commentReference w:id="7"/>
       </w:r>
       <w:r>
         <w:rPr>
@@ -266,7 +264,7 @@
         </w:rPr>
         <w:t>AGGGGCAGCCTGCTGTCGCCCCGGCCCATTTCCTACTTGAAAGGCTCCTCGGGGGGTCCGCTGTTGTGCCCCGCGGGGCACGCCGTGGGCATATTTAGGGCCGCGGTGTGCACCCGTGGAGTGGCTAAGGCGGTGGAC</w:t>
       </w:r>
-      <w:commentRangeStart w:id="9"/>
+      <w:commentRangeStart w:id="8"/>
       <w:r>
         <w:rPr>
           <w:rFonts w:ascii="Courier New" w:hAnsi="Courier New" w:cs="Courier New"/>
@@ -277,38 +275,38 @@
         </w:rPr>
         <w:t>TTTATCCCTGTGGAGAACCTAGAGACAACCATGAGGTCGG</w:t>
       </w:r>
+      <w:commentRangeEnd w:id="8"/>
+      <w:r>
+        <w:rPr>
+          <w:rStyle w:val="CommentReference"/>
+        </w:rPr>
+        <w:commentReference w:id="8"/>
+      </w:r>
+      <w:r>
+        <w:rPr>
+          <w:rFonts w:ascii="Courier New" w:hAnsi="Courier New" w:cs="Courier New"/>
+          <w:sz w:val="20"/>
+          <w:szCs w:val="20"/>
+        </w:rPr>
+        <w:t>GA</w:t>
+      </w:r>
+      <w:commentRangeStart w:id="9"/>
+      <w:r>
+        <w:rPr>
+          <w:rFonts w:ascii="Courier New" w:hAnsi="Courier New" w:cs="Courier New"/>
+          <w:sz w:val="20"/>
+          <w:szCs w:val="20"/>
+          <w:highlight w:val="cyan"/>
+        </w:rPr>
+        <w:t>TCC</w:t>
+      </w:r>
       <w:commentRangeEnd w:id="9"/>
-      <w:r>
-        <w:rPr>
-          <w:rStyle w:val="CommentReference"/>
-        </w:rPr>
-        <w:commentReference w:id="9"/>
-      </w:r>
-      <w:r>
-        <w:rPr>
-          <w:rFonts w:ascii="Courier New" w:hAnsi="Courier New" w:cs="Courier New"/>
-          <w:sz w:val="20"/>
-          <w:szCs w:val="20"/>
-        </w:rPr>
-        <w:t>GA</w:t>
-      </w:r>
-      <w:commentRangeStart w:id="10"/>
-      <w:r>
-        <w:rPr>
-          <w:rFonts w:ascii="Courier New" w:hAnsi="Courier New" w:cs="Courier New"/>
-          <w:sz w:val="20"/>
-          <w:szCs w:val="20"/>
-          <w:highlight w:val="cyan"/>
-        </w:rPr>
-        <w:t>TCC</w:t>
-      </w:r>
-      <w:commentRangeEnd w:id="10"/>
       <w:r>
         <w:rPr>
           <w:rStyle w:val="CommentReference"/>
           <w:highlight w:val="cyan"/>
         </w:rPr>
-        <w:commentReference w:id="10"/>
+        <w:commentReference w:id="9"/>
       </w:r>
       <w:r>
         <w:rPr>
@@ -318,7 +316,7 @@
         </w:rPr>
         <w:t>GAACAAAAGCTTATTTCTGAAGAGGAC</w:t>
       </w:r>
-      <w:commentRangeStart w:id="11"/>
+      <w:commentRangeStart w:id="10"/>
       <w:r>
         <w:rPr>
           <w:rFonts w:ascii="Courier New" w:hAnsi="Courier New" w:cs="Courier New"/>
@@ -328,20 +326,20 @@
         </w:rPr>
         <w:t>TTG</w:t>
       </w:r>
-      <w:commentRangeEnd w:id="11"/>
+      <w:commentRangeEnd w:id="10"/>
       <w:r>
         <w:rPr>
           <w:rStyle w:val="CommentReference"/>
           <w:highlight w:val="magenta"/>
         </w:rPr>
-        <w:commentReference w:id="11"/>
-      </w:r>
-      <w:commentRangeEnd w:id="3"/>
+        <w:commentReference w:id="10"/>
+      </w:r>
+      <w:commentRangeEnd w:id="2"/>
       <w:r>
         <w:rPr>
           <w:rStyle w:val="CommentReference"/>
         </w:rPr>
-        <w:commentReference w:id="3"/>
+        <w:commentReference w:id="2"/>
       </w:r>
       <w:r>
         <w:rPr>
@@ -368,7 +366,7 @@
         </w:rPr>
         <w:t>TCATTT</w:t>
       </w:r>
-      <w:commentRangeStart w:id="12"/>
+      <w:commentRangeStart w:id="11"/>
       <w:r>
         <w:rPr>
           <w:rFonts w:ascii="Courier New" w:hAnsi="Courier New" w:cs="Courier New"/>
@@ -378,13 +376,13 @@
         </w:rPr>
         <w:t>CTCCGTAAACAACATGTTTTCCCATGTAATATCC</w:t>
       </w:r>
-      <w:commentRangeEnd w:id="12"/>
+      <w:commentRangeEnd w:id="11"/>
       <w:r>
         <w:rPr>
           <w:rStyle w:val="CommentReference"/>
           <w:highlight w:val="green"/>
         </w:rPr>
-        <w:commentReference w:id="12"/>
+        <w:commentReference w:id="11"/>
       </w:r>
       <w:r>
         <w:rPr>
@@ -847,12 +845,26 @@
           <w:rFonts w:ascii="Courier New" w:hAnsi="Courier New" w:cs="Courier New"/>
         </w:rPr>
       </w:pPr>
+      <w:commentRangeStart w:id="12"/>
+      <w:r>
+        <w:rPr>
+          <w:rFonts w:ascii="Courier New" w:hAnsi="Courier New" w:cs="Courier New"/>
+        </w:rPr>
+        <w:t>GATGAAATGGAAGAATGT</w:t>
+      </w:r>
+      <w:commentRangeEnd w:id="12"/>
+      <w:r>
+        <w:rPr>
+          <w:rStyle w:val="CommentReference"/>
+        </w:rPr>
+        <w:commentReference w:id="12"/>
+      </w:r>
       <w:commentRangeStart w:id="13"/>
       <w:r>
         <w:rPr>
           <w:rFonts w:ascii="Courier New" w:hAnsi="Courier New" w:cs="Courier New"/>
         </w:rPr>
-        <w:t>GATGAAATGGAAGAATGT</w:t>
+        <w:t>GCTTCTCATTTG</w:t>
       </w:r>
       <w:commentRangeEnd w:id="13"/>
       <w:r>
@@ -861,12 +873,18 @@
         </w:rPr>
         <w:commentReference w:id="13"/>
       </w:r>
+      <w:r>
+        <w:rPr>
+          <w:rFonts w:ascii="Courier New" w:hAnsi="Courier New" w:cs="Courier New"/>
+        </w:rPr>
+        <w:t>GGCAGTGATTATAAAGATGATGATGATAAAGGCAGTGAAAATTTGTATTTCCAATCTGGCAGTCATCATCATCATCATCATGGTGGGGGAGGCTCC</w:t>
+      </w:r>
       <w:commentRangeStart w:id="14"/>
       <w:r>
         <w:rPr>
           <w:rFonts w:ascii="Courier New" w:hAnsi="Courier New" w:cs="Courier New"/>
         </w:rPr>
-        <w:t>GCTTCTCATTTG</w:t>
+        <w:t>GCTAGC</w:t>
       </w:r>
       <w:commentRangeEnd w:id="14"/>
       <w:r>
@@ -874,26 +892,6 @@
           <w:rStyle w:val="CommentReference"/>
         </w:rPr>
         <w:commentReference w:id="14"/>
-      </w:r>
-      <w:r>
-        <w:rPr>
-          <w:rFonts w:ascii="Courier New" w:hAnsi="Courier New" w:cs="Courier New"/>
-        </w:rPr>
-        <w:t>GGCAGTGATTATAAAGATGATGATGATAAAGGCAGTGAAAATTTGTATTTCCAATCTGGCAGTCATCATCATCATCATCATGGTGGGGGAGGCTCC</w:t>
-      </w:r>
-      <w:commentRangeStart w:id="15"/>
-      <w:r>
-        <w:rPr>
-          <w:rFonts w:ascii="Courier New" w:hAnsi="Courier New" w:cs="Courier New"/>
-        </w:rPr>
-        <w:t>GCTAGC</w:t>
-      </w:r>
-      <w:commentRangeEnd w:id="15"/>
-      <w:r>
-        <w:rPr>
-          <w:rStyle w:val="CommentReference"/>
-        </w:rPr>
-        <w:commentReference w:id="15"/>
       </w:r>
       <w:r>
         <w:rPr>
@@ -1016,19 +1014,19 @@
         </w:rPr>
         <w:t>AACCTAGAGACAACCATGAGGTCG</w:t>
       </w:r>
-      <w:commentRangeStart w:id="16"/>
+      <w:commentRangeStart w:id="15"/>
       <w:r>
         <w:rPr>
           <w:rFonts w:ascii="Courier New" w:hAnsi="Courier New" w:cs="Courier New"/>
         </w:rPr>
         <w:t>GGATCC</w:t>
       </w:r>
-      <w:commentRangeEnd w:id="16"/>
+      <w:commentRangeEnd w:id="15"/>
       <w:r>
         <w:rPr>
           <w:rStyle w:val="CommentReference"/>
         </w:rPr>
-        <w:commentReference w:id="16"/>
+        <w:commentReference w:id="15"/>
       </w:r>
     </w:p>
     <w:p>
@@ -2695,7 +2693,7 @@
           <w:sz w:val="20"/>
           <w:szCs w:val="20"/>
         </w:rPr>
-        <w:t xml:space="preserve">          HA</w:t>
+        <w:t xml:space="preserve">       HA</w:t>
       </w:r>
     </w:p>
     <w:p>
@@ -6227,7 +6225,7 @@
         </w:rPr>
         <w:t xml:space="preserve"> </w:t>
       </w:r>
-      <w:commentRangeStart w:id="17"/>
+      <w:commentRangeStart w:id="16"/>
       <w:r>
         <w:rPr>
           <w:rFonts w:ascii="Courier New" w:hAnsi="Courier New" w:cs="Courier New"/>
@@ -6255,12 +6253,12 @@
         </w:rPr>
         <w:t>PROTEASE</w:t>
       </w:r>
-      <w:commentRangeEnd w:id="17"/>
+      <w:commentRangeEnd w:id="16"/>
       <w:r>
         <w:rPr>
           <w:rStyle w:val="CommentReference"/>
         </w:rPr>
-        <w:commentReference w:id="17"/>
+        <w:commentReference w:id="16"/>
       </w:r>
       <w:r>
         <w:rPr>
@@ -8222,7 +8220,7 @@
         </w:rPr>
         <w:t xml:space="preserve">       </w:t>
       </w:r>
-      <w:commentRangeStart w:id="18"/>
+      <w:commentRangeStart w:id="17"/>
       <w:r>
         <w:rPr>
           <w:rFonts w:ascii="Courier New" w:hAnsi="Courier New" w:cs="Courier New"/>
@@ -8250,12 +8248,12 @@
         </w:rPr>
         <w:t>PDZ</w:t>
       </w:r>
-      <w:commentRangeEnd w:id="18"/>
+      <w:commentRangeEnd w:id="17"/>
       <w:r>
         <w:rPr>
           <w:rStyle w:val="CommentReference"/>
         </w:rPr>
-        <w:commentReference w:id="18"/>
+        <w:commentReference w:id="17"/>
       </w:r>
       <w:r>
         <w:rPr>
@@ -10268,6 +10266,183 @@
       <w:pPr>
         <w:rPr>
           <w:rFonts w:ascii="Courier" w:hAnsi="Courier"/>
+        </w:rPr>
+      </w:pPr>
+      <w:r>
+        <w:rPr>
+          <w:rFonts w:ascii="Courier" w:hAnsi="Courier"/>
+        </w:rPr>
+        <w:t>Generic s</w:t>
+      </w:r>
+      <w:r>
+        <w:rPr>
+          <w:rFonts w:ascii="Courier" w:hAnsi="Courier"/>
+        </w:rPr>
+        <w:t>ubstrate R primer:</w:t>
+      </w:r>
+    </w:p>
+    <w:p>
+      <w:pPr>
+        <w:rPr>
+          <w:rFonts w:ascii="Courier" w:hAnsi="Courier"/>
+        </w:rPr>
+      </w:pPr>
+      <w:r>
+        <w:rPr>
+          <w:rFonts w:ascii="Courier" w:hAnsi="Courier"/>
+        </w:rPr>
+        <w:t>CTGCCCAAATGAGAAGCACA</w:t>
+      </w:r>
+    </w:p>
+    <w:p>
+      <w:pPr>
+        <w:rPr>
+          <w:rFonts w:ascii="Courier" w:hAnsi="Courier"/>
+        </w:rPr>
+      </w:pPr>
+    </w:p>
+    <w:p>
+      <w:pPr>
+        <w:rPr>
+          <w:rFonts w:ascii="Courier" w:hAnsi="Courier"/>
+        </w:rPr>
+      </w:pPr>
+      <w:r>
+        <w:rPr>
+          <w:rFonts w:ascii="Courier" w:hAnsi="Courier"/>
+        </w:rPr>
+        <w:t>CMSTN: GTAGCGGAGGCGGAGGGTCGTGCATGTCAACGAATTGTGCTTCTCATTTGGGCAG</w:t>
+      </w:r>
+    </w:p>
+    <w:p>
+      <w:pPr>
+        <w:rPr>
+          <w:rFonts w:ascii="Courier" w:hAnsi="Courier"/>
+        </w:rPr>
+      </w:pPr>
+      <w:r>
+        <w:rPr>
+          <w:rFonts w:ascii="Courier" w:hAnsi="Courier"/>
+        </w:rPr>
+        <w:t>GGGGG: GTAGCGGAGGCGGAGGGTCGGGAGGAGGAGGAGGATGTGCTTCTCATTTGGGCAG</w:t>
+      </w:r>
+    </w:p>
+    <w:p>
+      <w:pPr>
+        <w:rPr>
+          <w:rFonts w:ascii="Courier" w:hAnsi="Courier"/>
+        </w:rPr>
+      </w:pPr>
+      <w:r>
+        <w:rPr>
+          <w:rFonts w:ascii="Courier" w:hAnsi="Courier"/>
+        </w:rPr>
+        <w:t>HHIIL: GTAGCGGAGGCGGAGGGTCGCACCACATCATCCTTTGTGCTTCTCATTTGGGCAG</w:t>
+      </w:r>
+    </w:p>
+    <w:p>
+      <w:pPr>
+        <w:rPr>
+          <w:rFonts w:ascii="Courier" w:hAnsi="Courier"/>
+        </w:rPr>
+      </w:pPr>
+      <w:r>
+        <w:rPr>
+          <w:rFonts w:ascii="Courier" w:hAnsi="Courier"/>
+        </w:rPr>
+        <w:t>HKRTM: GTAGCGGAGGCGGAGGGTCGCACAAACGTACGATGTGTGCTTCTCATTTGGGCAG</w:t>
+      </w:r>
+    </w:p>
+    <w:p>
+      <w:pPr>
+        <w:rPr>
+          <w:rFonts w:ascii="Courier" w:hAnsi="Courier"/>
+        </w:rPr>
+      </w:pPr>
+      <w:r>
+        <w:rPr>
+          <w:rFonts w:ascii="Courier" w:hAnsi="Courier"/>
+        </w:rPr>
+        <w:t>KKWTQ: GTAGCGGAGGCGGAGGGTCGAAAAAATGGACGCAGTGTGCTTCTCATTTGGGCAG</w:t>
+      </w:r>
+    </w:p>
+    <w:p>
+      <w:pPr>
+        <w:rPr>
+          <w:rFonts w:ascii="Courier" w:hAnsi="Courier"/>
+        </w:rPr>
+      </w:pPr>
+      <w:r>
+        <w:rPr>
+          <w:rFonts w:ascii="Courier" w:hAnsi="Courier"/>
+        </w:rPr>
+        <w:t>KSSTY: GTAGCGGAGGCGGAGGGTCGAAATCATCAACGTACTGTGCTTCTCATTTGGGCAG</w:t>
+      </w:r>
+    </w:p>
+    <w:p>
+      <w:pPr>
+        <w:rPr>
+          <w:rFonts w:ascii="Courier" w:hAnsi="Courier"/>
+        </w:rPr>
+      </w:pPr>
+      <w:r>
+        <w:rPr>
+          <w:rFonts w:ascii="Courier" w:hAnsi="Courier"/>
+        </w:rPr>
+        <w:lastRenderedPageBreak/>
+        <w:t>RPDPS: GTAGCGGAGGCGGAGGGTCGCGTCCAGACCCATCATGTGCTTCTCATTTGGGCAG</w:t>
+      </w:r>
+    </w:p>
+    <w:p>
+      <w:pPr>
+        <w:rPr>
+          <w:rFonts w:ascii="Courier" w:hAnsi="Courier"/>
+        </w:rPr>
+      </w:pPr>
+      <w:r>
+        <w:rPr>
+          <w:rFonts w:ascii="Courier" w:hAnsi="Courier"/>
+        </w:rPr>
+        <w:t>VPGPG: GTAGCGGAGGCGGAGGGTCGGTACCAGGACCAGGATGTGCTTCTCATTTGGGCAG</w:t>
+      </w:r>
+    </w:p>
+    <w:p>
+      <w:pPr>
+        <w:rPr>
+          <w:rFonts w:ascii="Courier" w:hAnsi="Courier"/>
+        </w:rPr>
+      </w:pPr>
+      <w:r>
+        <w:rPr>
+          <w:rFonts w:ascii="Courier" w:hAnsi="Courier"/>
+        </w:rPr>
+        <w:t>YTTIL: GTAGCGGAGGCGGAGGGTCGTACACGACGATCCTTTGTGCTTCTCATTTGGGCAG</w:t>
+      </w:r>
+    </w:p>
+    <w:p>
+      <w:pPr>
+        <w:rPr>
+          <w:rFonts w:ascii="Courier" w:hAnsi="Courier"/>
+        </w:rPr>
+      </w:pPr>
+      <w:r>
+        <w:rPr>
+          <w:rFonts w:ascii="Courier" w:hAnsi="Courier"/>
+        </w:rPr>
+        <w:t>YYIIP: GTAGCGGAGGCGGAGGGTCGTACTACATCATCCCATGTGCTTCTCATTTGGGCAG</w:t>
+      </w:r>
+    </w:p>
+    <w:p>
+      <w:pPr>
+        <w:rPr>
+          <w:rFonts w:ascii="Courier" w:hAnsi="Courier"/>
+        </w:rPr>
+      </w:pPr>
+    </w:p>
+    <w:p>
+      <w:pPr>
+        <w:rPr>
+          <w:rFonts w:ascii="Courier" w:hAnsi="Courier"/>
           <w:b/>
         </w:rPr>
       </w:pPr>
@@ -10310,6 +10485,8 @@
         </w:rPr>
         <w:t>:</w:t>
       </w:r>
+      <w:bookmarkStart w:id="18" w:name="_GoBack"/>
+      <w:bookmarkEnd w:id="18"/>
     </w:p>
     <w:p>
       <w:pPr>
@@ -10469,47 +10646,795 @@
         <w:rPr>
           <w:rFonts w:ascii="Courier" w:hAnsi="Courier"/>
         </w:rPr>
+        <w:t>F2 (138I):</w:t>
+      </w:r>
+    </w:p>
+    <w:p>
+      <w:pPr>
+        <w:rPr>
+          <w:rFonts w:ascii="Courier" w:hAnsi="Courier"/>
+        </w:rPr>
+      </w:pPr>
+      <w:r>
+        <w:rPr>
+          <w:rFonts w:ascii="Courier" w:hAnsi="Courier"/>
+        </w:rPr>
+        <w:t>GCGCCGGCGGGGTGATAGCATCGGCAGCCTGCTGTCGCCCCGGCCCATTTCCTACTTGAAAGGCTCCTCGGGGGGTCCGCTGTTGTGCCCCGCGGGGCAC</w:t>
+      </w:r>
+    </w:p>
+    <w:p>
+      <w:pPr>
+        <w:rPr>
+          <w:rFonts w:ascii="Courier" w:hAnsi="Courier"/>
+        </w:rPr>
+      </w:pPr>
+      <w:r>
+        <w:rPr>
+          <w:rFonts w:ascii="Courier" w:hAnsi="Courier"/>
+        </w:rPr>
+        <w:t>R2 (170Q171S173I175K183R):</w:t>
+      </w:r>
+    </w:p>
+    <w:p>
+      <w:pPr>
+        <w:rPr>
+          <w:rFonts w:ascii="Courier" w:hAnsi="Courier"/>
+        </w:rPr>
+      </w:pPr>
+      <w:r>
+        <w:rPr>
+          <w:rFonts w:ascii="Courier" w:hAnsi="Courier"/>
+        </w:rPr>
+        <w:t>AGGTTCTCCACAGGGATAAAACGCACCGCCTTAGCCACTCCACGTTTGCAGATCGCTGACTGAAATATGCCCACGGCGTGCCCCGCGGGGCACAACAGCG</w:t>
+      </w:r>
+    </w:p>
+    <w:p>
+      <w:pPr>
+        <w:rPr>
+          <w:rFonts w:ascii="Courier" w:hAnsi="Courier"/>
+        </w:rPr>
+      </w:pPr>
+    </w:p>
+    <w:p>
+      <w:pPr>
+        <w:rPr>
+          <w:rFonts w:ascii="Courier" w:hAnsi="Courier"/>
+          <w:b/>
+        </w:rPr>
+      </w:pPr>
+      <w:r>
+        <w:rPr>
+          <w:rFonts w:ascii="Courier" w:hAnsi="Courier"/>
+          <w:b/>
+        </w:rPr>
+        <w:t>Protease Swaps:</w:t>
+      </w:r>
+    </w:p>
+    <w:p>
+      <w:pPr>
+        <w:rPr>
+          <w:rFonts w:ascii="Courier" w:hAnsi="Courier"/>
+        </w:rPr>
+      </w:pPr>
+      <w:proofErr w:type="spellStart"/>
+      <w:r>
+        <w:rPr>
+          <w:rFonts w:ascii="Courier" w:hAnsi="Courier"/>
+        </w:rPr>
+        <w:t>Protease_F_cutting</w:t>
+      </w:r>
+      <w:proofErr w:type="spellEnd"/>
+      <w:r>
+        <w:rPr>
+          <w:rFonts w:ascii="Courier" w:hAnsi="Courier"/>
+        </w:rPr>
+        <w:t>:</w:t>
+      </w:r>
+    </w:p>
+    <w:p>
+      <w:pPr>
+        <w:rPr>
+          <w:rFonts w:ascii="Courier" w:hAnsi="Courier"/>
+        </w:rPr>
+      </w:pPr>
+      <w:r>
+        <w:rPr>
+          <w:rFonts w:ascii="Courier" w:hAnsi="Courier"/>
+        </w:rPr>
+        <w:t>GGATCCGAACAAAAGCTTATTTC</w:t>
+      </w:r>
+    </w:p>
+    <w:p>
+      <w:pPr>
+        <w:rPr>
+          <w:rFonts w:ascii="Courier" w:hAnsi="Courier"/>
+        </w:rPr>
+      </w:pPr>
+      <w:proofErr w:type="spellStart"/>
+      <w:r>
+        <w:rPr>
+          <w:rFonts w:ascii="Courier" w:hAnsi="Courier"/>
+        </w:rPr>
+        <w:t>Protease_R_cutting</w:t>
+      </w:r>
+      <w:proofErr w:type="spellEnd"/>
+      <w:r>
+        <w:rPr>
+          <w:rFonts w:ascii="Courier" w:hAnsi="Courier"/>
+        </w:rPr>
+        <w:t>:</w:t>
+      </w:r>
+    </w:p>
+    <w:p>
+      <w:pPr>
+        <w:ind w:left="720" w:hanging="720"/>
+        <w:rPr>
+          <w:rFonts w:ascii="Courier" w:hAnsi="Courier"/>
+        </w:rPr>
+      </w:pPr>
+      <w:r>
+        <w:rPr>
+          <w:rFonts w:ascii="Courier" w:hAnsi="Courier"/>
+        </w:rPr>
+        <w:t>GATAGGCGCCATGCTAG</w:t>
+      </w:r>
+    </w:p>
+    <w:p>
+      <w:pPr>
+        <w:rPr>
+          <w:rFonts w:ascii="Courier" w:hAnsi="Courier"/>
+        </w:rPr>
+      </w:pPr>
+    </w:p>
+    <w:p>
+      <w:pPr>
+        <w:rPr>
+          <w:rFonts w:ascii="Courier" w:hAnsi="Courier"/>
+        </w:rPr>
+      </w:pPr>
+      <w:r>
+        <w:rPr>
+          <w:rFonts w:ascii="Courier" w:hAnsi="Courier"/>
+        </w:rPr>
+        <w:t>Htra1_insert_F:</w:t>
+      </w:r>
+    </w:p>
+    <w:p>
+      <w:pPr>
+        <w:rPr>
+          <w:rFonts w:ascii="Courier" w:hAnsi="Courier"/>
+        </w:rPr>
+      </w:pPr>
+      <w:r>
+        <w:rPr>
+          <w:rFonts w:ascii="Courier" w:hAnsi="Courier"/>
+          <w:highlight w:val="yellow"/>
+        </w:rPr>
+        <w:t>CTCCGCTAGCATGGCGCCTATC</w:t>
+      </w:r>
+      <w:r>
+        <w:rPr>
+          <w:rFonts w:ascii="Courier" w:hAnsi="Courier"/>
+        </w:rPr>
+        <w:t>GGGCAGGAAGATC</w:t>
+      </w:r>
+    </w:p>
+    <w:p>
+      <w:pPr>
+        <w:rPr>
+          <w:rFonts w:ascii="Courier" w:hAnsi="Courier"/>
+        </w:rPr>
+      </w:pPr>
+      <w:r>
+        <w:rPr>
+          <w:rFonts w:ascii="Courier" w:hAnsi="Courier"/>
+        </w:rPr>
+        <w:t>Htra1_full_insert_R:</w:t>
+      </w:r>
+    </w:p>
+    <w:p>
+      <w:pPr>
+        <w:rPr>
+          <w:rFonts w:ascii="Courier" w:hAnsi="Courier"/>
+        </w:rPr>
+      </w:pPr>
+      <w:r>
+        <w:rPr>
+          <w:rFonts w:ascii="Courier" w:hAnsi="Courier"/>
+          <w:highlight w:val="yellow"/>
+        </w:rPr>
+        <w:t>CAGAAATAAGCTTTTGTTCGGATCC</w:t>
+      </w:r>
+      <w:r>
+        <w:rPr>
+          <w:rFonts w:ascii="Courier" w:hAnsi="Courier"/>
+        </w:rPr>
+        <w:t>TGGGTCAATTTCTTCGGG</w:t>
+      </w:r>
+    </w:p>
+    <w:p>
+      <w:pPr>
+        <w:rPr>
+          <w:rFonts w:ascii="Courier" w:hAnsi="Courier"/>
+        </w:rPr>
+      </w:pPr>
+      <w:r>
+        <w:rPr>
+          <w:rFonts w:ascii="Courier" w:hAnsi="Courier"/>
+        </w:rPr>
+        <w:t>Htra1_protease_insert_R:</w:t>
+      </w:r>
+    </w:p>
+    <w:p>
+      <w:pPr>
+        <w:rPr>
+          <w:rFonts w:ascii="Courier" w:hAnsi="Courier"/>
+        </w:rPr>
+      </w:pPr>
+      <w:r>
+        <w:rPr>
+          <w:rFonts w:ascii="Courier" w:hAnsi="Courier"/>
+          <w:highlight w:val="yellow"/>
+        </w:rPr>
+        <w:t>CAGAAATAAGCTTTTGTTCGGATCC</w:t>
+      </w:r>
+      <w:r>
+        <w:rPr>
+          <w:rFonts w:ascii="Courier" w:hAnsi="Courier"/>
+        </w:rPr>
+        <w:t>TTTGGCCTGTCGG</w:t>
+      </w:r>
+    </w:p>
+    <w:p>
+      <w:pPr>
+        <w:rPr>
+          <w:rFonts w:ascii="Courier" w:hAnsi="Courier"/>
+        </w:rPr>
+      </w:pPr>
+      <w:r>
+        <w:rPr>
+          <w:rFonts w:ascii="Courier" w:hAnsi="Courier"/>
+        </w:rPr>
+        <w:t>Htra1_PDZ_insert_F:</w:t>
+      </w:r>
+    </w:p>
+    <w:p>
+      <w:pPr>
+        <w:rPr>
+          <w:rFonts w:ascii="Courier" w:hAnsi="Courier"/>
+        </w:rPr>
+      </w:pPr>
+      <w:r>
+        <w:rPr>
+          <w:rFonts w:ascii="Courier" w:hAnsi="Courier"/>
+          <w:highlight w:val="yellow"/>
+        </w:rPr>
+        <w:t>CTCCGCTAGCATGGCGCCTA</w:t>
+      </w:r>
+      <w:bookmarkStart w:id="19" w:name="_Hlk19031426"/>
+      <w:r>
+        <w:rPr>
+          <w:rFonts w:ascii="Courier" w:hAnsi="Courier"/>
+          <w:highlight w:val="yellow"/>
+        </w:rPr>
+        <w:t>TC</w:t>
+      </w:r>
+      <w:bookmarkEnd w:id="19"/>
+      <w:r>
+        <w:rPr>
+          <w:rFonts w:ascii="Courier New" w:hAnsi="Courier New" w:cs="Courier New"/>
+          <w:szCs w:val="18"/>
+        </w:rPr>
+        <w:t>ATCACCAAGAAGAAG</w:t>
+      </w:r>
+      <w:r>
+        <w:rPr>
+          <w:rFonts w:ascii="Courier New" w:hAnsi="Courier New" w:cs="Courier New"/>
+          <w:szCs w:val="18"/>
+        </w:rPr>
+        <w:t xml:space="preserve"> </w:t>
+      </w:r>
+      <w:r>
+        <w:rPr>
+          <w:rFonts w:cstheme="minorHAnsi"/>
+          <w:szCs w:val="18"/>
+        </w:rPr>
+        <w:t xml:space="preserve">   </w:t>
+      </w:r>
+    </w:p>
+    <w:p>
+      <w:pPr>
+        <w:rPr>
+          <w:rFonts w:ascii="Courier" w:hAnsi="Courier"/>
+        </w:rPr>
+      </w:pPr>
+    </w:p>
+    <w:p>
+      <w:pPr>
+        <w:rPr>
+          <w:rFonts w:ascii="Courier" w:hAnsi="Courier"/>
+        </w:rPr>
+      </w:pPr>
+      <w:r>
+        <w:rPr>
+          <w:rFonts w:ascii="Courier" w:hAnsi="Courier"/>
+        </w:rPr>
+        <w:t>Htra1_A328S_F:</w:t>
+      </w:r>
+    </w:p>
+    <w:p>
+      <w:pPr>
+        <w:rPr>
+          <w:rFonts w:ascii="Courier" w:hAnsi="Courier"/>
+        </w:rPr>
+      </w:pPr>
+      <w:r>
+        <w:rPr>
+          <w:rFonts w:ascii="Courier" w:hAnsi="Courier"/>
+        </w:rPr>
         <w:lastRenderedPageBreak/>
-        <w:t>F2 (138I):</w:t>
-      </w:r>
-    </w:p>
-    <w:p>
-      <w:pPr>
-        <w:rPr>
-          <w:rFonts w:ascii="Courier" w:hAnsi="Courier"/>
-        </w:rPr>
-      </w:pPr>
-      <w:r>
-        <w:rPr>
-          <w:rFonts w:ascii="Courier" w:hAnsi="Courier"/>
-        </w:rPr>
-        <w:t>GCGCCGGCGGGGTGATAGCATCGGCAGCCTGCTGTCGCCCCGGCCCATTTCCTACTTGAAAGGCTCCTCGGGGGGTCCGCTGTTGTGCCCCGCGGGGCAC</w:t>
-      </w:r>
-    </w:p>
-    <w:p>
-      <w:pPr>
-        <w:rPr>
-          <w:rFonts w:ascii="Courier" w:hAnsi="Courier"/>
-        </w:rPr>
-      </w:pPr>
-      <w:r>
-        <w:rPr>
-          <w:rFonts w:ascii="Courier" w:hAnsi="Courier"/>
-        </w:rPr>
-        <w:t>R2 (170Q171S173I175K183R):</w:t>
-      </w:r>
-    </w:p>
-    <w:p>
-      <w:pPr>
-        <w:rPr>
-          <w:rFonts w:ascii="Courier" w:hAnsi="Courier"/>
-        </w:rPr>
-      </w:pPr>
-      <w:r>
-        <w:rPr>
-          <w:rFonts w:ascii="Courier" w:hAnsi="Courier"/>
-        </w:rPr>
-        <w:t>AGGTTCTCCACAGGGATAAAACGCACCGCCTTAGCCACTCCACGTTTGCAGATCGCTGACTGAAATATGCCCACGGCGTGCCCCGCGGGGCACAACAGCG</w:t>
+        <w:t>CCGACGCCATCATCAACTATGGAAACTCCGGAGGCC</w:t>
+      </w:r>
+    </w:p>
+    <w:p>
+      <w:pPr>
+        <w:rPr>
+          <w:rFonts w:ascii="Courier" w:hAnsi="Courier"/>
+        </w:rPr>
+      </w:pPr>
+      <w:r>
+        <w:rPr>
+          <w:rFonts w:ascii="Courier" w:hAnsi="Courier"/>
+        </w:rPr>
+        <w:t>Htra1_A328S_R:</w:t>
+      </w:r>
+    </w:p>
+    <w:p>
+      <w:pPr>
+        <w:rPr>
+          <w:rFonts w:ascii="Courier" w:hAnsi="Courier"/>
+        </w:rPr>
+      </w:pPr>
+      <w:r>
+        <w:rPr>
+          <w:rFonts w:ascii="Courier" w:hAnsi="Courier"/>
+        </w:rPr>
+        <w:t>CCAGGTTTACTAACGGGCCTCCGGAGTTTCCA</w:t>
+      </w:r>
+    </w:p>
+    <w:p>
+      <w:pPr>
+        <w:rPr>
+          <w:rFonts w:ascii="Courier" w:hAnsi="Courier"/>
+        </w:rPr>
+      </w:pPr>
+      <w:r>
+        <w:rPr>
+          <w:rFonts w:ascii="Courier" w:hAnsi="Courier"/>
+        </w:rPr>
+        <w:t>Total length: 51bp</w:t>
+      </w:r>
+    </w:p>
+    <w:p>
+      <w:pPr>
+        <w:rPr>
+          <w:rFonts w:ascii="Courier" w:hAnsi="Courier"/>
+        </w:rPr>
+      </w:pPr>
+    </w:p>
+    <w:p>
+      <w:pPr>
+        <w:rPr>
+          <w:rFonts w:ascii="Courier" w:hAnsi="Courier"/>
+        </w:rPr>
+      </w:pPr>
+      <w:r>
+        <w:rPr>
+          <w:rFonts w:ascii="Courier" w:hAnsi="Courier"/>
+        </w:rPr>
+        <w:t>Htra1_S328A_F:</w:t>
+      </w:r>
+    </w:p>
+    <w:p>
+      <w:pPr>
+        <w:rPr>
+          <w:rFonts w:ascii="Courier" w:hAnsi="Courier"/>
+        </w:rPr>
+      </w:pPr>
+      <w:r>
+        <w:rPr>
+          <w:rFonts w:ascii="Courier" w:hAnsi="Courier"/>
+        </w:rPr>
+        <w:t>CCGACGCCATCATCAACTATGGAAACGCGGGAGGCC</w:t>
+      </w:r>
+    </w:p>
+    <w:p>
+      <w:pPr>
+        <w:rPr>
+          <w:rFonts w:ascii="Courier" w:hAnsi="Courier"/>
+        </w:rPr>
+      </w:pPr>
+      <w:r>
+        <w:rPr>
+          <w:rFonts w:ascii="Courier" w:hAnsi="Courier"/>
+        </w:rPr>
+        <w:t>Htra1_</w:t>
+      </w:r>
+      <w:r>
+        <w:rPr>
+          <w:rFonts w:ascii="Courier" w:hAnsi="Courier"/>
+        </w:rPr>
+        <w:t>S</w:t>
+      </w:r>
+      <w:r>
+        <w:rPr>
+          <w:rFonts w:ascii="Courier" w:hAnsi="Courier"/>
+        </w:rPr>
+        <w:t>328</w:t>
+      </w:r>
+      <w:r>
+        <w:rPr>
+          <w:rFonts w:ascii="Courier" w:hAnsi="Courier"/>
+        </w:rPr>
+        <w:t>A</w:t>
+      </w:r>
+      <w:r>
+        <w:rPr>
+          <w:rFonts w:ascii="Courier" w:hAnsi="Courier"/>
+        </w:rPr>
+        <w:t>_R:</w:t>
+      </w:r>
+    </w:p>
+    <w:p>
+      <w:pPr>
+        <w:rPr>
+          <w:rFonts w:ascii="Courier" w:hAnsi="Courier"/>
+        </w:rPr>
+      </w:pPr>
+      <w:r>
+        <w:rPr>
+          <w:rFonts w:ascii="Courier" w:hAnsi="Courier"/>
+        </w:rPr>
+        <w:t>CCAGGTTTACTAACGGGCCTCC</w:t>
+      </w:r>
+      <w:r>
+        <w:rPr>
+          <w:rFonts w:ascii="Courier" w:hAnsi="Courier"/>
+        </w:rPr>
+        <w:t>C</w:t>
+      </w:r>
+      <w:r>
+        <w:rPr>
+          <w:rFonts w:ascii="Courier" w:hAnsi="Courier"/>
+        </w:rPr>
+        <w:t>G</w:t>
+      </w:r>
+      <w:r>
+        <w:rPr>
+          <w:rFonts w:ascii="Courier" w:hAnsi="Courier"/>
+        </w:rPr>
+        <w:t>C</w:t>
+      </w:r>
+      <w:r>
+        <w:rPr>
+          <w:rFonts w:ascii="Courier" w:hAnsi="Courier"/>
+        </w:rPr>
+        <w:t>GTTTCCA</w:t>
+      </w:r>
+    </w:p>
+    <w:p>
+      <w:pPr>
+        <w:rPr>
+          <w:rFonts w:ascii="Courier" w:hAnsi="Courier"/>
+        </w:rPr>
+      </w:pPr>
+    </w:p>
+    <w:p>
+      <w:pPr>
+        <w:rPr>
+          <w:rFonts w:ascii="Courier" w:hAnsi="Courier"/>
+        </w:rPr>
+      </w:pPr>
+    </w:p>
+    <w:p>
+      <w:pPr>
+        <w:rPr>
+          <w:rFonts w:ascii="Courier" w:hAnsi="Courier"/>
+        </w:rPr>
+      </w:pPr>
+      <w:r>
+        <w:rPr>
+          <w:rFonts w:ascii="Courier" w:hAnsi="Courier"/>
+        </w:rPr>
+        <w:t>Htra1_remove_PDZ_F:</w:t>
+      </w:r>
+    </w:p>
+    <w:p>
+      <w:pPr>
+        <w:rPr>
+          <w:rFonts w:ascii="Courier" w:hAnsi="Courier"/>
+        </w:rPr>
+      </w:pPr>
+      <w:r>
+        <w:rPr>
+          <w:rFonts w:ascii="Courier" w:hAnsi="Courier"/>
+        </w:rPr>
+        <w:t>CCTCACGGAGTCCCATGACCGAGGATCCGAACA</w:t>
+      </w:r>
+    </w:p>
+    <w:p>
+      <w:pPr>
+        <w:rPr>
+          <w:rFonts w:ascii="Courier" w:hAnsi="Courier"/>
+        </w:rPr>
+      </w:pPr>
+      <w:r>
+        <w:rPr>
+          <w:rFonts w:ascii="Courier" w:hAnsi="Courier"/>
+        </w:rPr>
+        <w:t>Htra1_remove_PDZ_R:</w:t>
+      </w:r>
+    </w:p>
+    <w:p>
+      <w:pPr>
+        <w:rPr>
+          <w:rFonts w:ascii="Courier" w:hAnsi="Courier"/>
+        </w:rPr>
+      </w:pPr>
+      <w:r>
+        <w:rPr>
+          <w:rFonts w:ascii="Courier" w:hAnsi="Courier"/>
+        </w:rPr>
+        <w:t>GTCCTCTTCAGAAATAAGCTTTTGTTCGGATCCTCGGTCA</w:t>
+      </w:r>
+    </w:p>
+    <w:p>
+      <w:pPr>
+        <w:rPr>
+          <w:rFonts w:ascii="Courier" w:hAnsi="Courier"/>
+        </w:rPr>
+      </w:pPr>
+    </w:p>
+    <w:p>
+      <w:pPr>
+        <w:rPr>
+          <w:rFonts w:ascii="Courier" w:hAnsi="Courier"/>
+        </w:rPr>
+      </w:pPr>
+      <w:r>
+        <w:rPr>
+          <w:rFonts w:ascii="Courier" w:hAnsi="Courier"/>
+        </w:rPr>
+        <w:t>Substrates:</w:t>
+      </w:r>
+    </w:p>
+    <w:p>
+      <w:pPr>
+        <w:rPr>
+          <w:rFonts w:ascii="Courier" w:hAnsi="Courier"/>
+        </w:rPr>
+      </w:pPr>
+      <w:r>
+        <w:rPr>
+          <w:rFonts w:ascii="Courier" w:hAnsi="Courier"/>
+        </w:rPr>
+        <w:t>ASyn_82-97_F</w:t>
+      </w:r>
+    </w:p>
+    <w:p>
+      <w:pPr>
+        <w:rPr>
+          <w:rFonts w:ascii="Courier" w:hAnsi="Courier"/>
+        </w:rPr>
+      </w:pPr>
+      <w:r>
+        <w:rPr>
+          <w:rFonts w:ascii="Courier" w:hAnsi="Courier"/>
+        </w:rPr>
+        <w:t>GTAGCGGAGGCGGAGGGTCGGTAGAGGGAGCTGGATCAATCGCTGCTGCTACGGGATTTGTAAAAAAAGGCAGTGATTATAAAGATGATGATGATAAAGG</w:t>
+      </w:r>
+    </w:p>
+    <w:p>
+      <w:pPr>
+        <w:rPr>
+          <w:rFonts w:ascii="Courier" w:hAnsi="Courier"/>
+        </w:rPr>
+      </w:pPr>
+      <w:r>
+        <w:rPr>
+          <w:rFonts w:ascii="Courier" w:hAnsi="Courier"/>
+        </w:rPr>
+        <w:t>ASyn_82-97_R</w:t>
+      </w:r>
+    </w:p>
+    <w:p>
+      <w:pPr>
+        <w:rPr>
+          <w:rFonts w:ascii="Courier" w:hAnsi="Courier"/>
+        </w:rPr>
+      </w:pPr>
+      <w:r>
+        <w:rPr>
+          <w:rFonts w:ascii="Courier" w:hAnsi="Courier"/>
+        </w:rPr>
+        <w:t>CCTTTATCATCATCATCTTTATAATCACTGCCTTTTTTTACAAATCCCGTAGCAGCAGCGATTGATCCAGCTCCCTCTACCGACCCTCCGCCTCCGCTAC</w:t>
+      </w:r>
+    </w:p>
+    <w:p>
+      <w:pPr>
+        <w:rPr>
+          <w:rFonts w:ascii="Courier" w:hAnsi="Courier"/>
+        </w:rPr>
+      </w:pPr>
+    </w:p>
+    <w:p>
+      <w:pPr>
+        <w:rPr>
+          <w:rFonts w:ascii="Courier" w:hAnsi="Courier"/>
+        </w:rPr>
+      </w:pPr>
+      <w:r>
+        <w:rPr>
+          <w:rFonts w:ascii="Courier" w:hAnsi="Courier"/>
+        </w:rPr>
+        <w:t>ASyn_82-90_F</w:t>
+      </w:r>
+    </w:p>
+    <w:p>
+      <w:pPr>
+        <w:rPr>
+          <w:rFonts w:ascii="Courier" w:hAnsi="Courier"/>
+        </w:rPr>
+      </w:pPr>
+      <w:r>
+        <w:rPr>
+          <w:rFonts w:ascii="Courier" w:hAnsi="Courier"/>
+        </w:rPr>
+        <w:t>GTAGCGGAGGCGGAGGGTCGGTAGAGGGAGCTGGATCAATCGCTGCTGGCAGTGATTATAAAGATGATGATGATAAAGG</w:t>
+      </w:r>
+    </w:p>
+    <w:p>
+      <w:pPr>
+        <w:rPr>
+          <w:rFonts w:ascii="Courier" w:hAnsi="Courier"/>
+        </w:rPr>
+      </w:pPr>
+      <w:r>
+        <w:rPr>
+          <w:rFonts w:ascii="Courier" w:hAnsi="Courier"/>
+        </w:rPr>
+        <w:t>ASyn_82-90_R</w:t>
+      </w:r>
+    </w:p>
+    <w:p>
+      <w:pPr>
+        <w:rPr>
+          <w:rFonts w:ascii="Courier" w:hAnsi="Courier"/>
+        </w:rPr>
+      </w:pPr>
+      <w:r>
+        <w:rPr>
+          <w:rFonts w:ascii="Courier" w:hAnsi="Courier"/>
+        </w:rPr>
+        <w:t>CCTTTATCATCATCATCTTTATAATCACTGCCAGCAGCGATTGATCCAGCTCCCTCTACCGACCCTCCGCCTCCGCTAC</w:t>
+      </w:r>
+    </w:p>
+    <w:p>
+      <w:pPr>
+        <w:rPr>
+          <w:rFonts w:ascii="Courier" w:hAnsi="Courier"/>
+        </w:rPr>
+      </w:pPr>
+    </w:p>
+    <w:p>
+      <w:pPr>
+        <w:rPr>
+          <w:rFonts w:ascii="Courier" w:hAnsi="Courier"/>
+        </w:rPr>
+      </w:pPr>
+      <w:r>
+        <w:rPr>
+          <w:rFonts w:ascii="Courier" w:hAnsi="Courier"/>
+        </w:rPr>
+        <w:t>ASyn_85-93_F</w:t>
+      </w:r>
+    </w:p>
+    <w:p>
+      <w:pPr>
+        <w:rPr>
+          <w:rFonts w:ascii="Courier" w:hAnsi="Courier"/>
+        </w:rPr>
+      </w:pPr>
+      <w:r>
+        <w:rPr>
+          <w:rFonts w:ascii="Courier" w:hAnsi="Courier"/>
+        </w:rPr>
+        <w:t>GTAGCGGAGGCGGAGGGTCGGCTGGATCAATCGCTGCTGCTACGGGAGGCAGTGATTATAAAGATGATGATGATAAAGG</w:t>
+      </w:r>
+    </w:p>
+    <w:p>
+      <w:pPr>
+        <w:rPr>
+          <w:rFonts w:ascii="Courier" w:hAnsi="Courier"/>
+        </w:rPr>
+      </w:pPr>
+      <w:r>
+        <w:rPr>
+          <w:rFonts w:ascii="Courier" w:hAnsi="Courier"/>
+        </w:rPr>
+        <w:t>ASyn_85-93_R</w:t>
+      </w:r>
+    </w:p>
+    <w:p>
+      <w:pPr>
+        <w:rPr>
+          <w:rFonts w:ascii="Courier" w:hAnsi="Courier"/>
+        </w:rPr>
+      </w:pPr>
+      <w:r>
+        <w:rPr>
+          <w:rFonts w:ascii="Courier" w:hAnsi="Courier"/>
+        </w:rPr>
+        <w:t>CCTTTATCATCATCATCTTTATAATCACTGCCTCCCGTAGCAGCAGCGATTGATCCAGCCGACCCTCCGCCTCCGCTAC</w:t>
+      </w:r>
+    </w:p>
+    <w:p>
+      <w:pPr>
+        <w:rPr>
+          <w:rFonts w:ascii="Courier" w:hAnsi="Courier"/>
+        </w:rPr>
+      </w:pPr>
+    </w:p>
+    <w:p>
+      <w:pPr>
+        <w:rPr>
+          <w:rFonts w:ascii="Courier" w:hAnsi="Courier"/>
+        </w:rPr>
+      </w:pPr>
+      <w:r>
+        <w:rPr>
+          <w:rFonts w:ascii="Courier" w:hAnsi="Courier"/>
+        </w:rPr>
+        <w:t>ASyn_88-96_F</w:t>
+      </w:r>
+    </w:p>
+    <w:p>
+      <w:pPr>
+        <w:rPr>
+          <w:rFonts w:ascii="Courier" w:hAnsi="Courier"/>
+        </w:rPr>
+      </w:pPr>
+      <w:r>
+        <w:rPr>
+          <w:rFonts w:ascii="Courier" w:hAnsi="Courier"/>
+        </w:rPr>
+        <w:t>GTAGCGGAGGCGGAGGGTCGATCGCTGCTGCTACGGGATTTGTAAAAGGCAGTGATTATAAAGATGATGATGATAAAGG</w:t>
+      </w:r>
+    </w:p>
+    <w:p>
+      <w:pPr>
+        <w:rPr>
+          <w:rFonts w:ascii="Courier" w:hAnsi="Courier"/>
+        </w:rPr>
+      </w:pPr>
+      <w:r>
+        <w:rPr>
+          <w:rFonts w:ascii="Courier" w:hAnsi="Courier"/>
+        </w:rPr>
+        <w:t>ASyn_88-96_R</w:t>
+      </w:r>
+    </w:p>
+    <w:p>
+      <w:pPr>
+        <w:rPr>
+          <w:rFonts w:ascii="Courier" w:hAnsi="Courier"/>
+        </w:rPr>
+      </w:pPr>
+      <w:r>
+        <w:rPr>
+          <w:rFonts w:ascii="Courier" w:hAnsi="Courier"/>
+        </w:rPr>
+        <w:t>CCTTTATCATCATCATCTTTATAATCACTGCCTTTTACAAATCCCGTAGCAGCAGCGATCGACCCTCCGCCTCCGCTAC</w:t>
       </w:r>
     </w:p>
     <w:p>
@@ -10524,14 +11449,16 @@
         <w:rPr>
           <w:rFonts w:ascii="Courier" w:hAnsi="Courier"/>
           <w:b/>
+          <w:bCs/>
         </w:rPr>
       </w:pPr>
       <w:r>
         <w:rPr>
           <w:rFonts w:ascii="Courier" w:hAnsi="Courier"/>
           <w:b/>
-        </w:rPr>
-        <w:t>Protease Swaps:</w:t>
+          <w:bCs/>
+        </w:rPr>
+        <w:t>LY104 mods</w:t>
       </w:r>
     </w:p>
     <w:p>
@@ -10545,28 +11472,74 @@
         <w:rPr>
           <w:rFonts w:ascii="Courier" w:hAnsi="Courier"/>
         </w:rPr>
-        <w:t>Protease_F_cutting</w:t>
+        <w:t>Remove_ER_retention</w:t>
       </w:r>
       <w:proofErr w:type="spellEnd"/>
       <w:r>
         <w:rPr>
           <w:rFonts w:ascii="Courier" w:hAnsi="Courier"/>
         </w:rPr>
-        <w:t>:</w:t>
-      </w:r>
-    </w:p>
-    <w:p>
-      <w:pPr>
-        <w:rPr>
-          <w:rFonts w:ascii="Courier" w:hAnsi="Courier"/>
-        </w:rPr>
-      </w:pPr>
-      <w:r>
-        <w:rPr>
-          <w:rFonts w:ascii="Courier" w:hAnsi="Courier"/>
-        </w:rPr>
-        <w:t>GGATCCGAACAAAAGCTTATTTC</w:t>
-      </w:r>
+        <w:t xml:space="preserve"> (elongate first) </w:t>
+      </w:r>
+      <w:r>
+        <w:rPr>
+          <w:rFonts w:ascii="Courier" w:hAnsi="Courier"/>
+        </w:rPr>
+        <w:tab/>
+      </w:r>
+      <w:r>
+        <w:rPr>
+          <w:rFonts w:ascii="Courier" w:hAnsi="Courier"/>
+        </w:rPr>
+        <w:tab/>
+        <w:t>Insert: 65bp</w:t>
+      </w:r>
+    </w:p>
+    <w:p>
+      <w:pPr>
+        <w:rPr>
+          <w:rFonts w:ascii="Courier" w:hAnsi="Courier"/>
+        </w:rPr>
+      </w:pPr>
+      <w:r>
+        <w:rPr>
+          <w:rFonts w:ascii="Courier" w:hAnsi="Courier"/>
+        </w:rPr>
+        <w:lastRenderedPageBreak/>
+        <w:t xml:space="preserve">F: </w:t>
+      </w:r>
+      <w:r>
+        <w:rPr>
+          <w:rFonts w:ascii="Courier" w:hAnsi="Courier"/>
+        </w:rPr>
+        <w:t>CCGAACAAAAGCTTATTTCTGAAGAGGACTTGTAATAGCTCGAGAT</w:t>
+      </w:r>
+    </w:p>
+    <w:p>
+      <w:pPr>
+        <w:rPr>
+          <w:rFonts w:ascii="Courier" w:hAnsi="Courier"/>
+        </w:rPr>
+      </w:pPr>
+      <w:r>
+        <w:rPr>
+          <w:rFonts w:ascii="Courier" w:hAnsi="Courier"/>
+        </w:rPr>
+        <w:t xml:space="preserve">R: </w:t>
+      </w:r>
+      <w:r>
+        <w:rPr>
+          <w:rFonts w:ascii="Courier" w:hAnsi="Courier"/>
+        </w:rPr>
+        <w:t>TCTACACTGTTGTTATCAGATCTCGAGCTATTACAAGTCCTCT</w:t>
+      </w:r>
+    </w:p>
+    <w:p>
+      <w:pPr>
+        <w:rPr>
+          <w:rFonts w:ascii="Courier" w:hAnsi="Courier"/>
+        </w:rPr>
+      </w:pPr>
     </w:p>
     <w:p>
       <w:pPr>
@@ -10579,494 +11552,111 @@
         <w:rPr>
           <w:rFonts w:ascii="Courier" w:hAnsi="Courier"/>
         </w:rPr>
-        <w:t>Protease_R_cutting</w:t>
+        <w:t>Fix_cmyc</w:t>
       </w:r>
       <w:proofErr w:type="spellEnd"/>
       <w:r>
         <w:rPr>
           <w:rFonts w:ascii="Courier" w:hAnsi="Courier"/>
         </w:rPr>
-        <w:t>:</w:t>
-      </w:r>
-    </w:p>
-    <w:p>
-      <w:pPr>
-        <w:rPr>
-          <w:rFonts w:ascii="Courier" w:hAnsi="Courier"/>
-        </w:rPr>
-      </w:pPr>
-      <w:r>
-        <w:rPr>
-          <w:rFonts w:ascii="Courier" w:hAnsi="Courier"/>
-        </w:rPr>
-        <w:t>GATAGGCGCCATGCTAG</w:t>
-      </w:r>
-    </w:p>
-    <w:p>
-      <w:pPr>
-        <w:rPr>
-          <w:rFonts w:ascii="Courier" w:hAnsi="Courier"/>
-        </w:rPr>
-      </w:pPr>
-    </w:p>
-    <w:p>
-      <w:pPr>
-        <w:rPr>
-          <w:rFonts w:ascii="Courier" w:hAnsi="Courier"/>
-        </w:rPr>
-      </w:pPr>
-      <w:r>
-        <w:rPr>
-          <w:rFonts w:ascii="Courier" w:hAnsi="Courier"/>
-        </w:rPr>
-        <w:t>Htra1_insert_F:</w:t>
-      </w:r>
-    </w:p>
-    <w:p>
-      <w:pPr>
-        <w:rPr>
-          <w:rFonts w:ascii="Courier" w:hAnsi="Courier"/>
-        </w:rPr>
-      </w:pPr>
-      <w:r>
-        <w:rPr>
-          <w:rFonts w:ascii="Courier" w:hAnsi="Courier"/>
-        </w:rPr>
-        <w:t>CTCCGCTAGCATGGCGCCTATCGGGCAGGAAGATC</w:t>
-      </w:r>
-    </w:p>
-    <w:p>
-      <w:pPr>
-        <w:rPr>
-          <w:rFonts w:ascii="Courier" w:hAnsi="Courier"/>
-        </w:rPr>
-      </w:pPr>
-      <w:r>
-        <w:rPr>
-          <w:rFonts w:ascii="Courier" w:hAnsi="Courier"/>
-        </w:rPr>
-        <w:t>Htra1_full_insert_R:</w:t>
-      </w:r>
-    </w:p>
-    <w:p>
-      <w:pPr>
-        <w:rPr>
-          <w:rFonts w:ascii="Courier" w:hAnsi="Courier"/>
-        </w:rPr>
-      </w:pPr>
-      <w:r>
-        <w:rPr>
-          <w:rFonts w:ascii="Courier" w:hAnsi="Courier"/>
-        </w:rPr>
-        <w:t>CAGAAATAAGCTTTTGTTCGGATCCTGGGTCAATTTCTTCGGG</w:t>
-      </w:r>
-    </w:p>
-    <w:p>
-      <w:pPr>
-        <w:rPr>
-          <w:rFonts w:ascii="Courier" w:hAnsi="Courier"/>
-        </w:rPr>
-      </w:pPr>
-      <w:r>
-        <w:rPr>
-          <w:rFonts w:ascii="Courier" w:hAnsi="Courier"/>
-        </w:rPr>
-        <w:t>Htra1_protease_insert_R:</w:t>
-      </w:r>
-    </w:p>
-    <w:p>
-      <w:pPr>
-        <w:rPr>
-          <w:rFonts w:ascii="Courier" w:hAnsi="Courier"/>
-        </w:rPr>
-      </w:pPr>
-      <w:r>
-        <w:rPr>
-          <w:rFonts w:ascii="Courier" w:hAnsi="Courier"/>
-        </w:rPr>
-        <w:t>CAGAAATAAGCTTTTGTTCGGATCCTTTGGCCTGTCGG</w:t>
-      </w:r>
-    </w:p>
-    <w:p>
-      <w:pPr>
-        <w:rPr>
-          <w:rFonts w:ascii="Courier" w:hAnsi="Courier"/>
-        </w:rPr>
-      </w:pPr>
-    </w:p>
-    <w:p>
-      <w:pPr>
-        <w:rPr>
-          <w:rFonts w:ascii="Courier" w:hAnsi="Courier"/>
-        </w:rPr>
-      </w:pPr>
-      <w:r>
-        <w:rPr>
-          <w:rFonts w:ascii="Courier" w:hAnsi="Courier"/>
-        </w:rPr>
-        <w:t>Htra1_A328S_F:</w:t>
-      </w:r>
-    </w:p>
-    <w:p>
-      <w:pPr>
-        <w:rPr>
-          <w:rFonts w:ascii="Courier" w:hAnsi="Courier"/>
-        </w:rPr>
-      </w:pPr>
-      <w:r>
-        <w:rPr>
-          <w:rFonts w:ascii="Courier" w:hAnsi="Courier"/>
-        </w:rPr>
-        <w:t>CCGACGCCATCATCAACTATGGAAACTCCGGAGGCC</w:t>
-      </w:r>
-    </w:p>
-    <w:p>
-      <w:pPr>
-        <w:rPr>
-          <w:rFonts w:ascii="Courier" w:hAnsi="Courier"/>
-        </w:rPr>
-      </w:pPr>
-      <w:r>
-        <w:rPr>
-          <w:rFonts w:ascii="Courier" w:hAnsi="Courier"/>
-        </w:rPr>
-        <w:t>Htra1_A328S_R:</w:t>
-      </w:r>
-    </w:p>
-    <w:p>
-      <w:pPr>
-        <w:rPr>
-          <w:rFonts w:ascii="Courier" w:hAnsi="Courier"/>
-        </w:rPr>
-      </w:pPr>
-      <w:r>
-        <w:rPr>
-          <w:rFonts w:ascii="Courier" w:hAnsi="Courier"/>
-        </w:rPr>
-        <w:t>CCAGGTTTACTAACGGGCCTCCGGAGTTTCCA</w:t>
-      </w:r>
-    </w:p>
-    <w:p>
-      <w:pPr>
-        <w:rPr>
-          <w:rFonts w:ascii="Courier" w:hAnsi="Courier"/>
-        </w:rPr>
-      </w:pPr>
-      <w:r>
-        <w:rPr>
-          <w:rFonts w:ascii="Courier" w:hAnsi="Courier"/>
-        </w:rPr>
-        <w:t>Total length: 51bp</w:t>
-      </w:r>
-    </w:p>
-    <w:p>
-      <w:pPr>
-        <w:rPr>
-          <w:rFonts w:ascii="Courier" w:hAnsi="Courier"/>
-        </w:rPr>
-      </w:pPr>
-    </w:p>
-    <w:p>
-      <w:pPr>
-        <w:rPr>
-          <w:rFonts w:ascii="Courier" w:hAnsi="Courier"/>
-        </w:rPr>
-      </w:pPr>
-      <w:r>
-        <w:rPr>
-          <w:rFonts w:ascii="Courier" w:hAnsi="Courier"/>
-        </w:rPr>
-        <w:t>Htra1_remove_PDZ_F:</w:t>
-      </w:r>
-    </w:p>
-    <w:p>
-      <w:pPr>
-        <w:rPr>
-          <w:rFonts w:ascii="Courier" w:hAnsi="Courier"/>
-        </w:rPr>
-      </w:pPr>
-      <w:r>
-        <w:rPr>
-          <w:rFonts w:ascii="Courier" w:hAnsi="Courier"/>
-        </w:rPr>
-        <w:t>CCTCACGGAGTCCCATGACCGAGGATCCGAACA</w:t>
-      </w:r>
-    </w:p>
-    <w:p>
-      <w:pPr>
-        <w:rPr>
-          <w:rFonts w:ascii="Courier" w:hAnsi="Courier"/>
-        </w:rPr>
-      </w:pPr>
-      <w:r>
-        <w:rPr>
-          <w:rFonts w:ascii="Courier" w:hAnsi="Courier"/>
-        </w:rPr>
-        <w:t>Htra1_remove_PDZ_R:</w:t>
-      </w:r>
-    </w:p>
-    <w:p>
-      <w:pPr>
-        <w:rPr>
-          <w:rFonts w:ascii="Courier" w:hAnsi="Courier"/>
-        </w:rPr>
-      </w:pPr>
-      <w:r>
-        <w:rPr>
-          <w:rFonts w:ascii="Courier" w:hAnsi="Courier"/>
-        </w:rPr>
-        <w:t>GTCCTCTTCAGAAATAAGCTTTTGTTCGGATCCTCGGTCA</w:t>
-      </w:r>
-    </w:p>
-    <w:p>
-      <w:pPr>
-        <w:rPr>
-          <w:rFonts w:ascii="Courier" w:hAnsi="Courier"/>
-        </w:rPr>
-      </w:pPr>
-    </w:p>
-    <w:p>
-      <w:pPr>
-        <w:rPr>
-          <w:rFonts w:ascii="Courier" w:hAnsi="Courier"/>
-        </w:rPr>
-      </w:pPr>
-      <w:r>
-        <w:rPr>
-          <w:rFonts w:ascii="Courier" w:hAnsi="Courier"/>
-        </w:rPr>
-        <w:t>Substrates:</w:t>
-      </w:r>
-    </w:p>
-    <w:p>
-      <w:pPr>
-        <w:rPr>
-          <w:rFonts w:ascii="Courier" w:hAnsi="Courier"/>
-        </w:rPr>
-      </w:pPr>
-      <w:r>
-        <w:rPr>
-          <w:rFonts w:ascii="Courier" w:hAnsi="Courier"/>
-        </w:rPr>
-        <w:t>ASyn_82-97_F</w:t>
-      </w:r>
-    </w:p>
-    <w:p>
-      <w:pPr>
-        <w:rPr>
-          <w:rFonts w:ascii="Courier" w:hAnsi="Courier"/>
-        </w:rPr>
-      </w:pPr>
-      <w:r>
-        <w:rPr>
-          <w:rFonts w:ascii="Courier" w:hAnsi="Courier"/>
-        </w:rPr>
-        <w:t>GTAGCGGAGGCGGAGGGTCGGTAGAGGGAGCTGGATCAATCGCTGCTGCTACGGGATTTGTAAAAAAAGGCAGTGATTATAAAGATGATGATGATAAAGG</w:t>
-      </w:r>
-    </w:p>
-    <w:p>
-      <w:pPr>
-        <w:rPr>
-          <w:rFonts w:ascii="Courier" w:hAnsi="Courier"/>
-        </w:rPr>
-      </w:pPr>
-      <w:r>
-        <w:rPr>
-          <w:rFonts w:ascii="Courier" w:hAnsi="Courier"/>
-        </w:rPr>
-        <w:t>ASyn_82-97_R</w:t>
-      </w:r>
-    </w:p>
-    <w:p>
-      <w:pPr>
-        <w:rPr>
-          <w:rFonts w:ascii="Courier" w:hAnsi="Courier"/>
-        </w:rPr>
-      </w:pPr>
-      <w:r>
-        <w:rPr>
-          <w:rFonts w:ascii="Courier" w:hAnsi="Courier"/>
-        </w:rPr>
-        <w:t>CCTTTATCATCATCATCTTTATAATCACTGCCTTTTTTTACAAATCCCGTAGCAGCAGCGATTGATCCAGCTCCCTCTACCGACCCTCCGCCTCCGCTAC</w:t>
-      </w:r>
-    </w:p>
-    <w:p>
-      <w:pPr>
-        <w:rPr>
-          <w:rFonts w:ascii="Courier" w:hAnsi="Courier"/>
-        </w:rPr>
-      </w:pPr>
-    </w:p>
-    <w:p>
-      <w:pPr>
-        <w:rPr>
-          <w:rFonts w:ascii="Courier" w:hAnsi="Courier"/>
-        </w:rPr>
-      </w:pPr>
-      <w:r>
-        <w:rPr>
-          <w:rFonts w:ascii="Courier" w:hAnsi="Courier"/>
-        </w:rPr>
-        <w:t>ASyn_82-90_F</w:t>
-      </w:r>
-    </w:p>
-    <w:p>
-      <w:pPr>
-        <w:rPr>
-          <w:rFonts w:ascii="Courier" w:hAnsi="Courier"/>
-        </w:rPr>
-      </w:pPr>
-      <w:r>
-        <w:rPr>
-          <w:rFonts w:ascii="Courier" w:hAnsi="Courier"/>
-        </w:rPr>
-        <w:t>GTAGCGGAGGCGGAGGGTCGGTAGAGGGAGCTGGATCAATCGCTGCTGGCAGTGATTATAAAGATGATGATGATAAAGG</w:t>
-      </w:r>
-    </w:p>
-    <w:p>
-      <w:pPr>
-        <w:rPr>
-          <w:rFonts w:ascii="Courier" w:hAnsi="Courier"/>
-        </w:rPr>
-      </w:pPr>
-      <w:r>
-        <w:rPr>
-          <w:rFonts w:ascii="Courier" w:hAnsi="Courier"/>
-        </w:rPr>
-        <w:t>ASyn_82-90_R</w:t>
-      </w:r>
-    </w:p>
-    <w:p>
-      <w:pPr>
-        <w:rPr>
-          <w:rFonts w:ascii="Courier" w:hAnsi="Courier"/>
-        </w:rPr>
-      </w:pPr>
-      <w:r>
-        <w:rPr>
-          <w:rFonts w:ascii="Courier" w:hAnsi="Courier"/>
-        </w:rPr>
-        <w:t>CCTTTATCATCATCATCTTTATAATCACTGCCAGCAGCGATTGATCCAGCTCCCTCTACCGACCCTCCGCCTCCGCTAC</w:t>
-      </w:r>
-    </w:p>
-    <w:p>
-      <w:pPr>
-        <w:rPr>
-          <w:rFonts w:ascii="Courier" w:hAnsi="Courier"/>
-        </w:rPr>
-      </w:pPr>
-    </w:p>
-    <w:p>
-      <w:pPr>
-        <w:rPr>
-          <w:rFonts w:ascii="Courier" w:hAnsi="Courier"/>
-        </w:rPr>
-      </w:pPr>
-      <w:r>
-        <w:rPr>
-          <w:rFonts w:ascii="Courier" w:hAnsi="Courier"/>
-        </w:rPr>
-        <w:t>ASyn_85-93_F</w:t>
-      </w:r>
-    </w:p>
-    <w:p>
-      <w:pPr>
-        <w:rPr>
-          <w:rFonts w:ascii="Courier" w:hAnsi="Courier"/>
-        </w:rPr>
-      </w:pPr>
-      <w:r>
-        <w:rPr>
-          <w:rFonts w:ascii="Courier" w:hAnsi="Courier"/>
-        </w:rPr>
-        <w:lastRenderedPageBreak/>
-        <w:t>GTAGCGGAGGCGGAGGGTCGGCTGGATCAATCGCTGCTGCTACGGGAGGCAGTGATTATAAAGATGATGATGATAAAGG</w:t>
-      </w:r>
-    </w:p>
-    <w:p>
-      <w:pPr>
-        <w:rPr>
-          <w:rFonts w:ascii="Courier" w:hAnsi="Courier"/>
-        </w:rPr>
-      </w:pPr>
-      <w:r>
-        <w:rPr>
-          <w:rFonts w:ascii="Courier" w:hAnsi="Courier"/>
-        </w:rPr>
-        <w:t>ASyn_85-93_R</w:t>
-      </w:r>
-    </w:p>
-    <w:p>
-      <w:pPr>
-        <w:rPr>
-          <w:rFonts w:ascii="Courier" w:hAnsi="Courier"/>
-        </w:rPr>
-      </w:pPr>
-      <w:r>
-        <w:rPr>
-          <w:rFonts w:ascii="Courier" w:hAnsi="Courier"/>
-        </w:rPr>
-        <w:t>CCTTTATCATCATCATCTTTATAATCACTGCCTCCCGTAGCAGCAGCGATTGATCCAGCCGACCCTCCGCCTCCGCTAC</w:t>
-      </w:r>
-    </w:p>
-    <w:p>
-      <w:pPr>
-        <w:rPr>
-          <w:rFonts w:ascii="Courier" w:hAnsi="Courier"/>
-        </w:rPr>
-      </w:pPr>
-    </w:p>
-    <w:p>
-      <w:pPr>
-        <w:rPr>
-          <w:rFonts w:ascii="Courier" w:hAnsi="Courier"/>
-        </w:rPr>
-      </w:pPr>
-      <w:r>
-        <w:rPr>
-          <w:rFonts w:ascii="Courier" w:hAnsi="Courier"/>
-        </w:rPr>
-        <w:t>ASyn_88-96_F</w:t>
-      </w:r>
-    </w:p>
-    <w:p>
-      <w:pPr>
-        <w:rPr>
-          <w:rFonts w:ascii="Courier" w:hAnsi="Courier"/>
-        </w:rPr>
-      </w:pPr>
-      <w:r>
-        <w:rPr>
-          <w:rFonts w:ascii="Courier" w:hAnsi="Courier"/>
-        </w:rPr>
-        <w:t>GTAGCGGAGGCGGAGGGTCGATCGCTGCTGCTACGGGATTTGTAAAAGGCAGTGATTATAAAGATGATGATGATAAAGG</w:t>
-      </w:r>
-    </w:p>
-    <w:p>
-      <w:pPr>
-        <w:rPr>
-          <w:rFonts w:ascii="Courier" w:hAnsi="Courier"/>
-        </w:rPr>
-      </w:pPr>
-      <w:r>
-        <w:rPr>
-          <w:rFonts w:ascii="Courier" w:hAnsi="Courier"/>
-        </w:rPr>
-        <w:t>ASyn_88-96_R</w:t>
-      </w:r>
-    </w:p>
-    <w:p>
-      <w:pPr>
-        <w:rPr>
-          <w:rFonts w:ascii="Courier" w:hAnsi="Courier"/>
-        </w:rPr>
-      </w:pPr>
-      <w:r>
-        <w:rPr>
-          <w:rFonts w:ascii="Courier" w:hAnsi="Courier"/>
-        </w:rPr>
-        <w:t>CCTTTATCATCATCATCTTTATAATCACTGCCTTTTACAAATCCCGTAGCAGCAGCGATCGACCCTCCGCCTCCGCTAC</w:t>
-      </w:r>
+        <w:t xml:space="preserve"> (elongate first) </w:t>
+      </w:r>
+      <w:r>
+        <w:rPr>
+          <w:rFonts w:ascii="Courier" w:hAnsi="Courier"/>
+        </w:rPr>
+        <w:tab/>
+      </w:r>
+      <w:r>
+        <w:rPr>
+          <w:rFonts w:ascii="Courier" w:hAnsi="Courier"/>
+        </w:rPr>
+        <w:tab/>
+      </w:r>
+      <w:r>
+        <w:rPr>
+          <w:rFonts w:ascii="Courier" w:hAnsi="Courier"/>
+        </w:rPr>
+        <w:tab/>
+      </w:r>
+      <w:r>
+        <w:rPr>
+          <w:rFonts w:ascii="Courier" w:hAnsi="Courier"/>
+        </w:rPr>
+        <w:tab/>
+        <w:t>Insert 3bp</w:t>
+      </w:r>
+    </w:p>
+    <w:p>
+      <w:pPr>
+        <w:rPr>
+          <w:rFonts w:ascii="Courier" w:hAnsi="Courier"/>
+        </w:rPr>
+      </w:pPr>
+      <w:r>
+        <w:rPr>
+          <w:rFonts w:ascii="Courier" w:hAnsi="Courier"/>
+        </w:rPr>
+        <w:t xml:space="preserve">F: </w:t>
+      </w:r>
+      <w:r>
+        <w:rPr>
+          <w:rFonts w:ascii="Courier" w:hAnsi="Courier"/>
+        </w:rPr>
+        <w:t>TGACCCAGGATCCGAACAAAAGCTTATT</w:t>
+      </w:r>
+      <w:r>
+        <w:rPr>
+          <w:rFonts w:ascii="Courier" w:hAnsi="Courier"/>
+          <w:highlight w:val="yellow"/>
+        </w:rPr>
+        <w:t>TCT</w:t>
+      </w:r>
+      <w:r>
+        <w:rPr>
+          <w:rFonts w:ascii="Courier" w:hAnsi="Courier"/>
+        </w:rPr>
+        <w:t>GAAGAGGACTTG</w:t>
+      </w:r>
+    </w:p>
+    <w:p>
+      <w:pPr>
+        <w:rPr>
+          <w:rFonts w:ascii="Courier" w:hAnsi="Courier"/>
+        </w:rPr>
+      </w:pPr>
+      <w:r>
+        <w:rPr>
+          <w:rFonts w:ascii="Courier" w:hAnsi="Courier"/>
+        </w:rPr>
+        <w:t xml:space="preserve">R: </w:t>
+      </w:r>
+      <w:r>
+        <w:rPr>
+          <w:rFonts w:ascii="Courier" w:hAnsi="Courier"/>
+        </w:rPr>
+        <w:t>TCAGATCTCGAGCTATTACAAGTCCTCTTC</w:t>
+      </w:r>
+      <w:r>
+        <w:rPr>
+          <w:rFonts w:ascii="Courier" w:hAnsi="Courier"/>
+          <w:highlight w:val="yellow"/>
+        </w:rPr>
+        <w:t>AGA</w:t>
+      </w:r>
+      <w:r>
+        <w:rPr>
+          <w:rFonts w:ascii="Courier" w:hAnsi="Courier"/>
+        </w:rPr>
+        <w:t>AATAAGCTTTTG</w:t>
+      </w:r>
+    </w:p>
+    <w:p>
+      <w:pPr>
+        <w:rPr>
+          <w:rFonts w:ascii="Courier" w:hAnsi="Courier"/>
+        </w:rPr>
+      </w:pPr>
     </w:p>
     <w:p>
       <w:pPr>
@@ -11434,6 +12024,19 @@
         <w:rPr>
           <w:rFonts w:ascii="Courier" w:hAnsi="Courier"/>
         </w:rPr>
+        <w:t>Insert: 91bp</w:t>
+      </w:r>
+    </w:p>
+    <w:p>
+      <w:pPr>
+        <w:rPr>
+          <w:rFonts w:ascii="Courier" w:hAnsi="Courier"/>
+        </w:rPr>
+      </w:pPr>
+      <w:r>
+        <w:rPr>
+          <w:rFonts w:ascii="Courier" w:hAnsi="Courier"/>
+        </w:rPr>
         <w:t>F: ACCTGGACGGTGAAGTGATTGGAATTGTAACTTTGGTAGTGACAGCTGGAAT</w:t>
       </w:r>
     </w:p>
@@ -11501,8 +12104,51 @@
         <w:rPr>
           <w:rFonts w:ascii="Courier" w:hAnsi="Courier"/>
         </w:rPr>
+        <w:t xml:space="preserve">D1: </w:t>
+      </w:r>
+      <w:r>
+        <w:rPr>
+          <w:rFonts w:ascii="Courier" w:hAnsi="Courier"/>
+        </w:rPr>
         <w:t>N446E (elongate first)</w:t>
       </w:r>
+      <w:r>
+        <w:rPr>
+          <w:rFonts w:ascii="Courier" w:hAnsi="Courier"/>
+        </w:rPr>
+        <w:t xml:space="preserve"> </w:t>
+      </w:r>
+      <w:r>
+        <w:rPr>
+          <w:rFonts w:ascii="Courier" w:hAnsi="Courier"/>
+        </w:rPr>
+        <w:tab/>
+      </w:r>
+      <w:r>
+        <w:rPr>
+          <w:rFonts w:ascii="Courier" w:hAnsi="Courier"/>
+        </w:rPr>
+        <w:tab/>
+      </w:r>
+      <w:r>
+        <w:rPr>
+          <w:rFonts w:ascii="Courier" w:hAnsi="Courier"/>
+        </w:rPr>
+        <w:tab/>
+      </w:r>
+      <w:r>
+        <w:rPr>
+          <w:rFonts w:ascii="Courier" w:hAnsi="Courier"/>
+        </w:rPr>
+        <w:tab/>
+      </w:r>
+      <w:r>
+        <w:rPr>
+          <w:rFonts w:ascii="Courier" w:hAnsi="Courier"/>
+        </w:rPr>
+        <w:tab/>
+        <w:t>Insert: 51bp</w:t>
+      </w:r>
     </w:p>
     <w:p>
       <w:pPr>
@@ -11559,8 +12205,51 @@
         <w:rPr>
           <w:rFonts w:ascii="Courier" w:hAnsi="Courier"/>
         </w:rPr>
+        <w:t xml:space="preserve">D2: </w:t>
+      </w:r>
+      <w:r>
+        <w:rPr>
+          <w:rFonts w:ascii="Courier" w:hAnsi="Courier"/>
+        </w:rPr>
         <w:t>I415K (elongate first)</w:t>
       </w:r>
+      <w:r>
+        <w:rPr>
+          <w:rFonts w:ascii="Courier" w:hAnsi="Courier"/>
+        </w:rPr>
+        <w:t xml:space="preserve"> </w:t>
+      </w:r>
+      <w:r>
+        <w:rPr>
+          <w:rFonts w:ascii="Courier" w:hAnsi="Courier"/>
+        </w:rPr>
+        <w:tab/>
+      </w:r>
+      <w:r>
+        <w:rPr>
+          <w:rFonts w:ascii="Courier" w:hAnsi="Courier"/>
+        </w:rPr>
+        <w:tab/>
+      </w:r>
+      <w:r>
+        <w:rPr>
+          <w:rFonts w:ascii="Courier" w:hAnsi="Courier"/>
+        </w:rPr>
+        <w:tab/>
+      </w:r>
+      <w:r>
+        <w:rPr>
+          <w:rFonts w:ascii="Courier" w:hAnsi="Courier"/>
+        </w:rPr>
+        <w:tab/>
+      </w:r>
+      <w:r>
+        <w:rPr>
+          <w:rFonts w:ascii="Courier" w:hAnsi="Courier"/>
+        </w:rPr>
+        <w:tab/>
+        <w:t>Insert: 59bp</w:t>
+      </w:r>
     </w:p>
     <w:p>
       <w:pPr>
@@ -11617,7 +12306,51 @@
         <w:rPr>
           <w:rFonts w:ascii="Courier" w:hAnsi="Courier"/>
         </w:rPr>
-        <w:t>S389D_S444R_N446Q (react with template first)</w:t>
+        <w:t xml:space="preserve">D3: </w:t>
+      </w:r>
+      <w:r>
+        <w:rPr>
+          <w:rFonts w:ascii="Courier" w:hAnsi="Courier"/>
+        </w:rPr>
+        <w:t>S389D_S444R_N446Q (react with template first</w:t>
+      </w:r>
+      <w:r>
+        <w:rPr>
+          <w:rFonts w:ascii="Courier" w:hAnsi="Courier"/>
+        </w:rPr>
+        <w:t>)</w:t>
+      </w:r>
+    </w:p>
+    <w:p>
+      <w:pPr>
+        <w:rPr>
+          <w:rFonts w:ascii="Courier" w:hAnsi="Courier"/>
+        </w:rPr>
+      </w:pPr>
+      <w:r>
+        <w:rPr>
+          <w:rFonts w:ascii="Courier" w:hAnsi="Courier"/>
+        </w:rPr>
+        <w:t>Insert:235bp</w:t>
+      </w:r>
+    </w:p>
+    <w:p>
+      <w:pPr>
+        <w:rPr>
+          <w:rFonts w:ascii="Courier" w:hAnsi="Courier"/>
+        </w:rPr>
+      </w:pPr>
+      <w:r>
+        <w:rPr>
+          <w:rFonts w:ascii="Courier" w:hAnsi="Courier"/>
+        </w:rPr>
+        <w:t xml:space="preserve">F: </w:t>
+      </w:r>
+      <w:r>
+        <w:rPr>
+          <w:rFonts w:ascii="Courier" w:hAnsi="Courier"/>
+        </w:rPr>
+        <w:t>TCACCAAGAAGAAGTATATTGGTATCCGAATGATGGACCTCACGTCCAGCAAAGCCAAAG</w:t>
       </w:r>
     </w:p>
     <w:p>
@@ -11631,52 +12364,316 @@
           <w:rFonts w:ascii="Courier" w:hAnsi="Courier"/>
         </w:rPr>
         <w:lastRenderedPageBreak/>
+        <w:t>CCTTTTAATGACGTCGCTGACATCCTGGGCCCTGACCACGGACTGTCC</w:t>
+      </w:r>
+    </w:p>
+    <w:p>
+      <w:pPr>
+        <w:rPr>
+          <w:rFonts w:ascii="Courier" w:hAnsi="Courier"/>
+        </w:rPr>
+      </w:pPr>
+    </w:p>
+    <w:p>
+      <w:pPr>
+        <w:rPr>
+          <w:rFonts w:ascii="Courier" w:hAnsi="Courier"/>
+        </w:rPr>
+      </w:pPr>
+      <w:r>
+        <w:rPr>
+          <w:rFonts w:ascii="Courier" w:hAnsi="Courier"/>
+        </w:rPr>
+        <w:t xml:space="preserve">D4: </w:t>
+      </w:r>
+      <w:r>
+        <w:rPr>
+          <w:rFonts w:ascii="Courier" w:hAnsi="Courier"/>
+        </w:rPr>
+        <w:t>R386V_M388R_K394V_I415K_E416Y (react with template first)</w:t>
+      </w:r>
+    </w:p>
+    <w:p>
+      <w:pPr>
+        <w:rPr>
+          <w:rFonts w:ascii="Courier" w:hAnsi="Courier"/>
+        </w:rPr>
+      </w:pPr>
+      <w:r>
+        <w:rPr>
+          <w:rFonts w:ascii="Courier" w:hAnsi="Courier"/>
+        </w:rPr>
+        <w:t>Insert: 150bp</w:t>
+      </w:r>
+    </w:p>
+    <w:p>
+      <w:pPr>
+        <w:rPr>
+          <w:rFonts w:ascii="Courier" w:hAnsi="Courier"/>
+        </w:rPr>
+      </w:pPr>
+      <w:r>
+        <w:rPr>
+          <w:rFonts w:ascii="Courier" w:hAnsi="Courier"/>
+        </w:rPr>
         <w:t xml:space="preserve">F: </w:t>
       </w:r>
       <w:r>
         <w:rPr>
           <w:rFonts w:ascii="Courier" w:hAnsi="Courier"/>
         </w:rPr>
-        <w:t>TCACCAAGAAGAAGTATATTGGTATCCGAATGATGGACCTCACGTCCAGCAAAGCCAAAG</w:t>
-      </w:r>
-    </w:p>
-    <w:p>
-      <w:pPr>
-        <w:rPr>
-          <w:rFonts w:ascii="Courier" w:hAnsi="Courier"/>
-        </w:rPr>
-      </w:pPr>
-      <w:r>
-        <w:rPr>
-          <w:rFonts w:ascii="Courier" w:hAnsi="Courier"/>
-        </w:rPr>
-        <w:t>CCTTTTAATGACGTCGCTGACATCCTGGGCCCTGACCACGGACTGTCC</w:t>
-      </w:r>
-    </w:p>
-    <w:p>
-      <w:pPr>
-        <w:rPr>
-          <w:rFonts w:ascii="Courier" w:hAnsi="Courier"/>
-        </w:rPr>
-      </w:pPr>
-    </w:p>
-    <w:p>
-      <w:pPr>
-        <w:rPr>
-          <w:rFonts w:ascii="Courier" w:hAnsi="Courier"/>
-        </w:rPr>
-      </w:pPr>
-      <w:r>
-        <w:rPr>
-          <w:rFonts w:ascii="Courier" w:hAnsi="Courier"/>
-        </w:rPr>
-        <w:t>R386V_M388R_K394V_I415K_E416Y (react with template first)</w:t>
-      </w:r>
-    </w:p>
-    <w:p>
-      <w:pPr>
-        <w:rPr>
-          <w:rFonts w:ascii="Courier" w:hAnsi="Courier"/>
+        <w:t>GATCCATCACCAAGAAGAAGTATATTGGTATCGTCATGAGGTCACTCACGTCCAGCGTCGCCAAAGAGCTGAAGG</w:t>
+      </w:r>
+    </w:p>
+    <w:p>
+      <w:pPr>
+        <w:rPr>
+          <w:rFonts w:ascii="Courier" w:hAnsi="Courier"/>
+        </w:rPr>
+      </w:pPr>
+      <w:r>
+        <w:rPr>
+          <w:rFonts w:ascii="Courier" w:hAnsi="Courier"/>
+        </w:rPr>
+        <w:t xml:space="preserve">R: </w:t>
+      </w:r>
+    </w:p>
+    <w:p>
+      <w:pPr>
+        <w:rPr>
+          <w:rFonts w:ascii="Courier" w:hAnsi="Courier"/>
+        </w:rPr>
+      </w:pPr>
+      <w:r>
+        <w:rPr>
+          <w:rFonts w:ascii="Courier" w:hAnsi="Courier"/>
+        </w:rPr>
+        <w:t xml:space="preserve">GCTTCTGCTGGGGTATCAGGAATTACATACTTTATATACGCTCCTGAGATCACGTCTGGGAAGTCCCGGTGC </w:t>
+      </w:r>
+    </w:p>
+    <w:p>
+      <w:pPr>
+        <w:rPr>
+          <w:rFonts w:ascii="Courier" w:hAnsi="Courier"/>
+        </w:rPr>
+      </w:pPr>
+      <w:r>
+        <w:rPr>
+          <w:rFonts w:ascii="Courier" w:hAnsi="Courier"/>
+        </w:rPr>
+        <w:t>OLD frame shift:</w:t>
+      </w:r>
+    </w:p>
+    <w:p>
+      <w:pPr>
+        <w:rPr>
+          <w:rFonts w:ascii="Courier" w:hAnsi="Courier"/>
+        </w:rPr>
+      </w:pPr>
+      <w:r>
+        <w:rPr>
+          <w:rFonts w:ascii="Courier" w:hAnsi="Courier"/>
+        </w:rPr>
+        <w:t>GCTTCTGCTGGGGTATCAGGAATTACATACTTATATACGCTCCTGAGATCACGTCTGGGAAGTCCCGGTGC</w:t>
+      </w:r>
+    </w:p>
+    <w:p>
+      <w:pPr>
+        <w:rPr>
+          <w:rFonts w:ascii="Courier" w:hAnsi="Courier"/>
+        </w:rPr>
+      </w:pPr>
+    </w:p>
+    <w:p>
+      <w:pPr>
+        <w:rPr>
+          <w:rFonts w:ascii="Courier" w:hAnsi="Courier"/>
+        </w:rPr>
+      </w:pPr>
+    </w:p>
+    <w:p>
+      <w:pPr>
+        <w:rPr>
+          <w:rFonts w:ascii="Courier" w:hAnsi="Courier"/>
+          <w:b/>
+          <w:bCs/>
+        </w:rPr>
+      </w:pPr>
+      <w:proofErr w:type="spellStart"/>
+      <w:r>
+        <w:rPr>
+          <w:rFonts w:ascii="Courier" w:hAnsi="Courier"/>
+          <w:b/>
+          <w:bCs/>
+        </w:rPr>
+        <w:t>pETcon</w:t>
+      </w:r>
+      <w:proofErr w:type="spellEnd"/>
+    </w:p>
+    <w:p>
+      <w:pPr>
+        <w:rPr>
+          <w:rFonts w:ascii="Courier" w:hAnsi="Courier"/>
+        </w:rPr>
+      </w:pPr>
+      <w:proofErr w:type="spellStart"/>
+      <w:r>
+        <w:rPr>
+          <w:rFonts w:ascii="Courier" w:hAnsi="Courier"/>
+        </w:rPr>
+        <w:t>seq_pETcon_Down_Myc</w:t>
+      </w:r>
+      <w:proofErr w:type="spellEnd"/>
+    </w:p>
+    <w:p>
+      <w:pPr>
+        <w:rPr>
+          <w:rFonts w:ascii="Courier" w:hAnsi="Courier"/>
+        </w:rPr>
+      </w:pPr>
+      <w:r>
+        <w:rPr>
+          <w:rFonts w:ascii="Courier" w:hAnsi="Courier"/>
+        </w:rPr>
+        <w:t>CAAGTCCTCTTCAGAAATAAGCTTTTGTTC</w:t>
+      </w:r>
+    </w:p>
+    <w:p>
+      <w:pPr>
+        <w:rPr>
+          <w:rFonts w:ascii="Courier" w:hAnsi="Courier"/>
+        </w:rPr>
+      </w:pPr>
+    </w:p>
+    <w:p>
+      <w:pPr>
+        <w:rPr>
+          <w:rFonts w:ascii="Courier" w:hAnsi="Courier"/>
+        </w:rPr>
+      </w:pPr>
+      <w:proofErr w:type="spellStart"/>
+      <w:r>
+        <w:rPr>
+          <w:rFonts w:ascii="Courier" w:hAnsi="Courier"/>
+        </w:rPr>
+        <w:t>seq</w:t>
+      </w:r>
+      <w:r>
+        <w:rPr>
+          <w:rFonts w:ascii="Courier" w:hAnsi="Courier"/>
+        </w:rPr>
+        <w:t>_</w:t>
+      </w:r>
+      <w:r>
+        <w:rPr>
+          <w:rFonts w:ascii="Courier" w:hAnsi="Courier"/>
+        </w:rPr>
+        <w:t>pETcon</w:t>
+      </w:r>
+      <w:r>
+        <w:rPr>
+          <w:rFonts w:ascii="Courier" w:hAnsi="Courier"/>
+        </w:rPr>
+        <w:t>_Up</w:t>
+      </w:r>
+      <w:proofErr w:type="spellEnd"/>
+      <w:r>
+        <w:rPr>
+          <w:rFonts w:ascii="Courier" w:hAnsi="Courier"/>
+        </w:rPr>
+        <w:t>-GS</w:t>
+      </w:r>
+    </w:p>
+    <w:p>
+      <w:pPr>
+        <w:rPr>
+          <w:rFonts w:ascii="Courier" w:hAnsi="Courier"/>
+        </w:rPr>
+      </w:pPr>
+      <w:r>
+        <w:rPr>
+          <w:rFonts w:ascii="Courier" w:hAnsi="Courier"/>
+        </w:rPr>
+        <w:t>GGACAATAGCTCGACGATTGAAGGTAGATACCCATA</w:t>
+      </w:r>
+    </w:p>
+    <w:p>
+      <w:pPr>
+        <w:rPr>
+          <w:rFonts w:ascii="Courier" w:hAnsi="Courier"/>
+        </w:rPr>
+      </w:pPr>
+    </w:p>
+    <w:p>
+      <w:pPr>
+        <w:rPr>
+          <w:rFonts w:ascii="Courier" w:hAnsi="Courier"/>
+        </w:rPr>
+      </w:pPr>
+    </w:p>
+    <w:p>
+      <w:pPr>
+        <w:rPr>
+          <w:rFonts w:ascii="Courier" w:hAnsi="Courier"/>
+        </w:rPr>
+      </w:pPr>
+      <w:proofErr w:type="spellStart"/>
+      <w:r>
+        <w:rPr>
+          <w:rFonts w:ascii="Courier" w:hAnsi="Courier"/>
+        </w:rPr>
+        <w:t>RF_Gibson_PDZ</w:t>
+      </w:r>
+      <w:proofErr w:type="spellEnd"/>
+      <w:r>
+        <w:rPr>
+          <w:rFonts w:ascii="Courier" w:hAnsi="Courier"/>
+        </w:rPr>
+        <w:t xml:space="preserve"> (react with </w:t>
+      </w:r>
+      <w:proofErr w:type="spellStart"/>
+      <w:r>
+        <w:rPr>
+          <w:rFonts w:ascii="Courier" w:hAnsi="Courier"/>
+        </w:rPr>
+        <w:t>pET</w:t>
+      </w:r>
+      <w:proofErr w:type="spellEnd"/>
+      <w:r>
+        <w:rPr>
+          <w:rFonts w:ascii="Courier" w:hAnsi="Courier"/>
+        </w:rPr>
+        <w:t xml:space="preserve"> vector first)</w:t>
+      </w:r>
+    </w:p>
+    <w:p>
+      <w:pPr>
+        <w:rPr>
+          <w:rFonts w:ascii="Courier" w:hAnsi="Courier"/>
+        </w:rPr>
+      </w:pPr>
+      <w:r>
+        <w:rPr>
+          <w:rFonts w:ascii="Courier" w:hAnsi="Courier"/>
+        </w:rPr>
+        <w:t xml:space="preserve">Insert: 351 bp </w:t>
+      </w:r>
+      <w:r>
+        <w:rPr>
+          <w:rFonts w:ascii="Courier" w:hAnsi="Courier"/>
+        </w:rPr>
+        <w:tab/>
+        <w:t>97 ng insert / 84.4 ng plasmid</w:t>
+      </w:r>
+    </w:p>
+    <w:p>
+      <w:pPr>
+        <w:rPr>
+          <w:rFonts w:ascii="Courier New" w:hAnsi="Courier New" w:cs="Courier New"/>
+          <w:color w:val="000000"/>
+          <w:sz w:val="23"/>
+          <w:szCs w:val="23"/>
+          <w:shd w:val="clear" w:color="auto" w:fill="66FF33"/>
         </w:rPr>
       </w:pPr>
       <w:r>
@@ -11687,9 +12684,23 @@
       </w:r>
       <w:r>
         <w:rPr>
-          <w:rFonts w:ascii="Courier" w:hAnsi="Courier"/>
-        </w:rPr>
-        <w:t>GATCCATCACCAAGAAGAAGTATATTGGTATCGTCATGAGGTCACTCACGTCCAGCGTCGCCAAAGAGCTGAAGG</w:t>
+          <w:rFonts w:ascii="Courier New" w:hAnsi="Courier New" w:cs="Courier New"/>
+          <w:color w:val="000000"/>
+          <w:sz w:val="23"/>
+          <w:szCs w:val="23"/>
+          <w:shd w:val="clear" w:color="auto" w:fill="0099FF"/>
+        </w:rPr>
+        <w:t>CGGTAGCGGAGGCGGAGGGTCG</w:t>
+      </w:r>
+      <w:r>
+        <w:rPr>
+          <w:rFonts w:ascii="Courier New" w:hAnsi="Courier New" w:cs="Courier New"/>
+          <w:color w:val="000000"/>
+          <w:sz w:val="23"/>
+          <w:szCs w:val="23"/>
+          <w:shd w:val="clear" w:color="auto" w:fill="66FF33"/>
+        </w:rPr>
+        <w:t>ATGGCTAGCTGGAGCCAC</w:t>
       </w:r>
     </w:p>
     <w:p>
@@ -11704,52 +12715,26 @@
         </w:rPr>
         <w:t xml:space="preserve">R: </w:t>
       </w:r>
-    </w:p>
-    <w:p>
-      <w:pPr>
-        <w:rPr>
-          <w:rFonts w:ascii="Courier" w:hAnsi="Courier"/>
-        </w:rPr>
-      </w:pPr>
-      <w:r>
-        <w:rPr>
-          <w:rFonts w:ascii="Courier" w:hAnsi="Courier"/>
-        </w:rPr>
-        <w:t xml:space="preserve">GCTTCTGCTGGGGTATCAGGAATTACATACTTTATATACGCTCCTGAGATCACGTCTGGGAAGTCCCGGTGC </w:t>
-      </w:r>
-    </w:p>
-    <w:p>
-      <w:pPr>
-        <w:rPr>
-          <w:rFonts w:ascii="Courier" w:hAnsi="Courier"/>
-        </w:rPr>
-      </w:pPr>
-      <w:r>
-        <w:rPr>
-          <w:rFonts w:ascii="Courier" w:hAnsi="Courier"/>
-        </w:rPr>
-        <w:t>OLD frame shift:</w:t>
-      </w:r>
-    </w:p>
-    <w:p>
-      <w:pPr>
-        <w:rPr>
-          <w:rFonts w:ascii="Courier" w:hAnsi="Courier"/>
-        </w:rPr>
-      </w:pPr>
-      <w:r>
-        <w:rPr>
-          <w:rFonts w:ascii="Courier" w:hAnsi="Courier"/>
-        </w:rPr>
-        <w:t>GCTTCTGCTGGGGTATCAGGAATTACATACTTATATACGCTCCTGAGATCACGTCTGGGAAGTCCCGGTGC</w:t>
-      </w:r>
-    </w:p>
-    <w:p>
-      <w:pPr>
-        <w:rPr>
-          <w:rFonts w:ascii="Courier" w:hAnsi="Courier"/>
-        </w:rPr>
-      </w:pPr>
+      <w:r>
+        <w:rPr>
+          <w:rFonts w:ascii="Courier New" w:hAnsi="Courier New" w:cs="Courier New"/>
+          <w:color w:val="000000"/>
+          <w:sz w:val="23"/>
+          <w:szCs w:val="23"/>
+          <w:shd w:val="clear" w:color="auto" w:fill="0099FF"/>
+        </w:rPr>
+        <w:t>CCTCTTCAGAAATAAGCTTTTGTTCGGATCC</w:t>
+      </w:r>
+      <w:r>
+        <w:rPr>
+          <w:rFonts w:ascii="Courier New" w:hAnsi="Courier New" w:cs="Courier New"/>
+          <w:color w:val="000000"/>
+          <w:sz w:val="23"/>
+          <w:szCs w:val="23"/>
+          <w:shd w:val="clear" w:color="auto" w:fill="66FF33"/>
+        </w:rPr>
+        <w:t>TGGGTCAATTTCTTCGGGAA</w:t>
+      </w:r>
     </w:p>
     <w:p>
       <w:pPr>
@@ -13746,7 +14731,7 @@
       <w:r>
         <w:t>TTTTTAA</w:t>
       </w:r>
-      <w:commentRangeStart w:id="19"/>
+      <w:commentRangeStart w:id="20"/>
       <w:r>
         <w:rPr>
           <w:highlight w:val="green"/>
@@ -13760,13 +14745,13 @@
         <w:lastRenderedPageBreak/>
         <w:t>ATAGCTCGACGATTG</w:t>
       </w:r>
-      <w:commentRangeEnd w:id="19"/>
+      <w:commentRangeEnd w:id="20"/>
       <w:r>
         <w:rPr>
           <w:rStyle w:val="CommentReference"/>
           <w:highlight w:val="green"/>
         </w:rPr>
-        <w:commentReference w:id="19"/>
+        <w:commentReference w:id="20"/>
       </w:r>
       <w:r>
         <w:t>AAGGTAGATACCCATACGACGTTCCAGACTACGCTCTGCAGGCTAGTGGTGGAGGAG</w:t>
@@ -13777,7 +14762,7 @@
       <w:r>
         <w:t>AGCGGAGGCGGAGGGTCG</w:t>
       </w:r>
-      <w:commentRangeStart w:id="20"/>
+      <w:commentRangeStart w:id="21"/>
       <w:r>
         <w:rPr>
           <w:b/>
@@ -13787,14 +14772,14 @@
         </w:rPr>
         <w:t>gtagagggagctggatcaatcgctgctgctacgggatttgtaaaaaaa</w:t>
       </w:r>
-      <w:commentRangeEnd w:id="20"/>
+      <w:commentRangeEnd w:id="21"/>
       <w:r>
         <w:rPr>
           <w:rStyle w:val="CommentReference"/>
           <w:rFonts w:ascii="Times New Roman" w:hAnsi="Times New Roman" w:cs="Times New Roman"/>
           <w:highlight w:val="cyan"/>
         </w:rPr>
-        <w:commentReference w:id="20"/>
+        <w:commentReference w:id="21"/>
       </w:r>
       <w:r>
         <w:t>GGCAGTGATTATAAAGATGATG</w:t>
@@ -13802,28 +14787,28 @@
       <w:r>
         <w:t>ATGATAAAGGCAGTGAAAATTTGTATTTCCAATCTGGCAGTCATCATCATCATCATCATGGTGGGGGAGGCTCCGCTAGCATGGCGCCTATC</w:t>
       </w:r>
-      <w:commentRangeStart w:id="21"/>
       <w:commentRangeStart w:id="22"/>
+      <w:commentRangeStart w:id="23"/>
       <w:r>
         <w:rPr>
           <w:highlight w:val="red"/>
         </w:rPr>
         <w:t>gggcaggaagatcccaacagtttgcgccataaatataactttatcgcggacgtggtggagaagatcgcccctgccgtggttcatatcgaattgtttcgcaagcttccgttttctaaacgagaggtgccggtggctagtgggtctgggtttattgtgtcggaagatggactgatcgtgacaaatgcccacgtggtgaccaacaagcaccgggtcaaagttgagctgaagaacggtgccacttacgaagccaaaatcaaggatgtggatgagaaagcagacatcgcactcatcaaaattgaccaccagggcaagctgcctgtcctgctgcttggccgctcctcagagctgcggccgggagagttcgtggtcgccatcggaagcccgttttcccttcaaaacacagtcaccaccgggatcgtgagcaccacccagcgaggcggcaaagagctggggctccgcaactcagacatggactacatccagaccgacgccatcatcaactatggaaac</w:t>
       </w:r>
-      <w:commentRangeStart w:id="23"/>
+      <w:commentRangeStart w:id="24"/>
       <w:r>
         <w:rPr>
           <w:highlight w:val="darkMagenta"/>
         </w:rPr>
         <w:t>tcg</w:t>
       </w:r>
-      <w:commentRangeEnd w:id="23"/>
+      <w:commentRangeEnd w:id="24"/>
       <w:r>
         <w:rPr>
           <w:rStyle w:val="CommentReference"/>
           <w:rFonts w:ascii="Times New Roman" w:hAnsi="Times New Roman" w:cs="Times New Roman"/>
         </w:rPr>
-        <w:commentReference w:id="23"/>
+        <w:commentReference w:id="24"/>
       </w:r>
       <w:r>
         <w:rPr>
@@ -13831,40 +14816,40 @@
         </w:rPr>
         <w:t>ggaggcccgttagtaaacctggacggtgaagtgattggaattaacactttgaaagtgacagctggaatctcctttgcaatcccatctgataagattaaaaagttcctcacggagtcccatgaccga</w:t>
       </w:r>
-      <w:commentRangeEnd w:id="21"/>
+      <w:commentRangeEnd w:id="22"/>
       <w:r>
         <w:rPr>
           <w:rStyle w:val="CommentReference"/>
           <w:rFonts w:ascii="Times New Roman" w:hAnsi="Times New Roman" w:cs="Times New Roman"/>
         </w:rPr>
-        <w:commentReference w:id="21"/>
+        <w:commentReference w:id="22"/>
       </w:r>
       <w:r>
         <w:t>caggccaaaggaaaagccatcaccaag</w:t>
       </w:r>
-      <w:commentRangeStart w:id="24"/>
+      <w:commentRangeStart w:id="25"/>
       <w:r>
         <w:rPr>
           <w:highlight w:val="magenta"/>
         </w:rPr>
         <w:t>aagaagtatattggtatccgaatgatgtcactcacgtccagcaaagccaaagagctgaaggaccggcaccgggacttcccagacgtgatctcaggagcgtatataattgaagtaattcctgataccccagcagaagctggtggtctcaaggaaaacgacgtcataatcagcatcaatggacagtccgtggtctccgccaatgatgtcagcgacgtcattaaaagggaaagcaccctgaacatggtggtccgcaggggtaatgaagatatcatgatcacagtgattcccgaagaaattgaccca</w:t>
       </w:r>
-      <w:commentRangeEnd w:id="22"/>
+      <w:commentRangeEnd w:id="23"/>
       <w:r>
         <w:rPr>
           <w:rStyle w:val="CommentReference"/>
           <w:rFonts w:ascii="Times New Roman" w:hAnsi="Times New Roman" w:cs="Times New Roman"/>
           <w:highlight w:val="magenta"/>
         </w:rPr>
-        <w:commentReference w:id="22"/>
-      </w:r>
-      <w:commentRangeEnd w:id="24"/>
+        <w:commentReference w:id="23"/>
+      </w:r>
+      <w:commentRangeEnd w:id="25"/>
       <w:r>
         <w:rPr>
           <w:rStyle w:val="CommentReference"/>
           <w:rFonts w:ascii="Times New Roman" w:hAnsi="Times New Roman" w:cs="Times New Roman"/>
         </w:rPr>
-        <w:commentReference w:id="24"/>
+        <w:commentReference w:id="25"/>
       </w:r>
       <w:r>
         <w:t>GGATCCGAACAAAAGCTTATTTCTGAAGAGGACTTGTTCGAACACGACGAATTGTAATAGCTCGAGATCTGATAACAACAGTGTAGATGTAACAAAATCGACTTTGTTCCCACTGTACTTTTAGCTCGTACAAAATACAATATACTTTTC</w:t>
@@ -13872,20 +14857,20 @@
       <w:r>
         <w:t>ATTT</w:t>
       </w:r>
-      <w:commentRangeStart w:id="25"/>
+      <w:commentRangeStart w:id="26"/>
       <w:r>
         <w:rPr>
           <w:highlight w:val="green"/>
         </w:rPr>
         <w:t>CTCCGTAAACAACATGTTTTCCCATGTAATATCC</w:t>
       </w:r>
-      <w:commentRangeEnd w:id="25"/>
+      <w:commentRangeEnd w:id="26"/>
       <w:r>
         <w:rPr>
           <w:rStyle w:val="CommentReference"/>
           <w:highlight w:val="green"/>
         </w:rPr>
-        <w:commentReference w:id="25"/>
+        <w:commentReference w:id="26"/>
       </w:r>
       <w:r>
         <w:t>TTTTCTATTTTTCGTTCCGTTACCAACTTTACACATACTTTATATAGCTATTCACTTCTATACACTAAAAAACTAAGACAATTTTAATTTTGCTGCCTGCCATATTTCAATTTGTTATAAATTCCTATAATTTATCCTATTAGTAGCTAAAAAAAGATGAATGTGAATCGAATCCTAAGAGAATTGAGCTCCAATTCGCCCTATAGTGAGTCGTATTACAATTCACTGGCCGTCGTTTTACAACGTCGTGACTGGGAAAACCCTGGCGTTACCCAACTTAATCGCCTTGCAGCACATCCCCCCTTCGCCAGCTGGCGTAATAGCGAAGAGGCCCGCACCGATCGCCCTTCCCAACAGTTGCGCAGCCTGAATGGCGAATGGCGCGACGCGCCCTGTAGCGGCGCATTAAGCGCGGCGGGTGTGGTGGTTACGCGCAGCGTGACCGCTACACTTGCCAGCGCCCTAGCGCCCGCTCCTTTCGCTTTCTTCCCTTCCTTTCTCGCCACGTTCGCCGGCTTTCCCCGTCAAGCTCTAAATCGGGGGCTCCCTTTAGGGTTCCGATTTAGTGCTTTACGGCACCTCGACCCCAAAAAACTTGATTAGGGTGATGGTTCACGTAGTGGGCCATCGCCCTGATAGACGGTTTTTCGCCCTTTGACGTTGGAGTCCACGTTCTTTAATAGTGGACTCTTGTTCCAAACTGGAACAACACTCAACCCTATCTCGGTCTATTCTTTTGATTTATAAGGGATTTTGCCGATTTCGGCCTATTGGTTAAAAAATGAGCTGATTTAACAAAAATTTAACGCGAATTTTAACAAAATATTAACGTTTACAATTTCCTGATGCGGTATTTTCTCCTTACGCATCTGTGCGGTATTTCACACCGCAGGCAAGTGCACAAACAATACTTAAATAAATACTACTCAGTAATAACCTATTTCTTAGCATTTTTGACGAAATTTGCTATTTTGTTAGAGTCTTTTACACCATTTGTCTCCACACCTCCGCTTACATCAACACCAATAACGCCATTTAATCTAAGCGCATCACCAACATTTTCTGGCGTCAGTCCACCAGCTAACATAAAATGTAAGCTTTCGGGGCTCTCTTGCCTTCCAACCCAGTCAGAAATCGAGTTCCAATCCAAAAGTTCACCTGTCCCACCTGCTTCTGAATCAAACAAGGGAATAAACGAATGAGGTTTCTGTGAAGCTGCACTGAGTAGTATGTTGCAGTCTTTTGGAAATACGAGTCTTTTAATAACTGGCAAACCGAGGAACTCTTGGTATTCTTGCCACGACTCATCTCCATGCAGTTGGACGATATCAATGCCGTAATCATTGACCAGAGCCAAAACATCCTCCTTAGGTTGATTACGAAACACGCCAACCAAGTATTTCGGAGTGCCTGAACTATTTTTATATGCTTTTACAAGACTTGAAATTTTCCTTGCAATAACCGGGTCAATTGTTCTCTTTCTATTGGGCACACATATAATACCCAGCAAGTCAGCATCGGAATCTAGAGCACATTCTGCGGCCTCTGTGCTCTGCAAGCCGCAAACTTTCACCAATGGACCAGAACTACCTGTGAAATTAATAACAGACATACTCCAAGCTGCCTTTGTGTGCTTAATCACGTATACTCACGTGCTCAATAGTCACCAATGCCCTCCCTCTTGGCCCTCTCCTTTTCTTTTTTCGACCGAATTAATTCTTAATCGGCAAAAAAAGAAAAGCTCCGGATCAAGATTGTACGTAAGGTGACAAGCTATTTTTCAATAAAGAATATCTTCCACTACTGCCATCTGGCGTCATAACTGCAAAGTACACATATATTACGATGCTGTCTATTAAATGCTTCCTATATTATATATATAGTAATGTCGTTTATGGTGCACTCTCAGTACAATCTGCTCTGATGCCGCATAGTTAAGCCAGCCCCGACACCCGCCAACACCCGCTGACGCGCCCTGACGGGCTTGTCTGCTCCCGGCATCCGCTTACAGACAAGCTGTGACCGTCTCCGGGAGCTGCATGTGTCAGAGGTTTTCACCGTCATCACCGAAACGCGCGA</w:t>
@@ -13903,7 +14888,7 @@
 
 <file path=word/comments.xml><?xml version="1.0" encoding="utf-8"?>
 <w:comments xmlns:wpc="http://schemas.microsoft.com/office/word/2010/wordprocessingCanvas" xmlns:cx="http://schemas.microsoft.com/office/drawing/2014/chartex" xmlns:cx1="http://schemas.microsoft.com/office/drawing/2015/9/8/chartex" xmlns:cx2="http://schemas.microsoft.com/office/drawing/2015/10/21/chartex" xmlns:cx3="http://schemas.microsoft.com/office/drawing/2016/5/9/chartex" xmlns:cx4="http://schemas.microsoft.com/office/drawing/2016/5/10/chartex" xmlns:cx5="http://schemas.microsoft.com/office/drawing/2016/5/11/chartex" xmlns:cx6="http://schemas.microsoft.com/office/drawing/2016/5/12/chartex" xmlns:cx7="http://schemas.microsoft.com/office/drawing/2016/5/13/chartex" xmlns:cx8="http://schemas.microsoft.com/office/drawing/2016/5/14/chartex" xmlns:mc="http://schemas.openxmlformats.org/markup-compatibility/2006" xmlns:aink="http://schemas.microsoft.com/office/drawing/2016/ink" xmlns:am3d="http://schemas.microsoft.com/office/drawing/2017/model3d" xmlns:o="urn:schemas-microsoft-com:office:office" xmlns:r="http://schemas.openxmlformats.org/officeDocument/2006/relationships" xmlns:m="http://schemas.openxmlformats.org/officeDocument/2006/math" xmlns:v="urn:schemas-microsoft-com:vml" xmlns:wp14="http://schemas.microsoft.com/office/word/2010/wordprocessingDrawing" xmlns:wp="http://schemas.openxmlformats.org/drawingml/2006/wordprocessingDrawing" xmlns:w10="urn:schemas-microsoft-com:office:word" xmlns:w="http://schemas.openxmlformats.org/wordprocessingml/2006/main" xmlns:w14="http://schemas.microsoft.com/office/word/2010/wordml" xmlns:w15="http://schemas.microsoft.com/office/word/2012/wordml" xmlns:w16cid="http://schemas.microsoft.com/office/word/2016/wordml/cid" xmlns:w16se="http://schemas.microsoft.com/office/word/2015/wordml/symex" xmlns:wpg="http://schemas.microsoft.com/office/word/2010/wordprocessingGroup" xmlns:wpi="http://schemas.microsoft.com/office/word/2010/wordprocessingInk" xmlns:wne="http://schemas.microsoft.com/office/word/2006/wordml" xmlns:wps="http://schemas.microsoft.com/office/word/2010/wordprocessingShape" mc:Ignorable="w14 w15 w16se w16cid wp14">
-  <w:comment w:id="1" w:author="Joseph Lubin" w:date="2019-01-02T17:12:00Z" w:initials="JL">
+  <w:comment w:id="0" w:author="Joseph Lubin" w:date="2019-01-02T17:12:00Z" w:initials="JL">
     <w:p>
       <w:pPr>
         <w:pStyle w:val="CommentText"/>
@@ -13919,7 +14904,7 @@
       </w:r>
     </w:p>
   </w:comment>
-  <w:comment w:id="2" w:author="Joseph Lubin" w:date="2018-08-14T17:50:00Z" w:initials="JL">
+  <w:comment w:id="1" w:author="Joseph Lubin" w:date="2018-08-14T17:50:00Z" w:initials="JL">
     <w:p>
       <w:pPr>
         <w:pStyle w:val="CommentText"/>
@@ -13935,7 +14920,7 @@
       </w:r>
     </w:p>
   </w:comment>
-  <w:comment w:id="4" w:author="Joseph Lubin" w:date="2018-10-08T12:05:00Z" w:initials="JL">
+  <w:comment w:id="3" w:author="Joseph Lubin" w:date="2018-10-08T12:05:00Z" w:initials="JL">
     <w:p>
       <w:pPr>
         <w:pStyle w:val="CommentText"/>
@@ -13951,7 +14936,7 @@
       </w:r>
     </w:p>
   </w:comment>
-  <w:comment w:id="5" w:author="Joseph Lubin" w:date="2018-08-14T17:49:00Z" w:initials="JL">
+  <w:comment w:id="4" w:author="Joseph Lubin" w:date="2018-08-14T17:49:00Z" w:initials="JL">
     <w:p>
       <w:pPr>
         <w:pStyle w:val="CommentText"/>
@@ -13967,7 +14952,7 @@
       </w:r>
     </w:p>
   </w:comment>
-  <w:comment w:id="6" w:author="Joseph Lubin" w:date="2018-10-08T12:04:00Z" w:initials="JL">
+  <w:comment w:id="5" w:author="Joseph Lubin" w:date="2018-10-08T12:04:00Z" w:initials="JL">
     <w:p>
       <w:pPr>
         <w:pStyle w:val="CommentText"/>
@@ -13983,7 +14968,7 @@
       </w:r>
     </w:p>
   </w:comment>
-  <w:comment w:id="7" w:author="Joseph Lubin" w:date="2018-07-26T10:34:00Z" w:initials="JL">
+  <w:comment w:id="6" w:author="Joseph Lubin" w:date="2018-07-26T10:34:00Z" w:initials="JL">
     <w:p>
       <w:pPr>
         <w:pStyle w:val="CommentText"/>
@@ -13999,7 +14984,7 @@
       </w:r>
     </w:p>
   </w:comment>
-  <w:comment w:id="8" w:author="Joseph Lubin" w:date="2018-10-08T12:06:00Z" w:initials="JL">
+  <w:comment w:id="7" w:author="Joseph Lubin" w:date="2018-10-08T12:06:00Z" w:initials="JL">
     <w:p>
       <w:pPr>
         <w:pStyle w:val="CommentText"/>
@@ -14015,7 +15000,7 @@
       </w:r>
     </w:p>
   </w:comment>
-  <w:comment w:id="9" w:author="Joseph Lubin" w:date="2018-10-08T12:05:00Z" w:initials="JL">
+  <w:comment w:id="8" w:author="Joseph Lubin" w:date="2018-10-08T12:05:00Z" w:initials="JL">
     <w:p>
       <w:pPr>
         <w:pStyle w:val="CommentText"/>
@@ -14031,7 +15016,7 @@
       </w:r>
     </w:p>
   </w:comment>
-  <w:comment w:id="10" w:author="Joseph Lubin" w:date="2018-08-14T17:49:00Z" w:initials="JL">
+  <w:comment w:id="9" w:author="Joseph Lubin" w:date="2018-08-14T17:49:00Z" w:initials="JL">
     <w:p>
       <w:pPr>
         <w:pStyle w:val="CommentText"/>
@@ -14047,7 +15032,7 @@
       </w:r>
     </w:p>
   </w:comment>
-  <w:comment w:id="11" w:author="Joseph Lubin" w:date="2018-08-14T17:50:00Z" w:initials="JL">
+  <w:comment w:id="10" w:author="Joseph Lubin" w:date="2018-08-14T17:50:00Z" w:initials="JL">
     <w:p>
       <w:pPr>
         <w:pStyle w:val="CommentText"/>
@@ -14063,7 +15048,7 @@
       </w:r>
     </w:p>
   </w:comment>
-  <w:comment w:id="3" w:author="Joseph Lubin" w:date="2018-08-14T17:51:00Z" w:initials="JL">
+  <w:comment w:id="2" w:author="Joseph Lubin" w:date="2018-08-14T17:51:00Z" w:initials="JL">
     <w:p>
       <w:pPr>
         <w:pStyle w:val="CommentText"/>
@@ -14079,7 +15064,7 @@
       </w:r>
     </w:p>
   </w:comment>
-  <w:comment w:id="12" w:author="Joseph Lubin" w:date="2018-09-11T16:18:00Z" w:initials="JL">
+  <w:comment w:id="11" w:author="Joseph Lubin" w:date="2018-09-11T16:18:00Z" w:initials="JL">
     <w:p>
       <w:pPr>
         <w:pStyle w:val="CommentText"/>
@@ -14095,7 +15080,7 @@
       </w:r>
     </w:p>
   </w:comment>
-  <w:comment w:id="13" w:author="Joseph Lubin" w:date="2018-08-15T12:03:00Z" w:initials="JL">
+  <w:comment w:id="12" w:author="Joseph Lubin" w:date="2018-08-15T12:03:00Z" w:initials="JL">
     <w:p>
       <w:pPr>
         <w:pStyle w:val="CommentText"/>
@@ -14111,7 +15096,7 @@
       </w:r>
     </w:p>
   </w:comment>
-  <w:comment w:id="14" w:author="Joseph Lubin" w:date="2018-08-15T12:06:00Z" w:initials="JL">
+  <w:comment w:id="13" w:author="Joseph Lubin" w:date="2018-08-15T12:06:00Z" w:initials="JL">
     <w:p>
       <w:pPr>
         <w:pStyle w:val="CommentText"/>
@@ -14127,7 +15112,7 @@
       </w:r>
     </w:p>
   </w:comment>
-  <w:comment w:id="15" w:author="Manasi" w:date="2014-09-24T13:51:00Z" w:initials="M">
+  <w:comment w:id="14" w:author="Manasi" w:date="2014-09-24T13:51:00Z" w:initials="M">
     <w:p>
       <w:pPr>
         <w:pStyle w:val="CommentText"/>
@@ -14148,7 +15133,7 @@
       </w:pPr>
     </w:p>
   </w:comment>
-  <w:comment w:id="16" w:author="Manasi" w:date="2014-09-24T13:50:00Z" w:initials="M">
+  <w:comment w:id="15" w:author="Manasi" w:date="2014-09-24T13:50:00Z" w:initials="M">
     <w:p>
       <w:pPr>
         <w:pStyle w:val="CommentText"/>
@@ -14164,7 +15149,7 @@
       </w:r>
     </w:p>
   </w:comment>
-  <w:comment w:id="17" w:author="Joseph Lubin" w:date="2019-06-25T15:02:00Z" w:initials="JL">
+  <w:comment w:id="16" w:author="Joseph Lubin" w:date="2019-06-25T15:02:00Z" w:initials="JL">
     <w:p>
       <w:pPr>
         <w:pStyle w:val="CommentText"/>
@@ -14221,7 +15206,7 @@
       </w:r>
     </w:p>
   </w:comment>
-  <w:comment w:id="18" w:author="Joseph Lubin" w:date="2019-06-21T15:41:00Z" w:initials="JL">
+  <w:comment w:id="17" w:author="Joseph Lubin" w:date="2019-06-21T15:41:00Z" w:initials="JL">
     <w:p>
       <w:pPr>
         <w:pStyle w:val="CommentText"/>
@@ -14269,7 +15254,7 @@
       </w:r>
     </w:p>
   </w:comment>
-  <w:comment w:id="19" w:author="Joseph Lubin" w:date="2019-01-02T17:12:00Z" w:initials="JL">
+  <w:comment w:id="20" w:author="Joseph Lubin" w:date="2019-01-02T17:12:00Z" w:initials="JL">
     <w:p>
       <w:pPr>
         <w:pStyle w:val="CommentText"/>
@@ -14285,7 +15270,7 @@
       </w:r>
     </w:p>
   </w:comment>
-  <w:comment w:id="20" w:author="Joseph Lubin" w:date="2019-04-20T18:26:00Z" w:initials="JL">
+  <w:comment w:id="21" w:author="Joseph Lubin" w:date="2019-04-20T18:26:00Z" w:initials="JL">
     <w:p>
       <w:pPr>
         <w:pStyle w:val="CommentText"/>
@@ -14305,81 +15290,7 @@
         <w:pStyle w:val="CommentText"/>
       </w:pPr>
       <w:r>
-        <w:t>3492</w:t>
-      </w:r>
-      <w:r>
-        <w:t>-3540</w:t>
-      </w:r>
-    </w:p>
-  </w:comment>
-  <w:comment w:id="23" w:author="Joseph Lubin" w:date="2019-04-20T18:37:00Z" w:initials="JL">
-    <w:p>
-      <w:pPr>
-        <w:pStyle w:val="CommentText"/>
-      </w:pPr>
-      <w:r>
-        <w:rPr>
-          <w:rStyle w:val="CommentReference"/>
-        </w:rPr>
-        <w:annotationRef/>
-      </w:r>
-      <w:r>
-        <w:t>S328</w:t>
-      </w:r>
-    </w:p>
-  </w:comment>
-  <w:comment w:id="21" w:author="Joseph Lubin" w:date="2019-04-20T18:37:00Z" w:initials="JL">
-    <w:p>
-      <w:pPr>
-        <w:pStyle w:val="CommentText"/>
-      </w:pPr>
-      <w:r>
-        <w:rPr>
-          <w:rStyle w:val="CommentReference"/>
-        </w:rPr>
-        <w:annotationRef/>
-      </w:r>
-      <w:r>
-        <w:t>Protease</w:t>
-      </w:r>
-    </w:p>
-    <w:p>
-      <w:pPr>
-        <w:pStyle w:val="CommentText"/>
-      </w:pPr>
-      <w:r>
-        <w:t>4104-4742</w:t>
-      </w:r>
-    </w:p>
-  </w:comment>
-  <w:comment w:id="22" w:author="Joseph Lubin" w:date="2019-04-20T18:34:00Z" w:initials="JL">
-    <w:p>
-      <w:pPr>
-        <w:pStyle w:val="CommentText"/>
-      </w:pPr>
-      <w:r>
-        <w:rPr>
-          <w:rStyle w:val="CommentReference"/>
-        </w:rPr>
-        <w:annotationRef/>
-      </w:r>
-      <w:r>
-        <w:rPr>
-          <w:rStyle w:val="CommentReference"/>
-        </w:rPr>
-        <w:t>Htra1</w:t>
-      </w:r>
-      <w:r>
-        <w:rPr>
-          <w:rStyle w:val="CommentReference"/>
-        </w:rPr>
-        <w:t xml:space="preserve"> 4104</w:t>
-      </w:r>
-      <w:r>
-        <w:rPr>
-          <w:rStyle w:val="CommentReference"/>
-        </w:rPr>
-        <w:t>-5072</w:t>
+        <w:t>3492-3540</w:t>
       </w:r>
     </w:p>
   </w:comment>
@@ -14395,6 +15306,65 @@
         <w:annotationRef/>
       </w:r>
       <w:r>
+        <w:t>S328</w:t>
+      </w:r>
+    </w:p>
+  </w:comment>
+  <w:comment w:id="22" w:author="Joseph Lubin" w:date="2019-04-20T18:37:00Z" w:initials="JL">
+    <w:p>
+      <w:pPr>
+        <w:pStyle w:val="CommentText"/>
+      </w:pPr>
+      <w:r>
+        <w:rPr>
+          <w:rStyle w:val="CommentReference"/>
+        </w:rPr>
+        <w:annotationRef/>
+      </w:r>
+      <w:r>
+        <w:t>Protease</w:t>
+      </w:r>
+    </w:p>
+    <w:p>
+      <w:pPr>
+        <w:pStyle w:val="CommentText"/>
+      </w:pPr>
+      <w:r>
+        <w:t>4104-4742</w:t>
+      </w:r>
+    </w:p>
+  </w:comment>
+  <w:comment w:id="23" w:author="Joseph Lubin" w:date="2019-04-20T18:34:00Z" w:initials="JL">
+    <w:p>
+      <w:pPr>
+        <w:pStyle w:val="CommentText"/>
+      </w:pPr>
+      <w:r>
+        <w:rPr>
+          <w:rStyle w:val="CommentReference"/>
+        </w:rPr>
+        <w:annotationRef/>
+      </w:r>
+      <w:r>
+        <w:rPr>
+          <w:rStyle w:val="CommentReference"/>
+        </w:rPr>
+        <w:t>Htra1 4104-5072</w:t>
+      </w:r>
+    </w:p>
+  </w:comment>
+  <w:comment w:id="25" w:author="Joseph Lubin" w:date="2019-04-20T18:37:00Z" w:initials="JL">
+    <w:p>
+      <w:pPr>
+        <w:pStyle w:val="CommentText"/>
+      </w:pPr>
+      <w:r>
+        <w:rPr>
+          <w:rStyle w:val="CommentReference"/>
+        </w:rPr>
+        <w:annotationRef/>
+      </w:r>
+      <w:r>
         <w:t>PDZ</w:t>
       </w:r>
     </w:p>
@@ -14403,14 +15373,11 @@
         <w:pStyle w:val="CommentText"/>
       </w:pPr>
       <w:r>
-        <w:t>4770</w:t>
-      </w:r>
-      <w:r>
-        <w:t>-5072</w:t>
+        <w:t>4770-5072</w:t>
       </w:r>
     </w:p>
   </w:comment>
-  <w:comment w:id="25" w:author="Joseph Lubin" w:date="2018-09-11T16:18:00Z" w:initials="JL">
+  <w:comment w:id="26" w:author="Joseph Lubin" w:date="2018-09-11T16:18:00Z" w:initials="JL">
     <w:p>
       <w:pPr>
         <w:pStyle w:val="CommentText"/>
@@ -14514,7 +15481,7 @@
       </w:pPr>
     </w:pPrDefault>
   </w:docDefaults>
-  <w:latentStyles w:defLockedState="0" w:defUIPriority="99" w:defSemiHidden="0" w:defUnhideWhenUsed="0" w:defQFormat="0" w:count="376">
+  <w:latentStyles w:defLockedState="0" w:defUIPriority="99" w:defSemiHidden="0" w:defUnhideWhenUsed="0" w:defQFormat="0" w:count="377">
     <w:lsdException w:name="Normal" w:uiPriority="0" w:qFormat="1"/>
     <w:lsdException w:name="heading 1" w:uiPriority="0" w:qFormat="1"/>
     <w:lsdException w:name="heading 2" w:semiHidden="1" w:uiPriority="9" w:unhideWhenUsed="1" w:qFormat="1"/>
@@ -14882,6 +15849,7 @@
     <w:lsdException w:name="Hashtag" w:semiHidden="1" w:unhideWhenUsed="1"/>
     <w:lsdException w:name="Unresolved Mention" w:semiHidden="1" w:unhideWhenUsed="1"/>
     <w:lsdException w:name="Smart Link" w:semiHidden="1" w:unhideWhenUsed="1"/>
+    <w:lsdException w:name="Smart Link Error" w:semiHidden="1" w:unhideWhenUsed="1"/>
   </w:latentStyles>
   <w:style w:type="paragraph" w:default="1" w:styleId="Normal">
     <w:name w:val="Normal"/>
@@ -15397,7 +16365,7 @@
 </file>
 
 <file path=customXml/itemProps1.xml><?xml version="1.0" encoding="utf-8"?>
-<ds:datastoreItem xmlns:ds="http://schemas.openxmlformats.org/officeDocument/2006/customXml" ds:itemID="{F8CA5E47-5AEA-4C30-8ABF-4DCECEC4F552}">
+<ds:datastoreItem xmlns:ds="http://schemas.openxmlformats.org/officeDocument/2006/customXml" ds:itemID="{6F5203D7-3630-40D4-87D3-A69B5FB32EA3}">
   <ds:schemaRefs>
     <ds:schemaRef ds:uri="http://schemas.openxmlformats.org/officeDocument/2006/bibliography"/>
   </ds:schemaRefs>

</xml_diff>